<commit_message>
Základní struktura uživatelské a administrátorské dokumentace
</commit_message>
<xml_diff>
--- a/Dokumenty/Logos polytechnikos - Příručka uživatele.docx
+++ b/Dokumenty/Logos polytechnikos - Příručka uživatele.docx
@@ -18,7 +18,7 @@
       <w:sdtContent>
         <w:p>
           <w:pPr>
-            <w:pStyle w:val="Bezmezer"/>
+            <w:pStyle w:val="NoSpacing"/>
           </w:pPr>
           <w:r>
             <w:rPr>
@@ -157,7 +157,7 @@
                                   <w:sdtContent>
                                     <w:p>
                                       <w:pPr>
-                                        <w:pStyle w:val="Bezmezer"/>
+                                        <w:pStyle w:val="NoSpacing"/>
                                         <w:jc w:val="right"/>
                                         <w:rPr>
                                           <w:color w:val="FFFFFF" w:themeColor="background1"/>
@@ -3470,7 +3470,7 @@
                             <w:sdtContent>
                               <w:p>
                                 <w:pPr>
-                                  <w:pStyle w:val="Bezmezer"/>
+                                  <w:pStyle w:val="NoSpacing"/>
                                   <w:jc w:val="right"/>
                                   <w:rPr>
                                     <w:color w:val="FFFFFF" w:themeColor="background1"/>
@@ -3671,7 +3671,7 @@
                             <w:txbxContent>
                               <w:p>
                                 <w:pPr>
-                                  <w:pStyle w:val="Bezmezer"/>
+                                  <w:pStyle w:val="NoSpacing"/>
                                   <w:rPr>
                                     <w:color w:val="5B9BD5" w:themeColor="accent1"/>
                                     <w:sz w:val="26"/>
@@ -3706,7 +3706,7 @@
                               </w:p>
                               <w:p>
                                 <w:pPr>
-                                  <w:pStyle w:val="Bezmezer"/>
+                                  <w:pStyle w:val="NoSpacing"/>
                                   <w:rPr>
                                     <w:color w:val="595959" w:themeColor="text1" w:themeTint="A6"/>
                                     <w:sz w:val="20"/>
@@ -3772,7 +3772,7 @@
                       <w:txbxContent>
                         <w:p>
                           <w:pPr>
-                            <w:pStyle w:val="Bezmezer"/>
+                            <w:pStyle w:val="NoSpacing"/>
                             <w:rPr>
                               <w:color w:val="5B9BD5" w:themeColor="accent1"/>
                               <w:sz w:val="26"/>
@@ -3807,7 +3807,7 @@
                         </w:p>
                         <w:p>
                           <w:pPr>
-                            <w:pStyle w:val="Bezmezer"/>
+                            <w:pStyle w:val="NoSpacing"/>
                             <w:rPr>
                               <w:color w:val="595959" w:themeColor="text1" w:themeTint="A6"/>
                               <w:sz w:val="20"/>
@@ -3924,7 +3924,7 @@
                             <w:txbxContent>
                               <w:p>
                                 <w:pPr>
-                                  <w:pStyle w:val="Bezmezer"/>
+                                  <w:pStyle w:val="NoSpacing"/>
                                   <w:rPr>
                                     <w:rFonts w:asciiTheme="majorHAnsi" w:eastAsiaTheme="majorEastAsia" w:hAnsiTheme="majorHAnsi" w:cstheme="majorBidi"/>
                                     <w:color w:val="262626" w:themeColor="text1" w:themeTint="D9"/>
@@ -3962,7 +3962,7 @@
                               </w:p>
                               <w:p>
                                 <w:pPr>
-                                  <w:pStyle w:val="Bezmezer"/>
+                                  <w:pStyle w:val="NoSpacing"/>
                                   <w:rPr>
                                     <w:rFonts w:asciiTheme="majorHAnsi" w:eastAsiaTheme="majorEastAsia" w:hAnsiTheme="majorHAnsi" w:cstheme="majorBidi"/>
                                     <w:color w:val="262626" w:themeColor="text1" w:themeTint="D9"/>
@@ -3977,19 +3977,8 @@
                                     <w:sz w:val="56"/>
                                     <w:szCs w:val="56"/>
                                   </w:rPr>
-                                  <w:t xml:space="preserve">Logos </w:t>
+                                  <w:t>Logos Polytechnikos</w:t>
                                 </w:r>
-                                <w:proofErr w:type="spellStart"/>
-                                <w:r>
-                                  <w:rPr>
-                                    <w:rFonts w:asciiTheme="majorHAnsi" w:eastAsiaTheme="majorEastAsia" w:hAnsiTheme="majorHAnsi" w:cstheme="majorBidi"/>
-                                    <w:color w:val="262626" w:themeColor="text1" w:themeTint="D9"/>
-                                    <w:sz w:val="56"/>
-                                    <w:szCs w:val="56"/>
-                                  </w:rPr>
-                                  <w:t>Polytechnikos</w:t>
-                                </w:r>
-                                <w:proofErr w:type="spellEnd"/>
                               </w:p>
                               <w:p>
                                 <w:pPr>
@@ -4053,7 +4042,7 @@
                       <w:txbxContent>
                         <w:p>
                           <w:pPr>
-                            <w:pStyle w:val="Bezmezer"/>
+                            <w:pStyle w:val="NoSpacing"/>
                             <w:rPr>
                               <w:rFonts w:asciiTheme="majorHAnsi" w:eastAsiaTheme="majorEastAsia" w:hAnsiTheme="majorHAnsi" w:cstheme="majorBidi"/>
                               <w:color w:val="262626" w:themeColor="text1" w:themeTint="D9"/>
@@ -4091,7 +4080,7 @@
                         </w:p>
                         <w:p>
                           <w:pPr>
-                            <w:pStyle w:val="Bezmezer"/>
+                            <w:pStyle w:val="NoSpacing"/>
                             <w:rPr>
                               <w:rFonts w:asciiTheme="majorHAnsi" w:eastAsiaTheme="majorEastAsia" w:hAnsiTheme="majorHAnsi" w:cstheme="majorBidi"/>
                               <w:color w:val="262626" w:themeColor="text1" w:themeTint="D9"/>
@@ -4106,19 +4095,8 @@
                               <w:sz w:val="56"/>
                               <w:szCs w:val="56"/>
                             </w:rPr>
-                            <w:t xml:space="preserve">Logos </w:t>
+                            <w:t>Logos Polytechnikos</w:t>
                           </w:r>
-                          <w:proofErr w:type="spellStart"/>
-                          <w:r>
-                            <w:rPr>
-                              <w:rFonts w:asciiTheme="majorHAnsi" w:eastAsiaTheme="majorEastAsia" w:hAnsiTheme="majorHAnsi" w:cstheme="majorBidi"/>
-                              <w:color w:val="262626" w:themeColor="text1" w:themeTint="D9"/>
-                              <w:sz w:val="56"/>
-                              <w:szCs w:val="56"/>
-                            </w:rPr>
-                            <w:t>Polytechnikos</w:t>
-                          </w:r>
-                          <w:proofErr w:type="spellEnd"/>
                         </w:p>
                         <w:p>
                           <w:pPr>
@@ -4195,7 +4173,7 @@
       <w:sdtContent>
         <w:p>
           <w:pPr>
-            <w:pStyle w:val="Nadpisobsahu"/>
+            <w:pStyle w:val="TOCHeading"/>
           </w:pPr>
           <w:r>
             <w:t>Obsah</w:t>
@@ -4203,8 +4181,9 @@
         </w:p>
         <w:p>
           <w:pPr>
-            <w:pStyle w:val="Obsah1"/>
+            <w:pStyle w:val="TOC1"/>
             <w:tabs>
+              <w:tab w:val="left" w:pos="440"/>
               <w:tab w:val="right" w:leader="dot" w:pos="9062"/>
             </w:tabs>
             <w:rPr>
@@ -4221,23 +4200,37 @@
           <w:r>
             <w:fldChar w:fldCharType="separate"/>
           </w:r>
-          <w:hyperlink w:anchor="_Toc56523360" w:history="1">
-            <w:r>
-              <w:rPr>
-                <w:rStyle w:val="Hypertextovodkaz"/>
-                <w:noProof/>
-              </w:rPr>
-              <w:t>Uživatelská příručka aplikace LogosPolytechnikos</w:t>
-            </w:r>
-            <w:r>
-              <w:rPr>
-                <w:noProof/>
-                <w:webHidden/>
+          <w:hyperlink w:anchor="_Toc57923305" w:history="1">
+            <w:r>
+              <w:rPr>
+                <w:rStyle w:val="Hyperlink"/>
+                <w:noProof/>
+              </w:rPr>
+              <w:t>1</w:t>
+            </w:r>
+            <w:r>
+              <w:rPr>
+                <w:rFonts w:cstheme="minorBidi"/>
+                <w:noProof/>
               </w:rPr>
               <w:tab/>
             </w:r>
             <w:r>
               <w:rPr>
+                <w:rStyle w:val="Hyperlink"/>
+                <w:noProof/>
+              </w:rPr>
+              <w:t>Úvod</w:t>
+            </w:r>
+            <w:r>
+              <w:rPr>
+                <w:noProof/>
+                <w:webHidden/>
+              </w:rPr>
+              <w:tab/>
+            </w:r>
+            <w:r>
+              <w:rPr>
                 <w:noProof/>
                 <w:webHidden/>
               </w:rPr>
@@ -4248,7 +4241,7 @@
                 <w:noProof/>
                 <w:webHidden/>
               </w:rPr>
-              <w:instrText xml:space="preserve"> PAGEREF _Toc56523360 \h </w:instrText>
+              <w:instrText xml:space="preserve"> PAGEREF _Toc57923305 \h </w:instrText>
             </w:r>
             <w:r>
               <w:rPr>
@@ -4281,8 +4274,9 @@
         </w:p>
         <w:p>
           <w:pPr>
-            <w:pStyle w:val="Obsah2"/>
+            <w:pStyle w:val="TOC1"/>
             <w:tabs>
+              <w:tab w:val="left" w:pos="440"/>
               <w:tab w:val="right" w:leader="dot" w:pos="9062"/>
             </w:tabs>
             <w:rPr>
@@ -4290,23 +4284,37 @@
               <w:noProof/>
             </w:rPr>
           </w:pPr>
-          <w:hyperlink w:anchor="_Toc56523361" w:history="1">
-            <w:r>
-              <w:rPr>
-                <w:rStyle w:val="Hypertextovodkaz"/>
-                <w:noProof/>
-              </w:rPr>
-              <w:t>Přihlášení do aplikace</w:t>
-            </w:r>
-            <w:r>
-              <w:rPr>
-                <w:noProof/>
-                <w:webHidden/>
+          <w:hyperlink w:anchor="_Toc57923306" w:history="1">
+            <w:r>
+              <w:rPr>
+                <w:rStyle w:val="Hyperlink"/>
+                <w:noProof/>
+              </w:rPr>
+              <w:t>2</w:t>
+            </w:r>
+            <w:r>
+              <w:rPr>
+                <w:rFonts w:cstheme="minorBidi"/>
+                <w:noProof/>
               </w:rPr>
               <w:tab/>
             </w:r>
             <w:r>
               <w:rPr>
+                <w:rStyle w:val="Hyperlink"/>
+                <w:noProof/>
+              </w:rPr>
+              <w:t>Uživatelé a jejich role</w:t>
+            </w:r>
+            <w:r>
+              <w:rPr>
+                <w:noProof/>
+                <w:webHidden/>
+              </w:rPr>
+              <w:tab/>
+            </w:r>
+            <w:r>
+              <w:rPr>
                 <w:noProof/>
                 <w:webHidden/>
               </w:rPr>
@@ -4317,7 +4325,7 @@
                 <w:noProof/>
                 <w:webHidden/>
               </w:rPr>
-              <w:instrText xml:space="preserve"> PAGEREF _Toc56523361 \h </w:instrText>
+              <w:instrText xml:space="preserve"> PAGEREF _Toc57923306 \h </w:instrText>
             </w:r>
             <w:r>
               <w:rPr>
@@ -4350,8 +4358,9 @@
         </w:p>
         <w:p>
           <w:pPr>
-            <w:pStyle w:val="Obsah2"/>
+            <w:pStyle w:val="TOC1"/>
             <w:tabs>
+              <w:tab w:val="left" w:pos="440"/>
               <w:tab w:val="right" w:leader="dot" w:pos="9062"/>
             </w:tabs>
             <w:rPr>
@@ -4359,10 +4368,108 @@
               <w:noProof/>
             </w:rPr>
           </w:pPr>
-          <w:hyperlink w:anchor="_Toc56523362" w:history="1">
-            <w:r>
-              <w:rPr>
-                <w:rStyle w:val="Hypertextovodkaz"/>
+          <w:hyperlink w:anchor="_Toc57923307" w:history="1">
+            <w:r>
+              <w:rPr>
+                <w:rStyle w:val="Hyperlink"/>
+                <w:noProof/>
+              </w:rPr>
+              <w:t>3</w:t>
+            </w:r>
+            <w:r>
+              <w:rPr>
+                <w:rFonts w:cstheme="minorBidi"/>
+                <w:noProof/>
+              </w:rPr>
+              <w:tab/>
+            </w:r>
+            <w:r>
+              <w:rPr>
+                <w:rStyle w:val="Hyperlink"/>
+                <w:noProof/>
+              </w:rPr>
+              <w:t>Přihlášení k aplikaci</w:t>
+            </w:r>
+            <w:r>
+              <w:rPr>
+                <w:noProof/>
+                <w:webHidden/>
+              </w:rPr>
+              <w:tab/>
+            </w:r>
+            <w:r>
+              <w:rPr>
+                <w:noProof/>
+                <w:webHidden/>
+              </w:rPr>
+              <w:fldChar w:fldCharType="begin"/>
+            </w:r>
+            <w:r>
+              <w:rPr>
+                <w:noProof/>
+                <w:webHidden/>
+              </w:rPr>
+              <w:instrText xml:space="preserve"> PAGEREF _Toc57923307 \h </w:instrText>
+            </w:r>
+            <w:r>
+              <w:rPr>
+                <w:noProof/>
+                <w:webHidden/>
+              </w:rPr>
+            </w:r>
+            <w:r>
+              <w:rPr>
+                <w:noProof/>
+                <w:webHidden/>
+              </w:rPr>
+              <w:fldChar w:fldCharType="separate"/>
+            </w:r>
+            <w:r>
+              <w:rPr>
+                <w:noProof/>
+                <w:webHidden/>
+              </w:rPr>
+              <w:t>2</w:t>
+            </w:r>
+            <w:r>
+              <w:rPr>
+                <w:noProof/>
+                <w:webHidden/>
+              </w:rPr>
+              <w:fldChar w:fldCharType="end"/>
+            </w:r>
+          </w:hyperlink>
+        </w:p>
+        <w:p>
+          <w:pPr>
+            <w:pStyle w:val="TOC1"/>
+            <w:tabs>
+              <w:tab w:val="left" w:pos="440"/>
+              <w:tab w:val="right" w:leader="dot" w:pos="9062"/>
+            </w:tabs>
+            <w:rPr>
+              <w:rFonts w:cstheme="minorBidi"/>
+              <w:noProof/>
+            </w:rPr>
+          </w:pPr>
+          <w:hyperlink w:anchor="_Toc57923308" w:history="1">
+            <w:r>
+              <w:rPr>
+                <w:rStyle w:val="Hyperlink"/>
+                <w:noProof/>
+              </w:rPr>
+              <w:t>4</w:t>
+            </w:r>
+            <w:r>
+              <w:rPr>
+                <w:rFonts w:cstheme="minorBidi"/>
+                <w:noProof/>
+              </w:rPr>
+              <w:tab/>
+            </w:r>
+            <w:r>
+              <w:rPr>
+                <w:rStyle w:val="Hyperlink"/>
                 <w:noProof/>
               </w:rPr>
               <w:t>Zapomenuté heslo</w:t>
@@ -4386,7 +4493,7 @@
                 <w:noProof/>
                 <w:webHidden/>
               </w:rPr>
-              <w:instrText xml:space="preserve"> PAGEREF _Toc56523362 \h </w:instrText>
+              <w:instrText xml:space="preserve"> PAGEREF _Toc57923308 \h </w:instrText>
             </w:r>
             <w:r>
               <w:rPr>
@@ -4407,6 +4514,1266 @@
                 <w:webHidden/>
               </w:rPr>
               <w:t>2</w:t>
+            </w:r>
+            <w:r>
+              <w:rPr>
+                <w:noProof/>
+                <w:webHidden/>
+              </w:rPr>
+              <w:fldChar w:fldCharType="end"/>
+            </w:r>
+          </w:hyperlink>
+        </w:p>
+        <w:p>
+          <w:pPr>
+            <w:pStyle w:val="TOC1"/>
+            <w:tabs>
+              <w:tab w:val="left" w:pos="440"/>
+              <w:tab w:val="right" w:leader="dot" w:pos="9062"/>
+            </w:tabs>
+            <w:rPr>
+              <w:rFonts w:cstheme="minorBidi"/>
+              <w:noProof/>
+            </w:rPr>
+          </w:pPr>
+          <w:hyperlink w:anchor="_Toc57923309" w:history="1">
+            <w:r>
+              <w:rPr>
+                <w:rStyle w:val="Hyperlink"/>
+                <w:noProof/>
+              </w:rPr>
+              <w:t>5</w:t>
+            </w:r>
+            <w:r>
+              <w:rPr>
+                <w:rFonts w:cstheme="minorBidi"/>
+                <w:noProof/>
+              </w:rPr>
+              <w:tab/>
+            </w:r>
+            <w:r>
+              <w:rPr>
+                <w:rStyle w:val="Hyperlink"/>
+                <w:noProof/>
+              </w:rPr>
+              <w:t>Funkce pro autory článků</w:t>
+            </w:r>
+            <w:r>
+              <w:rPr>
+                <w:noProof/>
+                <w:webHidden/>
+              </w:rPr>
+              <w:tab/>
+            </w:r>
+            <w:r>
+              <w:rPr>
+                <w:noProof/>
+                <w:webHidden/>
+              </w:rPr>
+              <w:fldChar w:fldCharType="begin"/>
+            </w:r>
+            <w:r>
+              <w:rPr>
+                <w:noProof/>
+                <w:webHidden/>
+              </w:rPr>
+              <w:instrText xml:space="preserve"> PAGEREF _Toc57923309 \h </w:instrText>
+            </w:r>
+            <w:r>
+              <w:rPr>
+                <w:noProof/>
+                <w:webHidden/>
+              </w:rPr>
+            </w:r>
+            <w:r>
+              <w:rPr>
+                <w:noProof/>
+                <w:webHidden/>
+              </w:rPr>
+              <w:fldChar w:fldCharType="separate"/>
+            </w:r>
+            <w:r>
+              <w:rPr>
+                <w:noProof/>
+                <w:webHidden/>
+              </w:rPr>
+              <w:t>4</w:t>
+            </w:r>
+            <w:r>
+              <w:rPr>
+                <w:noProof/>
+                <w:webHidden/>
+              </w:rPr>
+              <w:fldChar w:fldCharType="end"/>
+            </w:r>
+          </w:hyperlink>
+        </w:p>
+        <w:p>
+          <w:pPr>
+            <w:pStyle w:val="TOC2"/>
+            <w:tabs>
+              <w:tab w:val="left" w:pos="880"/>
+              <w:tab w:val="right" w:leader="dot" w:pos="9062"/>
+            </w:tabs>
+            <w:rPr>
+              <w:rFonts w:cstheme="minorBidi"/>
+              <w:noProof/>
+            </w:rPr>
+          </w:pPr>
+          <w:hyperlink w:anchor="_Toc57923310" w:history="1">
+            <w:r>
+              <w:rPr>
+                <w:rStyle w:val="Hyperlink"/>
+                <w:noProof/>
+              </w:rPr>
+              <w:t>5.1</w:t>
+            </w:r>
+            <w:r>
+              <w:rPr>
+                <w:rFonts w:cstheme="minorBidi"/>
+                <w:noProof/>
+              </w:rPr>
+              <w:tab/>
+            </w:r>
+            <w:r>
+              <w:rPr>
+                <w:rStyle w:val="Hyperlink"/>
+                <w:noProof/>
+              </w:rPr>
+              <w:t>Registrace</w:t>
+            </w:r>
+            <w:r>
+              <w:rPr>
+                <w:noProof/>
+                <w:webHidden/>
+              </w:rPr>
+              <w:tab/>
+            </w:r>
+            <w:r>
+              <w:rPr>
+                <w:noProof/>
+                <w:webHidden/>
+              </w:rPr>
+              <w:fldChar w:fldCharType="begin"/>
+            </w:r>
+            <w:r>
+              <w:rPr>
+                <w:noProof/>
+                <w:webHidden/>
+              </w:rPr>
+              <w:instrText xml:space="preserve"> PAGEREF _Toc57923310 \h </w:instrText>
+            </w:r>
+            <w:r>
+              <w:rPr>
+                <w:noProof/>
+                <w:webHidden/>
+              </w:rPr>
+            </w:r>
+            <w:r>
+              <w:rPr>
+                <w:noProof/>
+                <w:webHidden/>
+              </w:rPr>
+              <w:fldChar w:fldCharType="separate"/>
+            </w:r>
+            <w:r>
+              <w:rPr>
+                <w:noProof/>
+                <w:webHidden/>
+              </w:rPr>
+              <w:t>4</w:t>
+            </w:r>
+            <w:r>
+              <w:rPr>
+                <w:noProof/>
+                <w:webHidden/>
+              </w:rPr>
+              <w:fldChar w:fldCharType="end"/>
+            </w:r>
+          </w:hyperlink>
+        </w:p>
+        <w:p>
+          <w:pPr>
+            <w:pStyle w:val="TOC2"/>
+            <w:tabs>
+              <w:tab w:val="left" w:pos="880"/>
+              <w:tab w:val="right" w:leader="dot" w:pos="9062"/>
+            </w:tabs>
+            <w:rPr>
+              <w:rFonts w:cstheme="minorBidi"/>
+              <w:noProof/>
+            </w:rPr>
+          </w:pPr>
+          <w:hyperlink w:anchor="_Toc57923311" w:history="1">
+            <w:r>
+              <w:rPr>
+                <w:rStyle w:val="Hyperlink"/>
+                <w:noProof/>
+              </w:rPr>
+              <w:t>5.2</w:t>
+            </w:r>
+            <w:r>
+              <w:rPr>
+                <w:rFonts w:cstheme="minorBidi"/>
+                <w:noProof/>
+              </w:rPr>
+              <w:tab/>
+            </w:r>
+            <w:r>
+              <w:rPr>
+                <w:rStyle w:val="Hyperlink"/>
+                <w:noProof/>
+              </w:rPr>
+              <w:t>Přidání příspěvku</w:t>
+            </w:r>
+            <w:r>
+              <w:rPr>
+                <w:noProof/>
+                <w:webHidden/>
+              </w:rPr>
+              <w:tab/>
+            </w:r>
+            <w:r>
+              <w:rPr>
+                <w:noProof/>
+                <w:webHidden/>
+              </w:rPr>
+              <w:fldChar w:fldCharType="begin"/>
+            </w:r>
+            <w:r>
+              <w:rPr>
+                <w:noProof/>
+                <w:webHidden/>
+              </w:rPr>
+              <w:instrText xml:space="preserve"> PAGEREF _Toc57923311 \h </w:instrText>
+            </w:r>
+            <w:r>
+              <w:rPr>
+                <w:noProof/>
+                <w:webHidden/>
+              </w:rPr>
+            </w:r>
+            <w:r>
+              <w:rPr>
+                <w:noProof/>
+                <w:webHidden/>
+              </w:rPr>
+              <w:fldChar w:fldCharType="separate"/>
+            </w:r>
+            <w:r>
+              <w:rPr>
+                <w:noProof/>
+                <w:webHidden/>
+              </w:rPr>
+              <w:t>4</w:t>
+            </w:r>
+            <w:r>
+              <w:rPr>
+                <w:noProof/>
+                <w:webHidden/>
+              </w:rPr>
+              <w:fldChar w:fldCharType="end"/>
+            </w:r>
+          </w:hyperlink>
+        </w:p>
+        <w:p>
+          <w:pPr>
+            <w:pStyle w:val="TOC2"/>
+            <w:tabs>
+              <w:tab w:val="left" w:pos="880"/>
+              <w:tab w:val="right" w:leader="dot" w:pos="9062"/>
+            </w:tabs>
+            <w:rPr>
+              <w:rFonts w:cstheme="minorBidi"/>
+              <w:noProof/>
+            </w:rPr>
+          </w:pPr>
+          <w:hyperlink w:anchor="_Toc57923312" w:history="1">
+            <w:r>
+              <w:rPr>
+                <w:rStyle w:val="Hyperlink"/>
+                <w:noProof/>
+              </w:rPr>
+              <w:t>5.3</w:t>
+            </w:r>
+            <w:r>
+              <w:rPr>
+                <w:rFonts w:cstheme="minorBidi"/>
+                <w:noProof/>
+              </w:rPr>
+              <w:tab/>
+            </w:r>
+            <w:r>
+              <w:rPr>
+                <w:rStyle w:val="Hyperlink"/>
+                <w:noProof/>
+              </w:rPr>
+              <w:t>Přehled příspěvků</w:t>
+            </w:r>
+            <w:r>
+              <w:rPr>
+                <w:noProof/>
+                <w:webHidden/>
+              </w:rPr>
+              <w:tab/>
+            </w:r>
+            <w:r>
+              <w:rPr>
+                <w:noProof/>
+                <w:webHidden/>
+              </w:rPr>
+              <w:fldChar w:fldCharType="begin"/>
+            </w:r>
+            <w:r>
+              <w:rPr>
+                <w:noProof/>
+                <w:webHidden/>
+              </w:rPr>
+              <w:instrText xml:space="preserve"> PAGEREF _Toc57923312 \h </w:instrText>
+            </w:r>
+            <w:r>
+              <w:rPr>
+                <w:noProof/>
+                <w:webHidden/>
+              </w:rPr>
+            </w:r>
+            <w:r>
+              <w:rPr>
+                <w:noProof/>
+                <w:webHidden/>
+              </w:rPr>
+              <w:fldChar w:fldCharType="separate"/>
+            </w:r>
+            <w:r>
+              <w:rPr>
+                <w:noProof/>
+                <w:webHidden/>
+              </w:rPr>
+              <w:t>4</w:t>
+            </w:r>
+            <w:r>
+              <w:rPr>
+                <w:noProof/>
+                <w:webHidden/>
+              </w:rPr>
+              <w:fldChar w:fldCharType="end"/>
+            </w:r>
+          </w:hyperlink>
+        </w:p>
+        <w:p>
+          <w:pPr>
+            <w:pStyle w:val="TOC1"/>
+            <w:tabs>
+              <w:tab w:val="left" w:pos="440"/>
+              <w:tab w:val="right" w:leader="dot" w:pos="9062"/>
+            </w:tabs>
+            <w:rPr>
+              <w:rFonts w:cstheme="minorBidi"/>
+              <w:noProof/>
+            </w:rPr>
+          </w:pPr>
+          <w:hyperlink w:anchor="_Toc57923313" w:history="1">
+            <w:r>
+              <w:rPr>
+                <w:rStyle w:val="Hyperlink"/>
+                <w:noProof/>
+              </w:rPr>
+              <w:t>6</w:t>
+            </w:r>
+            <w:r>
+              <w:rPr>
+                <w:rFonts w:cstheme="minorBidi"/>
+                <w:noProof/>
+              </w:rPr>
+              <w:tab/>
+            </w:r>
+            <w:r>
+              <w:rPr>
+                <w:rStyle w:val="Hyperlink"/>
+                <w:noProof/>
+              </w:rPr>
+              <w:t>Funkce pro redaktora</w:t>
+            </w:r>
+            <w:r>
+              <w:rPr>
+                <w:noProof/>
+                <w:webHidden/>
+              </w:rPr>
+              <w:tab/>
+            </w:r>
+            <w:r>
+              <w:rPr>
+                <w:noProof/>
+                <w:webHidden/>
+              </w:rPr>
+              <w:fldChar w:fldCharType="begin"/>
+            </w:r>
+            <w:r>
+              <w:rPr>
+                <w:noProof/>
+                <w:webHidden/>
+              </w:rPr>
+              <w:instrText xml:space="preserve"> PAGEREF _Toc57923313 \h </w:instrText>
+            </w:r>
+            <w:r>
+              <w:rPr>
+                <w:noProof/>
+                <w:webHidden/>
+              </w:rPr>
+            </w:r>
+            <w:r>
+              <w:rPr>
+                <w:noProof/>
+                <w:webHidden/>
+              </w:rPr>
+              <w:fldChar w:fldCharType="separate"/>
+            </w:r>
+            <w:r>
+              <w:rPr>
+                <w:noProof/>
+                <w:webHidden/>
+              </w:rPr>
+              <w:t>4</w:t>
+            </w:r>
+            <w:r>
+              <w:rPr>
+                <w:noProof/>
+                <w:webHidden/>
+              </w:rPr>
+              <w:fldChar w:fldCharType="end"/>
+            </w:r>
+          </w:hyperlink>
+        </w:p>
+        <w:p>
+          <w:pPr>
+            <w:pStyle w:val="TOC2"/>
+            <w:tabs>
+              <w:tab w:val="left" w:pos="880"/>
+              <w:tab w:val="right" w:leader="dot" w:pos="9062"/>
+            </w:tabs>
+            <w:rPr>
+              <w:rFonts w:cstheme="minorBidi"/>
+              <w:noProof/>
+            </w:rPr>
+          </w:pPr>
+          <w:hyperlink w:anchor="_Toc57923314" w:history="1">
+            <w:r>
+              <w:rPr>
+                <w:rStyle w:val="Hyperlink"/>
+                <w:noProof/>
+              </w:rPr>
+              <w:t>6.1</w:t>
+            </w:r>
+            <w:r>
+              <w:rPr>
+                <w:rFonts w:cstheme="minorBidi"/>
+                <w:noProof/>
+              </w:rPr>
+              <w:tab/>
+            </w:r>
+            <w:r>
+              <w:rPr>
+                <w:rStyle w:val="Hyperlink"/>
+                <w:noProof/>
+              </w:rPr>
+              <w:t>Správa uživatelů</w:t>
+            </w:r>
+            <w:r>
+              <w:rPr>
+                <w:noProof/>
+                <w:webHidden/>
+              </w:rPr>
+              <w:tab/>
+            </w:r>
+            <w:r>
+              <w:rPr>
+                <w:noProof/>
+                <w:webHidden/>
+              </w:rPr>
+              <w:fldChar w:fldCharType="begin"/>
+            </w:r>
+            <w:r>
+              <w:rPr>
+                <w:noProof/>
+                <w:webHidden/>
+              </w:rPr>
+              <w:instrText xml:space="preserve"> PAGEREF _Toc57923314 \h </w:instrText>
+            </w:r>
+            <w:r>
+              <w:rPr>
+                <w:noProof/>
+                <w:webHidden/>
+              </w:rPr>
+            </w:r>
+            <w:r>
+              <w:rPr>
+                <w:noProof/>
+                <w:webHidden/>
+              </w:rPr>
+              <w:fldChar w:fldCharType="separate"/>
+            </w:r>
+            <w:r>
+              <w:rPr>
+                <w:noProof/>
+                <w:webHidden/>
+              </w:rPr>
+              <w:t>4</w:t>
+            </w:r>
+            <w:r>
+              <w:rPr>
+                <w:noProof/>
+                <w:webHidden/>
+              </w:rPr>
+              <w:fldChar w:fldCharType="end"/>
+            </w:r>
+          </w:hyperlink>
+        </w:p>
+        <w:p>
+          <w:pPr>
+            <w:pStyle w:val="TOC2"/>
+            <w:tabs>
+              <w:tab w:val="left" w:pos="880"/>
+              <w:tab w:val="right" w:leader="dot" w:pos="9062"/>
+            </w:tabs>
+            <w:rPr>
+              <w:rFonts w:cstheme="minorBidi"/>
+              <w:noProof/>
+            </w:rPr>
+          </w:pPr>
+          <w:hyperlink w:anchor="_Toc57923315" w:history="1">
+            <w:r>
+              <w:rPr>
+                <w:rStyle w:val="Hyperlink"/>
+                <w:noProof/>
+              </w:rPr>
+              <w:t>6.2</w:t>
+            </w:r>
+            <w:r>
+              <w:rPr>
+                <w:rFonts w:cstheme="minorBidi"/>
+                <w:noProof/>
+              </w:rPr>
+              <w:tab/>
+            </w:r>
+            <w:r>
+              <w:rPr>
+                <w:rStyle w:val="Hyperlink"/>
+                <w:noProof/>
+              </w:rPr>
+              <w:t>Přehled příspěvků</w:t>
+            </w:r>
+            <w:r>
+              <w:rPr>
+                <w:noProof/>
+                <w:webHidden/>
+              </w:rPr>
+              <w:tab/>
+            </w:r>
+            <w:r>
+              <w:rPr>
+                <w:noProof/>
+                <w:webHidden/>
+              </w:rPr>
+              <w:fldChar w:fldCharType="begin"/>
+            </w:r>
+            <w:r>
+              <w:rPr>
+                <w:noProof/>
+                <w:webHidden/>
+              </w:rPr>
+              <w:instrText xml:space="preserve"> PAGEREF _Toc57923315 \h </w:instrText>
+            </w:r>
+            <w:r>
+              <w:rPr>
+                <w:noProof/>
+                <w:webHidden/>
+              </w:rPr>
+            </w:r>
+            <w:r>
+              <w:rPr>
+                <w:noProof/>
+                <w:webHidden/>
+              </w:rPr>
+              <w:fldChar w:fldCharType="separate"/>
+            </w:r>
+            <w:r>
+              <w:rPr>
+                <w:noProof/>
+                <w:webHidden/>
+              </w:rPr>
+              <w:t>4</w:t>
+            </w:r>
+            <w:r>
+              <w:rPr>
+                <w:noProof/>
+                <w:webHidden/>
+              </w:rPr>
+              <w:fldChar w:fldCharType="end"/>
+            </w:r>
+          </w:hyperlink>
+        </w:p>
+        <w:p>
+          <w:pPr>
+            <w:pStyle w:val="TOC2"/>
+            <w:tabs>
+              <w:tab w:val="left" w:pos="880"/>
+              <w:tab w:val="right" w:leader="dot" w:pos="9062"/>
+            </w:tabs>
+            <w:rPr>
+              <w:rFonts w:cstheme="minorBidi"/>
+              <w:noProof/>
+            </w:rPr>
+          </w:pPr>
+          <w:hyperlink w:anchor="_Toc57923316" w:history="1">
+            <w:r>
+              <w:rPr>
+                <w:rStyle w:val="Hyperlink"/>
+                <w:noProof/>
+              </w:rPr>
+              <w:t>6.3</w:t>
+            </w:r>
+            <w:r>
+              <w:rPr>
+                <w:rFonts w:cstheme="minorBidi"/>
+                <w:noProof/>
+              </w:rPr>
+              <w:tab/>
+            </w:r>
+            <w:r>
+              <w:rPr>
+                <w:rStyle w:val="Hyperlink"/>
+                <w:noProof/>
+              </w:rPr>
+              <w:t>Předání příspěvku k recenzi</w:t>
+            </w:r>
+            <w:r>
+              <w:rPr>
+                <w:noProof/>
+                <w:webHidden/>
+              </w:rPr>
+              <w:tab/>
+            </w:r>
+            <w:r>
+              <w:rPr>
+                <w:noProof/>
+                <w:webHidden/>
+              </w:rPr>
+              <w:fldChar w:fldCharType="begin"/>
+            </w:r>
+            <w:r>
+              <w:rPr>
+                <w:noProof/>
+                <w:webHidden/>
+              </w:rPr>
+              <w:instrText xml:space="preserve"> PAGEREF _Toc57923316 \h </w:instrText>
+            </w:r>
+            <w:r>
+              <w:rPr>
+                <w:noProof/>
+                <w:webHidden/>
+              </w:rPr>
+            </w:r>
+            <w:r>
+              <w:rPr>
+                <w:noProof/>
+                <w:webHidden/>
+              </w:rPr>
+              <w:fldChar w:fldCharType="separate"/>
+            </w:r>
+            <w:r>
+              <w:rPr>
+                <w:noProof/>
+                <w:webHidden/>
+              </w:rPr>
+              <w:t>4</w:t>
+            </w:r>
+            <w:r>
+              <w:rPr>
+                <w:noProof/>
+                <w:webHidden/>
+              </w:rPr>
+              <w:fldChar w:fldCharType="end"/>
+            </w:r>
+          </w:hyperlink>
+        </w:p>
+        <w:p>
+          <w:pPr>
+            <w:pStyle w:val="TOC1"/>
+            <w:tabs>
+              <w:tab w:val="left" w:pos="440"/>
+              <w:tab w:val="right" w:leader="dot" w:pos="9062"/>
+            </w:tabs>
+            <w:rPr>
+              <w:rFonts w:cstheme="minorBidi"/>
+              <w:noProof/>
+            </w:rPr>
+          </w:pPr>
+          <w:hyperlink w:anchor="_Toc57923317" w:history="1">
+            <w:r>
+              <w:rPr>
+                <w:rStyle w:val="Hyperlink"/>
+                <w:noProof/>
+              </w:rPr>
+              <w:t>7</w:t>
+            </w:r>
+            <w:r>
+              <w:rPr>
+                <w:rFonts w:cstheme="minorBidi"/>
+                <w:noProof/>
+              </w:rPr>
+              <w:tab/>
+            </w:r>
+            <w:r>
+              <w:rPr>
+                <w:rStyle w:val="Hyperlink"/>
+                <w:noProof/>
+              </w:rPr>
+              <w:t>Funkce pro recenzenta</w:t>
+            </w:r>
+            <w:r>
+              <w:rPr>
+                <w:noProof/>
+                <w:webHidden/>
+              </w:rPr>
+              <w:tab/>
+            </w:r>
+            <w:r>
+              <w:rPr>
+                <w:noProof/>
+                <w:webHidden/>
+              </w:rPr>
+              <w:fldChar w:fldCharType="begin"/>
+            </w:r>
+            <w:r>
+              <w:rPr>
+                <w:noProof/>
+                <w:webHidden/>
+              </w:rPr>
+              <w:instrText xml:space="preserve"> PAGEREF _Toc57923317 \h </w:instrText>
+            </w:r>
+            <w:r>
+              <w:rPr>
+                <w:noProof/>
+                <w:webHidden/>
+              </w:rPr>
+            </w:r>
+            <w:r>
+              <w:rPr>
+                <w:noProof/>
+                <w:webHidden/>
+              </w:rPr>
+              <w:fldChar w:fldCharType="separate"/>
+            </w:r>
+            <w:r>
+              <w:rPr>
+                <w:noProof/>
+                <w:webHidden/>
+              </w:rPr>
+              <w:t>4</w:t>
+            </w:r>
+            <w:r>
+              <w:rPr>
+                <w:noProof/>
+                <w:webHidden/>
+              </w:rPr>
+              <w:fldChar w:fldCharType="end"/>
+            </w:r>
+          </w:hyperlink>
+        </w:p>
+        <w:p>
+          <w:pPr>
+            <w:pStyle w:val="TOC2"/>
+            <w:tabs>
+              <w:tab w:val="left" w:pos="880"/>
+              <w:tab w:val="right" w:leader="dot" w:pos="9062"/>
+            </w:tabs>
+            <w:rPr>
+              <w:rFonts w:cstheme="minorBidi"/>
+              <w:noProof/>
+            </w:rPr>
+          </w:pPr>
+          <w:hyperlink w:anchor="_Toc57923318" w:history="1">
+            <w:r>
+              <w:rPr>
+                <w:rStyle w:val="Hyperlink"/>
+                <w:noProof/>
+              </w:rPr>
+              <w:t>7.1</w:t>
+            </w:r>
+            <w:r>
+              <w:rPr>
+                <w:rFonts w:cstheme="minorBidi"/>
+                <w:noProof/>
+              </w:rPr>
+              <w:tab/>
+            </w:r>
+            <w:r>
+              <w:rPr>
+                <w:rStyle w:val="Hyperlink"/>
+                <w:noProof/>
+              </w:rPr>
+              <w:t>Přehled příspěvků k recenzování</w:t>
+            </w:r>
+            <w:r>
+              <w:rPr>
+                <w:noProof/>
+                <w:webHidden/>
+              </w:rPr>
+              <w:tab/>
+            </w:r>
+            <w:r>
+              <w:rPr>
+                <w:noProof/>
+                <w:webHidden/>
+              </w:rPr>
+              <w:fldChar w:fldCharType="begin"/>
+            </w:r>
+            <w:r>
+              <w:rPr>
+                <w:noProof/>
+                <w:webHidden/>
+              </w:rPr>
+              <w:instrText xml:space="preserve"> PAGEREF _Toc57923318 \h </w:instrText>
+            </w:r>
+            <w:r>
+              <w:rPr>
+                <w:noProof/>
+                <w:webHidden/>
+              </w:rPr>
+            </w:r>
+            <w:r>
+              <w:rPr>
+                <w:noProof/>
+                <w:webHidden/>
+              </w:rPr>
+              <w:fldChar w:fldCharType="separate"/>
+            </w:r>
+            <w:r>
+              <w:rPr>
+                <w:noProof/>
+                <w:webHidden/>
+              </w:rPr>
+              <w:t>4</w:t>
+            </w:r>
+            <w:r>
+              <w:rPr>
+                <w:noProof/>
+                <w:webHidden/>
+              </w:rPr>
+              <w:fldChar w:fldCharType="end"/>
+            </w:r>
+          </w:hyperlink>
+        </w:p>
+        <w:p>
+          <w:pPr>
+            <w:pStyle w:val="TOC2"/>
+            <w:tabs>
+              <w:tab w:val="left" w:pos="880"/>
+              <w:tab w:val="right" w:leader="dot" w:pos="9062"/>
+            </w:tabs>
+            <w:rPr>
+              <w:rFonts w:cstheme="minorBidi"/>
+              <w:noProof/>
+            </w:rPr>
+          </w:pPr>
+          <w:hyperlink w:anchor="_Toc57923319" w:history="1">
+            <w:r>
+              <w:rPr>
+                <w:rStyle w:val="Hyperlink"/>
+                <w:noProof/>
+              </w:rPr>
+              <w:t>7.2</w:t>
+            </w:r>
+            <w:r>
+              <w:rPr>
+                <w:rFonts w:cstheme="minorBidi"/>
+                <w:noProof/>
+              </w:rPr>
+              <w:tab/>
+            </w:r>
+            <w:r>
+              <w:rPr>
+                <w:rStyle w:val="Hyperlink"/>
+                <w:noProof/>
+              </w:rPr>
+              <w:t>Recenzní formulář</w:t>
+            </w:r>
+            <w:r>
+              <w:rPr>
+                <w:noProof/>
+                <w:webHidden/>
+              </w:rPr>
+              <w:tab/>
+            </w:r>
+            <w:r>
+              <w:rPr>
+                <w:noProof/>
+                <w:webHidden/>
+              </w:rPr>
+              <w:fldChar w:fldCharType="begin"/>
+            </w:r>
+            <w:r>
+              <w:rPr>
+                <w:noProof/>
+                <w:webHidden/>
+              </w:rPr>
+              <w:instrText xml:space="preserve"> PAGEREF _Toc57923319 \h </w:instrText>
+            </w:r>
+            <w:r>
+              <w:rPr>
+                <w:noProof/>
+                <w:webHidden/>
+              </w:rPr>
+            </w:r>
+            <w:r>
+              <w:rPr>
+                <w:noProof/>
+                <w:webHidden/>
+              </w:rPr>
+              <w:fldChar w:fldCharType="separate"/>
+            </w:r>
+            <w:r>
+              <w:rPr>
+                <w:noProof/>
+                <w:webHidden/>
+              </w:rPr>
+              <w:t>4</w:t>
+            </w:r>
+            <w:r>
+              <w:rPr>
+                <w:noProof/>
+                <w:webHidden/>
+              </w:rPr>
+              <w:fldChar w:fldCharType="end"/>
+            </w:r>
+          </w:hyperlink>
+        </w:p>
+        <w:p>
+          <w:pPr>
+            <w:pStyle w:val="TOC1"/>
+            <w:tabs>
+              <w:tab w:val="left" w:pos="440"/>
+              <w:tab w:val="right" w:leader="dot" w:pos="9062"/>
+            </w:tabs>
+            <w:rPr>
+              <w:rFonts w:cstheme="minorBidi"/>
+              <w:noProof/>
+            </w:rPr>
+          </w:pPr>
+          <w:hyperlink w:anchor="_Toc57923320" w:history="1">
+            <w:r>
+              <w:rPr>
+                <w:rStyle w:val="Hyperlink"/>
+                <w:noProof/>
+              </w:rPr>
+              <w:t>8</w:t>
+            </w:r>
+            <w:r>
+              <w:rPr>
+                <w:rFonts w:cstheme="minorBidi"/>
+                <w:noProof/>
+              </w:rPr>
+              <w:tab/>
+            </w:r>
+            <w:r>
+              <w:rPr>
+                <w:rStyle w:val="Hyperlink"/>
+                <w:noProof/>
+              </w:rPr>
+              <w:t>Funkce pro šéfredaktora</w:t>
+            </w:r>
+            <w:r>
+              <w:rPr>
+                <w:noProof/>
+                <w:webHidden/>
+              </w:rPr>
+              <w:tab/>
+            </w:r>
+            <w:r>
+              <w:rPr>
+                <w:noProof/>
+                <w:webHidden/>
+              </w:rPr>
+              <w:fldChar w:fldCharType="begin"/>
+            </w:r>
+            <w:r>
+              <w:rPr>
+                <w:noProof/>
+                <w:webHidden/>
+              </w:rPr>
+              <w:instrText xml:space="preserve"> PAGEREF _Toc57923320 \h </w:instrText>
+            </w:r>
+            <w:r>
+              <w:rPr>
+                <w:noProof/>
+                <w:webHidden/>
+              </w:rPr>
+            </w:r>
+            <w:r>
+              <w:rPr>
+                <w:noProof/>
+                <w:webHidden/>
+              </w:rPr>
+              <w:fldChar w:fldCharType="separate"/>
+            </w:r>
+            <w:r>
+              <w:rPr>
+                <w:noProof/>
+                <w:webHidden/>
+              </w:rPr>
+              <w:t>4</w:t>
+            </w:r>
+            <w:r>
+              <w:rPr>
+                <w:noProof/>
+                <w:webHidden/>
+              </w:rPr>
+              <w:fldChar w:fldCharType="end"/>
+            </w:r>
+          </w:hyperlink>
+        </w:p>
+        <w:p>
+          <w:pPr>
+            <w:pStyle w:val="TOC2"/>
+            <w:tabs>
+              <w:tab w:val="left" w:pos="880"/>
+              <w:tab w:val="right" w:leader="dot" w:pos="9062"/>
+            </w:tabs>
+            <w:rPr>
+              <w:rFonts w:cstheme="minorBidi"/>
+              <w:noProof/>
+            </w:rPr>
+          </w:pPr>
+          <w:hyperlink w:anchor="_Toc57923321" w:history="1">
+            <w:r>
+              <w:rPr>
+                <w:rStyle w:val="Hyperlink"/>
+                <w:noProof/>
+              </w:rPr>
+              <w:t>8.1</w:t>
+            </w:r>
+            <w:r>
+              <w:rPr>
+                <w:rFonts w:cstheme="minorBidi"/>
+                <w:noProof/>
+              </w:rPr>
+              <w:tab/>
+            </w:r>
+            <w:r>
+              <w:rPr>
+                <w:rStyle w:val="Hyperlink"/>
+                <w:noProof/>
+              </w:rPr>
+              <w:t>Přehled příspěvků a jejich stavu</w:t>
+            </w:r>
+            <w:r>
+              <w:rPr>
+                <w:noProof/>
+                <w:webHidden/>
+              </w:rPr>
+              <w:tab/>
+            </w:r>
+            <w:r>
+              <w:rPr>
+                <w:noProof/>
+                <w:webHidden/>
+              </w:rPr>
+              <w:fldChar w:fldCharType="begin"/>
+            </w:r>
+            <w:r>
+              <w:rPr>
+                <w:noProof/>
+                <w:webHidden/>
+              </w:rPr>
+              <w:instrText xml:space="preserve"> PAGEREF _Toc57923321 \h </w:instrText>
+            </w:r>
+            <w:r>
+              <w:rPr>
+                <w:noProof/>
+                <w:webHidden/>
+              </w:rPr>
+            </w:r>
+            <w:r>
+              <w:rPr>
+                <w:noProof/>
+                <w:webHidden/>
+              </w:rPr>
+              <w:fldChar w:fldCharType="separate"/>
+            </w:r>
+            <w:r>
+              <w:rPr>
+                <w:noProof/>
+                <w:webHidden/>
+              </w:rPr>
+              <w:t>4</w:t>
+            </w:r>
+            <w:r>
+              <w:rPr>
+                <w:noProof/>
+                <w:webHidden/>
+              </w:rPr>
+              <w:fldChar w:fldCharType="end"/>
+            </w:r>
+          </w:hyperlink>
+        </w:p>
+        <w:p>
+          <w:pPr>
+            <w:pStyle w:val="TOC1"/>
+            <w:tabs>
+              <w:tab w:val="left" w:pos="440"/>
+              <w:tab w:val="right" w:leader="dot" w:pos="9062"/>
+            </w:tabs>
+            <w:rPr>
+              <w:rFonts w:cstheme="minorBidi"/>
+              <w:noProof/>
+            </w:rPr>
+          </w:pPr>
+          <w:hyperlink w:anchor="_Toc57923322" w:history="1">
+            <w:r>
+              <w:rPr>
+                <w:rStyle w:val="Hyperlink"/>
+                <w:noProof/>
+              </w:rPr>
+              <w:t>9</w:t>
+            </w:r>
+            <w:r>
+              <w:rPr>
+                <w:rFonts w:cstheme="minorBidi"/>
+                <w:noProof/>
+              </w:rPr>
+              <w:tab/>
+            </w:r>
+            <w:r>
+              <w:rPr>
+                <w:rStyle w:val="Hyperlink"/>
+                <w:noProof/>
+              </w:rPr>
+              <w:t>Funkce pro nepřihlášené uživatele</w:t>
+            </w:r>
+            <w:r>
+              <w:rPr>
+                <w:noProof/>
+                <w:webHidden/>
+              </w:rPr>
+              <w:tab/>
+            </w:r>
+            <w:r>
+              <w:rPr>
+                <w:noProof/>
+                <w:webHidden/>
+              </w:rPr>
+              <w:fldChar w:fldCharType="begin"/>
+            </w:r>
+            <w:r>
+              <w:rPr>
+                <w:noProof/>
+                <w:webHidden/>
+              </w:rPr>
+              <w:instrText xml:space="preserve"> PAGEREF _Toc57923322 \h </w:instrText>
+            </w:r>
+            <w:r>
+              <w:rPr>
+                <w:noProof/>
+                <w:webHidden/>
+              </w:rPr>
+            </w:r>
+            <w:r>
+              <w:rPr>
+                <w:noProof/>
+                <w:webHidden/>
+              </w:rPr>
+              <w:fldChar w:fldCharType="separate"/>
+            </w:r>
+            <w:r>
+              <w:rPr>
+                <w:noProof/>
+                <w:webHidden/>
+              </w:rPr>
+              <w:t>4</w:t>
+            </w:r>
+            <w:r>
+              <w:rPr>
+                <w:noProof/>
+                <w:webHidden/>
+              </w:rPr>
+              <w:fldChar w:fldCharType="end"/>
+            </w:r>
+          </w:hyperlink>
+        </w:p>
+        <w:p>
+          <w:pPr>
+            <w:pStyle w:val="TOC2"/>
+            <w:tabs>
+              <w:tab w:val="left" w:pos="880"/>
+              <w:tab w:val="right" w:leader="dot" w:pos="9062"/>
+            </w:tabs>
+            <w:rPr>
+              <w:rFonts w:cstheme="minorBidi"/>
+              <w:noProof/>
+            </w:rPr>
+          </w:pPr>
+          <w:hyperlink w:anchor="_Toc57923323" w:history="1">
+            <w:r>
+              <w:rPr>
+                <w:rStyle w:val="Hyperlink"/>
+                <w:noProof/>
+              </w:rPr>
+              <w:t>9.1</w:t>
+            </w:r>
+            <w:r>
+              <w:rPr>
+                <w:rFonts w:cstheme="minorBidi"/>
+                <w:noProof/>
+              </w:rPr>
+              <w:tab/>
+            </w:r>
+            <w:r>
+              <w:rPr>
+                <w:rStyle w:val="Hyperlink"/>
+                <w:noProof/>
+              </w:rPr>
+              <w:t>Prohlížení veřejných informací</w:t>
+            </w:r>
+            <w:r>
+              <w:rPr>
+                <w:noProof/>
+                <w:webHidden/>
+              </w:rPr>
+              <w:tab/>
+            </w:r>
+            <w:r>
+              <w:rPr>
+                <w:noProof/>
+                <w:webHidden/>
+              </w:rPr>
+              <w:fldChar w:fldCharType="begin"/>
+            </w:r>
+            <w:r>
+              <w:rPr>
+                <w:noProof/>
+                <w:webHidden/>
+              </w:rPr>
+              <w:instrText xml:space="preserve"> PAGEREF _Toc57923323 \h </w:instrText>
+            </w:r>
+            <w:r>
+              <w:rPr>
+                <w:noProof/>
+                <w:webHidden/>
+              </w:rPr>
+            </w:r>
+            <w:r>
+              <w:rPr>
+                <w:noProof/>
+                <w:webHidden/>
+              </w:rPr>
+              <w:fldChar w:fldCharType="separate"/>
+            </w:r>
+            <w:r>
+              <w:rPr>
+                <w:noProof/>
+                <w:webHidden/>
+              </w:rPr>
+              <w:t>4</w:t>
             </w:r>
             <w:r>
               <w:rPr>
@@ -4444,30 +5811,103 @@
     </w:p>
     <w:p>
       <w:pPr>
-        <w:pStyle w:val="Nadpis1"/>
+        <w:pStyle w:val="Heading1"/>
       </w:pPr>
-      <w:bookmarkStart w:id="0" w:name="_Toc56523360"/>
+      <w:bookmarkStart w:id="0" w:name="_Toc57923305"/>
       <w:r>
         <w:lastRenderedPageBreak/>
-        <w:t xml:space="preserve">Uživatelská příručka aplikace </w:t>
-      </w:r>
-      <w:proofErr w:type="spellStart"/>
-      <w:r>
-        <w:t>LogosPolytechnikos</w:t>
+        <w:t>Úvod</w:t>
       </w:r>
       <w:bookmarkEnd w:id="0"/>
-      <w:proofErr w:type="spellEnd"/>
+    </w:p>
+    <w:p>
+      <w:r>
+        <w:t>Tento dokument obsahuje popis funkcí systému Logos polytechnikos pro uživatele. Příručka je rozdělena na sekce podle rolí, které uživatelé v systému zastavají.</w:t>
+      </w:r>
     </w:p>
     <w:p>
       <w:pPr>
-        <w:pStyle w:val="Nadpis2"/>
+        <w:pStyle w:val="Heading1"/>
       </w:pPr>
-      <w:bookmarkStart w:id="1" w:name="_Ref56523185"/>
-      <w:bookmarkStart w:id="2" w:name="_Toc56523361"/>
-      <w:r>
-        <w:t>Přihlášení do aplikace</w:t>
+      <w:bookmarkStart w:id="1" w:name="_Toc57923306"/>
+      <w:r>
+        <w:t>Uživatelé a jejich role</w:t>
       </w:r>
       <w:bookmarkEnd w:id="1"/>
+    </w:p>
+    <w:p>
+      <w:r>
+        <w:t>K systému má přístup několik rolí uživatelů:</w:t>
+      </w:r>
+    </w:p>
+    <w:p>
+      <w:pPr>
+        <w:pStyle w:val="ListParagraph"/>
+        <w:numPr>
+          <w:ilvl w:val="0"/>
+          <w:numId w:val="1"/>
+        </w:numPr>
+      </w:pPr>
+      <w:r>
+        <w:t>Autoři příspěvků</w:t>
+      </w:r>
+    </w:p>
+    <w:p>
+      <w:pPr>
+        <w:pStyle w:val="ListParagraph"/>
+        <w:numPr>
+          <w:ilvl w:val="0"/>
+          <w:numId w:val="1"/>
+        </w:numPr>
+      </w:pPr>
+      <w:r>
+        <w:t>Redaktoři</w:t>
+      </w:r>
+    </w:p>
+    <w:p>
+      <w:pPr>
+        <w:pStyle w:val="ListParagraph"/>
+        <w:numPr>
+          <w:ilvl w:val="0"/>
+          <w:numId w:val="1"/>
+        </w:numPr>
+      </w:pPr>
+      <w:r>
+        <w:t>Recenzenti</w:t>
+      </w:r>
+    </w:p>
+    <w:p>
+      <w:pPr>
+        <w:pStyle w:val="ListParagraph"/>
+        <w:numPr>
+          <w:ilvl w:val="0"/>
+          <w:numId w:val="1"/>
+        </w:numPr>
+      </w:pPr>
+      <w:r>
+        <w:t>Šéfredaktor</w:t>
+      </w:r>
+    </w:p>
+    <w:p>
+      <w:pPr>
+        <w:pStyle w:val="ListParagraph"/>
+        <w:numPr>
+          <w:ilvl w:val="0"/>
+          <w:numId w:val="1"/>
+        </w:numPr>
+      </w:pPr>
+      <w:r>
+        <w:t>Anonymní uživatelé</w:t>
+      </w:r>
+    </w:p>
+    <w:p>
+      <w:pPr>
+        <w:pStyle w:val="Heading1"/>
+      </w:pPr>
+      <w:bookmarkStart w:id="2" w:name="_Toc57923307"/>
+      <w:r>
+        <w:t>Přihlášení k aplikaci</w:t>
+      </w:r>
       <w:bookmarkEnd w:id="2"/>
     </w:p>
     <w:p>
@@ -4742,7 +6182,7 @@
                     <pic:cNvPicPr/>
                   </pic:nvPicPr>
                   <pic:blipFill>
-                    <a:blip r:embed="rId5" cstate="print">
+                    <a:blip r:embed="rId6" cstate="print">
                       <a:extLst>
                         <a:ext uri="{28A0092B-C50C-407E-A947-70E740481C1C}">
                           <a14:useLocalDpi xmlns:a14="http://schemas.microsoft.com/office/drawing/2010/main" val="0"/>
@@ -4801,10 +6241,10 @@
       <w:r>
         <w:t xml:space="preserve">Po zadání adresy </w:t>
       </w:r>
-      <w:hyperlink r:id="rId6" w:history="1">
+      <w:hyperlink r:id="rId7" w:history="1">
         <w:r>
           <w:rPr>
-            <w:rStyle w:val="Hypertextovodkaz"/>
+            <w:rStyle w:val="Hyperlink"/>
           </w:rPr>
           <w:t>http://rsp.vspj.cz</w:t>
         </w:r>
@@ -4832,7 +6272,7 @@
                     <pic:cNvPicPr/>
                   </pic:nvPicPr>
                   <pic:blipFill>
-                    <a:blip r:embed="rId7"/>
+                    <a:blip r:embed="rId8"/>
                     <a:stretch>
                       <a:fillRect/>
                     </a:stretch>
@@ -4918,7 +6358,7 @@
                     <pic:cNvPicPr/>
                   </pic:nvPicPr>
                   <pic:blipFill>
-                    <a:blip r:embed="rId8"/>
+                    <a:blip r:embed="rId9"/>
                     <a:stretch>
                       <a:fillRect/>
                     </a:stretch>
@@ -4950,9 +6390,9 @@
     </w:p>
     <w:p>
       <w:pPr>
-        <w:pStyle w:val="Nadpis2"/>
+        <w:pStyle w:val="Heading1"/>
       </w:pPr>
-      <w:bookmarkStart w:id="3" w:name="_Toc56523362"/>
+      <w:bookmarkStart w:id="3" w:name="_Toc57923308"/>
       <w:r>
         <w:t>Zapomenuté heslo</w:t>
       </w:r>
@@ -5021,6 +6461,7 @@
           <w:noProof/>
           <w:lang w:eastAsia="cs-CZ"/>
         </w:rPr>
+        <w:lastRenderedPageBreak/>
         <mc:AlternateContent>
           <mc:Choice Requires="wps">
             <w:drawing>
@@ -5125,7 +6566,7 @@
                     <pic:cNvPicPr/>
                   </pic:nvPicPr>
                   <pic:blipFill>
-                    <a:blip r:embed="rId5" cstate="print">
+                    <a:blip r:embed="rId6" cstate="print">
                       <a:extLst>
                         <a:ext uri="{28A0092B-C50C-407E-A947-70E740481C1C}">
                           <a14:useLocalDpi xmlns:a14="http://schemas.microsoft.com/office/drawing/2010/main" val="0"/>
@@ -5204,7 +6645,7 @@
                     <pic:cNvPicPr/>
                   </pic:nvPicPr>
                   <pic:blipFill>
-                    <a:blip r:embed="rId7"/>
+                    <a:blip r:embed="rId8"/>
                     <a:stretch>
                       <a:fillRect/>
                     </a:stretch>
@@ -5420,7 +6861,7 @@
                     <pic:cNvPicPr/>
                   </pic:nvPicPr>
                   <pic:blipFill>
-                    <a:blip r:embed="rId9">
+                    <a:blip r:embed="rId10">
                       <a:extLst>
                         <a:ext uri="{28A0092B-C50C-407E-A947-70E740481C1C}">
                           <a14:useLocalDpi xmlns:a14="http://schemas.microsoft.com/office/drawing/2010/main" val="0"/>
@@ -5500,7 +6941,6 @@
           <w:noProof/>
           <w:lang w:eastAsia="cs-CZ"/>
         </w:rPr>
-        <w:lastRenderedPageBreak/>
         <mc:AlternateContent>
           <mc:Choice Requires="wps">
             <w:drawing>
@@ -5606,7 +7046,7 @@
                     <pic:cNvPicPr/>
                   </pic:nvPicPr>
                   <pic:blipFill>
-                    <a:blip r:embed="rId10">
+                    <a:blip r:embed="rId11">
                       <a:extLst>
                         <a:ext uri="{28A0092B-C50C-407E-A947-70E740481C1C}">
                           <a14:useLocalDpi xmlns:a14="http://schemas.microsoft.com/office/drawing/2010/main" val="0"/>
@@ -5690,7 +7130,7 @@
                     <pic:cNvPicPr/>
                   </pic:nvPicPr>
                   <pic:blipFill>
-                    <a:blip r:embed="rId11" cstate="print">
+                    <a:blip r:embed="rId12" cstate="print">
                       <a:extLst>
                         <a:ext uri="{28A0092B-C50C-407E-A947-70E740481C1C}">
                           <a14:useLocalDpi xmlns:a14="http://schemas.microsoft.com/office/drawing/2010/main" val="0"/>
@@ -5723,16 +7163,8 @@
         <w:rPr>
           <w:b/>
         </w:rPr>
-        <w:t xml:space="preserve">Logos </w:t>
-      </w:r>
-      <w:proofErr w:type="spellStart"/>
-      <w:r>
-        <w:rPr>
-          <w:b/>
-        </w:rPr>
-        <w:t>Polytechnikos</w:t>
-      </w:r>
-      <w:proofErr w:type="spellEnd"/>
+        <w:t>Logos Polytechnikos</w:t>
+      </w:r>
       <w:r>
         <w:t xml:space="preserve"> </w:t>
       </w:r>
@@ -6021,7 +7453,7 @@
                     <pic:cNvPicPr/>
                   </pic:nvPicPr>
                   <pic:blipFill>
-                    <a:blip r:embed="rId12">
+                    <a:blip r:embed="rId13">
                       <a:extLst>
                         <a:ext uri="{28A0092B-C50C-407E-A947-70E740481C1C}">
                           <a14:useLocalDpi xmlns:a14="http://schemas.microsoft.com/office/drawing/2010/main" val="0"/>
@@ -6106,50 +7538,210 @@
       </w:r>
     </w:p>
     <w:p>
+      <w:pPr>
+        <w:rPr>
+          <w:rStyle w:val="IntenseReference"/>
+        </w:rPr>
+      </w:pPr>
       <w:r>
         <w:t xml:space="preserve">Nyní se již můžete přihlásit do aplikace s novým heslem, viz bod: </w:t>
       </w:r>
       <w:r>
         <w:rPr>
-          <w:rStyle w:val="Odkazintenzivn"/>
+          <w:rStyle w:val="IntenseReference"/>
         </w:rPr>
         <w:fldChar w:fldCharType="begin"/>
       </w:r>
       <w:r>
         <w:rPr>
-          <w:rStyle w:val="Odkazintenzivn"/>
+          <w:rStyle w:val="IntenseReference"/>
         </w:rPr>
         <w:instrText xml:space="preserve"> REF _Ref56523185 \h </w:instrText>
       </w:r>
       <w:r>
         <w:rPr>
-          <w:rStyle w:val="Odkazintenzivn"/>
+          <w:rStyle w:val="IntenseReference"/>
         </w:rPr>
         <w:instrText xml:space="preserve"> \* MERGEFORMAT </w:instrText>
       </w:r>
       <w:r>
         <w:rPr>
-          <w:rStyle w:val="Odkazintenzivn"/>
+          <w:rStyle w:val="IntenseReference"/>
         </w:rPr>
       </w:r>
       <w:r>
         <w:rPr>
-          <w:rStyle w:val="Odkazintenzivn"/>
+          <w:rStyle w:val="IntenseReference"/>
         </w:rPr>
         <w:fldChar w:fldCharType="separate"/>
       </w:r>
       <w:r>
         <w:rPr>
-          <w:rStyle w:val="Odkazintenzivn"/>
+          <w:rStyle w:val="IntenseReference"/>
         </w:rPr>
         <w:t>Přihlášení do aplikace</w:t>
       </w:r>
       <w:r>
         <w:rPr>
-          <w:rStyle w:val="Odkazintenzivn"/>
+          <w:rStyle w:val="IntenseReference"/>
         </w:rPr>
         <w:fldChar w:fldCharType="end"/>
       </w:r>
+    </w:p>
+    <w:p>
+      <w:pPr>
+        <w:pStyle w:val="Heading1"/>
+      </w:pPr>
+      <w:bookmarkStart w:id="4" w:name="_Toc57923309"/>
+      <w:r>
+        <w:lastRenderedPageBreak/>
+        <w:t>Funkce pro autory článků</w:t>
+      </w:r>
+      <w:bookmarkEnd w:id="4"/>
+    </w:p>
+    <w:p>
+      <w:pPr>
+        <w:pStyle w:val="Heading2"/>
+      </w:pPr>
+      <w:bookmarkStart w:id="5" w:name="_Toc57923310"/>
+      <w:r>
+        <w:t>Registrace</w:t>
+      </w:r>
+      <w:bookmarkEnd w:id="5"/>
+    </w:p>
+    <w:p>
+      <w:pPr>
+        <w:pStyle w:val="Heading2"/>
+      </w:pPr>
+      <w:bookmarkStart w:id="6" w:name="_Toc57923311"/>
+      <w:r>
+        <w:t>Přidání příspěvku</w:t>
+      </w:r>
+      <w:bookmarkEnd w:id="6"/>
+    </w:p>
+    <w:p>
+      <w:pPr>
+        <w:pStyle w:val="Heading2"/>
+      </w:pPr>
+      <w:bookmarkStart w:id="7" w:name="_Toc57923312"/>
+      <w:r>
+        <w:t>Přehled příspěvků</w:t>
+      </w:r>
+      <w:bookmarkEnd w:id="7"/>
+    </w:p>
+    <w:p/>
+    <w:p>
+      <w:pPr>
+        <w:pStyle w:val="Heading1"/>
+      </w:pPr>
+      <w:bookmarkStart w:id="8" w:name="_Toc57923313"/>
+      <w:r>
+        <w:t>Funkce pro redaktora</w:t>
+      </w:r>
+      <w:bookmarkEnd w:id="8"/>
+    </w:p>
+    <w:p>
+      <w:pPr>
+        <w:pStyle w:val="Heading2"/>
+      </w:pPr>
+      <w:bookmarkStart w:id="9" w:name="_Toc57923314"/>
+      <w:r>
+        <w:t>Správa uživatelů</w:t>
+      </w:r>
+      <w:bookmarkEnd w:id="9"/>
+    </w:p>
+    <w:p>
+      <w:pPr>
+        <w:pStyle w:val="Heading2"/>
+      </w:pPr>
+      <w:bookmarkStart w:id="10" w:name="_Toc57923315"/>
+      <w:r>
+        <w:t>Přehled příspěvků</w:t>
+      </w:r>
+      <w:bookmarkEnd w:id="10"/>
+    </w:p>
+    <w:p>
+      <w:pPr>
+        <w:pStyle w:val="Heading2"/>
+      </w:pPr>
+      <w:bookmarkStart w:id="11" w:name="_Toc57923316"/>
+      <w:r>
+        <w:t>Předání příspěvku k recenzi</w:t>
+      </w:r>
+      <w:bookmarkEnd w:id="11"/>
+    </w:p>
+    <w:p/>
+    <w:p>
+      <w:pPr>
+        <w:pStyle w:val="Heading1"/>
+      </w:pPr>
+      <w:bookmarkStart w:id="12" w:name="_Toc57923317"/>
+      <w:r>
+        <w:t>Funkce pro recenzenta</w:t>
+      </w:r>
+      <w:bookmarkEnd w:id="12"/>
+    </w:p>
+    <w:p>
+      <w:pPr>
+        <w:pStyle w:val="Heading2"/>
+      </w:pPr>
+      <w:bookmarkStart w:id="13" w:name="_Toc57923318"/>
+      <w:r>
+        <w:t>Přehled příspěvků k recenzování</w:t>
+      </w:r>
+      <w:bookmarkEnd w:id="13"/>
+    </w:p>
+    <w:p>
+      <w:pPr>
+        <w:pStyle w:val="Heading2"/>
+      </w:pPr>
+      <w:bookmarkStart w:id="14" w:name="_Toc57923319"/>
+      <w:r>
+        <w:t>Recenzní formulář</w:t>
+      </w:r>
+      <w:bookmarkEnd w:id="14"/>
+    </w:p>
+    <w:p/>
+    <w:p>
+      <w:pPr>
+        <w:pStyle w:val="Heading1"/>
+      </w:pPr>
+      <w:bookmarkStart w:id="15" w:name="_Toc57923320"/>
+      <w:r>
+        <w:t>Funkce pro šéfredaktora</w:t>
+      </w:r>
+      <w:bookmarkEnd w:id="15"/>
+    </w:p>
+    <w:p>
+      <w:pPr>
+        <w:pStyle w:val="Heading2"/>
+      </w:pPr>
+      <w:bookmarkStart w:id="16" w:name="_Toc57923321"/>
+      <w:r>
+        <w:t>Přehled příspěvků a jejich stavu</w:t>
+      </w:r>
+      <w:bookmarkEnd w:id="16"/>
+    </w:p>
+    <w:p/>
+    <w:p>
+      <w:pPr>
+        <w:pStyle w:val="Heading1"/>
+      </w:pPr>
+      <w:bookmarkStart w:id="17" w:name="_Toc57923322"/>
+      <w:r>
+        <w:t>Funkce pro nepřihlášené uživatele</w:t>
+      </w:r>
+      <w:bookmarkEnd w:id="17"/>
+    </w:p>
+    <w:p>
+      <w:pPr>
+        <w:pStyle w:val="Heading2"/>
+      </w:pPr>
+      <w:bookmarkStart w:id="18" w:name="_Toc57923323"/>
+      <w:r>
+        <w:t>Prohlížení veřejných informací</w:t>
+      </w:r>
+      <w:bookmarkEnd w:id="18"/>
     </w:p>
     <w:sectPr>
       <w:pgSz w:w="11906" w:h="16838"/>
@@ -6161,6 +7753,317 @@
     </w:sectPr>
   </w:body>
 </w:document>
+</file>
+
+<file path=word/numbering.xml><?xml version="1.0" encoding="utf-8"?>
+<w:numbering xmlns:wpc="http://schemas.microsoft.com/office/word/2010/wordprocessingCanvas" xmlns:cx="http://schemas.microsoft.com/office/drawing/2014/chartex" xmlns:cx1="http://schemas.microsoft.com/office/drawing/2015/9/8/chartex" xmlns:cx2="http://schemas.microsoft.com/office/drawing/2015/10/21/chartex" xmlns:cx3="http://schemas.microsoft.com/office/drawing/2016/5/9/chartex" xmlns:cx4="http://schemas.microsoft.com/office/drawing/2016/5/10/chartex" xmlns:cx5="http://schemas.microsoft.com/office/drawing/2016/5/11/chartex" xmlns:cx6="http://schemas.microsoft.com/office/drawing/2016/5/12/chartex" xmlns:cx7="http://schemas.microsoft.com/office/drawing/2016/5/13/chartex" xmlns:cx8="http://schemas.microsoft.com/office/drawing/2016/5/14/chartex" xmlns:mc="http://schemas.openxmlformats.org/markup-compatibility/2006" xmlns:aink="http://schemas.microsoft.com/office/drawing/2016/ink" xmlns:am3d="http://schemas.microsoft.com/office/drawing/2017/model3d" xmlns:o="urn:schemas-microsoft-com:office:office" xmlns:r="http://schemas.openxmlformats.org/officeDocument/2006/relationships" xmlns:m="http://schemas.openxmlformats.org/officeDocument/2006/math" xmlns:v="urn:schemas-microsoft-com:vml" xmlns:wp14="http://schemas.microsoft.com/office/word/2010/wordprocessingDrawing" xmlns:wp="http://schemas.openxmlformats.org/drawingml/2006/wordprocessingDrawing" xmlns:w10="urn:schemas-microsoft-com:office:word" xmlns:w="http://schemas.openxmlformats.org/wordprocessingml/2006/main" xmlns:w14="http://schemas.microsoft.com/office/word/2010/wordml" xmlns:w15="http://schemas.microsoft.com/office/word/2012/wordml" xmlns:w16cex="http://schemas.microsoft.com/office/word/2018/wordml/cex" xmlns:w16cid="http://schemas.microsoft.com/office/word/2016/wordml/cid" xmlns:w16="http://schemas.microsoft.com/office/word/2018/wordml" xmlns:w16se="http://schemas.microsoft.com/office/word/2015/wordml/symex" xmlns:wpg="http://schemas.microsoft.com/office/word/2010/wordprocessingGroup" xmlns:wpi="http://schemas.microsoft.com/office/word/2010/wordprocessingInk" xmlns:wne="http://schemas.microsoft.com/office/word/2006/wordml" xmlns:wps="http://schemas.microsoft.com/office/word/2010/wordprocessingShape" mc:Ignorable="w14 w15 w16se w16cid w16 w16cex wp14">
+  <w:abstractNum w:abstractNumId="0" w15:restartNumberingAfterBreak="0">
+    <w:nsid w:val="229159E0"/>
+    <w:multiLevelType w:val="multilevel"/>
+    <w:tmpl w:val="04050025"/>
+    <w:lvl w:ilvl="0">
+      <w:start w:val="1"/>
+      <w:numFmt w:val="decimal"/>
+      <w:pStyle w:val="Heading1"/>
+      <w:lvlText w:val="%1"/>
+      <w:lvlJc w:val="left"/>
+      <w:pPr>
+        <w:ind w:left="432" w:hanging="432"/>
+      </w:pPr>
+      <w:rPr>
+        <w:rFonts w:hint="default"/>
+      </w:rPr>
+    </w:lvl>
+    <w:lvl w:ilvl="1">
+      <w:start w:val="1"/>
+      <w:numFmt w:val="decimal"/>
+      <w:pStyle w:val="Heading2"/>
+      <w:lvlText w:val="%1.%2"/>
+      <w:lvlJc w:val="left"/>
+      <w:pPr>
+        <w:ind w:left="576" w:hanging="576"/>
+      </w:pPr>
+    </w:lvl>
+    <w:lvl w:ilvl="2">
+      <w:start w:val="1"/>
+      <w:numFmt w:val="decimal"/>
+      <w:pStyle w:val="Heading3"/>
+      <w:lvlText w:val="%1.%2.%3"/>
+      <w:lvlJc w:val="left"/>
+      <w:pPr>
+        <w:ind w:left="720" w:hanging="720"/>
+      </w:pPr>
+    </w:lvl>
+    <w:lvl w:ilvl="3">
+      <w:start w:val="1"/>
+      <w:numFmt w:val="decimal"/>
+      <w:pStyle w:val="Heading4"/>
+      <w:lvlText w:val="%1.%2.%3.%4"/>
+      <w:lvlJc w:val="left"/>
+      <w:pPr>
+        <w:ind w:left="864" w:hanging="864"/>
+      </w:pPr>
+    </w:lvl>
+    <w:lvl w:ilvl="4">
+      <w:start w:val="1"/>
+      <w:numFmt w:val="decimal"/>
+      <w:pStyle w:val="Heading5"/>
+      <w:lvlText w:val="%1.%2.%3.%4.%5"/>
+      <w:lvlJc w:val="left"/>
+      <w:pPr>
+        <w:ind w:left="1008" w:hanging="1008"/>
+      </w:pPr>
+    </w:lvl>
+    <w:lvl w:ilvl="5">
+      <w:start w:val="1"/>
+      <w:numFmt w:val="decimal"/>
+      <w:pStyle w:val="Heading6"/>
+      <w:lvlText w:val="%1.%2.%3.%4.%5.%6"/>
+      <w:lvlJc w:val="left"/>
+      <w:pPr>
+        <w:ind w:left="1152" w:hanging="1152"/>
+      </w:pPr>
+    </w:lvl>
+    <w:lvl w:ilvl="6">
+      <w:start w:val="1"/>
+      <w:numFmt w:val="decimal"/>
+      <w:pStyle w:val="Heading7"/>
+      <w:lvlText w:val="%1.%2.%3.%4.%5.%6.%7"/>
+      <w:lvlJc w:val="left"/>
+      <w:pPr>
+        <w:ind w:left="1296" w:hanging="1296"/>
+      </w:pPr>
+    </w:lvl>
+    <w:lvl w:ilvl="7">
+      <w:start w:val="1"/>
+      <w:numFmt w:val="decimal"/>
+      <w:pStyle w:val="Heading8"/>
+      <w:lvlText w:val="%1.%2.%3.%4.%5.%6.%7.%8"/>
+      <w:lvlJc w:val="left"/>
+      <w:pPr>
+        <w:ind w:left="1440" w:hanging="1440"/>
+      </w:pPr>
+    </w:lvl>
+    <w:lvl w:ilvl="8">
+      <w:start w:val="1"/>
+      <w:numFmt w:val="decimal"/>
+      <w:pStyle w:val="Heading9"/>
+      <w:lvlText w:val="%1.%2.%3.%4.%5.%6.%7.%8.%9"/>
+      <w:lvlJc w:val="left"/>
+      <w:pPr>
+        <w:ind w:left="1584" w:hanging="1584"/>
+      </w:pPr>
+    </w:lvl>
+  </w:abstractNum>
+  <w:abstractNum w:abstractNumId="1" w15:restartNumberingAfterBreak="0">
+    <w:nsid w:val="67FC01AC"/>
+    <w:multiLevelType w:val="hybridMultilevel"/>
+    <w:tmpl w:val="9C2A896E"/>
+    <w:lvl w:ilvl="0" w:tplc="6A129836">
+      <w:start w:val="1"/>
+      <w:numFmt w:val="decimal"/>
+      <w:lvlText w:val="%1."/>
+      <w:lvlJc w:val="left"/>
+      <w:pPr>
+        <w:ind w:left="720" w:hanging="360"/>
+      </w:pPr>
+    </w:lvl>
+    <w:lvl w:ilvl="1" w:tplc="04050019" w:tentative="1">
+      <w:start w:val="1"/>
+      <w:numFmt w:val="lowerLetter"/>
+      <w:lvlText w:val="%2."/>
+      <w:lvlJc w:val="left"/>
+      <w:pPr>
+        <w:ind w:left="1440" w:hanging="360"/>
+      </w:pPr>
+    </w:lvl>
+    <w:lvl w:ilvl="2" w:tplc="0405001B" w:tentative="1">
+      <w:start w:val="1"/>
+      <w:numFmt w:val="lowerRoman"/>
+      <w:lvlText w:val="%3."/>
+      <w:lvlJc w:val="right"/>
+      <w:pPr>
+        <w:ind w:left="2160" w:hanging="180"/>
+      </w:pPr>
+    </w:lvl>
+    <w:lvl w:ilvl="3" w:tplc="0405000F" w:tentative="1">
+      <w:start w:val="1"/>
+      <w:numFmt w:val="decimal"/>
+      <w:lvlText w:val="%4."/>
+      <w:lvlJc w:val="left"/>
+      <w:pPr>
+        <w:ind w:left="2880" w:hanging="360"/>
+      </w:pPr>
+    </w:lvl>
+    <w:lvl w:ilvl="4" w:tplc="04050019" w:tentative="1">
+      <w:start w:val="1"/>
+      <w:numFmt w:val="lowerLetter"/>
+      <w:lvlText w:val="%5."/>
+      <w:lvlJc w:val="left"/>
+      <w:pPr>
+        <w:ind w:left="3600" w:hanging="360"/>
+      </w:pPr>
+    </w:lvl>
+    <w:lvl w:ilvl="5" w:tplc="0405001B" w:tentative="1">
+      <w:start w:val="1"/>
+      <w:numFmt w:val="lowerRoman"/>
+      <w:lvlText w:val="%6."/>
+      <w:lvlJc w:val="right"/>
+      <w:pPr>
+        <w:ind w:left="4320" w:hanging="180"/>
+      </w:pPr>
+    </w:lvl>
+    <w:lvl w:ilvl="6" w:tplc="0405000F" w:tentative="1">
+      <w:start w:val="1"/>
+      <w:numFmt w:val="decimal"/>
+      <w:lvlText w:val="%7."/>
+      <w:lvlJc w:val="left"/>
+      <w:pPr>
+        <w:ind w:left="5040" w:hanging="360"/>
+      </w:pPr>
+    </w:lvl>
+    <w:lvl w:ilvl="7" w:tplc="04050019" w:tentative="1">
+      <w:start w:val="1"/>
+      <w:numFmt w:val="lowerLetter"/>
+      <w:lvlText w:val="%8."/>
+      <w:lvlJc w:val="left"/>
+      <w:pPr>
+        <w:ind w:left="5760" w:hanging="360"/>
+      </w:pPr>
+    </w:lvl>
+    <w:lvl w:ilvl="8" w:tplc="0405001B" w:tentative="1">
+      <w:start w:val="1"/>
+      <w:numFmt w:val="lowerRoman"/>
+      <w:lvlText w:val="%9."/>
+      <w:lvlJc w:val="right"/>
+      <w:pPr>
+        <w:ind w:left="6480" w:hanging="180"/>
+      </w:pPr>
+    </w:lvl>
+  </w:abstractNum>
+  <w:abstractNum w:abstractNumId="2" w15:restartNumberingAfterBreak="0">
+    <w:nsid w:val="764639AF"/>
+    <w:multiLevelType w:val="hybridMultilevel"/>
+    <w:tmpl w:val="809E93C8"/>
+    <w:lvl w:ilvl="0" w:tplc="04050001">
+      <w:start w:val="1"/>
+      <w:numFmt w:val="bullet"/>
+      <w:lvlText w:val=""/>
+      <w:lvlJc w:val="left"/>
+      <w:pPr>
+        <w:ind w:left="720" w:hanging="360"/>
+      </w:pPr>
+      <w:rPr>
+        <w:rFonts w:ascii="Symbol" w:hAnsi="Symbol" w:hint="default"/>
+      </w:rPr>
+    </w:lvl>
+    <w:lvl w:ilvl="1" w:tplc="04050003" w:tentative="1">
+      <w:start w:val="1"/>
+      <w:numFmt w:val="bullet"/>
+      <w:lvlText w:val="o"/>
+      <w:lvlJc w:val="left"/>
+      <w:pPr>
+        <w:ind w:left="1440" w:hanging="360"/>
+      </w:pPr>
+      <w:rPr>
+        <w:rFonts w:ascii="Courier New" w:hAnsi="Courier New" w:cs="Courier New" w:hint="default"/>
+      </w:rPr>
+    </w:lvl>
+    <w:lvl w:ilvl="2" w:tplc="04050005" w:tentative="1">
+      <w:start w:val="1"/>
+      <w:numFmt w:val="bullet"/>
+      <w:lvlText w:val=""/>
+      <w:lvlJc w:val="left"/>
+      <w:pPr>
+        <w:ind w:left="2160" w:hanging="360"/>
+      </w:pPr>
+      <w:rPr>
+        <w:rFonts w:ascii="Wingdings" w:hAnsi="Wingdings" w:hint="default"/>
+      </w:rPr>
+    </w:lvl>
+    <w:lvl w:ilvl="3" w:tplc="04050001" w:tentative="1">
+      <w:start w:val="1"/>
+      <w:numFmt w:val="bullet"/>
+      <w:lvlText w:val=""/>
+      <w:lvlJc w:val="left"/>
+      <w:pPr>
+        <w:ind w:left="2880" w:hanging="360"/>
+      </w:pPr>
+      <w:rPr>
+        <w:rFonts w:ascii="Symbol" w:hAnsi="Symbol" w:hint="default"/>
+      </w:rPr>
+    </w:lvl>
+    <w:lvl w:ilvl="4" w:tplc="04050003" w:tentative="1">
+      <w:start w:val="1"/>
+      <w:numFmt w:val="bullet"/>
+      <w:lvlText w:val="o"/>
+      <w:lvlJc w:val="left"/>
+      <w:pPr>
+        <w:ind w:left="3600" w:hanging="360"/>
+      </w:pPr>
+      <w:rPr>
+        <w:rFonts w:ascii="Courier New" w:hAnsi="Courier New" w:cs="Courier New" w:hint="default"/>
+      </w:rPr>
+    </w:lvl>
+    <w:lvl w:ilvl="5" w:tplc="04050005" w:tentative="1">
+      <w:start w:val="1"/>
+      <w:numFmt w:val="bullet"/>
+      <w:lvlText w:val=""/>
+      <w:lvlJc w:val="left"/>
+      <w:pPr>
+        <w:ind w:left="4320" w:hanging="360"/>
+      </w:pPr>
+      <w:rPr>
+        <w:rFonts w:ascii="Wingdings" w:hAnsi="Wingdings" w:hint="default"/>
+      </w:rPr>
+    </w:lvl>
+    <w:lvl w:ilvl="6" w:tplc="04050001" w:tentative="1">
+      <w:start w:val="1"/>
+      <w:numFmt w:val="bullet"/>
+      <w:lvlText w:val=""/>
+      <w:lvlJc w:val="left"/>
+      <w:pPr>
+        <w:ind w:left="5040" w:hanging="360"/>
+      </w:pPr>
+      <w:rPr>
+        <w:rFonts w:ascii="Symbol" w:hAnsi="Symbol" w:hint="default"/>
+      </w:rPr>
+    </w:lvl>
+    <w:lvl w:ilvl="7" w:tplc="04050003" w:tentative="1">
+      <w:start w:val="1"/>
+      <w:numFmt w:val="bullet"/>
+      <w:lvlText w:val="o"/>
+      <w:lvlJc w:val="left"/>
+      <w:pPr>
+        <w:ind w:left="5760" w:hanging="360"/>
+      </w:pPr>
+      <w:rPr>
+        <w:rFonts w:ascii="Courier New" w:hAnsi="Courier New" w:cs="Courier New" w:hint="default"/>
+      </w:rPr>
+    </w:lvl>
+    <w:lvl w:ilvl="8" w:tplc="04050005" w:tentative="1">
+      <w:start w:val="1"/>
+      <w:numFmt w:val="bullet"/>
+      <w:lvlText w:val=""/>
+      <w:lvlJc w:val="left"/>
+      <w:pPr>
+        <w:ind w:left="6480" w:hanging="360"/>
+      </w:pPr>
+      <w:rPr>
+        <w:rFonts w:ascii="Wingdings" w:hAnsi="Wingdings" w:hint="default"/>
+      </w:rPr>
+    </w:lvl>
+  </w:abstractNum>
+  <w:num w:numId="1">
+    <w:abstractNumId w:val="2"/>
+  </w:num>
+  <w:num w:numId="2">
+    <w:abstractNumId w:val="1"/>
+  </w:num>
+  <w:num w:numId="3">
+    <w:abstractNumId w:val="0"/>
+  </w:num>
+</w:numbering>
 </file>
 
 <file path=word/styles.xml><?xml version="1.0" encoding="utf-8"?>
@@ -6286,6 +8189,7 @@
     <w:lsdException w:name="HTML Sample" w:semiHidden="1" w:unhideWhenUsed="1"/>
     <w:lsdException w:name="HTML Typewriter" w:semiHidden="1" w:unhideWhenUsed="1"/>
     <w:lsdException w:name="HTML Variable" w:semiHidden="1" w:unhideWhenUsed="1"/>
+    <w:lsdException w:name="Normal Table" w:semiHidden="1" w:unhideWhenUsed="1"/>
     <w:lsdException w:name="annotation subject" w:semiHidden="1" w:unhideWhenUsed="1"/>
     <w:lsdException w:name="No List" w:semiHidden="1" w:unhideWhenUsed="1"/>
     <w:lsdException w:name="Outline List 1" w:semiHidden="1" w:unhideWhenUsed="1"/>
@@ -6328,8 +8232,11 @@
     <w:lsdException w:name="Table Contemporary" w:semiHidden="1" w:unhideWhenUsed="1"/>
     <w:lsdException w:name="Table Elegant" w:semiHidden="1" w:unhideWhenUsed="1"/>
     <w:lsdException w:name="Table Professional" w:semiHidden="1" w:unhideWhenUsed="1"/>
+    <w:lsdException w:name="Table Subtle 1" w:semiHidden="1" w:unhideWhenUsed="1"/>
     <w:lsdException w:name="Table Subtle 2" w:semiHidden="1" w:unhideWhenUsed="1"/>
     <w:lsdException w:name="Table Web 1" w:semiHidden="1" w:unhideWhenUsed="1"/>
+    <w:lsdException w:name="Table Web 2" w:semiHidden="1" w:unhideWhenUsed="1"/>
+    <w:lsdException w:name="Table Web 3" w:semiHidden="1" w:unhideWhenUsed="1"/>
     <w:lsdException w:name="Balloon Text" w:semiHidden="1" w:unhideWhenUsed="1"/>
     <w:lsdException w:name="Table Grid" w:uiPriority="39"/>
     <w:lsdException w:name="Table Theme" w:semiHidden="1" w:unhideWhenUsed="1"/>
@@ -6554,21 +8461,24 @@
     <w:lsdException w:name="Unresolved Mention" w:semiHidden="1" w:unhideWhenUsed="1"/>
     <w:lsdException w:name="Smart Link" w:semiHidden="1" w:unhideWhenUsed="1"/>
   </w:latentStyles>
-  <w:style w:type="paragraph" w:default="1" w:styleId="Normln">
+  <w:style w:type="paragraph" w:default="1" w:styleId="Normal">
     <w:name w:val="Normal"/>
     <w:qFormat/>
   </w:style>
-  <w:style w:type="paragraph" w:styleId="Nadpis1">
+  <w:style w:type="paragraph" w:styleId="Heading1">
     <w:name w:val="heading 1"/>
-    <w:basedOn w:val="Normln"/>
-    <w:next w:val="Normln"/>
-    <w:link w:val="Nadpis1Char"/>
+    <w:basedOn w:val="Normal"/>
+    <w:next w:val="Normal"/>
+    <w:link w:val="Heading1Char"/>
     <w:uiPriority w:val="9"/>
     <w:qFormat/>
     <w:rsid w:val="00236942"/>
     <w:pPr>
       <w:keepNext/>
       <w:keepLines/>
+      <w:numPr>
+        <w:numId w:val="3"/>
+      </w:numPr>
       <w:spacing w:before="240" w:after="0"/>
       <w:outlineLvl w:val="0"/>
     </w:pPr>
@@ -6579,18 +8489,22 @@
       <w:szCs w:val="32"/>
     </w:rPr>
   </w:style>
-  <w:style w:type="paragraph" w:styleId="Nadpis2">
+  <w:style w:type="paragraph" w:styleId="Heading2">
     <w:name w:val="heading 2"/>
-    <w:basedOn w:val="Normln"/>
-    <w:next w:val="Normln"/>
-    <w:link w:val="Nadpis2Char"/>
+    <w:basedOn w:val="Normal"/>
+    <w:next w:val="Normal"/>
+    <w:link w:val="Heading2Char"/>
     <w:uiPriority w:val="9"/>
     <w:unhideWhenUsed/>
     <w:qFormat/>
-    <w:rsid w:val="00236942"/>
+    <w:rsid w:val="00A10CC5"/>
     <w:pPr>
       <w:keepNext/>
       <w:keepLines/>
+      <w:numPr>
+        <w:ilvl w:val="1"/>
+        <w:numId w:val="3"/>
+      </w:numPr>
       <w:spacing w:before="40" w:after="0"/>
       <w:outlineLvl w:val="1"/>
     </w:pPr>
@@ -6601,13 +8515,200 @@
       <w:szCs w:val="26"/>
     </w:rPr>
   </w:style>
-  <w:style w:type="character" w:default="1" w:styleId="Standardnpsmoodstavce">
+  <w:style w:type="paragraph" w:styleId="Heading3">
+    <w:name w:val="heading 3"/>
+    <w:basedOn w:val="Normal"/>
+    <w:next w:val="Normal"/>
+    <w:link w:val="Heading3Char"/>
+    <w:uiPriority w:val="9"/>
+    <w:semiHidden/>
+    <w:unhideWhenUsed/>
+    <w:qFormat/>
+    <w:rsid w:val="00A10CC5"/>
+    <w:pPr>
+      <w:keepNext/>
+      <w:keepLines/>
+      <w:numPr>
+        <w:ilvl w:val="2"/>
+        <w:numId w:val="3"/>
+      </w:numPr>
+      <w:spacing w:before="40" w:after="0"/>
+      <w:outlineLvl w:val="2"/>
+    </w:pPr>
+    <w:rPr>
+      <w:rFonts w:asciiTheme="majorHAnsi" w:eastAsiaTheme="majorEastAsia" w:hAnsiTheme="majorHAnsi" w:cstheme="majorBidi"/>
+      <w:color w:val="1F4D78" w:themeColor="accent1" w:themeShade="7F"/>
+      <w:sz w:val="24"/>
+      <w:szCs w:val="24"/>
+    </w:rPr>
+  </w:style>
+  <w:style w:type="paragraph" w:styleId="Heading4">
+    <w:name w:val="heading 4"/>
+    <w:basedOn w:val="Normal"/>
+    <w:next w:val="Normal"/>
+    <w:link w:val="Heading4Char"/>
+    <w:uiPriority w:val="9"/>
+    <w:semiHidden/>
+    <w:unhideWhenUsed/>
+    <w:qFormat/>
+    <w:rsid w:val="00A10CC5"/>
+    <w:pPr>
+      <w:keepNext/>
+      <w:keepLines/>
+      <w:numPr>
+        <w:ilvl w:val="3"/>
+        <w:numId w:val="3"/>
+      </w:numPr>
+      <w:spacing w:before="40" w:after="0"/>
+      <w:outlineLvl w:val="3"/>
+    </w:pPr>
+    <w:rPr>
+      <w:rFonts w:asciiTheme="majorHAnsi" w:eastAsiaTheme="majorEastAsia" w:hAnsiTheme="majorHAnsi" w:cstheme="majorBidi"/>
+      <w:i/>
+      <w:iCs/>
+      <w:color w:val="2E74B5" w:themeColor="accent1" w:themeShade="BF"/>
+    </w:rPr>
+  </w:style>
+  <w:style w:type="paragraph" w:styleId="Heading5">
+    <w:name w:val="heading 5"/>
+    <w:basedOn w:val="Normal"/>
+    <w:next w:val="Normal"/>
+    <w:link w:val="Heading5Char"/>
+    <w:uiPriority w:val="9"/>
+    <w:semiHidden/>
+    <w:unhideWhenUsed/>
+    <w:qFormat/>
+    <w:rsid w:val="00A10CC5"/>
+    <w:pPr>
+      <w:keepNext/>
+      <w:keepLines/>
+      <w:numPr>
+        <w:ilvl w:val="4"/>
+        <w:numId w:val="3"/>
+      </w:numPr>
+      <w:spacing w:before="40" w:after="0"/>
+      <w:outlineLvl w:val="4"/>
+    </w:pPr>
+    <w:rPr>
+      <w:rFonts w:asciiTheme="majorHAnsi" w:eastAsiaTheme="majorEastAsia" w:hAnsiTheme="majorHAnsi" w:cstheme="majorBidi"/>
+      <w:color w:val="2E74B5" w:themeColor="accent1" w:themeShade="BF"/>
+    </w:rPr>
+  </w:style>
+  <w:style w:type="paragraph" w:styleId="Heading6">
+    <w:name w:val="heading 6"/>
+    <w:basedOn w:val="Normal"/>
+    <w:next w:val="Normal"/>
+    <w:link w:val="Heading6Char"/>
+    <w:uiPriority w:val="9"/>
+    <w:semiHidden/>
+    <w:unhideWhenUsed/>
+    <w:qFormat/>
+    <w:rsid w:val="00A10CC5"/>
+    <w:pPr>
+      <w:keepNext/>
+      <w:keepLines/>
+      <w:numPr>
+        <w:ilvl w:val="5"/>
+        <w:numId w:val="3"/>
+      </w:numPr>
+      <w:spacing w:before="40" w:after="0"/>
+      <w:outlineLvl w:val="5"/>
+    </w:pPr>
+    <w:rPr>
+      <w:rFonts w:asciiTheme="majorHAnsi" w:eastAsiaTheme="majorEastAsia" w:hAnsiTheme="majorHAnsi" w:cstheme="majorBidi"/>
+      <w:color w:val="1F4D78" w:themeColor="accent1" w:themeShade="7F"/>
+    </w:rPr>
+  </w:style>
+  <w:style w:type="paragraph" w:styleId="Heading7">
+    <w:name w:val="heading 7"/>
+    <w:basedOn w:val="Normal"/>
+    <w:next w:val="Normal"/>
+    <w:link w:val="Heading7Char"/>
+    <w:uiPriority w:val="9"/>
+    <w:semiHidden/>
+    <w:unhideWhenUsed/>
+    <w:qFormat/>
+    <w:rsid w:val="00A10CC5"/>
+    <w:pPr>
+      <w:keepNext/>
+      <w:keepLines/>
+      <w:numPr>
+        <w:ilvl w:val="6"/>
+        <w:numId w:val="3"/>
+      </w:numPr>
+      <w:spacing w:before="40" w:after="0"/>
+      <w:outlineLvl w:val="6"/>
+    </w:pPr>
+    <w:rPr>
+      <w:rFonts w:asciiTheme="majorHAnsi" w:eastAsiaTheme="majorEastAsia" w:hAnsiTheme="majorHAnsi" w:cstheme="majorBidi"/>
+      <w:i/>
+      <w:iCs/>
+      <w:color w:val="1F4D78" w:themeColor="accent1" w:themeShade="7F"/>
+    </w:rPr>
+  </w:style>
+  <w:style w:type="paragraph" w:styleId="Heading8">
+    <w:name w:val="heading 8"/>
+    <w:basedOn w:val="Normal"/>
+    <w:next w:val="Normal"/>
+    <w:link w:val="Heading8Char"/>
+    <w:uiPriority w:val="9"/>
+    <w:semiHidden/>
+    <w:unhideWhenUsed/>
+    <w:qFormat/>
+    <w:rsid w:val="00A10CC5"/>
+    <w:pPr>
+      <w:keepNext/>
+      <w:keepLines/>
+      <w:numPr>
+        <w:ilvl w:val="7"/>
+        <w:numId w:val="3"/>
+      </w:numPr>
+      <w:spacing w:before="40" w:after="0"/>
+      <w:outlineLvl w:val="7"/>
+    </w:pPr>
+    <w:rPr>
+      <w:rFonts w:asciiTheme="majorHAnsi" w:eastAsiaTheme="majorEastAsia" w:hAnsiTheme="majorHAnsi" w:cstheme="majorBidi"/>
+      <w:color w:val="272727" w:themeColor="text1" w:themeTint="D8"/>
+      <w:sz w:val="21"/>
+      <w:szCs w:val="21"/>
+    </w:rPr>
+  </w:style>
+  <w:style w:type="paragraph" w:styleId="Heading9">
+    <w:name w:val="heading 9"/>
+    <w:basedOn w:val="Normal"/>
+    <w:next w:val="Normal"/>
+    <w:link w:val="Heading9Char"/>
+    <w:uiPriority w:val="9"/>
+    <w:semiHidden/>
+    <w:unhideWhenUsed/>
+    <w:qFormat/>
+    <w:rsid w:val="00A10CC5"/>
+    <w:pPr>
+      <w:keepNext/>
+      <w:keepLines/>
+      <w:numPr>
+        <w:ilvl w:val="8"/>
+        <w:numId w:val="3"/>
+      </w:numPr>
+      <w:spacing w:before="40" w:after="0"/>
+      <w:outlineLvl w:val="8"/>
+    </w:pPr>
+    <w:rPr>
+      <w:rFonts w:asciiTheme="majorHAnsi" w:eastAsiaTheme="majorEastAsia" w:hAnsiTheme="majorHAnsi" w:cstheme="majorBidi"/>
+      <w:i/>
+      <w:iCs/>
+      <w:color w:val="272727" w:themeColor="text1" w:themeTint="D8"/>
+      <w:sz w:val="21"/>
+      <w:szCs w:val="21"/>
+    </w:rPr>
+  </w:style>
+  <w:style w:type="character" w:default="1" w:styleId="DefaultParagraphFont">
     <w:name w:val="Default Paragraph Font"/>
     <w:uiPriority w:val="1"/>
     <w:semiHidden/>
     <w:unhideWhenUsed/>
   </w:style>
-  <w:style w:type="table" w:default="1" w:styleId="Normlntabulka">
+  <w:style w:type="table" w:default="1" w:styleId="TableNormal">
     <w:name w:val="Normal Table"/>
     <w:uiPriority w:val="99"/>
     <w:semiHidden/>
@@ -6622,16 +8723,16 @@
       </w:tblCellMar>
     </w:tblPr>
   </w:style>
-  <w:style w:type="numbering" w:default="1" w:styleId="Bezseznamu">
+  <w:style w:type="numbering" w:default="1" w:styleId="NoList">
     <w:name w:val="No List"/>
     <w:uiPriority w:val="99"/>
     <w:semiHidden/>
     <w:unhideWhenUsed/>
   </w:style>
-  <w:style w:type="character" w:customStyle="1" w:styleId="Nadpis1Char">
-    <w:name w:val="Nadpis 1 Char"/>
-    <w:basedOn w:val="Standardnpsmoodstavce"/>
-    <w:link w:val="Nadpis1"/>
+  <w:style w:type="character" w:customStyle="1" w:styleId="Heading1Char">
+    <w:name w:val="Heading 1 Char"/>
+    <w:basedOn w:val="DefaultParagraphFont"/>
+    <w:link w:val="Heading1"/>
     <w:uiPriority w:val="9"/>
     <w:rsid w:val="00236942"/>
     <w:rPr>
@@ -6641,10 +8742,10 @@
       <w:szCs w:val="32"/>
     </w:rPr>
   </w:style>
-  <w:style w:type="character" w:customStyle="1" w:styleId="Nadpis2Char">
-    <w:name w:val="Nadpis 2 Char"/>
-    <w:basedOn w:val="Standardnpsmoodstavce"/>
-    <w:link w:val="Nadpis2"/>
+  <w:style w:type="character" w:customStyle="1" w:styleId="Heading2Char">
+    <w:name w:val="Heading 2 Char"/>
+    <w:basedOn w:val="DefaultParagraphFont"/>
+    <w:link w:val="Heading2"/>
     <w:uiPriority w:val="9"/>
     <w:rsid w:val="00236942"/>
     <w:rPr>
@@ -6654,9 +8755,9 @@
       <w:szCs w:val="26"/>
     </w:rPr>
   </w:style>
-  <w:style w:type="character" w:styleId="Hypertextovodkaz">
+  <w:style w:type="character" w:styleId="Hyperlink">
     <w:name w:val="Hyperlink"/>
-    <w:basedOn w:val="Standardnpsmoodstavce"/>
+    <w:basedOn w:val="DefaultParagraphFont"/>
     <w:uiPriority w:val="99"/>
     <w:unhideWhenUsed/>
     <w:rsid w:val="00236942"/>
@@ -6665,9 +8766,9 @@
       <w:u w:val="single"/>
     </w:rPr>
   </w:style>
-  <w:style w:type="character" w:styleId="Odkazintenzivn">
+  <w:style w:type="character" w:styleId="IntenseReference">
     <w:name w:val="Intense Reference"/>
-    <w:basedOn w:val="Standardnpsmoodstavce"/>
+    <w:basedOn w:val="DefaultParagraphFont"/>
     <w:uiPriority w:val="32"/>
     <w:qFormat/>
     <w:rsid w:val="008E1A49"/>
@@ -6682,9 +8783,9 @@
       <w:u w:val="single"/>
     </w:rPr>
   </w:style>
-  <w:style w:type="paragraph" w:styleId="Bezmezer">
+  <w:style w:type="paragraph" w:styleId="NoSpacing">
     <w:name w:val="No Spacing"/>
-    <w:link w:val="BezmezerChar"/>
+    <w:link w:val="NoSpacingChar"/>
     <w:uiPriority w:val="1"/>
     <w:qFormat/>
     <w:rsid w:val="008E1A49"/>
@@ -6696,10 +8797,10 @@
       <w:lang w:eastAsia="cs-CZ"/>
     </w:rPr>
   </w:style>
-  <w:style w:type="character" w:customStyle="1" w:styleId="BezmezerChar">
-    <w:name w:val="Bez mezer Char"/>
-    <w:basedOn w:val="Standardnpsmoodstavce"/>
-    <w:link w:val="Bezmezer"/>
+  <w:style w:type="character" w:customStyle="1" w:styleId="NoSpacingChar">
+    <w:name w:val="No Spacing Char"/>
+    <w:basedOn w:val="DefaultParagraphFont"/>
+    <w:link w:val="NoSpacing"/>
     <w:uiPriority w:val="1"/>
     <w:rsid w:val="008E1A49"/>
     <w:rPr>
@@ -6707,25 +8808,28 @@
       <w:lang w:eastAsia="cs-CZ"/>
     </w:rPr>
   </w:style>
-  <w:style w:type="paragraph" w:styleId="Nadpisobsahu">
+  <w:style w:type="paragraph" w:styleId="TOCHeading">
     <w:name w:val="TOC Heading"/>
-    <w:basedOn w:val="Nadpis1"/>
-    <w:next w:val="Normln"/>
+    <w:basedOn w:val="Heading1"/>
+    <w:next w:val="Normal"/>
     <w:uiPriority w:val="39"/>
     <w:unhideWhenUsed/>
     <w:qFormat/>
-    <w:rsid w:val="008E1A49"/>
+    <w:rsid w:val="00A10CC5"/>
     <w:pPr>
+      <w:numPr>
+        <w:numId w:val="0"/>
+      </w:numPr>
       <w:outlineLvl w:val="9"/>
     </w:pPr>
     <w:rPr>
       <w:lang w:eastAsia="cs-CZ"/>
     </w:rPr>
   </w:style>
-  <w:style w:type="paragraph" w:styleId="Obsah2">
+  <w:style w:type="paragraph" w:styleId="TOC2">
     <w:name w:val="toc 2"/>
-    <w:basedOn w:val="Normln"/>
-    <w:next w:val="Normln"/>
+    <w:basedOn w:val="Normal"/>
+    <w:next w:val="Normal"/>
     <w:autoRedefine/>
     <w:uiPriority w:val="39"/>
     <w:unhideWhenUsed/>
@@ -6739,10 +8843,10 @@
       <w:lang w:eastAsia="cs-CZ"/>
     </w:rPr>
   </w:style>
-  <w:style w:type="paragraph" w:styleId="Obsah1">
+  <w:style w:type="paragraph" w:styleId="TOC1">
     <w:name w:val="toc 1"/>
-    <w:basedOn w:val="Normln"/>
-    <w:next w:val="Normln"/>
+    <w:basedOn w:val="Normal"/>
+    <w:next w:val="Normal"/>
     <w:autoRedefine/>
     <w:uiPriority w:val="39"/>
     <w:unhideWhenUsed/>
@@ -6755,10 +8859,10 @@
       <w:lang w:eastAsia="cs-CZ"/>
     </w:rPr>
   </w:style>
-  <w:style w:type="paragraph" w:styleId="Obsah3">
+  <w:style w:type="paragraph" w:styleId="TOC3">
     <w:name w:val="toc 3"/>
-    <w:basedOn w:val="Normln"/>
-    <w:next w:val="Normln"/>
+    <w:basedOn w:val="Normal"/>
+    <w:next w:val="Normal"/>
     <w:autoRedefine/>
     <w:uiPriority w:val="39"/>
     <w:unhideWhenUsed/>
@@ -6770,6 +8874,147 @@
     <w:rPr>
       <w:rFonts w:eastAsiaTheme="minorEastAsia" w:cs="Times New Roman"/>
       <w:lang w:eastAsia="cs-CZ"/>
+    </w:rPr>
+  </w:style>
+  <w:style w:type="paragraph" w:styleId="Title">
+    <w:name w:val="Title"/>
+    <w:basedOn w:val="Normal"/>
+    <w:next w:val="Normal"/>
+    <w:link w:val="TitleChar"/>
+    <w:uiPriority w:val="10"/>
+    <w:qFormat/>
+    <w:rsid w:val="00A10CC5"/>
+    <w:pPr>
+      <w:spacing w:after="0" w:line="240" w:lineRule="auto"/>
+      <w:contextualSpacing/>
+    </w:pPr>
+    <w:rPr>
+      <w:rFonts w:asciiTheme="majorHAnsi" w:eastAsiaTheme="majorEastAsia" w:hAnsiTheme="majorHAnsi" w:cstheme="majorBidi"/>
+      <w:spacing w:val="-10"/>
+      <w:kern w:val="28"/>
+      <w:sz w:val="56"/>
+      <w:szCs w:val="56"/>
+    </w:rPr>
+  </w:style>
+  <w:style w:type="character" w:customStyle="1" w:styleId="TitleChar">
+    <w:name w:val="Title Char"/>
+    <w:basedOn w:val="DefaultParagraphFont"/>
+    <w:link w:val="Title"/>
+    <w:uiPriority w:val="10"/>
+    <w:rsid w:val="00A10CC5"/>
+    <w:rPr>
+      <w:rFonts w:asciiTheme="majorHAnsi" w:eastAsiaTheme="majorEastAsia" w:hAnsiTheme="majorHAnsi" w:cstheme="majorBidi"/>
+      <w:spacing w:val="-10"/>
+      <w:kern w:val="28"/>
+      <w:sz w:val="56"/>
+      <w:szCs w:val="56"/>
+    </w:rPr>
+  </w:style>
+  <w:style w:type="paragraph" w:styleId="ListParagraph">
+    <w:name w:val="List Paragraph"/>
+    <w:basedOn w:val="Normal"/>
+    <w:uiPriority w:val="34"/>
+    <w:qFormat/>
+    <w:rsid w:val="00A10CC5"/>
+    <w:pPr>
+      <w:ind w:left="720"/>
+      <w:contextualSpacing/>
+    </w:pPr>
+  </w:style>
+  <w:style w:type="character" w:customStyle="1" w:styleId="Heading3Char">
+    <w:name w:val="Heading 3 Char"/>
+    <w:basedOn w:val="DefaultParagraphFont"/>
+    <w:link w:val="Heading3"/>
+    <w:uiPriority w:val="9"/>
+    <w:semiHidden/>
+    <w:rsid w:val="00A10CC5"/>
+    <w:rPr>
+      <w:rFonts w:asciiTheme="majorHAnsi" w:eastAsiaTheme="majorEastAsia" w:hAnsiTheme="majorHAnsi" w:cstheme="majorBidi"/>
+      <w:color w:val="1F4D78" w:themeColor="accent1" w:themeShade="7F"/>
+      <w:sz w:val="24"/>
+      <w:szCs w:val="24"/>
+    </w:rPr>
+  </w:style>
+  <w:style w:type="character" w:customStyle="1" w:styleId="Heading4Char">
+    <w:name w:val="Heading 4 Char"/>
+    <w:basedOn w:val="DefaultParagraphFont"/>
+    <w:link w:val="Heading4"/>
+    <w:uiPriority w:val="9"/>
+    <w:semiHidden/>
+    <w:rsid w:val="00A10CC5"/>
+    <w:rPr>
+      <w:rFonts w:asciiTheme="majorHAnsi" w:eastAsiaTheme="majorEastAsia" w:hAnsiTheme="majorHAnsi" w:cstheme="majorBidi"/>
+      <w:i/>
+      <w:iCs/>
+      <w:color w:val="2E74B5" w:themeColor="accent1" w:themeShade="BF"/>
+    </w:rPr>
+  </w:style>
+  <w:style w:type="character" w:customStyle="1" w:styleId="Heading5Char">
+    <w:name w:val="Heading 5 Char"/>
+    <w:basedOn w:val="DefaultParagraphFont"/>
+    <w:link w:val="Heading5"/>
+    <w:uiPriority w:val="9"/>
+    <w:semiHidden/>
+    <w:rsid w:val="00A10CC5"/>
+    <w:rPr>
+      <w:rFonts w:asciiTheme="majorHAnsi" w:eastAsiaTheme="majorEastAsia" w:hAnsiTheme="majorHAnsi" w:cstheme="majorBidi"/>
+      <w:color w:val="2E74B5" w:themeColor="accent1" w:themeShade="BF"/>
+    </w:rPr>
+  </w:style>
+  <w:style w:type="character" w:customStyle="1" w:styleId="Heading6Char">
+    <w:name w:val="Heading 6 Char"/>
+    <w:basedOn w:val="DefaultParagraphFont"/>
+    <w:link w:val="Heading6"/>
+    <w:uiPriority w:val="9"/>
+    <w:semiHidden/>
+    <w:rsid w:val="00A10CC5"/>
+    <w:rPr>
+      <w:rFonts w:asciiTheme="majorHAnsi" w:eastAsiaTheme="majorEastAsia" w:hAnsiTheme="majorHAnsi" w:cstheme="majorBidi"/>
+      <w:color w:val="1F4D78" w:themeColor="accent1" w:themeShade="7F"/>
+    </w:rPr>
+  </w:style>
+  <w:style w:type="character" w:customStyle="1" w:styleId="Heading7Char">
+    <w:name w:val="Heading 7 Char"/>
+    <w:basedOn w:val="DefaultParagraphFont"/>
+    <w:link w:val="Heading7"/>
+    <w:uiPriority w:val="9"/>
+    <w:semiHidden/>
+    <w:rsid w:val="00A10CC5"/>
+    <w:rPr>
+      <w:rFonts w:asciiTheme="majorHAnsi" w:eastAsiaTheme="majorEastAsia" w:hAnsiTheme="majorHAnsi" w:cstheme="majorBidi"/>
+      <w:i/>
+      <w:iCs/>
+      <w:color w:val="1F4D78" w:themeColor="accent1" w:themeShade="7F"/>
+    </w:rPr>
+  </w:style>
+  <w:style w:type="character" w:customStyle="1" w:styleId="Heading8Char">
+    <w:name w:val="Heading 8 Char"/>
+    <w:basedOn w:val="DefaultParagraphFont"/>
+    <w:link w:val="Heading8"/>
+    <w:uiPriority w:val="9"/>
+    <w:semiHidden/>
+    <w:rsid w:val="00A10CC5"/>
+    <w:rPr>
+      <w:rFonts w:asciiTheme="majorHAnsi" w:eastAsiaTheme="majorEastAsia" w:hAnsiTheme="majorHAnsi" w:cstheme="majorBidi"/>
+      <w:color w:val="272727" w:themeColor="text1" w:themeTint="D8"/>
+      <w:sz w:val="21"/>
+      <w:szCs w:val="21"/>
+    </w:rPr>
+  </w:style>
+  <w:style w:type="character" w:customStyle="1" w:styleId="Heading9Char">
+    <w:name w:val="Heading 9 Char"/>
+    <w:basedOn w:val="DefaultParagraphFont"/>
+    <w:link w:val="Heading9"/>
+    <w:uiPriority w:val="9"/>
+    <w:semiHidden/>
+    <w:rsid w:val="00A10CC5"/>
+    <w:rPr>
+      <w:rFonts w:asciiTheme="majorHAnsi" w:eastAsiaTheme="majorEastAsia" w:hAnsiTheme="majorHAnsi" w:cstheme="majorBidi"/>
+      <w:i/>
+      <w:iCs/>
+      <w:color w:val="272727" w:themeColor="text1" w:themeTint="D8"/>
+      <w:sz w:val="21"/>
+      <w:szCs w:val="21"/>
     </w:rPr>
   </w:style>
 </w:styles>

</xml_diff>

<commit_message>
Doplnění obsahu příručky pro uživatele. Registrace autora, přidání příspěvku a přehled příspěvků.
</commit_message>
<xml_diff>
--- a/Dokumenty/Logos polytechnikos - Příručka uživatele.docx
+++ b/Dokumenty/Logos polytechnikos - Příručka uživatele.docx
@@ -3977,19 +3977,8 @@
                                     <w:sz w:val="56"/>
                                     <w:szCs w:val="56"/>
                                   </w:rPr>
-                                  <w:t xml:space="preserve">Logos </w:t>
+                                  <w:t>Logos Polytechnikos</w:t>
                                 </w:r>
-                                <w:proofErr w:type="spellStart"/>
-                                <w:r>
-                                  <w:rPr>
-                                    <w:rFonts w:asciiTheme="majorHAnsi" w:eastAsiaTheme="majorEastAsia" w:hAnsiTheme="majorHAnsi" w:cstheme="majorBidi"/>
-                                    <w:color w:val="262626" w:themeColor="text1" w:themeTint="D9"/>
-                                    <w:sz w:val="56"/>
-                                    <w:szCs w:val="56"/>
-                                  </w:rPr>
-                                  <w:t>Polytechnikos</w:t>
-                                </w:r>
-                                <w:proofErr w:type="spellEnd"/>
                               </w:p>
                               <w:p>
                                 <w:pPr>
@@ -4106,19 +4095,8 @@
                               <w:sz w:val="56"/>
                               <w:szCs w:val="56"/>
                             </w:rPr>
-                            <w:t xml:space="preserve">Logos </w:t>
+                            <w:t>Logos Polytechnikos</w:t>
                           </w:r>
-                          <w:proofErr w:type="spellStart"/>
-                          <w:r>
-                            <w:rPr>
-                              <w:rFonts w:asciiTheme="majorHAnsi" w:eastAsiaTheme="majorEastAsia" w:hAnsiTheme="majorHAnsi" w:cstheme="majorBidi"/>
-                              <w:color w:val="262626" w:themeColor="text1" w:themeTint="D9"/>
-                              <w:sz w:val="56"/>
-                              <w:szCs w:val="56"/>
-                            </w:rPr>
-                            <w:t>Polytechnikos</w:t>
-                          </w:r>
-                          <w:proofErr w:type="spellEnd"/>
                         </w:p>
                         <w:p>
                           <w:pPr>
@@ -4205,6 +4183,7 @@
           <w:pPr>
             <w:pStyle w:val="Obsah1"/>
             <w:tabs>
+              <w:tab w:val="left" w:pos="440"/>
               <w:tab w:val="right" w:leader="dot" w:pos="9062"/>
             </w:tabs>
             <w:rPr>
@@ -4221,23 +4200,37 @@
           <w:r>
             <w:fldChar w:fldCharType="separate"/>
           </w:r>
-          <w:hyperlink w:anchor="_Toc56523360" w:history="1">
+          <w:hyperlink w:anchor="_Toc57923305" w:history="1">
             <w:r>
               <w:rPr>
                 <w:rStyle w:val="Hypertextovodkaz"/>
                 <w:noProof/>
               </w:rPr>
-              <w:t>Uživatelská příručka aplikace LogosPolytechnikos</w:t>
-            </w:r>
-            <w:r>
-              <w:rPr>
-                <w:noProof/>
-                <w:webHidden/>
+              <w:t>1</w:t>
+            </w:r>
+            <w:r>
+              <w:rPr>
+                <w:rFonts w:cstheme="minorBidi"/>
+                <w:noProof/>
               </w:rPr>
               <w:tab/>
             </w:r>
             <w:r>
               <w:rPr>
+                <w:rStyle w:val="Hypertextovodkaz"/>
+                <w:noProof/>
+              </w:rPr>
+              <w:t>Úvod</w:t>
+            </w:r>
+            <w:r>
+              <w:rPr>
+                <w:noProof/>
+                <w:webHidden/>
+              </w:rPr>
+              <w:tab/>
+            </w:r>
+            <w:r>
+              <w:rPr>
                 <w:noProof/>
                 <w:webHidden/>
               </w:rPr>
@@ -4248,7 +4241,7 @@
                 <w:noProof/>
                 <w:webHidden/>
               </w:rPr>
-              <w:instrText xml:space="preserve"> PAGEREF _Toc56523360 \h </w:instrText>
+              <w:instrText xml:space="preserve"> PAGEREF _Toc57923305 \h </w:instrText>
             </w:r>
             <w:r>
               <w:rPr>
@@ -4281,8 +4274,9 @@
         </w:p>
         <w:p>
           <w:pPr>
-            <w:pStyle w:val="Obsah2"/>
+            <w:pStyle w:val="Obsah1"/>
             <w:tabs>
+              <w:tab w:val="left" w:pos="440"/>
               <w:tab w:val="right" w:leader="dot" w:pos="9062"/>
             </w:tabs>
             <w:rPr>
@@ -4290,23 +4284,37 @@
               <w:noProof/>
             </w:rPr>
           </w:pPr>
-          <w:hyperlink w:anchor="_Toc56523361" w:history="1">
+          <w:hyperlink w:anchor="_Toc57923306" w:history="1">
             <w:r>
               <w:rPr>
                 <w:rStyle w:val="Hypertextovodkaz"/>
                 <w:noProof/>
               </w:rPr>
-              <w:t>Přihlášení do aplikace</w:t>
-            </w:r>
-            <w:r>
-              <w:rPr>
-                <w:noProof/>
-                <w:webHidden/>
+              <w:t>2</w:t>
+            </w:r>
+            <w:r>
+              <w:rPr>
+                <w:rFonts w:cstheme="minorBidi"/>
+                <w:noProof/>
               </w:rPr>
               <w:tab/>
             </w:r>
             <w:r>
               <w:rPr>
+                <w:rStyle w:val="Hypertextovodkaz"/>
+                <w:noProof/>
+              </w:rPr>
+              <w:t>Uživatelé a jejich role</w:t>
+            </w:r>
+            <w:r>
+              <w:rPr>
+                <w:noProof/>
+                <w:webHidden/>
+              </w:rPr>
+              <w:tab/>
+            </w:r>
+            <w:r>
+              <w:rPr>
                 <w:noProof/>
                 <w:webHidden/>
               </w:rPr>
@@ -4317,7 +4325,7 @@
                 <w:noProof/>
                 <w:webHidden/>
               </w:rPr>
-              <w:instrText xml:space="preserve"> PAGEREF _Toc56523361 \h </w:instrText>
+              <w:instrText xml:space="preserve"> PAGEREF _Toc57923306 \h </w:instrText>
             </w:r>
             <w:r>
               <w:rPr>
@@ -4350,8 +4358,9 @@
         </w:p>
         <w:p>
           <w:pPr>
-            <w:pStyle w:val="Obsah2"/>
+            <w:pStyle w:val="Obsah1"/>
             <w:tabs>
+              <w:tab w:val="left" w:pos="440"/>
               <w:tab w:val="right" w:leader="dot" w:pos="9062"/>
             </w:tabs>
             <w:rPr>
@@ -4359,12 +4368,110 @@
               <w:noProof/>
             </w:rPr>
           </w:pPr>
-          <w:hyperlink w:anchor="_Toc56523362" w:history="1">
+          <w:hyperlink w:anchor="_Toc57923307" w:history="1">
             <w:r>
               <w:rPr>
                 <w:rStyle w:val="Hypertextovodkaz"/>
                 <w:noProof/>
               </w:rPr>
+              <w:t>3</w:t>
+            </w:r>
+            <w:r>
+              <w:rPr>
+                <w:rFonts w:cstheme="minorBidi"/>
+                <w:noProof/>
+              </w:rPr>
+              <w:tab/>
+            </w:r>
+            <w:r>
+              <w:rPr>
+                <w:rStyle w:val="Hypertextovodkaz"/>
+                <w:noProof/>
+              </w:rPr>
+              <w:t>Přihlášení k aplikaci</w:t>
+            </w:r>
+            <w:r>
+              <w:rPr>
+                <w:noProof/>
+                <w:webHidden/>
+              </w:rPr>
+              <w:tab/>
+            </w:r>
+            <w:r>
+              <w:rPr>
+                <w:noProof/>
+                <w:webHidden/>
+              </w:rPr>
+              <w:fldChar w:fldCharType="begin"/>
+            </w:r>
+            <w:r>
+              <w:rPr>
+                <w:noProof/>
+                <w:webHidden/>
+              </w:rPr>
+              <w:instrText xml:space="preserve"> PAGEREF _Toc57923307 \h </w:instrText>
+            </w:r>
+            <w:r>
+              <w:rPr>
+                <w:noProof/>
+                <w:webHidden/>
+              </w:rPr>
+            </w:r>
+            <w:r>
+              <w:rPr>
+                <w:noProof/>
+                <w:webHidden/>
+              </w:rPr>
+              <w:fldChar w:fldCharType="separate"/>
+            </w:r>
+            <w:r>
+              <w:rPr>
+                <w:noProof/>
+                <w:webHidden/>
+              </w:rPr>
+              <w:t>2</w:t>
+            </w:r>
+            <w:r>
+              <w:rPr>
+                <w:noProof/>
+                <w:webHidden/>
+              </w:rPr>
+              <w:fldChar w:fldCharType="end"/>
+            </w:r>
+          </w:hyperlink>
+        </w:p>
+        <w:p>
+          <w:pPr>
+            <w:pStyle w:val="Obsah1"/>
+            <w:tabs>
+              <w:tab w:val="left" w:pos="440"/>
+              <w:tab w:val="right" w:leader="dot" w:pos="9062"/>
+            </w:tabs>
+            <w:rPr>
+              <w:rFonts w:cstheme="minorBidi"/>
+              <w:noProof/>
+            </w:rPr>
+          </w:pPr>
+          <w:hyperlink w:anchor="_Toc57923308" w:history="1">
+            <w:r>
+              <w:rPr>
+                <w:rStyle w:val="Hypertextovodkaz"/>
+                <w:noProof/>
+              </w:rPr>
+              <w:t>4</w:t>
+            </w:r>
+            <w:r>
+              <w:rPr>
+                <w:rFonts w:cstheme="minorBidi"/>
+                <w:noProof/>
+              </w:rPr>
+              <w:tab/>
+            </w:r>
+            <w:r>
+              <w:rPr>
+                <w:rStyle w:val="Hypertextovodkaz"/>
+                <w:noProof/>
+              </w:rPr>
               <w:t>Zapomenuté heslo</w:t>
             </w:r>
             <w:r>
@@ -4386,7 +4493,7 @@
                 <w:noProof/>
                 <w:webHidden/>
               </w:rPr>
-              <w:instrText xml:space="preserve"> PAGEREF _Toc56523362 \h </w:instrText>
+              <w:instrText xml:space="preserve"> PAGEREF _Toc57923308 \h </w:instrText>
             </w:r>
             <w:r>
               <w:rPr>
@@ -4407,6 +4514,1266 @@
                 <w:webHidden/>
               </w:rPr>
               <w:t>2</w:t>
+            </w:r>
+            <w:r>
+              <w:rPr>
+                <w:noProof/>
+                <w:webHidden/>
+              </w:rPr>
+              <w:fldChar w:fldCharType="end"/>
+            </w:r>
+          </w:hyperlink>
+        </w:p>
+        <w:p>
+          <w:pPr>
+            <w:pStyle w:val="Obsah1"/>
+            <w:tabs>
+              <w:tab w:val="left" w:pos="440"/>
+              <w:tab w:val="right" w:leader="dot" w:pos="9062"/>
+            </w:tabs>
+            <w:rPr>
+              <w:rFonts w:cstheme="minorBidi"/>
+              <w:noProof/>
+            </w:rPr>
+          </w:pPr>
+          <w:hyperlink w:anchor="_Toc57923309" w:history="1">
+            <w:r>
+              <w:rPr>
+                <w:rStyle w:val="Hypertextovodkaz"/>
+                <w:noProof/>
+              </w:rPr>
+              <w:t>5</w:t>
+            </w:r>
+            <w:r>
+              <w:rPr>
+                <w:rFonts w:cstheme="minorBidi"/>
+                <w:noProof/>
+              </w:rPr>
+              <w:tab/>
+            </w:r>
+            <w:r>
+              <w:rPr>
+                <w:rStyle w:val="Hypertextovodkaz"/>
+                <w:noProof/>
+              </w:rPr>
+              <w:t>Funkce pro autory článků</w:t>
+            </w:r>
+            <w:r>
+              <w:rPr>
+                <w:noProof/>
+                <w:webHidden/>
+              </w:rPr>
+              <w:tab/>
+            </w:r>
+            <w:r>
+              <w:rPr>
+                <w:noProof/>
+                <w:webHidden/>
+              </w:rPr>
+              <w:fldChar w:fldCharType="begin"/>
+            </w:r>
+            <w:r>
+              <w:rPr>
+                <w:noProof/>
+                <w:webHidden/>
+              </w:rPr>
+              <w:instrText xml:space="preserve"> PAGEREF _Toc57923309 \h </w:instrText>
+            </w:r>
+            <w:r>
+              <w:rPr>
+                <w:noProof/>
+                <w:webHidden/>
+              </w:rPr>
+            </w:r>
+            <w:r>
+              <w:rPr>
+                <w:noProof/>
+                <w:webHidden/>
+              </w:rPr>
+              <w:fldChar w:fldCharType="separate"/>
+            </w:r>
+            <w:r>
+              <w:rPr>
+                <w:noProof/>
+                <w:webHidden/>
+              </w:rPr>
+              <w:t>4</w:t>
+            </w:r>
+            <w:r>
+              <w:rPr>
+                <w:noProof/>
+                <w:webHidden/>
+              </w:rPr>
+              <w:fldChar w:fldCharType="end"/>
+            </w:r>
+          </w:hyperlink>
+        </w:p>
+        <w:p>
+          <w:pPr>
+            <w:pStyle w:val="Obsah2"/>
+            <w:tabs>
+              <w:tab w:val="left" w:pos="880"/>
+              <w:tab w:val="right" w:leader="dot" w:pos="9062"/>
+            </w:tabs>
+            <w:rPr>
+              <w:rFonts w:cstheme="minorBidi"/>
+              <w:noProof/>
+            </w:rPr>
+          </w:pPr>
+          <w:hyperlink w:anchor="_Toc57923310" w:history="1">
+            <w:r>
+              <w:rPr>
+                <w:rStyle w:val="Hypertextovodkaz"/>
+                <w:noProof/>
+              </w:rPr>
+              <w:t>5.1</w:t>
+            </w:r>
+            <w:r>
+              <w:rPr>
+                <w:rFonts w:cstheme="minorBidi"/>
+                <w:noProof/>
+              </w:rPr>
+              <w:tab/>
+            </w:r>
+            <w:r>
+              <w:rPr>
+                <w:rStyle w:val="Hypertextovodkaz"/>
+                <w:noProof/>
+              </w:rPr>
+              <w:t>Registrace</w:t>
+            </w:r>
+            <w:r>
+              <w:rPr>
+                <w:noProof/>
+                <w:webHidden/>
+              </w:rPr>
+              <w:tab/>
+            </w:r>
+            <w:r>
+              <w:rPr>
+                <w:noProof/>
+                <w:webHidden/>
+              </w:rPr>
+              <w:fldChar w:fldCharType="begin"/>
+            </w:r>
+            <w:r>
+              <w:rPr>
+                <w:noProof/>
+                <w:webHidden/>
+              </w:rPr>
+              <w:instrText xml:space="preserve"> PAGEREF _Toc57923310 \h </w:instrText>
+            </w:r>
+            <w:r>
+              <w:rPr>
+                <w:noProof/>
+                <w:webHidden/>
+              </w:rPr>
+            </w:r>
+            <w:r>
+              <w:rPr>
+                <w:noProof/>
+                <w:webHidden/>
+              </w:rPr>
+              <w:fldChar w:fldCharType="separate"/>
+            </w:r>
+            <w:r>
+              <w:rPr>
+                <w:noProof/>
+                <w:webHidden/>
+              </w:rPr>
+              <w:t>4</w:t>
+            </w:r>
+            <w:r>
+              <w:rPr>
+                <w:noProof/>
+                <w:webHidden/>
+              </w:rPr>
+              <w:fldChar w:fldCharType="end"/>
+            </w:r>
+          </w:hyperlink>
+        </w:p>
+        <w:p>
+          <w:pPr>
+            <w:pStyle w:val="Obsah2"/>
+            <w:tabs>
+              <w:tab w:val="left" w:pos="880"/>
+              <w:tab w:val="right" w:leader="dot" w:pos="9062"/>
+            </w:tabs>
+            <w:rPr>
+              <w:rFonts w:cstheme="minorBidi"/>
+              <w:noProof/>
+            </w:rPr>
+          </w:pPr>
+          <w:hyperlink w:anchor="_Toc57923311" w:history="1">
+            <w:r>
+              <w:rPr>
+                <w:rStyle w:val="Hypertextovodkaz"/>
+                <w:noProof/>
+              </w:rPr>
+              <w:t>5.2</w:t>
+            </w:r>
+            <w:r>
+              <w:rPr>
+                <w:rFonts w:cstheme="minorBidi"/>
+                <w:noProof/>
+              </w:rPr>
+              <w:tab/>
+            </w:r>
+            <w:r>
+              <w:rPr>
+                <w:rStyle w:val="Hypertextovodkaz"/>
+                <w:noProof/>
+              </w:rPr>
+              <w:t>Přidání příspěvku</w:t>
+            </w:r>
+            <w:r>
+              <w:rPr>
+                <w:noProof/>
+                <w:webHidden/>
+              </w:rPr>
+              <w:tab/>
+            </w:r>
+            <w:r>
+              <w:rPr>
+                <w:noProof/>
+                <w:webHidden/>
+              </w:rPr>
+              <w:fldChar w:fldCharType="begin"/>
+            </w:r>
+            <w:r>
+              <w:rPr>
+                <w:noProof/>
+                <w:webHidden/>
+              </w:rPr>
+              <w:instrText xml:space="preserve"> PAGEREF _Toc57923311 \h </w:instrText>
+            </w:r>
+            <w:r>
+              <w:rPr>
+                <w:noProof/>
+                <w:webHidden/>
+              </w:rPr>
+            </w:r>
+            <w:r>
+              <w:rPr>
+                <w:noProof/>
+                <w:webHidden/>
+              </w:rPr>
+              <w:fldChar w:fldCharType="separate"/>
+            </w:r>
+            <w:r>
+              <w:rPr>
+                <w:noProof/>
+                <w:webHidden/>
+              </w:rPr>
+              <w:t>4</w:t>
+            </w:r>
+            <w:r>
+              <w:rPr>
+                <w:noProof/>
+                <w:webHidden/>
+              </w:rPr>
+              <w:fldChar w:fldCharType="end"/>
+            </w:r>
+          </w:hyperlink>
+        </w:p>
+        <w:p>
+          <w:pPr>
+            <w:pStyle w:val="Obsah2"/>
+            <w:tabs>
+              <w:tab w:val="left" w:pos="880"/>
+              <w:tab w:val="right" w:leader="dot" w:pos="9062"/>
+            </w:tabs>
+            <w:rPr>
+              <w:rFonts w:cstheme="minorBidi"/>
+              <w:noProof/>
+            </w:rPr>
+          </w:pPr>
+          <w:hyperlink w:anchor="_Toc57923312" w:history="1">
+            <w:r>
+              <w:rPr>
+                <w:rStyle w:val="Hypertextovodkaz"/>
+                <w:noProof/>
+              </w:rPr>
+              <w:t>5.3</w:t>
+            </w:r>
+            <w:r>
+              <w:rPr>
+                <w:rFonts w:cstheme="minorBidi"/>
+                <w:noProof/>
+              </w:rPr>
+              <w:tab/>
+            </w:r>
+            <w:r>
+              <w:rPr>
+                <w:rStyle w:val="Hypertextovodkaz"/>
+                <w:noProof/>
+              </w:rPr>
+              <w:t>Přehled příspěvků</w:t>
+            </w:r>
+            <w:r>
+              <w:rPr>
+                <w:noProof/>
+                <w:webHidden/>
+              </w:rPr>
+              <w:tab/>
+            </w:r>
+            <w:r>
+              <w:rPr>
+                <w:noProof/>
+                <w:webHidden/>
+              </w:rPr>
+              <w:fldChar w:fldCharType="begin"/>
+            </w:r>
+            <w:r>
+              <w:rPr>
+                <w:noProof/>
+                <w:webHidden/>
+              </w:rPr>
+              <w:instrText xml:space="preserve"> PAGEREF _Toc57923312 \h </w:instrText>
+            </w:r>
+            <w:r>
+              <w:rPr>
+                <w:noProof/>
+                <w:webHidden/>
+              </w:rPr>
+            </w:r>
+            <w:r>
+              <w:rPr>
+                <w:noProof/>
+                <w:webHidden/>
+              </w:rPr>
+              <w:fldChar w:fldCharType="separate"/>
+            </w:r>
+            <w:r>
+              <w:rPr>
+                <w:noProof/>
+                <w:webHidden/>
+              </w:rPr>
+              <w:t>5</w:t>
+            </w:r>
+            <w:r>
+              <w:rPr>
+                <w:noProof/>
+                <w:webHidden/>
+              </w:rPr>
+              <w:fldChar w:fldCharType="end"/>
+            </w:r>
+          </w:hyperlink>
+        </w:p>
+        <w:p>
+          <w:pPr>
+            <w:pStyle w:val="Obsah1"/>
+            <w:tabs>
+              <w:tab w:val="left" w:pos="440"/>
+              <w:tab w:val="right" w:leader="dot" w:pos="9062"/>
+            </w:tabs>
+            <w:rPr>
+              <w:rFonts w:cstheme="minorBidi"/>
+              <w:noProof/>
+            </w:rPr>
+          </w:pPr>
+          <w:hyperlink w:anchor="_Toc57923313" w:history="1">
+            <w:r>
+              <w:rPr>
+                <w:rStyle w:val="Hypertextovodkaz"/>
+                <w:noProof/>
+              </w:rPr>
+              <w:t>6</w:t>
+            </w:r>
+            <w:r>
+              <w:rPr>
+                <w:rFonts w:cstheme="minorBidi"/>
+                <w:noProof/>
+              </w:rPr>
+              <w:tab/>
+            </w:r>
+            <w:r>
+              <w:rPr>
+                <w:rStyle w:val="Hypertextovodkaz"/>
+                <w:noProof/>
+              </w:rPr>
+              <w:t>Funkce pro redaktora</w:t>
+            </w:r>
+            <w:r>
+              <w:rPr>
+                <w:noProof/>
+                <w:webHidden/>
+              </w:rPr>
+              <w:tab/>
+            </w:r>
+            <w:r>
+              <w:rPr>
+                <w:noProof/>
+                <w:webHidden/>
+              </w:rPr>
+              <w:fldChar w:fldCharType="begin"/>
+            </w:r>
+            <w:r>
+              <w:rPr>
+                <w:noProof/>
+                <w:webHidden/>
+              </w:rPr>
+              <w:instrText xml:space="preserve"> PAGEREF _Toc57923313 \h </w:instrText>
+            </w:r>
+            <w:r>
+              <w:rPr>
+                <w:noProof/>
+                <w:webHidden/>
+              </w:rPr>
+            </w:r>
+            <w:r>
+              <w:rPr>
+                <w:noProof/>
+                <w:webHidden/>
+              </w:rPr>
+              <w:fldChar w:fldCharType="separate"/>
+            </w:r>
+            <w:r>
+              <w:rPr>
+                <w:noProof/>
+                <w:webHidden/>
+              </w:rPr>
+              <w:t>5</w:t>
+            </w:r>
+            <w:r>
+              <w:rPr>
+                <w:noProof/>
+                <w:webHidden/>
+              </w:rPr>
+              <w:fldChar w:fldCharType="end"/>
+            </w:r>
+          </w:hyperlink>
+        </w:p>
+        <w:p>
+          <w:pPr>
+            <w:pStyle w:val="Obsah2"/>
+            <w:tabs>
+              <w:tab w:val="left" w:pos="880"/>
+              <w:tab w:val="right" w:leader="dot" w:pos="9062"/>
+            </w:tabs>
+            <w:rPr>
+              <w:rFonts w:cstheme="minorBidi"/>
+              <w:noProof/>
+            </w:rPr>
+          </w:pPr>
+          <w:hyperlink w:anchor="_Toc57923314" w:history="1">
+            <w:r>
+              <w:rPr>
+                <w:rStyle w:val="Hypertextovodkaz"/>
+                <w:noProof/>
+              </w:rPr>
+              <w:t>6.1</w:t>
+            </w:r>
+            <w:r>
+              <w:rPr>
+                <w:rFonts w:cstheme="minorBidi"/>
+                <w:noProof/>
+              </w:rPr>
+              <w:tab/>
+            </w:r>
+            <w:r>
+              <w:rPr>
+                <w:rStyle w:val="Hypertextovodkaz"/>
+                <w:noProof/>
+              </w:rPr>
+              <w:t>Správa uživatelů</w:t>
+            </w:r>
+            <w:r>
+              <w:rPr>
+                <w:noProof/>
+                <w:webHidden/>
+              </w:rPr>
+              <w:tab/>
+            </w:r>
+            <w:r>
+              <w:rPr>
+                <w:noProof/>
+                <w:webHidden/>
+              </w:rPr>
+              <w:fldChar w:fldCharType="begin"/>
+            </w:r>
+            <w:r>
+              <w:rPr>
+                <w:noProof/>
+                <w:webHidden/>
+              </w:rPr>
+              <w:instrText xml:space="preserve"> PAGEREF _Toc57923314 \h </w:instrText>
+            </w:r>
+            <w:r>
+              <w:rPr>
+                <w:noProof/>
+                <w:webHidden/>
+              </w:rPr>
+            </w:r>
+            <w:r>
+              <w:rPr>
+                <w:noProof/>
+                <w:webHidden/>
+              </w:rPr>
+              <w:fldChar w:fldCharType="separate"/>
+            </w:r>
+            <w:r>
+              <w:rPr>
+                <w:noProof/>
+                <w:webHidden/>
+              </w:rPr>
+              <w:t>5</w:t>
+            </w:r>
+            <w:r>
+              <w:rPr>
+                <w:noProof/>
+                <w:webHidden/>
+              </w:rPr>
+              <w:fldChar w:fldCharType="end"/>
+            </w:r>
+          </w:hyperlink>
+        </w:p>
+        <w:p>
+          <w:pPr>
+            <w:pStyle w:val="Obsah2"/>
+            <w:tabs>
+              <w:tab w:val="left" w:pos="880"/>
+              <w:tab w:val="right" w:leader="dot" w:pos="9062"/>
+            </w:tabs>
+            <w:rPr>
+              <w:rFonts w:cstheme="minorBidi"/>
+              <w:noProof/>
+            </w:rPr>
+          </w:pPr>
+          <w:hyperlink w:anchor="_Toc57923315" w:history="1">
+            <w:r>
+              <w:rPr>
+                <w:rStyle w:val="Hypertextovodkaz"/>
+                <w:noProof/>
+              </w:rPr>
+              <w:t>6.2</w:t>
+            </w:r>
+            <w:r>
+              <w:rPr>
+                <w:rFonts w:cstheme="minorBidi"/>
+                <w:noProof/>
+              </w:rPr>
+              <w:tab/>
+            </w:r>
+            <w:r>
+              <w:rPr>
+                <w:rStyle w:val="Hypertextovodkaz"/>
+                <w:noProof/>
+              </w:rPr>
+              <w:t>Přehled příspěvků</w:t>
+            </w:r>
+            <w:r>
+              <w:rPr>
+                <w:noProof/>
+                <w:webHidden/>
+              </w:rPr>
+              <w:tab/>
+            </w:r>
+            <w:r>
+              <w:rPr>
+                <w:noProof/>
+                <w:webHidden/>
+              </w:rPr>
+              <w:fldChar w:fldCharType="begin"/>
+            </w:r>
+            <w:r>
+              <w:rPr>
+                <w:noProof/>
+                <w:webHidden/>
+              </w:rPr>
+              <w:instrText xml:space="preserve"> PAGEREF _Toc57923315 \h </w:instrText>
+            </w:r>
+            <w:r>
+              <w:rPr>
+                <w:noProof/>
+                <w:webHidden/>
+              </w:rPr>
+            </w:r>
+            <w:r>
+              <w:rPr>
+                <w:noProof/>
+                <w:webHidden/>
+              </w:rPr>
+              <w:fldChar w:fldCharType="separate"/>
+            </w:r>
+            <w:r>
+              <w:rPr>
+                <w:noProof/>
+                <w:webHidden/>
+              </w:rPr>
+              <w:t>5</w:t>
+            </w:r>
+            <w:r>
+              <w:rPr>
+                <w:noProof/>
+                <w:webHidden/>
+              </w:rPr>
+              <w:fldChar w:fldCharType="end"/>
+            </w:r>
+          </w:hyperlink>
+        </w:p>
+        <w:p>
+          <w:pPr>
+            <w:pStyle w:val="Obsah2"/>
+            <w:tabs>
+              <w:tab w:val="left" w:pos="880"/>
+              <w:tab w:val="right" w:leader="dot" w:pos="9062"/>
+            </w:tabs>
+            <w:rPr>
+              <w:rFonts w:cstheme="minorBidi"/>
+              <w:noProof/>
+            </w:rPr>
+          </w:pPr>
+          <w:hyperlink w:anchor="_Toc57923316" w:history="1">
+            <w:r>
+              <w:rPr>
+                <w:rStyle w:val="Hypertextovodkaz"/>
+                <w:noProof/>
+              </w:rPr>
+              <w:t>6.3</w:t>
+            </w:r>
+            <w:r>
+              <w:rPr>
+                <w:rFonts w:cstheme="minorBidi"/>
+                <w:noProof/>
+              </w:rPr>
+              <w:tab/>
+            </w:r>
+            <w:r>
+              <w:rPr>
+                <w:rStyle w:val="Hypertextovodkaz"/>
+                <w:noProof/>
+              </w:rPr>
+              <w:t>Předání příspěvku k recenzi</w:t>
+            </w:r>
+            <w:r>
+              <w:rPr>
+                <w:noProof/>
+                <w:webHidden/>
+              </w:rPr>
+              <w:tab/>
+            </w:r>
+            <w:r>
+              <w:rPr>
+                <w:noProof/>
+                <w:webHidden/>
+              </w:rPr>
+              <w:fldChar w:fldCharType="begin"/>
+            </w:r>
+            <w:r>
+              <w:rPr>
+                <w:noProof/>
+                <w:webHidden/>
+              </w:rPr>
+              <w:instrText xml:space="preserve"> PAGEREF _Toc57923316 \h </w:instrText>
+            </w:r>
+            <w:r>
+              <w:rPr>
+                <w:noProof/>
+                <w:webHidden/>
+              </w:rPr>
+            </w:r>
+            <w:r>
+              <w:rPr>
+                <w:noProof/>
+                <w:webHidden/>
+              </w:rPr>
+              <w:fldChar w:fldCharType="separate"/>
+            </w:r>
+            <w:r>
+              <w:rPr>
+                <w:noProof/>
+                <w:webHidden/>
+              </w:rPr>
+              <w:t>5</w:t>
+            </w:r>
+            <w:r>
+              <w:rPr>
+                <w:noProof/>
+                <w:webHidden/>
+              </w:rPr>
+              <w:fldChar w:fldCharType="end"/>
+            </w:r>
+          </w:hyperlink>
+        </w:p>
+        <w:p>
+          <w:pPr>
+            <w:pStyle w:val="Obsah1"/>
+            <w:tabs>
+              <w:tab w:val="left" w:pos="440"/>
+              <w:tab w:val="right" w:leader="dot" w:pos="9062"/>
+            </w:tabs>
+            <w:rPr>
+              <w:rFonts w:cstheme="minorBidi"/>
+              <w:noProof/>
+            </w:rPr>
+          </w:pPr>
+          <w:hyperlink w:anchor="_Toc57923317" w:history="1">
+            <w:r>
+              <w:rPr>
+                <w:rStyle w:val="Hypertextovodkaz"/>
+                <w:noProof/>
+              </w:rPr>
+              <w:t>7</w:t>
+            </w:r>
+            <w:r>
+              <w:rPr>
+                <w:rFonts w:cstheme="minorBidi"/>
+                <w:noProof/>
+              </w:rPr>
+              <w:tab/>
+            </w:r>
+            <w:r>
+              <w:rPr>
+                <w:rStyle w:val="Hypertextovodkaz"/>
+                <w:noProof/>
+              </w:rPr>
+              <w:t>Funkce pro recenzenta</w:t>
+            </w:r>
+            <w:r>
+              <w:rPr>
+                <w:noProof/>
+                <w:webHidden/>
+              </w:rPr>
+              <w:tab/>
+            </w:r>
+            <w:r>
+              <w:rPr>
+                <w:noProof/>
+                <w:webHidden/>
+              </w:rPr>
+              <w:fldChar w:fldCharType="begin"/>
+            </w:r>
+            <w:r>
+              <w:rPr>
+                <w:noProof/>
+                <w:webHidden/>
+              </w:rPr>
+              <w:instrText xml:space="preserve"> PAGEREF _Toc57923317 \h </w:instrText>
+            </w:r>
+            <w:r>
+              <w:rPr>
+                <w:noProof/>
+                <w:webHidden/>
+              </w:rPr>
+            </w:r>
+            <w:r>
+              <w:rPr>
+                <w:noProof/>
+                <w:webHidden/>
+              </w:rPr>
+              <w:fldChar w:fldCharType="separate"/>
+            </w:r>
+            <w:r>
+              <w:rPr>
+                <w:noProof/>
+                <w:webHidden/>
+              </w:rPr>
+              <w:t>5</w:t>
+            </w:r>
+            <w:r>
+              <w:rPr>
+                <w:noProof/>
+                <w:webHidden/>
+              </w:rPr>
+              <w:fldChar w:fldCharType="end"/>
+            </w:r>
+          </w:hyperlink>
+        </w:p>
+        <w:p>
+          <w:pPr>
+            <w:pStyle w:val="Obsah2"/>
+            <w:tabs>
+              <w:tab w:val="left" w:pos="880"/>
+              <w:tab w:val="right" w:leader="dot" w:pos="9062"/>
+            </w:tabs>
+            <w:rPr>
+              <w:rFonts w:cstheme="minorBidi"/>
+              <w:noProof/>
+            </w:rPr>
+          </w:pPr>
+          <w:hyperlink w:anchor="_Toc57923318" w:history="1">
+            <w:r>
+              <w:rPr>
+                <w:rStyle w:val="Hypertextovodkaz"/>
+                <w:noProof/>
+              </w:rPr>
+              <w:t>7.1</w:t>
+            </w:r>
+            <w:r>
+              <w:rPr>
+                <w:rFonts w:cstheme="minorBidi"/>
+                <w:noProof/>
+              </w:rPr>
+              <w:tab/>
+            </w:r>
+            <w:r>
+              <w:rPr>
+                <w:rStyle w:val="Hypertextovodkaz"/>
+                <w:noProof/>
+              </w:rPr>
+              <w:t>Přehled příspěvků k recenzování</w:t>
+            </w:r>
+            <w:r>
+              <w:rPr>
+                <w:noProof/>
+                <w:webHidden/>
+              </w:rPr>
+              <w:tab/>
+            </w:r>
+            <w:r>
+              <w:rPr>
+                <w:noProof/>
+                <w:webHidden/>
+              </w:rPr>
+              <w:fldChar w:fldCharType="begin"/>
+            </w:r>
+            <w:r>
+              <w:rPr>
+                <w:noProof/>
+                <w:webHidden/>
+              </w:rPr>
+              <w:instrText xml:space="preserve"> PAGEREF _Toc57923318 \h </w:instrText>
+            </w:r>
+            <w:r>
+              <w:rPr>
+                <w:noProof/>
+                <w:webHidden/>
+              </w:rPr>
+            </w:r>
+            <w:r>
+              <w:rPr>
+                <w:noProof/>
+                <w:webHidden/>
+              </w:rPr>
+              <w:fldChar w:fldCharType="separate"/>
+            </w:r>
+            <w:r>
+              <w:rPr>
+                <w:noProof/>
+                <w:webHidden/>
+              </w:rPr>
+              <w:t>5</w:t>
+            </w:r>
+            <w:r>
+              <w:rPr>
+                <w:noProof/>
+                <w:webHidden/>
+              </w:rPr>
+              <w:fldChar w:fldCharType="end"/>
+            </w:r>
+          </w:hyperlink>
+        </w:p>
+        <w:p>
+          <w:pPr>
+            <w:pStyle w:val="Obsah2"/>
+            <w:tabs>
+              <w:tab w:val="left" w:pos="880"/>
+              <w:tab w:val="right" w:leader="dot" w:pos="9062"/>
+            </w:tabs>
+            <w:rPr>
+              <w:rFonts w:cstheme="minorBidi"/>
+              <w:noProof/>
+            </w:rPr>
+          </w:pPr>
+          <w:hyperlink w:anchor="_Toc57923319" w:history="1">
+            <w:r>
+              <w:rPr>
+                <w:rStyle w:val="Hypertextovodkaz"/>
+                <w:noProof/>
+              </w:rPr>
+              <w:t>7.2</w:t>
+            </w:r>
+            <w:r>
+              <w:rPr>
+                <w:rFonts w:cstheme="minorBidi"/>
+                <w:noProof/>
+              </w:rPr>
+              <w:tab/>
+            </w:r>
+            <w:r>
+              <w:rPr>
+                <w:rStyle w:val="Hypertextovodkaz"/>
+                <w:noProof/>
+              </w:rPr>
+              <w:t>Recenzní formulář</w:t>
+            </w:r>
+            <w:r>
+              <w:rPr>
+                <w:noProof/>
+                <w:webHidden/>
+              </w:rPr>
+              <w:tab/>
+            </w:r>
+            <w:r>
+              <w:rPr>
+                <w:noProof/>
+                <w:webHidden/>
+              </w:rPr>
+              <w:fldChar w:fldCharType="begin"/>
+            </w:r>
+            <w:r>
+              <w:rPr>
+                <w:noProof/>
+                <w:webHidden/>
+              </w:rPr>
+              <w:instrText xml:space="preserve"> PAGEREF _Toc57923319 \h </w:instrText>
+            </w:r>
+            <w:r>
+              <w:rPr>
+                <w:noProof/>
+                <w:webHidden/>
+              </w:rPr>
+            </w:r>
+            <w:r>
+              <w:rPr>
+                <w:noProof/>
+                <w:webHidden/>
+              </w:rPr>
+              <w:fldChar w:fldCharType="separate"/>
+            </w:r>
+            <w:r>
+              <w:rPr>
+                <w:noProof/>
+                <w:webHidden/>
+              </w:rPr>
+              <w:t>5</w:t>
+            </w:r>
+            <w:r>
+              <w:rPr>
+                <w:noProof/>
+                <w:webHidden/>
+              </w:rPr>
+              <w:fldChar w:fldCharType="end"/>
+            </w:r>
+          </w:hyperlink>
+        </w:p>
+        <w:p>
+          <w:pPr>
+            <w:pStyle w:val="Obsah1"/>
+            <w:tabs>
+              <w:tab w:val="left" w:pos="440"/>
+              <w:tab w:val="right" w:leader="dot" w:pos="9062"/>
+            </w:tabs>
+            <w:rPr>
+              <w:rFonts w:cstheme="minorBidi"/>
+              <w:noProof/>
+            </w:rPr>
+          </w:pPr>
+          <w:hyperlink w:anchor="_Toc57923320" w:history="1">
+            <w:r>
+              <w:rPr>
+                <w:rStyle w:val="Hypertextovodkaz"/>
+                <w:noProof/>
+              </w:rPr>
+              <w:t>8</w:t>
+            </w:r>
+            <w:r>
+              <w:rPr>
+                <w:rFonts w:cstheme="minorBidi"/>
+                <w:noProof/>
+              </w:rPr>
+              <w:tab/>
+            </w:r>
+            <w:r>
+              <w:rPr>
+                <w:rStyle w:val="Hypertextovodkaz"/>
+                <w:noProof/>
+              </w:rPr>
+              <w:t>Funkce pro šéfredaktora</w:t>
+            </w:r>
+            <w:r>
+              <w:rPr>
+                <w:noProof/>
+                <w:webHidden/>
+              </w:rPr>
+              <w:tab/>
+            </w:r>
+            <w:r>
+              <w:rPr>
+                <w:noProof/>
+                <w:webHidden/>
+              </w:rPr>
+              <w:fldChar w:fldCharType="begin"/>
+            </w:r>
+            <w:r>
+              <w:rPr>
+                <w:noProof/>
+                <w:webHidden/>
+              </w:rPr>
+              <w:instrText xml:space="preserve"> PAGEREF _Toc57923320 \h </w:instrText>
+            </w:r>
+            <w:r>
+              <w:rPr>
+                <w:noProof/>
+                <w:webHidden/>
+              </w:rPr>
+            </w:r>
+            <w:r>
+              <w:rPr>
+                <w:noProof/>
+                <w:webHidden/>
+              </w:rPr>
+              <w:fldChar w:fldCharType="separate"/>
+            </w:r>
+            <w:r>
+              <w:rPr>
+                <w:noProof/>
+                <w:webHidden/>
+              </w:rPr>
+              <w:t>5</w:t>
+            </w:r>
+            <w:r>
+              <w:rPr>
+                <w:noProof/>
+                <w:webHidden/>
+              </w:rPr>
+              <w:fldChar w:fldCharType="end"/>
+            </w:r>
+          </w:hyperlink>
+        </w:p>
+        <w:p>
+          <w:pPr>
+            <w:pStyle w:val="Obsah2"/>
+            <w:tabs>
+              <w:tab w:val="left" w:pos="880"/>
+              <w:tab w:val="right" w:leader="dot" w:pos="9062"/>
+            </w:tabs>
+            <w:rPr>
+              <w:rFonts w:cstheme="minorBidi"/>
+              <w:noProof/>
+            </w:rPr>
+          </w:pPr>
+          <w:hyperlink w:anchor="_Toc57923321" w:history="1">
+            <w:r>
+              <w:rPr>
+                <w:rStyle w:val="Hypertextovodkaz"/>
+                <w:noProof/>
+              </w:rPr>
+              <w:t>8.1</w:t>
+            </w:r>
+            <w:r>
+              <w:rPr>
+                <w:rFonts w:cstheme="minorBidi"/>
+                <w:noProof/>
+              </w:rPr>
+              <w:tab/>
+            </w:r>
+            <w:r>
+              <w:rPr>
+                <w:rStyle w:val="Hypertextovodkaz"/>
+                <w:noProof/>
+              </w:rPr>
+              <w:t>Přehled příspěvků a jejich stavu</w:t>
+            </w:r>
+            <w:r>
+              <w:rPr>
+                <w:noProof/>
+                <w:webHidden/>
+              </w:rPr>
+              <w:tab/>
+            </w:r>
+            <w:r>
+              <w:rPr>
+                <w:noProof/>
+                <w:webHidden/>
+              </w:rPr>
+              <w:fldChar w:fldCharType="begin"/>
+            </w:r>
+            <w:r>
+              <w:rPr>
+                <w:noProof/>
+                <w:webHidden/>
+              </w:rPr>
+              <w:instrText xml:space="preserve"> PAGEREF _Toc57923321 \h </w:instrText>
+            </w:r>
+            <w:r>
+              <w:rPr>
+                <w:noProof/>
+                <w:webHidden/>
+              </w:rPr>
+            </w:r>
+            <w:r>
+              <w:rPr>
+                <w:noProof/>
+                <w:webHidden/>
+              </w:rPr>
+              <w:fldChar w:fldCharType="separate"/>
+            </w:r>
+            <w:r>
+              <w:rPr>
+                <w:noProof/>
+                <w:webHidden/>
+              </w:rPr>
+              <w:t>5</w:t>
+            </w:r>
+            <w:r>
+              <w:rPr>
+                <w:noProof/>
+                <w:webHidden/>
+              </w:rPr>
+              <w:fldChar w:fldCharType="end"/>
+            </w:r>
+          </w:hyperlink>
+        </w:p>
+        <w:p>
+          <w:pPr>
+            <w:pStyle w:val="Obsah1"/>
+            <w:tabs>
+              <w:tab w:val="left" w:pos="440"/>
+              <w:tab w:val="right" w:leader="dot" w:pos="9062"/>
+            </w:tabs>
+            <w:rPr>
+              <w:rFonts w:cstheme="minorBidi"/>
+              <w:noProof/>
+            </w:rPr>
+          </w:pPr>
+          <w:hyperlink w:anchor="_Toc57923322" w:history="1">
+            <w:r>
+              <w:rPr>
+                <w:rStyle w:val="Hypertextovodkaz"/>
+                <w:noProof/>
+              </w:rPr>
+              <w:t>9</w:t>
+            </w:r>
+            <w:r>
+              <w:rPr>
+                <w:rFonts w:cstheme="minorBidi"/>
+                <w:noProof/>
+              </w:rPr>
+              <w:tab/>
+            </w:r>
+            <w:r>
+              <w:rPr>
+                <w:rStyle w:val="Hypertextovodkaz"/>
+                <w:noProof/>
+              </w:rPr>
+              <w:t>Funkce pro nepřihlášené uživatele</w:t>
+            </w:r>
+            <w:r>
+              <w:rPr>
+                <w:noProof/>
+                <w:webHidden/>
+              </w:rPr>
+              <w:tab/>
+            </w:r>
+            <w:r>
+              <w:rPr>
+                <w:noProof/>
+                <w:webHidden/>
+              </w:rPr>
+              <w:fldChar w:fldCharType="begin"/>
+            </w:r>
+            <w:r>
+              <w:rPr>
+                <w:noProof/>
+                <w:webHidden/>
+              </w:rPr>
+              <w:instrText xml:space="preserve"> PAGEREF _Toc57923322 \h </w:instrText>
+            </w:r>
+            <w:r>
+              <w:rPr>
+                <w:noProof/>
+                <w:webHidden/>
+              </w:rPr>
+            </w:r>
+            <w:r>
+              <w:rPr>
+                <w:noProof/>
+                <w:webHidden/>
+              </w:rPr>
+              <w:fldChar w:fldCharType="separate"/>
+            </w:r>
+            <w:r>
+              <w:rPr>
+                <w:noProof/>
+                <w:webHidden/>
+              </w:rPr>
+              <w:t>5</w:t>
+            </w:r>
+            <w:r>
+              <w:rPr>
+                <w:noProof/>
+                <w:webHidden/>
+              </w:rPr>
+              <w:fldChar w:fldCharType="end"/>
+            </w:r>
+          </w:hyperlink>
+        </w:p>
+        <w:p>
+          <w:pPr>
+            <w:pStyle w:val="Obsah2"/>
+            <w:tabs>
+              <w:tab w:val="left" w:pos="880"/>
+              <w:tab w:val="right" w:leader="dot" w:pos="9062"/>
+            </w:tabs>
+            <w:rPr>
+              <w:rFonts w:cstheme="minorBidi"/>
+              <w:noProof/>
+            </w:rPr>
+          </w:pPr>
+          <w:hyperlink w:anchor="_Toc57923323" w:history="1">
+            <w:r>
+              <w:rPr>
+                <w:rStyle w:val="Hypertextovodkaz"/>
+                <w:noProof/>
+              </w:rPr>
+              <w:t>9.1</w:t>
+            </w:r>
+            <w:r>
+              <w:rPr>
+                <w:rFonts w:cstheme="minorBidi"/>
+                <w:noProof/>
+              </w:rPr>
+              <w:tab/>
+            </w:r>
+            <w:r>
+              <w:rPr>
+                <w:rStyle w:val="Hypertextovodkaz"/>
+                <w:noProof/>
+              </w:rPr>
+              <w:t>Prohlížení veřejných informací</w:t>
+            </w:r>
+            <w:r>
+              <w:rPr>
+                <w:noProof/>
+                <w:webHidden/>
+              </w:rPr>
+              <w:tab/>
+            </w:r>
+            <w:r>
+              <w:rPr>
+                <w:noProof/>
+                <w:webHidden/>
+              </w:rPr>
+              <w:fldChar w:fldCharType="begin"/>
+            </w:r>
+            <w:r>
+              <w:rPr>
+                <w:noProof/>
+                <w:webHidden/>
+              </w:rPr>
+              <w:instrText xml:space="preserve"> PAGEREF _Toc57923323 \h </w:instrText>
+            </w:r>
+            <w:r>
+              <w:rPr>
+                <w:noProof/>
+                <w:webHidden/>
+              </w:rPr>
+            </w:r>
+            <w:r>
+              <w:rPr>
+                <w:noProof/>
+                <w:webHidden/>
+              </w:rPr>
+              <w:fldChar w:fldCharType="separate"/>
+            </w:r>
+            <w:r>
+              <w:rPr>
+                <w:noProof/>
+                <w:webHidden/>
+              </w:rPr>
+              <w:t>5</w:t>
             </w:r>
             <w:r>
               <w:rPr>
@@ -4446,28 +5813,101 @@
       <w:pPr>
         <w:pStyle w:val="Nadpis1"/>
       </w:pPr>
-      <w:bookmarkStart w:id="0" w:name="_Toc56523360"/>
+      <w:bookmarkStart w:id="0" w:name="_Toc57923305"/>
       <w:r>
         <w:lastRenderedPageBreak/>
-        <w:t xml:space="preserve">Uživatelská příručka aplikace </w:t>
-      </w:r>
-      <w:proofErr w:type="spellStart"/>
-      <w:r>
-        <w:t>LogosPolytechnikos</w:t>
+        <w:t>Úvod</w:t>
       </w:r>
       <w:bookmarkEnd w:id="0"/>
-      <w:proofErr w:type="spellEnd"/>
+    </w:p>
+    <w:p>
+      <w:r>
+        <w:t>Tento dokument obsahuje popis funkcí systému Logos polytechnikos pro uživatele. Příručka je rozdělena na sekce podle rolí, které uživatelé v systému zastavají.</w:t>
+      </w:r>
     </w:p>
     <w:p>
       <w:pPr>
-        <w:pStyle w:val="Nadpis2"/>
+        <w:pStyle w:val="Nadpis1"/>
       </w:pPr>
-      <w:bookmarkStart w:id="1" w:name="_Ref56523185"/>
-      <w:bookmarkStart w:id="2" w:name="_Toc56523361"/>
-      <w:r>
-        <w:t>Přihlášení do aplikace</w:t>
+      <w:bookmarkStart w:id="1" w:name="_Toc57923306"/>
+      <w:r>
+        <w:t>Uživatelé a jejich role</w:t>
       </w:r>
       <w:bookmarkEnd w:id="1"/>
+    </w:p>
+    <w:p>
+      <w:r>
+        <w:t>K systému má přístup několik rolí uživatelů:</w:t>
+      </w:r>
+    </w:p>
+    <w:p>
+      <w:pPr>
+        <w:pStyle w:val="Odstavecseseznamem"/>
+        <w:numPr>
+          <w:ilvl w:val="0"/>
+          <w:numId w:val="1"/>
+        </w:numPr>
+      </w:pPr>
+      <w:r>
+        <w:t>Autoři příspěvků</w:t>
+      </w:r>
+    </w:p>
+    <w:p>
+      <w:pPr>
+        <w:pStyle w:val="Odstavecseseznamem"/>
+        <w:numPr>
+          <w:ilvl w:val="0"/>
+          <w:numId w:val="1"/>
+        </w:numPr>
+      </w:pPr>
+      <w:r>
+        <w:t>Redaktoři</w:t>
+      </w:r>
+    </w:p>
+    <w:p>
+      <w:pPr>
+        <w:pStyle w:val="Odstavecseseznamem"/>
+        <w:numPr>
+          <w:ilvl w:val="0"/>
+          <w:numId w:val="1"/>
+        </w:numPr>
+      </w:pPr>
+      <w:r>
+        <w:t>Recenzenti</w:t>
+      </w:r>
+    </w:p>
+    <w:p>
+      <w:pPr>
+        <w:pStyle w:val="Odstavecseseznamem"/>
+        <w:numPr>
+          <w:ilvl w:val="0"/>
+          <w:numId w:val="1"/>
+        </w:numPr>
+      </w:pPr>
+      <w:r>
+        <w:t>Šéfredaktor</w:t>
+      </w:r>
+    </w:p>
+    <w:p>
+      <w:pPr>
+        <w:pStyle w:val="Odstavecseseznamem"/>
+        <w:numPr>
+          <w:ilvl w:val="0"/>
+          <w:numId w:val="1"/>
+        </w:numPr>
+      </w:pPr>
+      <w:r>
+        <w:t>Anonymní uživatelé</w:t>
+      </w:r>
+    </w:p>
+    <w:p>
+      <w:pPr>
+        <w:pStyle w:val="Nadpis1"/>
+      </w:pPr>
+      <w:bookmarkStart w:id="2" w:name="_Toc57923307"/>
+      <w:r>
+        <w:t>Přihlášení k aplikaci</w:t>
+      </w:r>
       <w:bookmarkEnd w:id="2"/>
     </w:p>
     <w:p>
@@ -4742,7 +6182,7 @@
                     <pic:cNvPicPr/>
                   </pic:nvPicPr>
                   <pic:blipFill>
-                    <a:blip r:embed="rId5" cstate="print">
+                    <a:blip r:embed="rId10" cstate="print">
                       <a:extLst>
                         <a:ext uri="{28A0092B-C50C-407E-A947-70E740481C1C}">
                           <a14:useLocalDpi xmlns:a14="http://schemas.microsoft.com/office/drawing/2010/main" val="0"/>
@@ -4801,7 +6241,7 @@
       <w:r>
         <w:t xml:space="preserve">Po zadání adresy </w:t>
       </w:r>
-      <w:hyperlink r:id="rId6" w:history="1">
+      <w:hyperlink r:id="rId11" w:history="1">
         <w:r>
           <w:rPr>
             <w:rStyle w:val="Hypertextovodkaz"/>
@@ -4832,7 +6272,7 @@
                     <pic:cNvPicPr/>
                   </pic:nvPicPr>
                   <pic:blipFill>
-                    <a:blip r:embed="rId7"/>
+                    <a:blip r:embed="rId12"/>
                     <a:stretch>
                       <a:fillRect/>
                     </a:stretch>
@@ -4918,7 +6358,7 @@
                     <pic:cNvPicPr/>
                   </pic:nvPicPr>
                   <pic:blipFill>
-                    <a:blip r:embed="rId8"/>
+                    <a:blip r:embed="rId13"/>
                     <a:stretch>
                       <a:fillRect/>
                     </a:stretch>
@@ -4950,9 +6390,9 @@
     </w:p>
     <w:p>
       <w:pPr>
-        <w:pStyle w:val="Nadpis2"/>
+        <w:pStyle w:val="Nadpis1"/>
       </w:pPr>
-      <w:bookmarkStart w:id="3" w:name="_Toc56523362"/>
+      <w:bookmarkStart w:id="3" w:name="_Toc57923308"/>
       <w:r>
         <w:t>Zapomenuté heslo</w:t>
       </w:r>
@@ -5021,6 +6461,7 @@
           <w:noProof/>
           <w:lang w:eastAsia="cs-CZ"/>
         </w:rPr>
+        <w:lastRenderedPageBreak/>
         <mc:AlternateContent>
           <mc:Choice Requires="wps">
             <w:drawing>
@@ -5125,7 +6566,7 @@
                     <pic:cNvPicPr/>
                   </pic:nvPicPr>
                   <pic:blipFill>
-                    <a:blip r:embed="rId5" cstate="print">
+                    <a:blip r:embed="rId10" cstate="print">
                       <a:extLst>
                         <a:ext uri="{28A0092B-C50C-407E-A947-70E740481C1C}">
                           <a14:useLocalDpi xmlns:a14="http://schemas.microsoft.com/office/drawing/2010/main" val="0"/>
@@ -5204,7 +6645,7 @@
                     <pic:cNvPicPr/>
                   </pic:nvPicPr>
                   <pic:blipFill>
-                    <a:blip r:embed="rId7"/>
+                    <a:blip r:embed="rId12"/>
                     <a:stretch>
                       <a:fillRect/>
                     </a:stretch>
@@ -5420,7 +6861,7 @@
                     <pic:cNvPicPr/>
                   </pic:nvPicPr>
                   <pic:blipFill>
-                    <a:blip r:embed="rId9">
+                    <a:blip r:embed="rId14">
                       <a:extLst>
                         <a:ext uri="{28A0092B-C50C-407E-A947-70E740481C1C}">
                           <a14:useLocalDpi xmlns:a14="http://schemas.microsoft.com/office/drawing/2010/main" val="0"/>
@@ -5500,7 +6941,6 @@
           <w:noProof/>
           <w:lang w:eastAsia="cs-CZ"/>
         </w:rPr>
-        <w:lastRenderedPageBreak/>
         <mc:AlternateContent>
           <mc:Choice Requires="wps">
             <w:drawing>
@@ -5606,7 +7046,7 @@
                     <pic:cNvPicPr/>
                   </pic:nvPicPr>
                   <pic:blipFill>
-                    <a:blip r:embed="rId10">
+                    <a:blip r:embed="rId15">
                       <a:extLst>
                         <a:ext uri="{28A0092B-C50C-407E-A947-70E740481C1C}">
                           <a14:useLocalDpi xmlns:a14="http://schemas.microsoft.com/office/drawing/2010/main" val="0"/>
@@ -5690,7 +7130,7 @@
                     <pic:cNvPicPr/>
                   </pic:nvPicPr>
                   <pic:blipFill>
-                    <a:blip r:embed="rId11" cstate="print">
+                    <a:blip r:embed="rId16" cstate="print">
                       <a:extLst>
                         <a:ext uri="{28A0092B-C50C-407E-A947-70E740481C1C}">
                           <a14:useLocalDpi xmlns:a14="http://schemas.microsoft.com/office/drawing/2010/main" val="0"/>
@@ -5723,16 +7163,8 @@
         <w:rPr>
           <w:b/>
         </w:rPr>
-        <w:t xml:space="preserve">Logos </w:t>
-      </w:r>
-      <w:proofErr w:type="spellStart"/>
-      <w:r>
-        <w:rPr>
-          <w:b/>
-        </w:rPr>
-        <w:t>Polytechnikos</w:t>
-      </w:r>
-      <w:proofErr w:type="spellEnd"/>
+        <w:t>Logos Polytechnikos</w:t>
+      </w:r>
       <w:r>
         <w:t xml:space="preserve"> </w:t>
       </w:r>
@@ -6021,7 +7453,7 @@
                     <pic:cNvPicPr/>
                   </pic:nvPicPr>
                   <pic:blipFill>
-                    <a:blip r:embed="rId12">
+                    <a:blip r:embed="rId17">
                       <a:extLst>
                         <a:ext uri="{28A0092B-C50C-407E-A947-70E740481C1C}">
                           <a14:useLocalDpi xmlns:a14="http://schemas.microsoft.com/office/drawing/2010/main" val="0"/>
@@ -6158,49 +7590,45 @@
     </w:p>
     <w:p>
       <w:pPr>
-        <w:pStyle w:val="Nadpis2"/>
-        <w:rPr>
-          <w:rStyle w:val="Odkazintenzivn"/>
-          <w:rFonts w:asciiTheme="majorHAnsi" w:hAnsiTheme="majorHAnsi"/>
-          <w:bCs w:val="0"/>
-          <w:smallCaps w:val="0"/>
-          <w:color w:val="2E74B5" w:themeColor="accent1" w:themeShade="BF"/>
-          <w:spacing w:val="0"/>
-          <w:sz w:val="26"/>
-          <w:u w:val="none"/>
-        </w:rPr>
+        <w:pStyle w:val="Nadpis1"/>
       </w:pPr>
-      <w:r>
-        <w:rPr>
-          <w:rStyle w:val="Odkazintenzivn"/>
-          <w:rFonts w:asciiTheme="majorHAnsi" w:hAnsiTheme="majorHAnsi"/>
-          <w:bCs w:val="0"/>
-          <w:smallCaps w:val="0"/>
-          <w:color w:val="2E74B5" w:themeColor="accent1" w:themeShade="BF"/>
-          <w:spacing w:val="0"/>
-          <w:sz w:val="26"/>
-          <w:u w:val="none"/>
-        </w:rPr>
-        <w:t>Registrace autora</w:t>
-      </w:r>
+      <w:bookmarkStart w:id="4" w:name="_Toc57923309"/>
+      <w:r>
+        <w:lastRenderedPageBreak/>
+        <w:t>Funkce pro autory článků</w:t>
+      </w:r>
+      <w:bookmarkEnd w:id="4"/>
     </w:p>
     <w:p>
-      <w:r>
-        <w:t>V pravém horním rohu, vedle tlačítka Přihlásit, se nachází tlačítko Registrovat</w:t>
-      </w:r>
-      <w:r>
-        <w:t>. Po kliknutí na toto tlačítko dojde k zobrazení registračního formuláře:</w:t>
-      </w:r>
+      <w:pPr>
+        <w:pStyle w:val="Nadpis2"/>
+      </w:pPr>
+      <w:bookmarkStart w:id="5" w:name="_Toc57923310"/>
+      <w:r>
+        <w:t>Registrace</w:t>
+      </w:r>
+      <w:bookmarkEnd w:id="5"/>
     </w:p>
     <w:p>
+      <w:pPr>
+        <w:jc w:val="both"/>
+      </w:pPr>
       <w:r>
         <w:rPr>
           <w:noProof/>
         </w:rPr>
         <w:drawing>
-          <wp:inline distT="0" distB="0" distL="0" distR="0" wp14:anchorId="2EEF9695" wp14:editId="51CC706E">
-            <wp:extent cx="2316480" cy="2546333"/>
-            <wp:effectExtent l="152400" t="171450" r="198120" b="178435"/>
+          <wp:anchor distT="0" distB="0" distL="114300" distR="114300" simplePos="0" relativeHeight="251688960" behindDoc="0" locked="0" layoutInCell="1" allowOverlap="1" wp14:anchorId="7F5E0153" wp14:editId="78667D4A">
+            <wp:simplePos x="0" y="0"/>
+            <wp:positionH relativeFrom="margin">
+              <wp:align>center</wp:align>
+            </wp:positionH>
+            <wp:positionV relativeFrom="paragraph">
+              <wp:posOffset>532765</wp:posOffset>
+            </wp:positionV>
+            <wp:extent cx="2217420" cy="2437130"/>
+            <wp:effectExtent l="171450" t="171450" r="201930" b="191770"/>
+            <wp:wrapTopAndBottom/>
             <wp:docPr id="2" name="Obrázek 2"/>
             <wp:cNvGraphicFramePr>
               <a:graphicFrameLocks xmlns:a="http://schemas.openxmlformats.org/drawingml/2006/main" noChangeAspect="1"/>
@@ -6213,7 +7641,7 @@
                     <pic:cNvPicPr/>
                   </pic:nvPicPr>
                   <pic:blipFill>
-                    <a:blip r:embed="rId13" cstate="print">
+                    <a:blip r:embed="rId18" cstate="print">
                       <a:extLst>
                         <a:ext uri="{28A0092B-C50C-407E-A947-70E740481C1C}">
                           <a14:useLocalDpi xmlns:a14="http://schemas.microsoft.com/office/drawing/2010/main" val="0"/>
@@ -6227,7 +7655,7 @@
                   <pic:spPr>
                     <a:xfrm>
                       <a:off x="0" y="0"/>
-                      <a:ext cx="2340597" cy="2572843"/>
+                      <a:ext cx="2217420" cy="2437130"/>
                     </a:xfrm>
                     <a:prstGeom prst="rect">
                       <a:avLst/>
@@ -6265,22 +7693,763 @@
                 </pic:pic>
               </a:graphicData>
             </a:graphic>
-          </wp:inline>
+          </wp:anchor>
         </w:drawing>
+      </w:r>
+      <w:r>
+        <w:t>V pravém horním rohu, vedle tlačítka Přihlásit, se nachází tlačítko Registrovat. Po kliknutí na toto tlačítko dojde k zobrazení registračního formuláře:</w:t>
       </w:r>
     </w:p>
     <w:p>
-      <w:r>
-        <w:lastRenderedPageBreak/>
-        <w:t xml:space="preserve">Při registraci musí nový </w:t>
+      <w:pPr>
+        <w:jc w:val="both"/>
+      </w:pPr>
+      <w:r>
+        <w:t>Při registraci musí</w:t>
+      </w:r>
+      <w:r>
+        <w:t>te</w:t>
+      </w:r>
+      <w:r>
+        <w:t xml:space="preserve"> vyplnit </w:t>
+      </w:r>
+      <w:r>
+        <w:t>všechna povinná pole, tedy všechna kromě Titulů před a za jménem. Přihlašovací jméno si může</w:t>
+      </w:r>
+      <w:r>
+        <w:t>te</w:t>
+      </w:r>
+      <w:r>
+        <w:t xml:space="preserve"> zvolit libovolně. J</w:t>
+      </w:r>
+      <w:r>
+        <w:t>ste</w:t>
+      </w:r>
+      <w:r>
+        <w:t xml:space="preserve"> omezen</w:t>
+      </w:r>
+      <w:r>
+        <w:t>i</w:t>
+      </w:r>
+      <w:r>
+        <w:t xml:space="preserve"> pouze dvěma podmínkami. Přihlašovací</w:t>
+      </w:r>
+      <w:r>
+        <w:t xml:space="preserve"> jméno se nesmí shodovat s jiným již zaregistrovaným a nesmí přesáhnout délku 100 znaků. Po úspěšném přihlášení </w:t>
+      </w:r>
+      <w:r>
+        <w:t>budete</w:t>
+      </w:r>
+      <w:r>
+        <w:t xml:space="preserve"> přesměrován</w:t>
+      </w:r>
+      <w:r>
+        <w:t>i</w:t>
+      </w:r>
+      <w:r>
+        <w:t xml:space="preserve"> na přihlašovací obrazovku.</w:t>
+      </w:r>
+      <w:r>
+        <w:t xml:space="preserve"> Pro přihlášení postupujte podle návodu v kapitole 3</w:t>
       </w:r>
     </w:p>
     <w:p>
-      <w:r>
-        <w:t>Vyplněním polí login a heslo a po kliknutí na tlačítko Přihlásit v přihlašovacím formuláři aplikace ověří vámi zadané informace, a pokud nalezne shodu, dojde k přihlášení a dle role přiřazené k vašemu účtu bude zobrazeno příslušné menu a úvodní stránka.</w:t>
-      </w:r>
+      <w:pPr>
+        <w:pStyle w:val="Nadpis2"/>
+      </w:pPr>
+      <w:bookmarkStart w:id="6" w:name="_Toc57923311"/>
+      <w:r>
+        <w:t>Přidání příspěvku</w:t>
+      </w:r>
+      <w:bookmarkEnd w:id="6"/>
+    </w:p>
+    <w:p>
+      <w:r>
+        <w:rPr>
+          <w:noProof/>
+        </w:rPr>
+        <w:drawing>
+          <wp:anchor distT="0" distB="0" distL="114300" distR="114300" simplePos="0" relativeHeight="251689984" behindDoc="0" locked="0" layoutInCell="1" allowOverlap="1" wp14:anchorId="629176FC" wp14:editId="75DA2EAE">
+            <wp:simplePos x="0" y="0"/>
+            <wp:positionH relativeFrom="margin">
+              <wp:align>center</wp:align>
+            </wp:positionH>
+            <wp:positionV relativeFrom="paragraph">
+              <wp:posOffset>554990</wp:posOffset>
+            </wp:positionV>
+            <wp:extent cx="4237355" cy="2472690"/>
+            <wp:effectExtent l="171450" t="171450" r="182245" b="175260"/>
+            <wp:wrapTopAndBottom/>
+            <wp:docPr id="52" name="Obrázek 52" descr="Obsah obrázku text&#10;&#10;Popis byl vytvořen automaticky"/>
+            <wp:cNvGraphicFramePr>
+              <a:graphicFrameLocks xmlns:a="http://schemas.openxmlformats.org/drawingml/2006/main" noChangeAspect="1"/>
+            </wp:cNvGraphicFramePr>
+            <a:graphic xmlns:a="http://schemas.openxmlformats.org/drawingml/2006/main">
+              <a:graphicData uri="http://schemas.openxmlformats.org/drawingml/2006/picture">
+                <pic:pic xmlns:pic="http://schemas.openxmlformats.org/drawingml/2006/picture">
+                  <pic:nvPicPr>
+                    <pic:cNvPr id="52" name="Obrázek 52" descr="Obsah obrázku text&#10;&#10;Popis byl vytvořen automaticky"/>
+                    <pic:cNvPicPr/>
+                  </pic:nvPicPr>
+                  <pic:blipFill>
+                    <a:blip r:embed="rId19" cstate="print">
+                      <a:extLst>
+                        <a:ext uri="{28A0092B-C50C-407E-A947-70E740481C1C}">
+                          <a14:useLocalDpi xmlns:a14="http://schemas.microsoft.com/office/drawing/2010/main" val="0"/>
+                        </a:ext>
+                      </a:extLst>
+                    </a:blip>
+                    <a:stretch>
+                      <a:fillRect/>
+                    </a:stretch>
+                  </pic:blipFill>
+                  <pic:spPr>
+                    <a:xfrm>
+                      <a:off x="0" y="0"/>
+                      <a:ext cx="4237355" cy="2472690"/>
+                    </a:xfrm>
+                    <a:prstGeom prst="rect">
+                      <a:avLst/>
+                    </a:prstGeom>
+                    <a:solidFill>
+                      <a:srgbClr val="FFFFFF">
+                        <a:shade val="85000"/>
+                      </a:srgbClr>
+                    </a:solidFill>
+                    <a:ln w="190500" cap="rnd">
+                      <a:solidFill>
+                        <a:srgbClr val="FFFFFF"/>
+                      </a:solidFill>
+                    </a:ln>
+                    <a:effectLst>
+                      <a:outerShdw blurRad="50000" algn="tl" rotWithShape="0">
+                        <a:srgbClr val="000000">
+                          <a:alpha val="41000"/>
+                        </a:srgbClr>
+                      </a:outerShdw>
+                    </a:effectLst>
+                    <a:scene3d>
+                      <a:camera prst="orthographicFront"/>
+                      <a:lightRig rig="twoPt" dir="t">
+                        <a:rot lat="0" lon="0" rev="7800000"/>
+                      </a:lightRig>
+                    </a:scene3d>
+                    <a:sp3d contourW="6350">
+                      <a:bevelT w="50800" h="16510"/>
+                      <a:contourClr>
+                        <a:srgbClr val="C0C0C0"/>
+                      </a:contourClr>
+                    </a:sp3d>
+                  </pic:spPr>
+                </pic:pic>
+              </a:graphicData>
+            </a:graphic>
+            <wp14:sizeRelH relativeFrom="margin">
+              <wp14:pctWidth>0</wp14:pctWidth>
+            </wp14:sizeRelH>
+            <wp14:sizeRelV relativeFrom="margin">
+              <wp14:pctHeight>0</wp14:pctHeight>
+            </wp14:sizeRelV>
+          </wp:anchor>
+        </w:drawing>
+      </w:r>
+      <w:r>
+        <w:t>Přidání nového příspěvku provedete tak, že v menu, v záložce Moje články vyberete možnost Přidat článek. Po kliknutí se vám zobrazí formulář pro přidání článku.</w:t>
+      </w:r>
+    </w:p>
+    <w:p>
+      <w:r>
+        <w:t xml:space="preserve">Do prvního textového pole vložte název článku. Ten může mít maximální délku 255 znaků. Po kliknutí na pole Článek, které se nachází uprostřed formuláře, se vám otevře Průzkumník souborů. V něm vyberete příslušný textový soubor z vašeho počítače a vložíte jej kliknutím na tlačítko Otevřít. Soubor musí být ve formátu </w:t>
+      </w:r>
+      <w:proofErr w:type="spellStart"/>
+      <w:r>
+        <w:t>pdf</w:t>
+      </w:r>
+      <w:proofErr w:type="spellEnd"/>
+      <w:r>
+        <w:t xml:space="preserve"> nebo </w:t>
+      </w:r>
+      <w:proofErr w:type="spellStart"/>
+      <w:r>
+        <w:t>docx</w:t>
+      </w:r>
+      <w:proofErr w:type="spellEnd"/>
+      <w:r>
+        <w:t xml:space="preserve"> a jeho velikost nesmí přesáhnout 10MB. V</w:t>
+      </w:r>
+      <w:r>
+        <w:t xml:space="preserve"> poslední části </w:t>
+      </w:r>
+      <w:r>
+        <w:lastRenderedPageBreak/>
+        <w:t xml:space="preserve">formuláře zadáte jméno, příjmení a tituly autora. Dále pak kontakt na něj, kterým je emailová adresa. Pokud kliknete na tlačítko Přidat, informace o autorovi budou uloženy a vy budete vyzvání k zadání </w:t>
+      </w:r>
+      <w:r>
+        <w:rPr>
+          <w:noProof/>
+        </w:rPr>
+        <w:drawing>
+          <wp:anchor distT="0" distB="0" distL="114300" distR="114300" simplePos="0" relativeHeight="251692032" behindDoc="0" locked="0" layoutInCell="1" allowOverlap="1" wp14:anchorId="6BFE9282" wp14:editId="7FC5531E">
+            <wp:simplePos x="0" y="0"/>
+            <wp:positionH relativeFrom="margin">
+              <wp:align>center</wp:align>
+            </wp:positionH>
+            <wp:positionV relativeFrom="paragraph">
+              <wp:posOffset>711835</wp:posOffset>
+            </wp:positionV>
+            <wp:extent cx="4499610" cy="1005205"/>
+            <wp:effectExtent l="171450" t="171450" r="167640" b="194945"/>
+            <wp:wrapTopAndBottom/>
+            <wp:docPr id="54" name="Obrázek 54"/>
+            <wp:cNvGraphicFramePr>
+              <a:graphicFrameLocks xmlns:a="http://schemas.openxmlformats.org/drawingml/2006/main" noChangeAspect="1"/>
+            </wp:cNvGraphicFramePr>
+            <a:graphic xmlns:a="http://schemas.openxmlformats.org/drawingml/2006/main">
+              <a:graphicData uri="http://schemas.openxmlformats.org/drawingml/2006/picture">
+                <pic:pic xmlns:pic="http://schemas.openxmlformats.org/drawingml/2006/picture">
+                  <pic:nvPicPr>
+                    <pic:cNvPr id="54" name="Obrázek 54"/>
+                    <pic:cNvPicPr/>
+                  </pic:nvPicPr>
+                  <pic:blipFill>
+                    <a:blip r:embed="rId20" cstate="print">
+                      <a:extLst>
+                        <a:ext uri="{28A0092B-C50C-407E-A947-70E740481C1C}">
+                          <a14:useLocalDpi xmlns:a14="http://schemas.microsoft.com/office/drawing/2010/main" val="0"/>
+                        </a:ext>
+                      </a:extLst>
+                    </a:blip>
+                    <a:stretch>
+                      <a:fillRect/>
+                    </a:stretch>
+                  </pic:blipFill>
+                  <pic:spPr>
+                    <a:xfrm>
+                      <a:off x="0" y="0"/>
+                      <a:ext cx="4499610" cy="1005205"/>
+                    </a:xfrm>
+                    <a:prstGeom prst="rect">
+                      <a:avLst/>
+                    </a:prstGeom>
+                    <a:solidFill>
+                      <a:srgbClr val="FFFFFF">
+                        <a:shade val="85000"/>
+                      </a:srgbClr>
+                    </a:solidFill>
+                    <a:ln w="190500" cap="rnd">
+                      <a:solidFill>
+                        <a:srgbClr val="FFFFFF"/>
+                      </a:solidFill>
+                    </a:ln>
+                    <a:effectLst>
+                      <a:outerShdw blurRad="50000" algn="tl" rotWithShape="0">
+                        <a:srgbClr val="000000">
+                          <a:alpha val="41000"/>
+                        </a:srgbClr>
+                      </a:outerShdw>
+                    </a:effectLst>
+                    <a:scene3d>
+                      <a:camera prst="orthographicFront"/>
+                      <a:lightRig rig="twoPt" dir="t">
+                        <a:rot lat="0" lon="0" rev="7800000"/>
+                      </a:lightRig>
+                    </a:scene3d>
+                    <a:sp3d contourW="6350">
+                      <a:bevelT w="50800" h="16510"/>
+                      <a:contourClr>
+                        <a:srgbClr val="C0C0C0"/>
+                      </a:contourClr>
+                    </a:sp3d>
+                  </pic:spPr>
+                </pic:pic>
+              </a:graphicData>
+            </a:graphic>
+            <wp14:sizeRelH relativeFrom="margin">
+              <wp14:pctWidth>0</wp14:pctWidth>
+            </wp14:sizeRelH>
+            <wp14:sizeRelV relativeFrom="margin">
+              <wp14:pctHeight>0</wp14:pctHeight>
+            </wp14:sizeRelV>
+          </wp:anchor>
+        </w:drawing>
+      </w:r>
+      <w:r>
+        <w:t>údajů o spolu autorovi.</w:t>
+      </w:r>
+    </w:p>
+    <w:p>
+      <w:r>
+        <w:rPr>
+          <w:noProof/>
+        </w:rPr>
+        <w:drawing>
+          <wp:anchor distT="0" distB="0" distL="114300" distR="114300" simplePos="0" relativeHeight="251693056" behindDoc="0" locked="0" layoutInCell="1" allowOverlap="1" wp14:anchorId="67041989" wp14:editId="2D62B7BB">
+            <wp:simplePos x="0" y="0"/>
+            <wp:positionH relativeFrom="margin">
+              <wp:align>center</wp:align>
+            </wp:positionH>
+            <wp:positionV relativeFrom="paragraph">
+              <wp:posOffset>2153920</wp:posOffset>
+            </wp:positionV>
+            <wp:extent cx="3162300" cy="2011992"/>
+            <wp:effectExtent l="190500" t="171450" r="190500" b="179070"/>
+            <wp:wrapTopAndBottom/>
+            <wp:docPr id="55" name="Obrázek 55" descr="Obsah obrázku text&#10;&#10;Popis byl vytvořen automaticky"/>
+            <wp:cNvGraphicFramePr>
+              <a:graphicFrameLocks xmlns:a="http://schemas.openxmlformats.org/drawingml/2006/main" noChangeAspect="1"/>
+            </wp:cNvGraphicFramePr>
+            <a:graphic xmlns:a="http://schemas.openxmlformats.org/drawingml/2006/main">
+              <a:graphicData uri="http://schemas.openxmlformats.org/drawingml/2006/picture">
+                <pic:pic xmlns:pic="http://schemas.openxmlformats.org/drawingml/2006/picture">
+                  <pic:nvPicPr>
+                    <pic:cNvPr id="55" name="Obrázek 55" descr="Obsah obrázku text&#10;&#10;Popis byl vytvořen automaticky"/>
+                    <pic:cNvPicPr/>
+                  </pic:nvPicPr>
+                  <pic:blipFill>
+                    <a:blip r:embed="rId21" cstate="print">
+                      <a:extLst>
+                        <a:ext uri="{28A0092B-C50C-407E-A947-70E740481C1C}">
+                          <a14:useLocalDpi xmlns:a14="http://schemas.microsoft.com/office/drawing/2010/main" val="0"/>
+                        </a:ext>
+                      </a:extLst>
+                    </a:blip>
+                    <a:stretch>
+                      <a:fillRect/>
+                    </a:stretch>
+                  </pic:blipFill>
+                  <pic:spPr>
+                    <a:xfrm>
+                      <a:off x="0" y="0"/>
+                      <a:ext cx="3162300" cy="2011992"/>
+                    </a:xfrm>
+                    <a:prstGeom prst="rect">
+                      <a:avLst/>
+                    </a:prstGeom>
+                    <a:solidFill>
+                      <a:srgbClr val="FFFFFF">
+                        <a:shade val="85000"/>
+                      </a:srgbClr>
+                    </a:solidFill>
+                    <a:ln w="190500" cap="rnd">
+                      <a:solidFill>
+                        <a:srgbClr val="FFFFFF"/>
+                      </a:solidFill>
+                    </a:ln>
+                    <a:effectLst>
+                      <a:outerShdw blurRad="50000" algn="tl" rotWithShape="0">
+                        <a:srgbClr val="000000">
+                          <a:alpha val="41000"/>
+                        </a:srgbClr>
+                      </a:outerShdw>
+                    </a:effectLst>
+                    <a:scene3d>
+                      <a:camera prst="orthographicFront"/>
+                      <a:lightRig rig="twoPt" dir="t">
+                        <a:rot lat="0" lon="0" rev="7800000"/>
+                      </a:lightRig>
+                    </a:scene3d>
+                    <a:sp3d contourW="6350">
+                      <a:bevelT w="50800" h="16510"/>
+                      <a:contourClr>
+                        <a:srgbClr val="C0C0C0"/>
+                      </a:contourClr>
+                    </a:sp3d>
+                  </pic:spPr>
+                </pic:pic>
+              </a:graphicData>
+            </a:graphic>
+          </wp:anchor>
+        </w:drawing>
+      </w:r>
+      <w:r>
+        <w:t xml:space="preserve">Tyto údaje jsou povinné, musíte je tedy vyplnit. </w:t>
+      </w:r>
+      <w:r>
+        <w:t xml:space="preserve">V případě, že jste </w:t>
+      </w:r>
+      <w:r>
+        <w:t xml:space="preserve">informace o </w:t>
+      </w:r>
+      <w:r>
+        <w:t>někter</w:t>
+      </w:r>
+      <w:r>
+        <w:t>ém</w:t>
+      </w:r>
+      <w:r>
+        <w:t xml:space="preserve"> autorovi či spoluautorovi článku zadali špatně, můžete </w:t>
+      </w:r>
+      <w:r>
+        <w:t>celý záznam</w:t>
+      </w:r>
+      <w:r>
+        <w:t xml:space="preserve"> buď </w:t>
+      </w:r>
+      <w:r>
+        <w:t>smazat kliknutím na symbol červené popelnice</w:t>
+      </w:r>
+      <w:r>
+        <w:t xml:space="preserve"> nebo </w:t>
+      </w:r>
+      <w:r>
+        <w:t>upravit kliknutím na tlačítko Upravit</w:t>
+      </w:r>
+      <w:r>
+        <w:t>.</w:t>
+      </w:r>
+      <w:r>
+        <w:t xml:space="preserve"> V případě úpravy se vám po</w:t>
+      </w:r>
+      <w:r>
+        <w:t xml:space="preserve"> kliknutí</w:t>
+      </w:r>
+      <w:r>
+        <w:t xml:space="preserve"> </w:t>
+      </w:r>
+      <w:r>
+        <w:t>zobrazí následující formulář:</w:t>
+      </w:r>
+    </w:p>
+    <w:p>
+      <w:r>
+        <w:rPr>
+          <w:noProof/>
+        </w:rPr>
+        <w:drawing>
+          <wp:anchor distT="0" distB="0" distL="114300" distR="114300" simplePos="0" relativeHeight="251694080" behindDoc="0" locked="0" layoutInCell="1" allowOverlap="1" wp14:anchorId="7ACF3331" wp14:editId="427D4D1F">
+            <wp:simplePos x="0" y="0"/>
+            <wp:positionH relativeFrom="margin">
+              <wp:align>center</wp:align>
+            </wp:positionH>
+            <wp:positionV relativeFrom="paragraph">
+              <wp:posOffset>2808605</wp:posOffset>
+            </wp:positionV>
+            <wp:extent cx="3592830" cy="802640"/>
+            <wp:effectExtent l="190500" t="171450" r="198120" b="187960"/>
+            <wp:wrapTopAndBottom/>
+            <wp:docPr id="56" name="Obrázek 56" descr="Obsah obrázku text&#10;&#10;Popis byl vytvořen automaticky"/>
+            <wp:cNvGraphicFramePr>
+              <a:graphicFrameLocks xmlns:a="http://schemas.openxmlformats.org/drawingml/2006/main" noChangeAspect="1"/>
+            </wp:cNvGraphicFramePr>
+            <a:graphic xmlns:a="http://schemas.openxmlformats.org/drawingml/2006/main">
+              <a:graphicData uri="http://schemas.openxmlformats.org/drawingml/2006/picture">
+                <pic:pic xmlns:pic="http://schemas.openxmlformats.org/drawingml/2006/picture">
+                  <pic:nvPicPr>
+                    <pic:cNvPr id="56" name="Obrázek 56" descr="Obsah obrázku text&#10;&#10;Popis byl vytvořen automaticky"/>
+                    <pic:cNvPicPr/>
+                  </pic:nvPicPr>
+                  <pic:blipFill>
+                    <a:blip r:embed="rId22" cstate="print">
+                      <a:extLst>
+                        <a:ext uri="{28A0092B-C50C-407E-A947-70E740481C1C}">
+                          <a14:useLocalDpi xmlns:a14="http://schemas.microsoft.com/office/drawing/2010/main" val="0"/>
+                        </a:ext>
+                      </a:extLst>
+                    </a:blip>
+                    <a:stretch>
+                      <a:fillRect/>
+                    </a:stretch>
+                  </pic:blipFill>
+                  <pic:spPr>
+                    <a:xfrm>
+                      <a:off x="0" y="0"/>
+                      <a:ext cx="3592830" cy="802640"/>
+                    </a:xfrm>
+                    <a:prstGeom prst="rect">
+                      <a:avLst/>
+                    </a:prstGeom>
+                    <a:solidFill>
+                      <a:srgbClr val="FFFFFF">
+                        <a:shade val="85000"/>
+                      </a:srgbClr>
+                    </a:solidFill>
+                    <a:ln w="190500" cap="rnd">
+                      <a:solidFill>
+                        <a:srgbClr val="FFFFFF"/>
+                      </a:solidFill>
+                    </a:ln>
+                    <a:effectLst>
+                      <a:outerShdw blurRad="50000" algn="tl" rotWithShape="0">
+                        <a:srgbClr val="000000">
+                          <a:alpha val="41000"/>
+                        </a:srgbClr>
+                      </a:outerShdw>
+                    </a:effectLst>
+                    <a:scene3d>
+                      <a:camera prst="orthographicFront"/>
+                      <a:lightRig rig="twoPt" dir="t">
+                        <a:rot lat="0" lon="0" rev="7800000"/>
+                      </a:lightRig>
+                    </a:scene3d>
+                    <a:sp3d contourW="6350">
+                      <a:bevelT w="50800" h="16510"/>
+                      <a:contourClr>
+                        <a:srgbClr val="C0C0C0"/>
+                      </a:contourClr>
+                    </a:sp3d>
+                  </pic:spPr>
+                </pic:pic>
+              </a:graphicData>
+            </a:graphic>
+            <wp14:sizeRelH relativeFrom="margin">
+              <wp14:pctWidth>0</wp14:pctWidth>
+            </wp14:sizeRelH>
+            <wp14:sizeRelV relativeFrom="margin">
+              <wp14:pctHeight>0</wp14:pctHeight>
+            </wp14:sizeRelV>
+          </wp:anchor>
+        </w:drawing>
+      </w:r>
+      <w:r>
+        <w:t xml:space="preserve">V něm změníte kterýkoli nesprávný údaj přepsáním v příslušném textovém poli. Po dokončení úprav kliknete na tlačítko Uložit změny čím úpravy potvrdíte. </w:t>
+      </w:r>
+    </w:p>
+    <w:p>
+      <w:r>
+        <w:t xml:space="preserve">Pokud kliknete na Smazat autora/spoluautora, zobrazí se vám dialogové okno, kde budete dotázáni, zda opravdu chcete odstranit vybraný záznam. Kliknutím na tlačítko Potvrdit bude autor nenávratně odebrán, jestliže kliknete na tlačítko zrušit, bude autor ponechán v seznamu autorů. </w:t>
+      </w:r>
+      <w:r>
+        <w:t xml:space="preserve">Přidání </w:t>
+      </w:r>
+      <w:r>
+        <w:t xml:space="preserve">celého </w:t>
+      </w:r>
+      <w:r>
+        <w:t xml:space="preserve">článku dokončíte kliknutím na tlačítko Uložit článek. Po přidání nového článku budete přesměrováni na stránku Seznam článků, kde uvidíte přehled všech vámi přidaných </w:t>
+      </w:r>
+      <w:r>
+        <w:t>příspěvků</w:t>
+      </w:r>
+      <w:r>
+        <w:t>.</w:t>
+      </w:r>
+    </w:p>
+    <w:p>
+      <w:pPr>
+        <w:pStyle w:val="Nadpis2"/>
+      </w:pPr>
+      <w:bookmarkStart w:id="7" w:name="_Toc57923312"/>
+      <w:r>
+        <w:lastRenderedPageBreak/>
+        <w:t>Přehled příspěvků</w:t>
+      </w:r>
+      <w:bookmarkEnd w:id="7"/>
+    </w:p>
+    <w:p>
+      <w:r>
+        <w:rPr>
+          <w:noProof/>
+        </w:rPr>
+        <w:drawing>
+          <wp:anchor distT="0" distB="0" distL="114300" distR="114300" simplePos="0" relativeHeight="251691008" behindDoc="0" locked="0" layoutInCell="1" allowOverlap="1" wp14:anchorId="4C67ACAA" wp14:editId="6B56073D">
+            <wp:simplePos x="0" y="0"/>
+            <wp:positionH relativeFrom="margin">
+              <wp:align>center</wp:align>
+            </wp:positionH>
+            <wp:positionV relativeFrom="paragraph">
+              <wp:posOffset>344805</wp:posOffset>
+            </wp:positionV>
+            <wp:extent cx="4907280" cy="1971040"/>
+            <wp:effectExtent l="152400" t="171450" r="198120" b="181610"/>
+            <wp:wrapTopAndBottom/>
+            <wp:docPr id="53" name="Obrázek 53"/>
+            <wp:cNvGraphicFramePr>
+              <a:graphicFrameLocks xmlns:a="http://schemas.openxmlformats.org/drawingml/2006/main" noChangeAspect="1"/>
+            </wp:cNvGraphicFramePr>
+            <a:graphic xmlns:a="http://schemas.openxmlformats.org/drawingml/2006/main">
+              <a:graphicData uri="http://schemas.openxmlformats.org/drawingml/2006/picture">
+                <pic:pic xmlns:pic="http://schemas.openxmlformats.org/drawingml/2006/picture">
+                  <pic:nvPicPr>
+                    <pic:cNvPr id="53" name="Obrázek 53"/>
+                    <pic:cNvPicPr/>
+                  </pic:nvPicPr>
+                  <pic:blipFill>
+                    <a:blip r:embed="rId23" cstate="print">
+                      <a:extLst>
+                        <a:ext uri="{28A0092B-C50C-407E-A947-70E740481C1C}">
+                          <a14:useLocalDpi xmlns:a14="http://schemas.microsoft.com/office/drawing/2010/main" val="0"/>
+                        </a:ext>
+                      </a:extLst>
+                    </a:blip>
+                    <a:stretch>
+                      <a:fillRect/>
+                    </a:stretch>
+                  </pic:blipFill>
+                  <pic:spPr>
+                    <a:xfrm>
+                      <a:off x="0" y="0"/>
+                      <a:ext cx="4907280" cy="1971040"/>
+                    </a:xfrm>
+                    <a:prstGeom prst="rect">
+                      <a:avLst/>
+                    </a:prstGeom>
+                    <a:solidFill>
+                      <a:srgbClr val="FFFFFF">
+                        <a:shade val="85000"/>
+                      </a:srgbClr>
+                    </a:solidFill>
+                    <a:ln w="190500" cap="rnd">
+                      <a:solidFill>
+                        <a:srgbClr val="FFFFFF"/>
+                      </a:solidFill>
+                    </a:ln>
+                    <a:effectLst>
+                      <a:outerShdw blurRad="50000" algn="tl" rotWithShape="0">
+                        <a:srgbClr val="000000">
+                          <a:alpha val="41000"/>
+                        </a:srgbClr>
+                      </a:outerShdw>
+                    </a:effectLst>
+                    <a:scene3d>
+                      <a:camera prst="orthographicFront"/>
+                      <a:lightRig rig="twoPt" dir="t">
+                        <a:rot lat="0" lon="0" rev="7800000"/>
+                      </a:lightRig>
+                    </a:scene3d>
+                    <a:sp3d contourW="6350">
+                      <a:bevelT w="50800" h="16510"/>
+                      <a:contourClr>
+                        <a:srgbClr val="C0C0C0"/>
+                      </a:contourClr>
+                    </a:sp3d>
+                  </pic:spPr>
+                </pic:pic>
+              </a:graphicData>
+            </a:graphic>
+            <wp14:sizeRelH relativeFrom="margin">
+              <wp14:pctWidth>0</wp14:pctWidth>
+            </wp14:sizeRelH>
+            <wp14:sizeRelV relativeFrom="margin">
+              <wp14:pctHeight>0</wp14:pctHeight>
+            </wp14:sizeRelV>
+          </wp:anchor>
+        </w:drawing>
+      </w:r>
+      <w:r>
+        <w:t>Na obrazovce Seznam článků si můžete prohlížet všechny nebo jenom některé své články.</w:t>
+      </w:r>
+    </w:p>
+    <w:p>
+      <w:r>
+        <w:t>Vložené příspěvky je možno filtrovat vzestupně a také sestupně podle určitých parametrů, kterými je název článku, datum vložení, aktuální stav článku a jméno spoluautora/ů. Stav může nabývat hodnot vytvořeno nebo podáno.</w:t>
+      </w:r>
+      <w:r>
+        <w:t xml:space="preserve"> Dále si můžete nastavit, kolik článků se bude zobrazovat na jedné stránce a mezi stránkami lze přepínat tlačítky Předchozí a Další v pravém dolním rohu obrazovky.</w:t>
+      </w:r>
+    </w:p>
+    <w:p>
+      <w:pPr>
+        <w:pStyle w:val="Nadpis1"/>
+      </w:pPr>
+      <w:bookmarkStart w:id="8" w:name="_Toc57923313"/>
+      <w:r>
+        <w:t>Funkce pro redaktora</w:t>
+      </w:r>
+      <w:bookmarkEnd w:id="8"/>
+    </w:p>
+    <w:p>
+      <w:pPr>
+        <w:pStyle w:val="Nadpis2"/>
+      </w:pPr>
+      <w:bookmarkStart w:id="9" w:name="_Toc57923314"/>
+      <w:r>
+        <w:t>Správa uživatelů</w:t>
+      </w:r>
+      <w:bookmarkEnd w:id="9"/>
+    </w:p>
+    <w:p>
+      <w:pPr>
+        <w:pStyle w:val="Nadpis2"/>
+      </w:pPr>
+      <w:bookmarkStart w:id="10" w:name="_Toc57923315"/>
+      <w:r>
+        <w:t>Přehled příspěvků</w:t>
+      </w:r>
+      <w:bookmarkEnd w:id="10"/>
+    </w:p>
+    <w:p>
+      <w:pPr>
+        <w:pStyle w:val="Nadpis2"/>
+      </w:pPr>
+      <w:bookmarkStart w:id="11" w:name="_Toc57923316"/>
+      <w:r>
+        <w:t>Předání příspěvku k recenzi</w:t>
+      </w:r>
+      <w:bookmarkEnd w:id="11"/>
     </w:p>
     <w:p/>
+    <w:p>
+      <w:pPr>
+        <w:pStyle w:val="Nadpis1"/>
+      </w:pPr>
+      <w:bookmarkStart w:id="12" w:name="_Toc57923317"/>
+      <w:r>
+        <w:t>Funkce pro recenzenta</w:t>
+      </w:r>
+      <w:bookmarkEnd w:id="12"/>
+    </w:p>
+    <w:p>
+      <w:pPr>
+        <w:pStyle w:val="Nadpis2"/>
+      </w:pPr>
+      <w:bookmarkStart w:id="13" w:name="_Toc57923318"/>
+      <w:r>
+        <w:t>Přehled příspěvků k recenzování</w:t>
+      </w:r>
+      <w:bookmarkEnd w:id="13"/>
+    </w:p>
+    <w:p>
+      <w:pPr>
+        <w:pStyle w:val="Nadpis2"/>
+      </w:pPr>
+      <w:bookmarkStart w:id="14" w:name="_Toc57923319"/>
+      <w:r>
+        <w:t>Recenzní formulář</w:t>
+      </w:r>
+      <w:bookmarkEnd w:id="14"/>
+    </w:p>
+    <w:p/>
+    <w:p>
+      <w:pPr>
+        <w:pStyle w:val="Nadpis1"/>
+      </w:pPr>
+      <w:bookmarkStart w:id="15" w:name="_Toc57923320"/>
+      <w:r>
+        <w:t>Funkce pro šéfredaktora</w:t>
+      </w:r>
+      <w:bookmarkEnd w:id="15"/>
+    </w:p>
+    <w:p>
+      <w:pPr>
+        <w:pStyle w:val="Nadpis2"/>
+      </w:pPr>
+      <w:bookmarkStart w:id="16" w:name="_Toc57923321"/>
+      <w:r>
+        <w:t>Přehled příspěvků a jejich stavu</w:t>
+      </w:r>
+      <w:bookmarkEnd w:id="16"/>
+    </w:p>
+    <w:p/>
+    <w:p>
+      <w:pPr>
+        <w:pStyle w:val="Nadpis1"/>
+      </w:pPr>
+      <w:bookmarkStart w:id="17" w:name="_Toc57923322"/>
+      <w:r>
+        <w:t>Funkce pro nepřihlášené uživatele</w:t>
+      </w:r>
+      <w:bookmarkEnd w:id="17"/>
+    </w:p>
+    <w:p>
+      <w:pPr>
+        <w:pStyle w:val="Nadpis2"/>
+      </w:pPr>
+      <w:bookmarkStart w:id="18" w:name="_Toc57923323"/>
+      <w:r>
+        <w:t>Prohlížení veřejných informací</w:t>
+      </w:r>
+      <w:bookmarkEnd w:id="18"/>
+    </w:p>
     <w:sectPr>
       <w:pgSz w:w="11906" w:h="16838"/>
       <w:pgMar w:top="1417" w:right="1417" w:bottom="1417" w:left="1417" w:header="708" w:footer="708" w:gutter="0"/>
@@ -6291,6 +8460,317 @@
     </w:sectPr>
   </w:body>
 </w:document>
+</file>
+
+<file path=word/numbering.xml><?xml version="1.0" encoding="utf-8"?>
+<w:numbering xmlns:wpc="http://schemas.microsoft.com/office/word/2010/wordprocessingCanvas" xmlns:cx="http://schemas.microsoft.com/office/drawing/2014/chartex" xmlns:cx1="http://schemas.microsoft.com/office/drawing/2015/9/8/chartex" xmlns:cx2="http://schemas.microsoft.com/office/drawing/2015/10/21/chartex" xmlns:cx3="http://schemas.microsoft.com/office/drawing/2016/5/9/chartex" xmlns:cx4="http://schemas.microsoft.com/office/drawing/2016/5/10/chartex" xmlns:cx5="http://schemas.microsoft.com/office/drawing/2016/5/11/chartex" xmlns:cx6="http://schemas.microsoft.com/office/drawing/2016/5/12/chartex" xmlns:cx7="http://schemas.microsoft.com/office/drawing/2016/5/13/chartex" xmlns:cx8="http://schemas.microsoft.com/office/drawing/2016/5/14/chartex" xmlns:mc="http://schemas.openxmlformats.org/markup-compatibility/2006" xmlns:aink="http://schemas.microsoft.com/office/drawing/2016/ink" xmlns:am3d="http://schemas.microsoft.com/office/drawing/2017/model3d" xmlns:o="urn:schemas-microsoft-com:office:office" xmlns:r="http://schemas.openxmlformats.org/officeDocument/2006/relationships" xmlns:m="http://schemas.openxmlformats.org/officeDocument/2006/math" xmlns:v="urn:schemas-microsoft-com:vml" xmlns:wp14="http://schemas.microsoft.com/office/word/2010/wordprocessingDrawing" xmlns:wp="http://schemas.openxmlformats.org/drawingml/2006/wordprocessingDrawing" xmlns:w10="urn:schemas-microsoft-com:office:word" xmlns:w="http://schemas.openxmlformats.org/wordprocessingml/2006/main" xmlns:w14="http://schemas.microsoft.com/office/word/2010/wordml" xmlns:w15="http://schemas.microsoft.com/office/word/2012/wordml" xmlns:w16cex="http://schemas.microsoft.com/office/word/2018/wordml/cex" xmlns:w16cid="http://schemas.microsoft.com/office/word/2016/wordml/cid" xmlns:w16="http://schemas.microsoft.com/office/word/2018/wordml" xmlns:w16se="http://schemas.microsoft.com/office/word/2015/wordml/symex" xmlns:wpg="http://schemas.microsoft.com/office/word/2010/wordprocessingGroup" xmlns:wpi="http://schemas.microsoft.com/office/word/2010/wordprocessingInk" xmlns:wne="http://schemas.microsoft.com/office/word/2006/wordml" xmlns:wps="http://schemas.microsoft.com/office/word/2010/wordprocessingShape" mc:Ignorable="w14 w15 w16se w16cid w16 w16cex wp14">
+  <w:abstractNum w:abstractNumId="0" w15:restartNumberingAfterBreak="0">
+    <w:nsid w:val="229159E0"/>
+    <w:multiLevelType w:val="multilevel"/>
+    <w:tmpl w:val="04050025"/>
+    <w:lvl w:ilvl="0">
+      <w:start w:val="1"/>
+      <w:numFmt w:val="decimal"/>
+      <w:pStyle w:val="Nadpis1"/>
+      <w:lvlText w:val="%1"/>
+      <w:lvlJc w:val="left"/>
+      <w:pPr>
+        <w:ind w:left="432" w:hanging="432"/>
+      </w:pPr>
+      <w:rPr>
+        <w:rFonts w:hint="default"/>
+      </w:rPr>
+    </w:lvl>
+    <w:lvl w:ilvl="1">
+      <w:start w:val="1"/>
+      <w:numFmt w:val="decimal"/>
+      <w:pStyle w:val="Nadpis2"/>
+      <w:lvlText w:val="%1.%2"/>
+      <w:lvlJc w:val="left"/>
+      <w:pPr>
+        <w:ind w:left="576" w:hanging="576"/>
+      </w:pPr>
+    </w:lvl>
+    <w:lvl w:ilvl="2">
+      <w:start w:val="1"/>
+      <w:numFmt w:val="decimal"/>
+      <w:pStyle w:val="Nadpis3"/>
+      <w:lvlText w:val="%1.%2.%3"/>
+      <w:lvlJc w:val="left"/>
+      <w:pPr>
+        <w:ind w:left="720" w:hanging="720"/>
+      </w:pPr>
+    </w:lvl>
+    <w:lvl w:ilvl="3">
+      <w:start w:val="1"/>
+      <w:numFmt w:val="decimal"/>
+      <w:pStyle w:val="Nadpis4"/>
+      <w:lvlText w:val="%1.%2.%3.%4"/>
+      <w:lvlJc w:val="left"/>
+      <w:pPr>
+        <w:ind w:left="864" w:hanging="864"/>
+      </w:pPr>
+    </w:lvl>
+    <w:lvl w:ilvl="4">
+      <w:start w:val="1"/>
+      <w:numFmt w:val="decimal"/>
+      <w:pStyle w:val="Nadpis5"/>
+      <w:lvlText w:val="%1.%2.%3.%4.%5"/>
+      <w:lvlJc w:val="left"/>
+      <w:pPr>
+        <w:ind w:left="1008" w:hanging="1008"/>
+      </w:pPr>
+    </w:lvl>
+    <w:lvl w:ilvl="5">
+      <w:start w:val="1"/>
+      <w:numFmt w:val="decimal"/>
+      <w:pStyle w:val="Nadpis6"/>
+      <w:lvlText w:val="%1.%2.%3.%4.%5.%6"/>
+      <w:lvlJc w:val="left"/>
+      <w:pPr>
+        <w:ind w:left="1152" w:hanging="1152"/>
+      </w:pPr>
+    </w:lvl>
+    <w:lvl w:ilvl="6">
+      <w:start w:val="1"/>
+      <w:numFmt w:val="decimal"/>
+      <w:pStyle w:val="Nadpis7"/>
+      <w:lvlText w:val="%1.%2.%3.%4.%5.%6.%7"/>
+      <w:lvlJc w:val="left"/>
+      <w:pPr>
+        <w:ind w:left="1296" w:hanging="1296"/>
+      </w:pPr>
+    </w:lvl>
+    <w:lvl w:ilvl="7">
+      <w:start w:val="1"/>
+      <w:numFmt w:val="decimal"/>
+      <w:pStyle w:val="Nadpis8"/>
+      <w:lvlText w:val="%1.%2.%3.%4.%5.%6.%7.%8"/>
+      <w:lvlJc w:val="left"/>
+      <w:pPr>
+        <w:ind w:left="1440" w:hanging="1440"/>
+      </w:pPr>
+    </w:lvl>
+    <w:lvl w:ilvl="8">
+      <w:start w:val="1"/>
+      <w:numFmt w:val="decimal"/>
+      <w:pStyle w:val="Nadpis9"/>
+      <w:lvlText w:val="%1.%2.%3.%4.%5.%6.%7.%8.%9"/>
+      <w:lvlJc w:val="left"/>
+      <w:pPr>
+        <w:ind w:left="1584" w:hanging="1584"/>
+      </w:pPr>
+    </w:lvl>
+  </w:abstractNum>
+  <w:abstractNum w:abstractNumId="1" w15:restartNumberingAfterBreak="0">
+    <w:nsid w:val="67FC01AC"/>
+    <w:multiLevelType w:val="hybridMultilevel"/>
+    <w:tmpl w:val="9C2A896E"/>
+    <w:lvl w:ilvl="0" w:tplc="6A129836">
+      <w:start w:val="1"/>
+      <w:numFmt w:val="decimal"/>
+      <w:lvlText w:val="%1."/>
+      <w:lvlJc w:val="left"/>
+      <w:pPr>
+        <w:ind w:left="720" w:hanging="360"/>
+      </w:pPr>
+    </w:lvl>
+    <w:lvl w:ilvl="1" w:tplc="04050019" w:tentative="1">
+      <w:start w:val="1"/>
+      <w:numFmt w:val="lowerLetter"/>
+      <w:lvlText w:val="%2."/>
+      <w:lvlJc w:val="left"/>
+      <w:pPr>
+        <w:ind w:left="1440" w:hanging="360"/>
+      </w:pPr>
+    </w:lvl>
+    <w:lvl w:ilvl="2" w:tplc="0405001B" w:tentative="1">
+      <w:start w:val="1"/>
+      <w:numFmt w:val="lowerRoman"/>
+      <w:lvlText w:val="%3."/>
+      <w:lvlJc w:val="right"/>
+      <w:pPr>
+        <w:ind w:left="2160" w:hanging="180"/>
+      </w:pPr>
+    </w:lvl>
+    <w:lvl w:ilvl="3" w:tplc="0405000F" w:tentative="1">
+      <w:start w:val="1"/>
+      <w:numFmt w:val="decimal"/>
+      <w:lvlText w:val="%4."/>
+      <w:lvlJc w:val="left"/>
+      <w:pPr>
+        <w:ind w:left="2880" w:hanging="360"/>
+      </w:pPr>
+    </w:lvl>
+    <w:lvl w:ilvl="4" w:tplc="04050019" w:tentative="1">
+      <w:start w:val="1"/>
+      <w:numFmt w:val="lowerLetter"/>
+      <w:lvlText w:val="%5."/>
+      <w:lvlJc w:val="left"/>
+      <w:pPr>
+        <w:ind w:left="3600" w:hanging="360"/>
+      </w:pPr>
+    </w:lvl>
+    <w:lvl w:ilvl="5" w:tplc="0405001B" w:tentative="1">
+      <w:start w:val="1"/>
+      <w:numFmt w:val="lowerRoman"/>
+      <w:lvlText w:val="%6."/>
+      <w:lvlJc w:val="right"/>
+      <w:pPr>
+        <w:ind w:left="4320" w:hanging="180"/>
+      </w:pPr>
+    </w:lvl>
+    <w:lvl w:ilvl="6" w:tplc="0405000F" w:tentative="1">
+      <w:start w:val="1"/>
+      <w:numFmt w:val="decimal"/>
+      <w:lvlText w:val="%7."/>
+      <w:lvlJc w:val="left"/>
+      <w:pPr>
+        <w:ind w:left="5040" w:hanging="360"/>
+      </w:pPr>
+    </w:lvl>
+    <w:lvl w:ilvl="7" w:tplc="04050019" w:tentative="1">
+      <w:start w:val="1"/>
+      <w:numFmt w:val="lowerLetter"/>
+      <w:lvlText w:val="%8."/>
+      <w:lvlJc w:val="left"/>
+      <w:pPr>
+        <w:ind w:left="5760" w:hanging="360"/>
+      </w:pPr>
+    </w:lvl>
+    <w:lvl w:ilvl="8" w:tplc="0405001B" w:tentative="1">
+      <w:start w:val="1"/>
+      <w:numFmt w:val="lowerRoman"/>
+      <w:lvlText w:val="%9."/>
+      <w:lvlJc w:val="right"/>
+      <w:pPr>
+        <w:ind w:left="6480" w:hanging="180"/>
+      </w:pPr>
+    </w:lvl>
+  </w:abstractNum>
+  <w:abstractNum w:abstractNumId="2" w15:restartNumberingAfterBreak="0">
+    <w:nsid w:val="764639AF"/>
+    <w:multiLevelType w:val="hybridMultilevel"/>
+    <w:tmpl w:val="809E93C8"/>
+    <w:lvl w:ilvl="0" w:tplc="04050001">
+      <w:start w:val="1"/>
+      <w:numFmt w:val="bullet"/>
+      <w:lvlText w:val=""/>
+      <w:lvlJc w:val="left"/>
+      <w:pPr>
+        <w:ind w:left="720" w:hanging="360"/>
+      </w:pPr>
+      <w:rPr>
+        <w:rFonts w:ascii="Symbol" w:hAnsi="Symbol" w:hint="default"/>
+      </w:rPr>
+    </w:lvl>
+    <w:lvl w:ilvl="1" w:tplc="04050003" w:tentative="1">
+      <w:start w:val="1"/>
+      <w:numFmt w:val="bullet"/>
+      <w:lvlText w:val="o"/>
+      <w:lvlJc w:val="left"/>
+      <w:pPr>
+        <w:ind w:left="1440" w:hanging="360"/>
+      </w:pPr>
+      <w:rPr>
+        <w:rFonts w:ascii="Courier New" w:hAnsi="Courier New" w:cs="Courier New" w:hint="default"/>
+      </w:rPr>
+    </w:lvl>
+    <w:lvl w:ilvl="2" w:tplc="04050005" w:tentative="1">
+      <w:start w:val="1"/>
+      <w:numFmt w:val="bullet"/>
+      <w:lvlText w:val=""/>
+      <w:lvlJc w:val="left"/>
+      <w:pPr>
+        <w:ind w:left="2160" w:hanging="360"/>
+      </w:pPr>
+      <w:rPr>
+        <w:rFonts w:ascii="Wingdings" w:hAnsi="Wingdings" w:hint="default"/>
+      </w:rPr>
+    </w:lvl>
+    <w:lvl w:ilvl="3" w:tplc="04050001" w:tentative="1">
+      <w:start w:val="1"/>
+      <w:numFmt w:val="bullet"/>
+      <w:lvlText w:val=""/>
+      <w:lvlJc w:val="left"/>
+      <w:pPr>
+        <w:ind w:left="2880" w:hanging="360"/>
+      </w:pPr>
+      <w:rPr>
+        <w:rFonts w:ascii="Symbol" w:hAnsi="Symbol" w:hint="default"/>
+      </w:rPr>
+    </w:lvl>
+    <w:lvl w:ilvl="4" w:tplc="04050003" w:tentative="1">
+      <w:start w:val="1"/>
+      <w:numFmt w:val="bullet"/>
+      <w:lvlText w:val="o"/>
+      <w:lvlJc w:val="left"/>
+      <w:pPr>
+        <w:ind w:left="3600" w:hanging="360"/>
+      </w:pPr>
+      <w:rPr>
+        <w:rFonts w:ascii="Courier New" w:hAnsi="Courier New" w:cs="Courier New" w:hint="default"/>
+      </w:rPr>
+    </w:lvl>
+    <w:lvl w:ilvl="5" w:tplc="04050005" w:tentative="1">
+      <w:start w:val="1"/>
+      <w:numFmt w:val="bullet"/>
+      <w:lvlText w:val=""/>
+      <w:lvlJc w:val="left"/>
+      <w:pPr>
+        <w:ind w:left="4320" w:hanging="360"/>
+      </w:pPr>
+      <w:rPr>
+        <w:rFonts w:ascii="Wingdings" w:hAnsi="Wingdings" w:hint="default"/>
+      </w:rPr>
+    </w:lvl>
+    <w:lvl w:ilvl="6" w:tplc="04050001" w:tentative="1">
+      <w:start w:val="1"/>
+      <w:numFmt w:val="bullet"/>
+      <w:lvlText w:val=""/>
+      <w:lvlJc w:val="left"/>
+      <w:pPr>
+        <w:ind w:left="5040" w:hanging="360"/>
+      </w:pPr>
+      <w:rPr>
+        <w:rFonts w:ascii="Symbol" w:hAnsi="Symbol" w:hint="default"/>
+      </w:rPr>
+    </w:lvl>
+    <w:lvl w:ilvl="7" w:tplc="04050003" w:tentative="1">
+      <w:start w:val="1"/>
+      <w:numFmt w:val="bullet"/>
+      <w:lvlText w:val="o"/>
+      <w:lvlJc w:val="left"/>
+      <w:pPr>
+        <w:ind w:left="5760" w:hanging="360"/>
+      </w:pPr>
+      <w:rPr>
+        <w:rFonts w:ascii="Courier New" w:hAnsi="Courier New" w:cs="Courier New" w:hint="default"/>
+      </w:rPr>
+    </w:lvl>
+    <w:lvl w:ilvl="8" w:tplc="04050005" w:tentative="1">
+      <w:start w:val="1"/>
+      <w:numFmt w:val="bullet"/>
+      <w:lvlText w:val=""/>
+      <w:lvlJc w:val="left"/>
+      <w:pPr>
+        <w:ind w:left="6480" w:hanging="360"/>
+      </w:pPr>
+      <w:rPr>
+        <w:rFonts w:ascii="Wingdings" w:hAnsi="Wingdings" w:hint="default"/>
+      </w:rPr>
+    </w:lvl>
+  </w:abstractNum>
+  <w:num w:numId="1">
+    <w:abstractNumId w:val="2"/>
+  </w:num>
+  <w:num w:numId="2">
+    <w:abstractNumId w:val="1"/>
+  </w:num>
+  <w:num w:numId="3">
+    <w:abstractNumId w:val="0"/>
+  </w:num>
+</w:numbering>
 </file>
 
 <file path=word/styles.xml><?xml version="1.0" encoding="utf-8"?>
@@ -6703,6 +9183,9 @@
     <w:pPr>
       <w:keepNext/>
       <w:keepLines/>
+      <w:numPr>
+        <w:numId w:val="3"/>
+      </w:numPr>
       <w:spacing w:before="240" w:after="0"/>
       <w:outlineLvl w:val="0"/>
     </w:pPr>
@@ -6721,10 +9204,14 @@
     <w:uiPriority w:val="9"/>
     <w:unhideWhenUsed/>
     <w:qFormat/>
-    <w:rsid w:val="00236942"/>
+    <w:rsid w:val="00A10CC5"/>
     <w:pPr>
       <w:keepNext/>
       <w:keepLines/>
+      <w:numPr>
+        <w:ilvl w:val="1"/>
+        <w:numId w:val="3"/>
+      </w:numPr>
       <w:spacing w:before="40" w:after="0"/>
       <w:outlineLvl w:val="1"/>
     </w:pPr>
@@ -6733,6 +9220,193 @@
       <w:color w:val="2E74B5" w:themeColor="accent1" w:themeShade="BF"/>
       <w:sz w:val="26"/>
       <w:szCs w:val="26"/>
+    </w:rPr>
+  </w:style>
+  <w:style w:type="paragraph" w:styleId="Nadpis3">
+    <w:name w:val="heading 3"/>
+    <w:basedOn w:val="Normln"/>
+    <w:next w:val="Normln"/>
+    <w:link w:val="Nadpis3Char"/>
+    <w:uiPriority w:val="9"/>
+    <w:semiHidden/>
+    <w:unhideWhenUsed/>
+    <w:qFormat/>
+    <w:rsid w:val="00A10CC5"/>
+    <w:pPr>
+      <w:keepNext/>
+      <w:keepLines/>
+      <w:numPr>
+        <w:ilvl w:val="2"/>
+        <w:numId w:val="3"/>
+      </w:numPr>
+      <w:spacing w:before="40" w:after="0"/>
+      <w:outlineLvl w:val="2"/>
+    </w:pPr>
+    <w:rPr>
+      <w:rFonts w:asciiTheme="majorHAnsi" w:eastAsiaTheme="majorEastAsia" w:hAnsiTheme="majorHAnsi" w:cstheme="majorBidi"/>
+      <w:color w:val="1F4D78" w:themeColor="accent1" w:themeShade="7F"/>
+      <w:sz w:val="24"/>
+      <w:szCs w:val="24"/>
+    </w:rPr>
+  </w:style>
+  <w:style w:type="paragraph" w:styleId="Nadpis4">
+    <w:name w:val="heading 4"/>
+    <w:basedOn w:val="Normln"/>
+    <w:next w:val="Normln"/>
+    <w:link w:val="Nadpis4Char"/>
+    <w:uiPriority w:val="9"/>
+    <w:semiHidden/>
+    <w:unhideWhenUsed/>
+    <w:qFormat/>
+    <w:rsid w:val="00A10CC5"/>
+    <w:pPr>
+      <w:keepNext/>
+      <w:keepLines/>
+      <w:numPr>
+        <w:ilvl w:val="3"/>
+        <w:numId w:val="3"/>
+      </w:numPr>
+      <w:spacing w:before="40" w:after="0"/>
+      <w:outlineLvl w:val="3"/>
+    </w:pPr>
+    <w:rPr>
+      <w:rFonts w:asciiTheme="majorHAnsi" w:eastAsiaTheme="majorEastAsia" w:hAnsiTheme="majorHAnsi" w:cstheme="majorBidi"/>
+      <w:i/>
+      <w:iCs/>
+      <w:color w:val="2E74B5" w:themeColor="accent1" w:themeShade="BF"/>
+    </w:rPr>
+  </w:style>
+  <w:style w:type="paragraph" w:styleId="Nadpis5">
+    <w:name w:val="heading 5"/>
+    <w:basedOn w:val="Normln"/>
+    <w:next w:val="Normln"/>
+    <w:link w:val="Nadpis5Char"/>
+    <w:uiPriority w:val="9"/>
+    <w:semiHidden/>
+    <w:unhideWhenUsed/>
+    <w:qFormat/>
+    <w:rsid w:val="00A10CC5"/>
+    <w:pPr>
+      <w:keepNext/>
+      <w:keepLines/>
+      <w:numPr>
+        <w:ilvl w:val="4"/>
+        <w:numId w:val="3"/>
+      </w:numPr>
+      <w:spacing w:before="40" w:after="0"/>
+      <w:outlineLvl w:val="4"/>
+    </w:pPr>
+    <w:rPr>
+      <w:rFonts w:asciiTheme="majorHAnsi" w:eastAsiaTheme="majorEastAsia" w:hAnsiTheme="majorHAnsi" w:cstheme="majorBidi"/>
+      <w:color w:val="2E74B5" w:themeColor="accent1" w:themeShade="BF"/>
+    </w:rPr>
+  </w:style>
+  <w:style w:type="paragraph" w:styleId="Nadpis6">
+    <w:name w:val="heading 6"/>
+    <w:basedOn w:val="Normln"/>
+    <w:next w:val="Normln"/>
+    <w:link w:val="Nadpis6Char"/>
+    <w:uiPriority w:val="9"/>
+    <w:semiHidden/>
+    <w:unhideWhenUsed/>
+    <w:qFormat/>
+    <w:rsid w:val="00A10CC5"/>
+    <w:pPr>
+      <w:keepNext/>
+      <w:keepLines/>
+      <w:numPr>
+        <w:ilvl w:val="5"/>
+        <w:numId w:val="3"/>
+      </w:numPr>
+      <w:spacing w:before="40" w:after="0"/>
+      <w:outlineLvl w:val="5"/>
+    </w:pPr>
+    <w:rPr>
+      <w:rFonts w:asciiTheme="majorHAnsi" w:eastAsiaTheme="majorEastAsia" w:hAnsiTheme="majorHAnsi" w:cstheme="majorBidi"/>
+      <w:color w:val="1F4D78" w:themeColor="accent1" w:themeShade="7F"/>
+    </w:rPr>
+  </w:style>
+  <w:style w:type="paragraph" w:styleId="Nadpis7">
+    <w:name w:val="heading 7"/>
+    <w:basedOn w:val="Normln"/>
+    <w:next w:val="Normln"/>
+    <w:link w:val="Nadpis7Char"/>
+    <w:uiPriority w:val="9"/>
+    <w:semiHidden/>
+    <w:unhideWhenUsed/>
+    <w:qFormat/>
+    <w:rsid w:val="00A10CC5"/>
+    <w:pPr>
+      <w:keepNext/>
+      <w:keepLines/>
+      <w:numPr>
+        <w:ilvl w:val="6"/>
+        <w:numId w:val="3"/>
+      </w:numPr>
+      <w:spacing w:before="40" w:after="0"/>
+      <w:outlineLvl w:val="6"/>
+    </w:pPr>
+    <w:rPr>
+      <w:rFonts w:asciiTheme="majorHAnsi" w:eastAsiaTheme="majorEastAsia" w:hAnsiTheme="majorHAnsi" w:cstheme="majorBidi"/>
+      <w:i/>
+      <w:iCs/>
+      <w:color w:val="1F4D78" w:themeColor="accent1" w:themeShade="7F"/>
+    </w:rPr>
+  </w:style>
+  <w:style w:type="paragraph" w:styleId="Nadpis8">
+    <w:name w:val="heading 8"/>
+    <w:basedOn w:val="Normln"/>
+    <w:next w:val="Normln"/>
+    <w:link w:val="Nadpis8Char"/>
+    <w:uiPriority w:val="9"/>
+    <w:semiHidden/>
+    <w:unhideWhenUsed/>
+    <w:qFormat/>
+    <w:rsid w:val="00A10CC5"/>
+    <w:pPr>
+      <w:keepNext/>
+      <w:keepLines/>
+      <w:numPr>
+        <w:ilvl w:val="7"/>
+        <w:numId w:val="3"/>
+      </w:numPr>
+      <w:spacing w:before="40" w:after="0"/>
+      <w:outlineLvl w:val="7"/>
+    </w:pPr>
+    <w:rPr>
+      <w:rFonts w:asciiTheme="majorHAnsi" w:eastAsiaTheme="majorEastAsia" w:hAnsiTheme="majorHAnsi" w:cstheme="majorBidi"/>
+      <w:color w:val="272727" w:themeColor="text1" w:themeTint="D8"/>
+      <w:sz w:val="21"/>
+      <w:szCs w:val="21"/>
+    </w:rPr>
+  </w:style>
+  <w:style w:type="paragraph" w:styleId="Nadpis9">
+    <w:name w:val="heading 9"/>
+    <w:basedOn w:val="Normln"/>
+    <w:next w:val="Normln"/>
+    <w:link w:val="Nadpis9Char"/>
+    <w:uiPriority w:val="9"/>
+    <w:semiHidden/>
+    <w:unhideWhenUsed/>
+    <w:qFormat/>
+    <w:rsid w:val="00A10CC5"/>
+    <w:pPr>
+      <w:keepNext/>
+      <w:keepLines/>
+      <w:numPr>
+        <w:ilvl w:val="8"/>
+        <w:numId w:val="3"/>
+      </w:numPr>
+      <w:spacing w:before="40" w:after="0"/>
+      <w:outlineLvl w:val="8"/>
+    </w:pPr>
+    <w:rPr>
+      <w:rFonts w:asciiTheme="majorHAnsi" w:eastAsiaTheme="majorEastAsia" w:hAnsiTheme="majorHAnsi" w:cstheme="majorBidi"/>
+      <w:i/>
+      <w:iCs/>
+      <w:color w:val="272727" w:themeColor="text1" w:themeTint="D8"/>
+      <w:sz w:val="21"/>
+      <w:szCs w:val="21"/>
     </w:rPr>
   </w:style>
   <w:style w:type="character" w:default="1" w:styleId="Standardnpsmoodstavce">
@@ -6848,8 +9522,11 @@
     <w:uiPriority w:val="39"/>
     <w:unhideWhenUsed/>
     <w:qFormat/>
-    <w:rsid w:val="008E1A49"/>
+    <w:rsid w:val="00A10CC5"/>
     <w:pPr>
+      <w:numPr>
+        <w:numId w:val="0"/>
+      </w:numPr>
       <w:outlineLvl w:val="9"/>
     </w:pPr>
     <w:rPr>
@@ -6904,6 +9581,147 @@
     <w:rPr>
       <w:rFonts w:eastAsiaTheme="minorEastAsia" w:cs="Times New Roman"/>
       <w:lang w:eastAsia="cs-CZ"/>
+    </w:rPr>
+  </w:style>
+  <w:style w:type="paragraph" w:styleId="Nzev">
+    <w:name w:val="Title"/>
+    <w:basedOn w:val="Normln"/>
+    <w:next w:val="Normln"/>
+    <w:link w:val="NzevChar"/>
+    <w:uiPriority w:val="10"/>
+    <w:qFormat/>
+    <w:rsid w:val="00A10CC5"/>
+    <w:pPr>
+      <w:spacing w:after="0" w:line="240" w:lineRule="auto"/>
+      <w:contextualSpacing/>
+    </w:pPr>
+    <w:rPr>
+      <w:rFonts w:asciiTheme="majorHAnsi" w:eastAsiaTheme="majorEastAsia" w:hAnsiTheme="majorHAnsi" w:cstheme="majorBidi"/>
+      <w:spacing w:val="-10"/>
+      <w:kern w:val="28"/>
+      <w:sz w:val="56"/>
+      <w:szCs w:val="56"/>
+    </w:rPr>
+  </w:style>
+  <w:style w:type="character" w:customStyle="1" w:styleId="NzevChar">
+    <w:name w:val="Název Char"/>
+    <w:basedOn w:val="Standardnpsmoodstavce"/>
+    <w:link w:val="Nzev"/>
+    <w:uiPriority w:val="10"/>
+    <w:rsid w:val="00A10CC5"/>
+    <w:rPr>
+      <w:rFonts w:asciiTheme="majorHAnsi" w:eastAsiaTheme="majorEastAsia" w:hAnsiTheme="majorHAnsi" w:cstheme="majorBidi"/>
+      <w:spacing w:val="-10"/>
+      <w:kern w:val="28"/>
+      <w:sz w:val="56"/>
+      <w:szCs w:val="56"/>
+    </w:rPr>
+  </w:style>
+  <w:style w:type="paragraph" w:styleId="Odstavecseseznamem">
+    <w:name w:val="List Paragraph"/>
+    <w:basedOn w:val="Normln"/>
+    <w:uiPriority w:val="34"/>
+    <w:qFormat/>
+    <w:rsid w:val="00A10CC5"/>
+    <w:pPr>
+      <w:ind w:left="720"/>
+      <w:contextualSpacing/>
+    </w:pPr>
+  </w:style>
+  <w:style w:type="character" w:customStyle="1" w:styleId="Nadpis3Char">
+    <w:name w:val="Nadpis 3 Char"/>
+    <w:basedOn w:val="Standardnpsmoodstavce"/>
+    <w:link w:val="Nadpis3"/>
+    <w:uiPriority w:val="9"/>
+    <w:semiHidden/>
+    <w:rsid w:val="00A10CC5"/>
+    <w:rPr>
+      <w:rFonts w:asciiTheme="majorHAnsi" w:eastAsiaTheme="majorEastAsia" w:hAnsiTheme="majorHAnsi" w:cstheme="majorBidi"/>
+      <w:color w:val="1F4D78" w:themeColor="accent1" w:themeShade="7F"/>
+      <w:sz w:val="24"/>
+      <w:szCs w:val="24"/>
+    </w:rPr>
+  </w:style>
+  <w:style w:type="character" w:customStyle="1" w:styleId="Nadpis4Char">
+    <w:name w:val="Nadpis 4 Char"/>
+    <w:basedOn w:val="Standardnpsmoodstavce"/>
+    <w:link w:val="Nadpis4"/>
+    <w:uiPriority w:val="9"/>
+    <w:semiHidden/>
+    <w:rsid w:val="00A10CC5"/>
+    <w:rPr>
+      <w:rFonts w:asciiTheme="majorHAnsi" w:eastAsiaTheme="majorEastAsia" w:hAnsiTheme="majorHAnsi" w:cstheme="majorBidi"/>
+      <w:i/>
+      <w:iCs/>
+      <w:color w:val="2E74B5" w:themeColor="accent1" w:themeShade="BF"/>
+    </w:rPr>
+  </w:style>
+  <w:style w:type="character" w:customStyle="1" w:styleId="Nadpis5Char">
+    <w:name w:val="Nadpis 5 Char"/>
+    <w:basedOn w:val="Standardnpsmoodstavce"/>
+    <w:link w:val="Nadpis5"/>
+    <w:uiPriority w:val="9"/>
+    <w:semiHidden/>
+    <w:rsid w:val="00A10CC5"/>
+    <w:rPr>
+      <w:rFonts w:asciiTheme="majorHAnsi" w:eastAsiaTheme="majorEastAsia" w:hAnsiTheme="majorHAnsi" w:cstheme="majorBidi"/>
+      <w:color w:val="2E74B5" w:themeColor="accent1" w:themeShade="BF"/>
+    </w:rPr>
+  </w:style>
+  <w:style w:type="character" w:customStyle="1" w:styleId="Nadpis6Char">
+    <w:name w:val="Nadpis 6 Char"/>
+    <w:basedOn w:val="Standardnpsmoodstavce"/>
+    <w:link w:val="Nadpis6"/>
+    <w:uiPriority w:val="9"/>
+    <w:semiHidden/>
+    <w:rsid w:val="00A10CC5"/>
+    <w:rPr>
+      <w:rFonts w:asciiTheme="majorHAnsi" w:eastAsiaTheme="majorEastAsia" w:hAnsiTheme="majorHAnsi" w:cstheme="majorBidi"/>
+      <w:color w:val="1F4D78" w:themeColor="accent1" w:themeShade="7F"/>
+    </w:rPr>
+  </w:style>
+  <w:style w:type="character" w:customStyle="1" w:styleId="Nadpis7Char">
+    <w:name w:val="Nadpis 7 Char"/>
+    <w:basedOn w:val="Standardnpsmoodstavce"/>
+    <w:link w:val="Nadpis7"/>
+    <w:uiPriority w:val="9"/>
+    <w:semiHidden/>
+    <w:rsid w:val="00A10CC5"/>
+    <w:rPr>
+      <w:rFonts w:asciiTheme="majorHAnsi" w:eastAsiaTheme="majorEastAsia" w:hAnsiTheme="majorHAnsi" w:cstheme="majorBidi"/>
+      <w:i/>
+      <w:iCs/>
+      <w:color w:val="1F4D78" w:themeColor="accent1" w:themeShade="7F"/>
+    </w:rPr>
+  </w:style>
+  <w:style w:type="character" w:customStyle="1" w:styleId="Nadpis8Char">
+    <w:name w:val="Nadpis 8 Char"/>
+    <w:basedOn w:val="Standardnpsmoodstavce"/>
+    <w:link w:val="Nadpis8"/>
+    <w:uiPriority w:val="9"/>
+    <w:semiHidden/>
+    <w:rsid w:val="00A10CC5"/>
+    <w:rPr>
+      <w:rFonts w:asciiTheme="majorHAnsi" w:eastAsiaTheme="majorEastAsia" w:hAnsiTheme="majorHAnsi" w:cstheme="majorBidi"/>
+      <w:color w:val="272727" w:themeColor="text1" w:themeTint="D8"/>
+      <w:sz w:val="21"/>
+      <w:szCs w:val="21"/>
+    </w:rPr>
+  </w:style>
+  <w:style w:type="character" w:customStyle="1" w:styleId="Nadpis9Char">
+    <w:name w:val="Nadpis 9 Char"/>
+    <w:basedOn w:val="Standardnpsmoodstavce"/>
+    <w:link w:val="Nadpis9"/>
+    <w:uiPriority w:val="9"/>
+    <w:semiHidden/>
+    <w:rsid w:val="00A10CC5"/>
+    <w:rPr>
+      <w:rFonts w:asciiTheme="majorHAnsi" w:eastAsiaTheme="majorEastAsia" w:hAnsiTheme="majorHAnsi" w:cstheme="majorBidi"/>
+      <w:i/>
+      <w:iCs/>
+      <w:color w:val="272727" w:themeColor="text1" w:themeTint="D8"/>
+      <w:sz w:val="21"/>
+      <w:szCs w:val="21"/>
     </w:rPr>
   </w:style>
 </w:styles>
@@ -7181,10 +9999,230 @@
 </CoverPageProperties>
 </file>
 
+<file path=customXml/item2.xml><?xml version="1.0" encoding="utf-8"?>
+<b:Sources xmlns:b="http://schemas.openxmlformats.org/officeDocument/2006/bibliography" xmlns="http://schemas.openxmlformats.org/officeDocument/2006/bibliography" SelectedStyle="" StyleName="" Version="0"/>
+</file>
+
+<file path=customXml/item3.xml><?xml version="1.0" encoding="utf-8"?>
+<ct:contentTypeSchema xmlns:ct="http://schemas.microsoft.com/office/2006/metadata/contentType" xmlns:ma="http://schemas.microsoft.com/office/2006/metadata/properties/metaAttributes" ct:_="" ma:_="" ma:contentTypeName="Dokument" ma:contentTypeID="0x0101004F7B6DC845F01641AC1819E233C32348" ma:contentTypeVersion="6" ma:contentTypeDescription="Vytvoří nový dokument" ma:contentTypeScope="" ma:versionID="195fb975806c9b71bd4db80fda2f3649">
+  <xsd:schema xmlns:xsd="http://www.w3.org/2001/XMLSchema" xmlns:xs="http://www.w3.org/2001/XMLSchema" xmlns:p="http://schemas.microsoft.com/office/2006/metadata/properties" xmlns:ns2="257ed0fd-0c01-4892-a7d0-e889d1c5a7c5" targetNamespace="http://schemas.microsoft.com/office/2006/metadata/properties" ma:root="true" ma:fieldsID="3a9d68afe9b8dca9cb99d9d19d8e5dc9" ns2:_="">
+    <xsd:import namespace="257ed0fd-0c01-4892-a7d0-e889d1c5a7c5"/>
+    <xsd:element name="properties">
+      <xsd:complexType>
+        <xsd:sequence>
+          <xsd:element name="documentManagement">
+            <xsd:complexType>
+              <xsd:all>
+                <xsd:element ref="ns2:MediaServiceMetadata" minOccurs="0"/>
+                <xsd:element ref="ns2:MediaServiceFastMetadata" minOccurs="0"/>
+                <xsd:element ref="ns2:MediaServiceAutoTags" minOccurs="0"/>
+                <xsd:element ref="ns2:MediaServiceOCR" minOccurs="0"/>
+                <xsd:element ref="ns2:MediaServiceGenerationTime" minOccurs="0"/>
+                <xsd:element ref="ns2:MediaServiceEventHashCode" minOccurs="0"/>
+              </xsd:all>
+            </xsd:complexType>
+          </xsd:element>
+        </xsd:sequence>
+      </xsd:complexType>
+    </xsd:element>
+  </xsd:schema>
+  <xsd:schema xmlns:xsd="http://www.w3.org/2001/XMLSchema" xmlns:xs="http://www.w3.org/2001/XMLSchema" xmlns:dms="http://schemas.microsoft.com/office/2006/documentManagement/types" xmlns:pc="http://schemas.microsoft.com/office/infopath/2007/PartnerControls" targetNamespace="257ed0fd-0c01-4892-a7d0-e889d1c5a7c5" elementFormDefault="qualified">
+    <xsd:import namespace="http://schemas.microsoft.com/office/2006/documentManagement/types"/>
+    <xsd:import namespace="http://schemas.microsoft.com/office/infopath/2007/PartnerControls"/>
+    <xsd:element name="MediaServiceMetadata" ma:index="8" nillable="true" ma:displayName="MediaServiceMetadata" ma:hidden="true" ma:internalName="MediaServiceMetadata" ma:readOnly="true">
+      <xsd:simpleType>
+        <xsd:restriction base="dms:Note"/>
+      </xsd:simpleType>
+    </xsd:element>
+    <xsd:element name="MediaServiceFastMetadata" ma:index="9" nillable="true" ma:displayName="MediaServiceFastMetadata" ma:hidden="true" ma:internalName="MediaServiceFastMetadata" ma:readOnly="true">
+      <xsd:simpleType>
+        <xsd:restriction base="dms:Note"/>
+      </xsd:simpleType>
+    </xsd:element>
+    <xsd:element name="MediaServiceAutoTags" ma:index="10" nillable="true" ma:displayName="Tags" ma:internalName="MediaServiceAutoTags" ma:readOnly="true">
+      <xsd:simpleType>
+        <xsd:restriction base="dms:Text"/>
+      </xsd:simpleType>
+    </xsd:element>
+    <xsd:element name="MediaServiceOCR" ma:index="11" nillable="true" ma:displayName="Extracted Text" ma:internalName="MediaServiceOCR" ma:readOnly="true">
+      <xsd:simpleType>
+        <xsd:restriction base="dms:Note">
+          <xsd:maxLength value="255"/>
+        </xsd:restriction>
+      </xsd:simpleType>
+    </xsd:element>
+    <xsd:element name="MediaServiceGenerationTime" ma:index="12" nillable="true" ma:displayName="MediaServiceGenerationTime" ma:hidden="true" ma:internalName="MediaServiceGenerationTime" ma:readOnly="true">
+      <xsd:simpleType>
+        <xsd:restriction base="dms:Text"/>
+      </xsd:simpleType>
+    </xsd:element>
+    <xsd:element name="MediaServiceEventHashCode" ma:index="13" nillable="true" ma:displayName="MediaServiceEventHashCode" ma:hidden="true" ma:internalName="MediaServiceEventHashCode" ma:readOnly="true">
+      <xsd:simpleType>
+        <xsd:restriction base="dms:Text"/>
+      </xsd:simpleType>
+    </xsd:element>
+  </xsd:schema>
+  <xsd:schema xmlns="http://schemas.openxmlformats.org/package/2006/metadata/core-properties" xmlns:xsd="http://www.w3.org/2001/XMLSchema" xmlns:xsi="http://www.w3.org/2001/XMLSchema-instance" xmlns:dc="http://purl.org/dc/elements/1.1/" xmlns:dcterms="http://purl.org/dc/terms/" xmlns:odoc="http://schemas.microsoft.com/internal/obd" targetNamespace="http://schemas.openxmlformats.org/package/2006/metadata/core-properties" elementFormDefault="qualified" attributeFormDefault="unqualified" blockDefault="#all">
+    <xsd:import namespace="http://purl.org/dc/elements/1.1/" schemaLocation="http://dublincore.org/schemas/xmls/qdc/2003/04/02/dc.xsd"/>
+    <xsd:import namespace="http://purl.org/dc/terms/" schemaLocation="http://dublincore.org/schemas/xmls/qdc/2003/04/02/dcterms.xsd"/>
+    <xsd:element name="coreProperties" type="CT_coreProperties"/>
+    <xsd:complexType name="CT_coreProperties">
+      <xsd:all>
+        <xsd:element ref="dc:creator" minOccurs="0" maxOccurs="1"/>
+        <xsd:element ref="dcterms:created" minOccurs="0" maxOccurs="1"/>
+        <xsd:element ref="dc:identifier" minOccurs="0" maxOccurs="1"/>
+        <xsd:element name="contentType" minOccurs="0" maxOccurs="1" type="xsd:string" ma:index="0" ma:displayName="Typ obsahu"/>
+        <xsd:element ref="dc:title" minOccurs="0" maxOccurs="1" ma:index="4" ma:displayName="Nadpis"/>
+        <xsd:element ref="dc:subject" minOccurs="0" maxOccurs="1"/>
+        <xsd:element ref="dc:description" minOccurs="0" maxOccurs="1"/>
+        <xsd:element name="keywords" minOccurs="0" maxOccurs="1" type="xsd:string"/>
+        <xsd:element ref="dc:language" minOccurs="0" maxOccurs="1"/>
+        <xsd:element name="category" minOccurs="0" maxOccurs="1" type="xsd:string"/>
+        <xsd:element name="version" minOccurs="0" maxOccurs="1" type="xsd:string"/>
+        <xsd:element name="revision" minOccurs="0" maxOccurs="1" type="xsd:string">
+          <xsd:annotation>
+            <xsd:documentation>
+                        This value indicates the number of saves or revisions. The application is responsible for updating this value after each revision.
+                    </xsd:documentation>
+          </xsd:annotation>
+        </xsd:element>
+        <xsd:element name="lastModifiedBy" minOccurs="0" maxOccurs="1" type="xsd:string"/>
+        <xsd:element ref="dcterms:modified" minOccurs="0" maxOccurs="1"/>
+        <xsd:element name="contentStatus" minOccurs="0" maxOccurs="1" type="xsd:string"/>
+      </xsd:all>
+    </xsd:complexType>
+  </xsd:schema>
+  <xs:schema xmlns:pc="http://schemas.microsoft.com/office/infopath/2007/PartnerControls" xmlns:xs="http://www.w3.org/2001/XMLSchema" targetNamespace="http://schemas.microsoft.com/office/infopath/2007/PartnerControls" elementFormDefault="qualified" attributeFormDefault="unqualified">
+    <xs:element name="Person">
+      <xs:complexType>
+        <xs:sequence>
+          <xs:element ref="pc:DisplayName" minOccurs="0"/>
+          <xs:element ref="pc:AccountId" minOccurs="0"/>
+          <xs:element ref="pc:AccountType" minOccurs="0"/>
+        </xs:sequence>
+      </xs:complexType>
+    </xs:element>
+    <xs:element name="DisplayName" type="xs:string"/>
+    <xs:element name="AccountId" type="xs:string"/>
+    <xs:element name="AccountType" type="xs:string"/>
+    <xs:element name="BDCAssociatedEntity">
+      <xs:complexType>
+        <xs:sequence>
+          <xs:element ref="pc:BDCEntity" minOccurs="0" maxOccurs="unbounded"/>
+        </xs:sequence>
+        <xs:attribute ref="pc:EntityNamespace"/>
+        <xs:attribute ref="pc:EntityName"/>
+        <xs:attribute ref="pc:SystemInstanceName"/>
+        <xs:attribute ref="pc:AssociationName"/>
+      </xs:complexType>
+    </xs:element>
+    <xs:attribute name="EntityNamespace" type="xs:string"/>
+    <xs:attribute name="EntityName" type="xs:string"/>
+    <xs:attribute name="SystemInstanceName" type="xs:string"/>
+    <xs:attribute name="AssociationName" type="xs:string"/>
+    <xs:element name="BDCEntity">
+      <xs:complexType>
+        <xs:sequence>
+          <xs:element ref="pc:EntityDisplayName" minOccurs="0"/>
+          <xs:element ref="pc:EntityInstanceReference" minOccurs="0"/>
+          <xs:element ref="pc:EntityId1" minOccurs="0"/>
+          <xs:element ref="pc:EntityId2" minOccurs="0"/>
+          <xs:element ref="pc:EntityId3" minOccurs="0"/>
+          <xs:element ref="pc:EntityId4" minOccurs="0"/>
+          <xs:element ref="pc:EntityId5" minOccurs="0"/>
+        </xs:sequence>
+      </xs:complexType>
+    </xs:element>
+    <xs:element name="EntityDisplayName" type="xs:string"/>
+    <xs:element name="EntityInstanceReference" type="xs:string"/>
+    <xs:element name="EntityId1" type="xs:string"/>
+    <xs:element name="EntityId2" type="xs:string"/>
+    <xs:element name="EntityId3" type="xs:string"/>
+    <xs:element name="EntityId4" type="xs:string"/>
+    <xs:element name="EntityId5" type="xs:string"/>
+    <xs:element name="Terms">
+      <xs:complexType>
+        <xs:sequence>
+          <xs:element ref="pc:TermInfo" minOccurs="0" maxOccurs="unbounded"/>
+        </xs:sequence>
+      </xs:complexType>
+    </xs:element>
+    <xs:element name="TermInfo">
+      <xs:complexType>
+        <xs:sequence>
+          <xs:element ref="pc:TermName" minOccurs="0"/>
+          <xs:element ref="pc:TermId" minOccurs="0"/>
+        </xs:sequence>
+      </xs:complexType>
+    </xs:element>
+    <xs:element name="TermName" type="xs:string"/>
+    <xs:element name="TermId" type="xs:string"/>
+  </xs:schema>
+</ct:contentTypeSchema>
+</file>
+
+<file path=customXml/item4.xml><?xml version="1.0" encoding="utf-8"?>
+<?mso-contentType ?>
+<FormTemplates xmlns="http://schemas.microsoft.com/sharepoint/v3/contenttype/forms">
+  <Display>DocumentLibraryForm</Display>
+  <Edit>DocumentLibraryForm</Edit>
+  <New>DocumentLibraryForm</New>
+</FormTemplates>
+</file>
+
+<file path=customXml/item5.xml><?xml version="1.0" encoding="utf-8"?>
+<p:properties xmlns:p="http://schemas.microsoft.com/office/2006/metadata/properties" xmlns:xsi="http://www.w3.org/2001/XMLSchema-instance" xmlns:pc="http://schemas.microsoft.com/office/infopath/2007/PartnerControls">
+  <documentManagement/>
+</p:properties>
+</file>
+
 <file path=customXml/itemProps1.xml><?xml version="1.0" encoding="utf-8"?>
 <ds:datastoreItem xmlns:ds="http://schemas.openxmlformats.org/officeDocument/2006/customXml" ds:itemID="{55AF091B-3C7A-41E3-B477-F2FDAA23CFDA}">
   <ds:schemaRefs>
     <ds:schemaRef ds:uri="http://schemas.microsoft.com/office/2006/coverPageProps"/>
   </ds:schemaRefs>
 </ds:datastoreItem>
+</file>
+
+<file path=customXml/itemProps2.xml><?xml version="1.0" encoding="utf-8"?>
+<ds:datastoreItem xmlns:ds="http://schemas.openxmlformats.org/officeDocument/2006/customXml" ds:itemID="{F0A40BD1-CCB7-4390-8F24-DEEFC385B828}">
+  <ds:schemaRefs>
+    <ds:schemaRef ds:uri="http://schemas.openxmlformats.org/officeDocument/2006/bibliography"/>
+  </ds:schemaRefs>
+</ds:datastoreItem>
+</file>
+
+<file path=customXml/itemProps3.xml><?xml version="1.0" encoding="utf-8"?>
+<ds:datastoreItem xmlns:ds="http://schemas.openxmlformats.org/officeDocument/2006/customXml" ds:itemID="{1C243E1E-D063-483D-A56D-2B510804D4FB}">
+  <ds:schemaRefs>
+    <ds:schemaRef ds:uri="http://schemas.microsoft.com/office/2006/metadata/contentType"/>
+    <ds:schemaRef ds:uri="http://schemas.microsoft.com/office/2006/metadata/properties/metaAttributes"/>
+    <ds:schemaRef ds:uri="http://www.w3.org/2001/XMLSchema"/>
+    <ds:schemaRef ds:uri="http://schemas.microsoft.com/office/2006/metadata/properties"/>
+    <ds:schemaRef ds:uri="257ed0fd-0c01-4892-a7d0-e889d1c5a7c5"/>
+    <ds:schemaRef ds:uri="http://schemas.microsoft.com/office/2006/documentManagement/types"/>
+    <ds:schemaRef ds:uri="http://schemas.microsoft.com/office/infopath/2007/PartnerControls"/>
+    <ds:schemaRef ds:uri="http://schemas.openxmlformats.org/package/2006/metadata/core-properties"/>
+    <ds:schemaRef ds:uri="http://purl.org/dc/elements/1.1/"/>
+    <ds:schemaRef ds:uri="http://purl.org/dc/terms/"/>
+    <ds:schemaRef ds:uri="http://schemas.microsoft.com/internal/obd"/>
+  </ds:schemaRefs>
+</ds:datastoreItem>
+</file>
+
+<file path=customXml/itemProps4.xml><?xml version="1.0" encoding="utf-8"?>
+<ds:datastoreItem xmlns:ds="http://schemas.openxmlformats.org/officeDocument/2006/customXml" ds:itemID="{096FC4AC-42B3-49BF-AE3F-ECA28AEAA581}">
+  <ds:schemaRefs>
+    <ds:schemaRef ds:uri="http://schemas.microsoft.com/sharepoint/v3/contenttype/forms"/>
+  </ds:schemaRefs>
+</ds:datastoreItem>
+</file>
+
+<file path=customXml/itemProps5.xml><?xml version="1.0" encoding="utf-8"?>
+<ds:datastoreItem xmlns:ds="http://schemas.openxmlformats.org/officeDocument/2006/customXml" ds:itemID="{E51FDD0E-D6B0-4081-92D0-98072D549600}">
+  <ds:schemaRefs>
+    <ds:schemaRef ds:uri="http://schemas.microsoft.com/office/2006/metadata/properties"/>
+    <ds:schemaRef ds:uri="http://schemas.microsoft.com/office/infopath/2007/PartnerControls"/>
+  </ds:schemaRefs>
+</ds:datastoreItem>
 </file>
</xml_diff>

<commit_message>
Nejnovější verze příručky uživatele
</commit_message>
<xml_diff>
--- a/Dokumenty/Logos polytechnikos - Příručka uživatele.docx
+++ b/Dokumenty/Logos polytechnikos - Příručka uživatele.docx
@@ -3977,7 +3977,16 @@
                                     <w:sz w:val="56"/>
                                     <w:szCs w:val="56"/>
                                   </w:rPr>
-                                  <w:t>Logos Polytechnikos</w:t>
+                                  <w:t xml:space="preserve">Logos </w:t>
+                                </w:r>
+                                <w:r>
+                                  <w:rPr>
+                                    <w:rFonts w:asciiTheme="majorHAnsi" w:eastAsiaTheme="majorEastAsia" w:hAnsiTheme="majorHAnsi" w:cstheme="majorBidi"/>
+                                    <w:color w:val="262626" w:themeColor="text1" w:themeTint="D9"/>
+                                    <w:sz w:val="56"/>
+                                    <w:szCs w:val="56"/>
+                                  </w:rPr>
+                                  <w:t>Polytechnikos</w:t>
                                 </w:r>
                               </w:p>
                               <w:p>
@@ -4095,7 +4104,16 @@
                               <w:sz w:val="56"/>
                               <w:szCs w:val="56"/>
                             </w:rPr>
-                            <w:t>Logos Polytechnikos</w:t>
+                            <w:t xml:space="preserve">Logos </w:t>
+                          </w:r>
+                          <w:r>
+                            <w:rPr>
+                              <w:rFonts w:asciiTheme="majorHAnsi" w:eastAsiaTheme="majorEastAsia" w:hAnsiTheme="majorHAnsi" w:cstheme="majorBidi"/>
+                              <w:color w:val="262626" w:themeColor="text1" w:themeTint="D9"/>
+                              <w:sz w:val="56"/>
+                              <w:szCs w:val="56"/>
+                            </w:rPr>
+                            <w:t>Polytechnikos</w:t>
                           </w:r>
                         </w:p>
                         <w:p>
@@ -4849,7 +4867,7 @@
                 <w:noProof/>
                 <w:webHidden/>
               </w:rPr>
-              <w:t>5</w:t>
+              <w:t>6</w:t>
             </w:r>
             <w:r>
               <w:rPr>
@@ -4933,7 +4951,7 @@
                 <w:noProof/>
                 <w:webHidden/>
               </w:rPr>
-              <w:t>5</w:t>
+              <w:t>6</w:t>
             </w:r>
             <w:r>
               <w:rPr>
@@ -5017,7 +5035,7 @@
                 <w:noProof/>
                 <w:webHidden/>
               </w:rPr>
-              <w:t>5</w:t>
+              <w:t>6</w:t>
             </w:r>
             <w:r>
               <w:rPr>
@@ -5101,7 +5119,7 @@
                 <w:noProof/>
                 <w:webHidden/>
               </w:rPr>
-              <w:t>5</w:t>
+              <w:t>6</w:t>
             </w:r>
             <w:r>
               <w:rPr>
@@ -5185,7 +5203,7 @@
                 <w:noProof/>
                 <w:webHidden/>
               </w:rPr>
-              <w:t>5</w:t>
+              <w:t>6</w:t>
             </w:r>
             <w:r>
               <w:rPr>
@@ -5269,7 +5287,7 @@
                 <w:noProof/>
                 <w:webHidden/>
               </w:rPr>
-              <w:t>5</w:t>
+              <w:t>6</w:t>
             </w:r>
             <w:r>
               <w:rPr>
@@ -5353,7 +5371,7 @@
                 <w:noProof/>
                 <w:webHidden/>
               </w:rPr>
-              <w:t>5</w:t>
+              <w:t>6</w:t>
             </w:r>
             <w:r>
               <w:rPr>
@@ -5437,7 +5455,7 @@
                 <w:noProof/>
                 <w:webHidden/>
               </w:rPr>
-              <w:t>5</w:t>
+              <w:t>6</w:t>
             </w:r>
             <w:r>
               <w:rPr>
@@ -5521,7 +5539,7 @@
                 <w:noProof/>
                 <w:webHidden/>
               </w:rPr>
-              <w:t>5</w:t>
+              <w:t>6</w:t>
             </w:r>
             <w:r>
               <w:rPr>
@@ -5605,7 +5623,7 @@
                 <w:noProof/>
                 <w:webHidden/>
               </w:rPr>
-              <w:t>5</w:t>
+              <w:t>6</w:t>
             </w:r>
             <w:r>
               <w:rPr>
@@ -5689,7 +5707,7 @@
                 <w:noProof/>
                 <w:webHidden/>
               </w:rPr>
-              <w:t>5</w:t>
+              <w:t>6</w:t>
             </w:r>
             <w:r>
               <w:rPr>
@@ -5773,7 +5791,7 @@
                 <w:noProof/>
                 <w:webHidden/>
               </w:rPr>
-              <w:t>5</w:t>
+              <w:t>6</w:t>
             </w:r>
             <w:r>
               <w:rPr>
@@ -5822,7 +5840,21 @@
     </w:p>
     <w:p>
       <w:r>
-        <w:t>Tento dokument obsahuje popis funkcí systému Logos polytechnikos pro uživatele. Příručka je rozdělena na sekce podle rolí, které uživatelé v systému zastavají.</w:t>
+        <w:t xml:space="preserve">Tento dokument obsahuje popis funkcí systému Logos </w:t>
+      </w:r>
+      <w:proofErr w:type="spellStart"/>
+      <w:r>
+        <w:t>polytechnikos</w:t>
+      </w:r>
+      <w:proofErr w:type="spellEnd"/>
+      <w:r>
+        <w:t xml:space="preserve"> pro uživatele. Příručka je rozdělena na sekce podle rolí, které uživatelé v systému zast</w:t>
+      </w:r>
+      <w:r>
+        <w:t>á</w:t>
+      </w:r>
+      <w:r>
+        <w:t>vají.</w:t>
       </w:r>
     </w:p>
     <w:p>
@@ -6325,7 +6357,19 @@
         <w:t>,</w:t>
       </w:r>
       <w:r>
-        <w:t xml:space="preserve"> dojde k přihlášení a dle role přiřazené k vašemu účtu bude zobrazeno příslušné menu a úvodní stránka.</w:t>
+        <w:t xml:space="preserve"> dojde k</w:t>
+      </w:r>
+      <w:r>
+        <w:t> </w:t>
+      </w:r>
+      <w:r>
+        <w:t>přihlášení</w:t>
+      </w:r>
+      <w:r>
+        <w:t>. D</w:t>
+      </w:r>
+      <w:r>
+        <w:t>le role přiřazené k vašemu účtu bude zobrazeno příslušné menu a úvodní stránka.</w:t>
       </w:r>
     </w:p>
     <w:p>
@@ -7163,8 +7207,16 @@
         <w:rPr>
           <w:b/>
         </w:rPr>
-        <w:t>Logos Polytechnikos</w:t>
-      </w:r>
+        <w:t xml:space="preserve">Logos </w:t>
+      </w:r>
+      <w:proofErr w:type="spellStart"/>
+      <w:r>
+        <w:rPr>
+          <w:b/>
+        </w:rPr>
+        <w:t>Polytechnikos</w:t>
+      </w:r>
+      <w:proofErr w:type="spellEnd"/>
       <w:r>
         <w:t xml:space="preserve"> </w:t>
       </w:r>
@@ -8086,10 +8138,7 @@
         <w:t xml:space="preserve"> buď </w:t>
       </w:r>
       <w:r>
-        <w:t>smazat kliknutím na symbol červené popelnice</w:t>
-      </w:r>
-      <w:r>
-        <w:t xml:space="preserve"> nebo </w:t>
+        <w:t xml:space="preserve">smazat kliknutím na symbol červené popelnice nebo </w:t>
       </w:r>
       <w:r>
         <w:t>upravit kliknutím na tlačítko Upravit</w:t>
@@ -8331,7 +8380,13 @@
     </w:p>
     <w:p>
       <w:r>
-        <w:t>Vložené příspěvky je možno filtrovat vzestupně a také sestupně podle určitých parametrů, kterými je název článku, datum vložení, aktuální stav článku a jméno spoluautora/ů. Stav může nabývat hodnot vytvořeno nebo podáno.</w:t>
+        <w:t>Vložené příspěvky je možno filtrovat vzestupně a také sestupně podle určitých parametrů, kterými je název článku, datum vložení, aktuální stav článku a jméno spoluautora/ů. Stav</w:t>
+      </w:r>
+      <w:r>
+        <w:t xml:space="preserve"> článku</w:t>
+      </w:r>
+      <w:r>
+        <w:t xml:space="preserve"> může nabývat hodnot vytvořeno nebo podáno.</w:t>
       </w:r>
       <w:r>
         <w:t xml:space="preserve"> Dále si můžete nastavit, kolik článků se bude zobrazovat na jedné stránce a mezi stránkami lze přepínat tlačítky Předchozí a Další v pravém dolním rohu obrazovky.</w:t>
@@ -8358,6 +8413,11 @@
       <w:bookmarkEnd w:id="9"/>
     </w:p>
     <w:p>
+      <w:r>
+        <w:t>Každý redaktor má k dispozici seznam všech registrovaných uživatelů, který může filtrovat podle kteréhokoli ze sloupců tabulky. Může si zde zobrazit detailní informace o uživatelích nebo editovat jejich profily.</w:t>
+      </w:r>
+    </w:p>
+    <w:p>
       <w:pPr>
         <w:pStyle w:val="Nadpis2"/>
       </w:pPr>
@@ -8366,6 +8426,49 @@
         <w:t>Přehled příspěvků</w:t>
       </w:r>
       <w:bookmarkEnd w:id="10"/>
+    </w:p>
+    <w:p>
+      <w:r>
+        <w:t xml:space="preserve">Na přehled článků se redaktor dostane kliknutím na název webové aplikace Logos </w:t>
+      </w:r>
+      <w:proofErr w:type="spellStart"/>
+      <w:r>
+        <w:t>Polytechnikos</w:t>
+      </w:r>
+      <w:proofErr w:type="spellEnd"/>
+      <w:r>
+        <w:t xml:space="preserve"> v levém horním rohu. </w:t>
+      </w:r>
+      <w:r>
+        <w:t>Každý redaktor vidí všechny p</w:t>
+      </w:r>
+      <w:r>
+        <w:t>o</w:t>
+      </w:r>
+      <w:r>
+        <w:t xml:space="preserve">dané </w:t>
+      </w:r>
+      <w:r>
+        <w:t>příspěv</w:t>
+      </w:r>
+      <w:r>
+        <w:t>ky</w:t>
+      </w:r>
+      <w:r>
+        <w:t xml:space="preserve"> a m</w:t>
+      </w:r>
+      <w:r>
+        <w:t>ůže je filtrovat podle jejich</w:t>
+      </w:r>
+      <w:r>
+        <w:t xml:space="preserve"> názvu,</w:t>
+      </w:r>
+      <w:r>
+        <w:t xml:space="preserve"> stavu, autora, datumu vložení</w:t>
+      </w:r>
+      <w:r>
+        <w:t xml:space="preserve">, spoluautorů nebo recenzentů. </w:t>
+      </w:r>
     </w:p>
     <w:p>
       <w:pPr>
@@ -8373,17 +8476,105 @@
       </w:pPr>
       <w:bookmarkStart w:id="11" w:name="_Toc57923316"/>
       <w:r>
-        <w:t>Předání příspěvku k recenzi</w:t>
+        <w:t>Předání příspěvku k</w:t>
+      </w:r>
+      <w:r>
+        <w:t> </w:t>
+      </w:r>
+      <w:r>
+        <w:t>recenzi</w:t>
       </w:r>
       <w:bookmarkEnd w:id="11"/>
     </w:p>
-    <w:p/>
+    <w:p>
+      <w:r>
+        <w:t>Kterýkoli redaktor může přiřazovat recenzenty k článkům. To provede v tabulce s články kliknutím na tlačítko Přidat recenzenta.</w:t>
+      </w:r>
+    </w:p>
+    <w:p>
+      <w:r>
+        <w:rPr>
+          <w:noProof/>
+        </w:rPr>
+        <w:drawing>
+          <wp:inline distT="0" distB="0" distL="0" distR="0" wp14:anchorId="62262F39" wp14:editId="6DEE7898">
+            <wp:extent cx="1143762" cy="1809750"/>
+            <wp:effectExtent l="171450" t="171450" r="151765" b="171450"/>
+            <wp:docPr id="57" name="Obrázek 57" descr="Obsah obrázku text&#10;&#10;Popis byl vytvořen automaticky"/>
+            <wp:cNvGraphicFramePr>
+              <a:graphicFrameLocks xmlns:a="http://schemas.openxmlformats.org/drawingml/2006/main" noChangeAspect="1"/>
+            </wp:cNvGraphicFramePr>
+            <a:graphic xmlns:a="http://schemas.openxmlformats.org/drawingml/2006/main">
+              <a:graphicData uri="http://schemas.openxmlformats.org/drawingml/2006/picture">
+                <pic:pic xmlns:pic="http://schemas.openxmlformats.org/drawingml/2006/picture">
+                  <pic:nvPicPr>
+                    <pic:cNvPr id="57" name="Obrázek 57" descr="Obsah obrázku text&#10;&#10;Popis byl vytvořen automaticky"/>
+                    <pic:cNvPicPr/>
+                  </pic:nvPicPr>
+                  <pic:blipFill>
+                    <a:blip r:embed="rId24" cstate="print">
+                      <a:extLst>
+                        <a:ext uri="{28A0092B-C50C-407E-A947-70E740481C1C}">
+                          <a14:useLocalDpi xmlns:a14="http://schemas.microsoft.com/office/drawing/2010/main" val="0"/>
+                        </a:ext>
+                      </a:extLst>
+                    </a:blip>
+                    <a:stretch>
+                      <a:fillRect/>
+                    </a:stretch>
+                  </pic:blipFill>
+                  <pic:spPr>
+                    <a:xfrm>
+                      <a:off x="0" y="0"/>
+                      <a:ext cx="1154519" cy="1826771"/>
+                    </a:xfrm>
+                    <a:prstGeom prst="rect">
+                      <a:avLst/>
+                    </a:prstGeom>
+                    <a:solidFill>
+                      <a:srgbClr val="FFFFFF">
+                        <a:shade val="85000"/>
+                      </a:srgbClr>
+                    </a:solidFill>
+                    <a:ln w="190500" cap="rnd">
+                      <a:solidFill>
+                        <a:srgbClr val="FFFFFF"/>
+                      </a:solidFill>
+                    </a:ln>
+                    <a:effectLst>
+                      <a:outerShdw blurRad="50000" algn="tl" rotWithShape="0">
+                        <a:srgbClr val="000000">
+                          <a:alpha val="41000"/>
+                        </a:srgbClr>
+                      </a:outerShdw>
+                    </a:effectLst>
+                    <a:scene3d>
+                      <a:camera prst="orthographicFront"/>
+                      <a:lightRig rig="twoPt" dir="t">
+                        <a:rot lat="0" lon="0" rev="7800000"/>
+                      </a:lightRig>
+                    </a:scene3d>
+                    <a:sp3d contourW="6350">
+                      <a:bevelT w="50800" h="16510"/>
+                      <a:contourClr>
+                        <a:srgbClr val="C0C0C0"/>
+                      </a:contourClr>
+                    </a:sp3d>
+                  </pic:spPr>
+                </pic:pic>
+              </a:graphicData>
+            </a:graphic>
+          </wp:inline>
+        </w:drawing>
+      </w:r>
+    </w:p>
     <w:p>
       <w:pPr>
         <w:pStyle w:val="Nadpis1"/>
       </w:pPr>
       <w:bookmarkStart w:id="12" w:name="_Toc57923317"/>
       <w:r>
+        <w:lastRenderedPageBreak/>
         <w:t>Funkce pro recenzenta</w:t>
       </w:r>
       <w:bookmarkEnd w:id="12"/>
@@ -8394,9 +8585,33 @@
       </w:pPr>
       <w:bookmarkStart w:id="13" w:name="_Toc57923318"/>
       <w:r>
-        <w:t>Přehled příspěvků k recenzování</w:t>
+        <w:t>Přehled příspěvků k</w:t>
+      </w:r>
+      <w:r>
+        <w:t> </w:t>
+      </w:r>
+      <w:r>
+        <w:t>recenzování</w:t>
       </w:r>
       <w:bookmarkEnd w:id="13"/>
+    </w:p>
+    <w:p>
+      <w:r>
+        <w:t>Recenzentovi se zde zobrazí seznam článků, které mu byly přiděleny k recenzi.</w:t>
+      </w:r>
+    </w:p>
+    <w:p>
+      <w:pPr>
+        <w:pStyle w:val="Nadpis2"/>
+      </w:pPr>
+      <w:r>
+        <w:t>Přehled recenzovaných příspěvků</w:t>
+      </w:r>
+    </w:p>
+    <w:p>
+      <w:r>
+        <w:t>V tomto seznamu se recenzentovi zobrazí všechny již dříve recenzované články. Po kliknutí na jejich název se zobrazí detailní informace.</w:t>
+      </w:r>
     </w:p>
     <w:p>
       <w:pPr>
@@ -8428,6 +8643,14 @@
         <w:t>Přehled příspěvků a jejich stavu</w:t>
       </w:r>
       <w:bookmarkEnd w:id="16"/>
+    </w:p>
+    <w:p>
+      <w:pPr>
+        <w:pStyle w:val="Nadpis2"/>
+      </w:pPr>
+      <w:r>
+        <w:t>Předání příspěvku k recenzi</w:t>
+      </w:r>
     </w:p>
     <w:p/>
     <w:p>

</xml_diff>

<commit_message>
Další úpravy v příručce uživatele
</commit_message>
<xml_diff>
--- a/Dokumenty/Logos polytechnikos - Příručka uživatele.docx
+++ b/Dokumenty/Logos polytechnikos - Příručka uživatele.docx
@@ -3977,16 +3977,7 @@
                                     <w:sz w:val="56"/>
                                     <w:szCs w:val="56"/>
                                   </w:rPr>
-                                  <w:t xml:space="preserve">Logos </w:t>
-                                </w:r>
-                                <w:r>
-                                  <w:rPr>
-                                    <w:rFonts w:asciiTheme="majorHAnsi" w:eastAsiaTheme="majorEastAsia" w:hAnsiTheme="majorHAnsi" w:cstheme="majorBidi"/>
-                                    <w:color w:val="262626" w:themeColor="text1" w:themeTint="D9"/>
-                                    <w:sz w:val="56"/>
-                                    <w:szCs w:val="56"/>
-                                  </w:rPr>
-                                  <w:t>Polytechnikos</w:t>
+                                  <w:t>Logos Polytechnikos</w:t>
                                 </w:r>
                               </w:p>
                               <w:p>
@@ -4104,16 +4095,7 @@
                               <w:sz w:val="56"/>
                               <w:szCs w:val="56"/>
                             </w:rPr>
-                            <w:t xml:space="preserve">Logos </w:t>
-                          </w:r>
-                          <w:r>
-                            <w:rPr>
-                              <w:rFonts w:asciiTheme="majorHAnsi" w:eastAsiaTheme="majorEastAsia" w:hAnsiTheme="majorHAnsi" w:cstheme="majorBidi"/>
-                              <w:color w:val="262626" w:themeColor="text1" w:themeTint="D9"/>
-                              <w:sz w:val="56"/>
-                              <w:szCs w:val="56"/>
-                            </w:rPr>
-                            <w:t>Polytechnikos</w:t>
+                            <w:t>Logos Polytechnikos</w:t>
                           </w:r>
                         </w:p>
                         <w:p>
@@ -4218,7 +4200,7 @@
           <w:r>
             <w:fldChar w:fldCharType="separate"/>
           </w:r>
-          <w:hyperlink w:anchor="_Toc57923305" w:history="1">
+          <w:hyperlink w:anchor="_Toc60164777" w:history="1">
             <w:r>
               <w:rPr>
                 <w:rStyle w:val="Hypertextovodkaz"/>
@@ -4259,7 +4241,7 @@
                 <w:noProof/>
                 <w:webHidden/>
               </w:rPr>
-              <w:instrText xml:space="preserve"> PAGEREF _Toc57923305 \h </w:instrText>
+              <w:instrText xml:space="preserve"> PAGEREF _Toc60164777 \h </w:instrText>
             </w:r>
             <w:r>
               <w:rPr>
@@ -4302,7 +4284,7 @@
               <w:noProof/>
             </w:rPr>
           </w:pPr>
-          <w:hyperlink w:anchor="_Toc57923306" w:history="1">
+          <w:hyperlink w:anchor="_Toc60164778" w:history="1">
             <w:r>
               <w:rPr>
                 <w:rStyle w:val="Hypertextovodkaz"/>
@@ -4343,7 +4325,7 @@
                 <w:noProof/>
                 <w:webHidden/>
               </w:rPr>
-              <w:instrText xml:space="preserve"> PAGEREF _Toc57923306 \h </w:instrText>
+              <w:instrText xml:space="preserve"> PAGEREF _Toc60164778 \h </w:instrText>
             </w:r>
             <w:r>
               <w:rPr>
@@ -4386,7 +4368,7 @@
               <w:noProof/>
             </w:rPr>
           </w:pPr>
-          <w:hyperlink w:anchor="_Toc57923307" w:history="1">
+          <w:hyperlink w:anchor="_Toc60164779" w:history="1">
             <w:r>
               <w:rPr>
                 <w:rStyle w:val="Hypertextovodkaz"/>
@@ -4427,7 +4409,7 @@
                 <w:noProof/>
                 <w:webHidden/>
               </w:rPr>
-              <w:instrText xml:space="preserve"> PAGEREF _Toc57923307 \h </w:instrText>
+              <w:instrText xml:space="preserve"> PAGEREF _Toc60164779 \h </w:instrText>
             </w:r>
             <w:r>
               <w:rPr>
@@ -4470,7 +4452,7 @@
               <w:noProof/>
             </w:rPr>
           </w:pPr>
-          <w:hyperlink w:anchor="_Toc57923308" w:history="1">
+          <w:hyperlink w:anchor="_Toc60164780" w:history="1">
             <w:r>
               <w:rPr>
                 <w:rStyle w:val="Hypertextovodkaz"/>
@@ -4511,7 +4493,7 @@
                 <w:noProof/>
                 <w:webHidden/>
               </w:rPr>
-              <w:instrText xml:space="preserve"> PAGEREF _Toc57923308 \h </w:instrText>
+              <w:instrText xml:space="preserve"> PAGEREF _Toc60164780 \h </w:instrText>
             </w:r>
             <w:r>
               <w:rPr>
@@ -4554,7 +4536,7 @@
               <w:noProof/>
             </w:rPr>
           </w:pPr>
-          <w:hyperlink w:anchor="_Toc57923309" w:history="1">
+          <w:hyperlink w:anchor="_Toc60164781" w:history="1">
             <w:r>
               <w:rPr>
                 <w:rStyle w:val="Hypertextovodkaz"/>
@@ -4595,7 +4577,7 @@
                 <w:noProof/>
                 <w:webHidden/>
               </w:rPr>
-              <w:instrText xml:space="preserve"> PAGEREF _Toc57923309 \h </w:instrText>
+              <w:instrText xml:space="preserve"> PAGEREF _Toc60164781 \h </w:instrText>
             </w:r>
             <w:r>
               <w:rPr>
@@ -4638,7 +4620,7 @@
               <w:noProof/>
             </w:rPr>
           </w:pPr>
-          <w:hyperlink w:anchor="_Toc57923310" w:history="1">
+          <w:hyperlink w:anchor="_Toc60164782" w:history="1">
             <w:r>
               <w:rPr>
                 <w:rStyle w:val="Hypertextovodkaz"/>
@@ -4679,7 +4661,7 @@
                 <w:noProof/>
                 <w:webHidden/>
               </w:rPr>
-              <w:instrText xml:space="preserve"> PAGEREF _Toc57923310 \h </w:instrText>
+              <w:instrText xml:space="preserve"> PAGEREF _Toc60164782 \h </w:instrText>
             </w:r>
             <w:r>
               <w:rPr>
@@ -4722,7 +4704,7 @@
               <w:noProof/>
             </w:rPr>
           </w:pPr>
-          <w:hyperlink w:anchor="_Toc57923311" w:history="1">
+          <w:hyperlink w:anchor="_Toc60164783" w:history="1">
             <w:r>
               <w:rPr>
                 <w:rStyle w:val="Hypertextovodkaz"/>
@@ -4763,7 +4745,7 @@
                 <w:noProof/>
                 <w:webHidden/>
               </w:rPr>
-              <w:instrText xml:space="preserve"> PAGEREF _Toc57923311 \h </w:instrText>
+              <w:instrText xml:space="preserve"> PAGEREF _Toc60164783 \h </w:instrText>
             </w:r>
             <w:r>
               <w:rPr>
@@ -4806,7 +4788,7 @@
               <w:noProof/>
             </w:rPr>
           </w:pPr>
-          <w:hyperlink w:anchor="_Toc57923312" w:history="1">
+          <w:hyperlink w:anchor="_Toc60164784" w:history="1">
             <w:r>
               <w:rPr>
                 <w:rStyle w:val="Hypertextovodkaz"/>
@@ -4847,7 +4829,7 @@
                 <w:noProof/>
                 <w:webHidden/>
               </w:rPr>
-              <w:instrText xml:space="preserve"> PAGEREF _Toc57923312 \h </w:instrText>
+              <w:instrText xml:space="preserve"> PAGEREF _Toc60164784 \h </w:instrText>
             </w:r>
             <w:r>
               <w:rPr>
@@ -4890,7 +4872,7 @@
               <w:noProof/>
             </w:rPr>
           </w:pPr>
-          <w:hyperlink w:anchor="_Toc57923313" w:history="1">
+          <w:hyperlink w:anchor="_Toc60164785" w:history="1">
             <w:r>
               <w:rPr>
                 <w:rStyle w:val="Hypertextovodkaz"/>
@@ -4931,7 +4913,7 @@
                 <w:noProof/>
                 <w:webHidden/>
               </w:rPr>
-              <w:instrText xml:space="preserve"> PAGEREF _Toc57923313 \h </w:instrText>
+              <w:instrText xml:space="preserve"> PAGEREF _Toc60164785 \h </w:instrText>
             </w:r>
             <w:r>
               <w:rPr>
@@ -4974,7 +4956,7 @@
               <w:noProof/>
             </w:rPr>
           </w:pPr>
-          <w:hyperlink w:anchor="_Toc57923314" w:history="1">
+          <w:hyperlink w:anchor="_Toc60164786" w:history="1">
             <w:r>
               <w:rPr>
                 <w:rStyle w:val="Hypertextovodkaz"/>
@@ -5015,7 +4997,7 @@
                 <w:noProof/>
                 <w:webHidden/>
               </w:rPr>
-              <w:instrText xml:space="preserve"> PAGEREF _Toc57923314 \h </w:instrText>
+              <w:instrText xml:space="preserve"> PAGEREF _Toc60164786 \h </w:instrText>
             </w:r>
             <w:r>
               <w:rPr>
@@ -5058,7 +5040,7 @@
               <w:noProof/>
             </w:rPr>
           </w:pPr>
-          <w:hyperlink w:anchor="_Toc57923315" w:history="1">
+          <w:hyperlink w:anchor="_Toc60164787" w:history="1">
             <w:r>
               <w:rPr>
                 <w:rStyle w:val="Hypertextovodkaz"/>
@@ -5099,7 +5081,7 @@
                 <w:noProof/>
                 <w:webHidden/>
               </w:rPr>
-              <w:instrText xml:space="preserve"> PAGEREF _Toc57923315 \h </w:instrText>
+              <w:instrText xml:space="preserve"> PAGEREF _Toc60164787 \h </w:instrText>
             </w:r>
             <w:r>
               <w:rPr>
@@ -5119,7 +5101,7 @@
                 <w:noProof/>
                 <w:webHidden/>
               </w:rPr>
-              <w:t>6</w:t>
+              <w:t>7</w:t>
             </w:r>
             <w:r>
               <w:rPr>
@@ -5142,7 +5124,7 @@
               <w:noProof/>
             </w:rPr>
           </w:pPr>
-          <w:hyperlink w:anchor="_Toc57923316" w:history="1">
+          <w:hyperlink w:anchor="_Toc60164788" w:history="1">
             <w:r>
               <w:rPr>
                 <w:rStyle w:val="Hypertextovodkaz"/>
@@ -5183,7 +5165,7 @@
                 <w:noProof/>
                 <w:webHidden/>
               </w:rPr>
-              <w:instrText xml:space="preserve"> PAGEREF _Toc57923316 \h </w:instrText>
+              <w:instrText xml:space="preserve"> PAGEREF _Toc60164788 \h </w:instrText>
             </w:r>
             <w:r>
               <w:rPr>
@@ -5203,7 +5185,7 @@
                 <w:noProof/>
                 <w:webHidden/>
               </w:rPr>
-              <w:t>6</w:t>
+              <w:t>7</w:t>
             </w:r>
             <w:r>
               <w:rPr>
@@ -5226,7 +5208,7 @@
               <w:noProof/>
             </w:rPr>
           </w:pPr>
-          <w:hyperlink w:anchor="_Toc57923317" w:history="1">
+          <w:hyperlink w:anchor="_Toc60164789" w:history="1">
             <w:r>
               <w:rPr>
                 <w:rStyle w:val="Hypertextovodkaz"/>
@@ -5267,7 +5249,7 @@
                 <w:noProof/>
                 <w:webHidden/>
               </w:rPr>
-              <w:instrText xml:space="preserve"> PAGEREF _Toc57923317 \h </w:instrText>
+              <w:instrText xml:space="preserve"> PAGEREF _Toc60164789 \h </w:instrText>
             </w:r>
             <w:r>
               <w:rPr>
@@ -5287,7 +5269,7 @@
                 <w:noProof/>
                 <w:webHidden/>
               </w:rPr>
-              <w:t>6</w:t>
+              <w:t>7</w:t>
             </w:r>
             <w:r>
               <w:rPr>
@@ -5310,7 +5292,7 @@
               <w:noProof/>
             </w:rPr>
           </w:pPr>
-          <w:hyperlink w:anchor="_Toc57923318" w:history="1">
+          <w:hyperlink w:anchor="_Toc60164790" w:history="1">
             <w:r>
               <w:rPr>
                 <w:rStyle w:val="Hypertextovodkaz"/>
@@ -5351,7 +5333,7 @@
                 <w:noProof/>
                 <w:webHidden/>
               </w:rPr>
-              <w:instrText xml:space="preserve"> PAGEREF _Toc57923318 \h </w:instrText>
+              <w:instrText xml:space="preserve"> PAGEREF _Toc60164790 \h </w:instrText>
             </w:r>
             <w:r>
               <w:rPr>
@@ -5371,7 +5353,7 @@
                 <w:noProof/>
                 <w:webHidden/>
               </w:rPr>
-              <w:t>6</w:t>
+              <w:t>7</w:t>
             </w:r>
             <w:r>
               <w:rPr>
@@ -5394,7 +5376,7 @@
               <w:noProof/>
             </w:rPr>
           </w:pPr>
-          <w:hyperlink w:anchor="_Toc57923319" w:history="1">
+          <w:hyperlink w:anchor="_Toc60164791" w:history="1">
             <w:r>
               <w:rPr>
                 <w:rStyle w:val="Hypertextovodkaz"/>
@@ -5435,7 +5417,7 @@
                 <w:noProof/>
                 <w:webHidden/>
               </w:rPr>
-              <w:instrText xml:space="preserve"> PAGEREF _Toc57923319 \h </w:instrText>
+              <w:instrText xml:space="preserve"> PAGEREF _Toc60164791 \h </w:instrText>
             </w:r>
             <w:r>
               <w:rPr>
@@ -5455,7 +5437,7 @@
                 <w:noProof/>
                 <w:webHidden/>
               </w:rPr>
-              <w:t>6</w:t>
+              <w:t>8</w:t>
             </w:r>
             <w:r>
               <w:rPr>
@@ -5478,7 +5460,7 @@
               <w:noProof/>
             </w:rPr>
           </w:pPr>
-          <w:hyperlink w:anchor="_Toc57923320" w:history="1">
+          <w:hyperlink w:anchor="_Toc60164792" w:history="1">
             <w:r>
               <w:rPr>
                 <w:rStyle w:val="Hypertextovodkaz"/>
@@ -5519,7 +5501,7 @@
                 <w:noProof/>
                 <w:webHidden/>
               </w:rPr>
-              <w:instrText xml:space="preserve"> PAGEREF _Toc57923320 \h </w:instrText>
+              <w:instrText xml:space="preserve"> PAGEREF _Toc60164792 \h </w:instrText>
             </w:r>
             <w:r>
               <w:rPr>
@@ -5539,7 +5521,7 @@
                 <w:noProof/>
                 <w:webHidden/>
               </w:rPr>
-              <w:t>6</w:t>
+              <w:t>8</w:t>
             </w:r>
             <w:r>
               <w:rPr>
@@ -5562,7 +5544,7 @@
               <w:noProof/>
             </w:rPr>
           </w:pPr>
-          <w:hyperlink w:anchor="_Toc57923321" w:history="1">
+          <w:hyperlink w:anchor="_Toc60164793" w:history="1">
             <w:r>
               <w:rPr>
                 <w:rStyle w:val="Hypertextovodkaz"/>
@@ -5603,7 +5585,7 @@
                 <w:noProof/>
                 <w:webHidden/>
               </w:rPr>
-              <w:instrText xml:space="preserve"> PAGEREF _Toc57923321 \h </w:instrText>
+              <w:instrText xml:space="preserve"> PAGEREF _Toc60164793 \h </w:instrText>
             </w:r>
             <w:r>
               <w:rPr>
@@ -5623,7 +5605,91 @@
                 <w:noProof/>
                 <w:webHidden/>
               </w:rPr>
-              <w:t>6</w:t>
+              <w:t>8</w:t>
+            </w:r>
+            <w:r>
+              <w:rPr>
+                <w:noProof/>
+                <w:webHidden/>
+              </w:rPr>
+              <w:fldChar w:fldCharType="end"/>
+            </w:r>
+          </w:hyperlink>
+        </w:p>
+        <w:p>
+          <w:pPr>
+            <w:pStyle w:val="Obsah2"/>
+            <w:tabs>
+              <w:tab w:val="left" w:pos="880"/>
+              <w:tab w:val="right" w:leader="dot" w:pos="9062"/>
+            </w:tabs>
+            <w:rPr>
+              <w:rFonts w:cstheme="minorBidi"/>
+              <w:noProof/>
+            </w:rPr>
+          </w:pPr>
+          <w:hyperlink w:anchor="_Toc60164794" w:history="1">
+            <w:r>
+              <w:rPr>
+                <w:rStyle w:val="Hypertextovodkaz"/>
+                <w:noProof/>
+              </w:rPr>
+              <w:t>8.2</w:t>
+            </w:r>
+            <w:r>
+              <w:rPr>
+                <w:rFonts w:cstheme="minorBidi"/>
+                <w:noProof/>
+              </w:rPr>
+              <w:tab/>
+            </w:r>
+            <w:r>
+              <w:rPr>
+                <w:rStyle w:val="Hypertextovodkaz"/>
+                <w:noProof/>
+              </w:rPr>
+              <w:t>Předání příspěvku k recenzi</w:t>
+            </w:r>
+            <w:r>
+              <w:rPr>
+                <w:noProof/>
+                <w:webHidden/>
+              </w:rPr>
+              <w:tab/>
+            </w:r>
+            <w:r>
+              <w:rPr>
+                <w:noProof/>
+                <w:webHidden/>
+              </w:rPr>
+              <w:fldChar w:fldCharType="begin"/>
+            </w:r>
+            <w:r>
+              <w:rPr>
+                <w:noProof/>
+                <w:webHidden/>
+              </w:rPr>
+              <w:instrText xml:space="preserve"> PAGEREF _Toc60164794 \h </w:instrText>
+            </w:r>
+            <w:r>
+              <w:rPr>
+                <w:noProof/>
+                <w:webHidden/>
+              </w:rPr>
+            </w:r>
+            <w:r>
+              <w:rPr>
+                <w:noProof/>
+                <w:webHidden/>
+              </w:rPr>
+              <w:fldChar w:fldCharType="separate"/>
+            </w:r>
+            <w:r>
+              <w:rPr>
+                <w:noProof/>
+                <w:webHidden/>
+              </w:rPr>
+              <w:t>8</w:t>
             </w:r>
             <w:r>
               <w:rPr>
@@ -5646,7 +5712,7 @@
               <w:noProof/>
             </w:rPr>
           </w:pPr>
-          <w:hyperlink w:anchor="_Toc57923322" w:history="1">
+          <w:hyperlink w:anchor="_Toc60164795" w:history="1">
             <w:r>
               <w:rPr>
                 <w:rStyle w:val="Hypertextovodkaz"/>
@@ -5687,7 +5753,7 @@
                 <w:noProof/>
                 <w:webHidden/>
               </w:rPr>
-              <w:instrText xml:space="preserve"> PAGEREF _Toc57923322 \h </w:instrText>
+              <w:instrText xml:space="preserve"> PAGEREF _Toc60164795 \h </w:instrText>
             </w:r>
             <w:r>
               <w:rPr>
@@ -5707,7 +5773,7 @@
                 <w:noProof/>
                 <w:webHidden/>
               </w:rPr>
-              <w:t>6</w:t>
+              <w:t>8</w:t>
             </w:r>
             <w:r>
               <w:rPr>
@@ -5730,7 +5796,7 @@
               <w:noProof/>
             </w:rPr>
           </w:pPr>
-          <w:hyperlink w:anchor="_Toc57923323" w:history="1">
+          <w:hyperlink w:anchor="_Toc60164796" w:history="1">
             <w:r>
               <w:rPr>
                 <w:rStyle w:val="Hypertextovodkaz"/>
@@ -5771,7 +5837,7 @@
                 <w:noProof/>
                 <w:webHidden/>
               </w:rPr>
-              <w:instrText xml:space="preserve"> PAGEREF _Toc57923323 \h </w:instrText>
+              <w:instrText xml:space="preserve"> PAGEREF _Toc60164796 \h </w:instrText>
             </w:r>
             <w:r>
               <w:rPr>
@@ -5791,7 +5857,7 @@
                 <w:noProof/>
                 <w:webHidden/>
               </w:rPr>
-              <w:t>6</w:t>
+              <w:t>8</w:t>
             </w:r>
             <w:r>
               <w:rPr>
@@ -5831,7 +5897,7 @@
       <w:pPr>
         <w:pStyle w:val="Nadpis1"/>
       </w:pPr>
-      <w:bookmarkStart w:id="0" w:name="_Toc57923305"/>
+      <w:bookmarkStart w:id="0" w:name="_Toc60164777"/>
       <w:r>
         <w:lastRenderedPageBreak/>
         <w:t>Úvod</w:t>
@@ -5861,7 +5927,7 @@
       <w:pPr>
         <w:pStyle w:val="Nadpis1"/>
       </w:pPr>
-      <w:bookmarkStart w:id="1" w:name="_Toc57923306"/>
+      <w:bookmarkStart w:id="1" w:name="_Toc60164778"/>
       <w:r>
         <w:t>Uživatelé a jejich role</w:t>
       </w:r>
@@ -5936,7 +6002,7 @@
       <w:pPr>
         <w:pStyle w:val="Nadpis1"/>
       </w:pPr>
-      <w:bookmarkStart w:id="2" w:name="_Toc57923307"/>
+      <w:bookmarkStart w:id="2" w:name="_Toc60164779"/>
       <w:r>
         <w:t>Přihlášení k aplikaci</w:t>
       </w:r>
@@ -6436,7 +6502,7 @@
       <w:pPr>
         <w:pStyle w:val="Nadpis1"/>
       </w:pPr>
-      <w:bookmarkStart w:id="3" w:name="_Toc57923308"/>
+      <w:bookmarkStart w:id="3" w:name="_Toc60164780"/>
       <w:r>
         <w:t>Zapomenuté heslo</w:t>
       </w:r>
@@ -7644,7 +7710,7 @@
       <w:pPr>
         <w:pStyle w:val="Nadpis1"/>
       </w:pPr>
-      <w:bookmarkStart w:id="4" w:name="_Toc57923309"/>
+      <w:bookmarkStart w:id="4" w:name="_Toc60164781"/>
       <w:r>
         <w:lastRenderedPageBreak/>
         <w:t>Funkce pro autory článků</w:t>
@@ -7655,7 +7721,7 @@
       <w:pPr>
         <w:pStyle w:val="Nadpis2"/>
       </w:pPr>
-      <w:bookmarkStart w:id="5" w:name="_Toc57923310"/>
+      <w:bookmarkStart w:id="5" w:name="_Toc60164782"/>
       <w:r>
         <w:t>Registrace</w:t>
       </w:r>
@@ -7804,12 +7870,15 @@
       <w:r>
         <w:t xml:space="preserve"> Pro přihlášení postupujte podle návodu v kapitole 3</w:t>
       </w:r>
+      <w:r>
+        <w:t>.</w:t>
+      </w:r>
     </w:p>
     <w:p>
       <w:pPr>
         <w:pStyle w:val="Nadpis2"/>
       </w:pPr>
-      <w:bookmarkStart w:id="6" w:name="_Toc57923311"/>
+      <w:bookmarkStart w:id="6" w:name="_Toc60164783"/>
       <w:r>
         <w:t>Přidání příspěvku</w:t>
       </w:r>
@@ -7821,18 +7890,18 @@
           <w:noProof/>
         </w:rPr>
         <w:drawing>
-          <wp:anchor distT="0" distB="0" distL="114300" distR="114300" simplePos="0" relativeHeight="251689984" behindDoc="0" locked="0" layoutInCell="1" allowOverlap="1" wp14:anchorId="629176FC" wp14:editId="75DA2EAE">
+          <wp:anchor distT="0" distB="0" distL="114300" distR="114300" simplePos="0" relativeHeight="251697152" behindDoc="0" locked="0" layoutInCell="1" allowOverlap="1" wp14:anchorId="5CE9E3F4" wp14:editId="5991FEEA">
             <wp:simplePos x="0" y="0"/>
             <wp:positionH relativeFrom="margin">
-              <wp:align>center</wp:align>
+              <wp:posOffset>537210</wp:posOffset>
             </wp:positionH>
             <wp:positionV relativeFrom="paragraph">
-              <wp:posOffset>554990</wp:posOffset>
+              <wp:posOffset>570230</wp:posOffset>
             </wp:positionV>
-            <wp:extent cx="4237355" cy="2472690"/>
-            <wp:effectExtent l="171450" t="171450" r="182245" b="175260"/>
+            <wp:extent cx="4667250" cy="3111500"/>
+            <wp:effectExtent l="171450" t="171450" r="190500" b="184150"/>
             <wp:wrapTopAndBottom/>
-            <wp:docPr id="52" name="Obrázek 52" descr="Obsah obrázku text&#10;&#10;Popis byl vytvořen automaticky"/>
+            <wp:docPr id="60" name="Obrázek 60" descr="Obsah obrázku text&#10;&#10;Popis byl vytvořen automaticky"/>
             <wp:cNvGraphicFramePr>
               <a:graphicFrameLocks xmlns:a="http://schemas.openxmlformats.org/drawingml/2006/main" noChangeAspect="1"/>
             </wp:cNvGraphicFramePr>
@@ -7840,7 +7909,7 @@
               <a:graphicData uri="http://schemas.openxmlformats.org/drawingml/2006/picture">
                 <pic:pic xmlns:pic="http://schemas.openxmlformats.org/drawingml/2006/picture">
                   <pic:nvPicPr>
-                    <pic:cNvPr id="52" name="Obrázek 52" descr="Obsah obrázku text&#10;&#10;Popis byl vytvořen automaticky"/>
+                    <pic:cNvPr id="60" name="Obrázek 60" descr="Obsah obrázku text&#10;&#10;Popis byl vytvořen automaticky"/>
                     <pic:cNvPicPr/>
                   </pic:nvPicPr>
                   <pic:blipFill>
@@ -7858,7 +7927,7 @@
                   <pic:spPr>
                     <a:xfrm>
                       <a:off x="0" y="0"/>
-                      <a:ext cx="4237355" cy="2472690"/>
+                      <a:ext cx="4667250" cy="3111500"/>
                     </a:xfrm>
                     <a:prstGeom prst="rect">
                       <a:avLst/>
@@ -7896,22 +7965,35 @@
                 </pic:pic>
               </a:graphicData>
             </a:graphic>
-            <wp14:sizeRelH relativeFrom="margin">
-              <wp14:pctWidth>0</wp14:pctWidth>
-            </wp14:sizeRelH>
-            <wp14:sizeRelV relativeFrom="margin">
-              <wp14:pctHeight>0</wp14:pctHeight>
-            </wp14:sizeRelV>
           </wp:anchor>
         </w:drawing>
       </w:r>
       <w:r>
-        <w:t>Přidání nového příspěvku provedete tak, že v menu, v záložce Moje články vyberete možnost Přidat článek. Po kliknutí se vám zobrazí formulář pro přidání článku.</w:t>
+        <w:t>Přidání nového příspěvku provedete tak, že v menu v</w:t>
+      </w:r>
+      <w:r>
+        <w:t> </w:t>
+      </w:r>
+      <w:r>
+        <w:t>záložce</w:t>
+      </w:r>
+      <w:r>
+        <w:t xml:space="preserve"> Moje články </w:t>
+      </w:r>
+      <w:r>
+        <w:t>vyberete možnost Přidat článek. Po kliknutí se vám zobrazí formulář pro přidání článku.</w:t>
       </w:r>
     </w:p>
     <w:p>
       <w:r>
-        <w:t xml:space="preserve">Do prvního textového pole vložte název článku. Ten může mít maximální délku 255 znaků. Po kliknutí na pole Článek, které se nachází uprostřed formuláře, se vám otevře Průzkumník souborů. V něm vyberete příslušný textový soubor z vašeho počítače a vložíte jej kliknutím na tlačítko Otevřít. Soubor musí být ve formátu </w:t>
+        <w:lastRenderedPageBreak/>
+        <w:t>Do prvního textového pole vložte název článku. Ten může mít maximální délku 255 znaků.</w:t>
+      </w:r>
+      <w:r>
+        <w:t xml:space="preserve"> Dále zvolíte, ve kterém čísle časopisu má nově přidávaný článek vyjít. To se udělá v poli Zařazení článku k edici. </w:t>
+      </w:r>
+      <w:r>
+        <w:t xml:space="preserve">Po kliknutí na pole Článek, které se nachází uprostřed formuláře, se vám otevře Průzkumník souborů. V něm vyberete příslušný textový soubor z vašeho počítače a vložíte jej kliknutím na tlačítko Otevřít. Soubor musí být ve formátu </w:t>
       </w:r>
       <w:proofErr w:type="spellStart"/>
       <w:r>
@@ -7930,11 +8012,7 @@
         <w:t xml:space="preserve"> a jeho velikost nesmí přesáhnout 10MB. V</w:t>
       </w:r>
       <w:r>
-        <w:t xml:space="preserve"> poslední části </w:t>
-      </w:r>
-      <w:r>
-        <w:lastRenderedPageBreak/>
-        <w:t xml:space="preserve">formuláře zadáte jméno, příjmení a tituly autora. Dále pak kontakt na něj, kterým je emailová adresa. Pokud kliknete na tlačítko Přidat, informace o autorovi budou uloženy a vy budete vyzvání k zadání </w:t>
+        <w:t xml:space="preserve"> poslední části formuláře zadáte jméno, příjmení a tituly autora. Dále pak kontakt na něj, kterým je emailová adresa. Pokud kliknete na tlačítko Přidat, informace o autorovi budou uloženy a vy budete vyzvání k zadání </w:t>
       </w:r>
       <w:r>
         <w:rPr>
@@ -8035,18 +8113,18 @@
           <w:noProof/>
         </w:rPr>
         <w:drawing>
-          <wp:anchor distT="0" distB="0" distL="114300" distR="114300" simplePos="0" relativeHeight="251693056" behindDoc="0" locked="0" layoutInCell="1" allowOverlap="1" wp14:anchorId="67041989" wp14:editId="2D62B7BB">
+          <wp:anchor distT="0" distB="0" distL="114300" distR="114300" simplePos="0" relativeHeight="251695104" behindDoc="0" locked="0" layoutInCell="1" allowOverlap="1" wp14:anchorId="0E6B8D05" wp14:editId="5BB75DC4">
             <wp:simplePos x="0" y="0"/>
             <wp:positionH relativeFrom="margin">
-              <wp:align>center</wp:align>
+              <wp:posOffset>680085</wp:posOffset>
             </wp:positionH>
             <wp:positionV relativeFrom="paragraph">
-              <wp:posOffset>2153920</wp:posOffset>
+              <wp:posOffset>746760</wp:posOffset>
             </wp:positionV>
-            <wp:extent cx="3162300" cy="2011992"/>
-            <wp:effectExtent l="190500" t="171450" r="190500" b="179070"/>
+            <wp:extent cx="4377690" cy="2785276"/>
+            <wp:effectExtent l="171450" t="171450" r="194310" b="186690"/>
             <wp:wrapTopAndBottom/>
-            <wp:docPr id="55" name="Obrázek 55" descr="Obsah obrázku text&#10;&#10;Popis byl vytvořen automaticky"/>
+            <wp:docPr id="58" name="Obrázek 58" descr="Obsah obrázku text&#10;&#10;Popis byl vytvořen automaticky"/>
             <wp:cNvGraphicFramePr>
               <a:graphicFrameLocks xmlns:a="http://schemas.openxmlformats.org/drawingml/2006/main" noChangeAspect="1"/>
             </wp:cNvGraphicFramePr>
@@ -8054,11 +8132,11 @@
               <a:graphicData uri="http://schemas.openxmlformats.org/drawingml/2006/picture">
                 <pic:pic xmlns:pic="http://schemas.openxmlformats.org/drawingml/2006/picture">
                   <pic:nvPicPr>
-                    <pic:cNvPr id="55" name="Obrázek 55" descr="Obsah obrázku text&#10;&#10;Popis byl vytvořen automaticky"/>
+                    <pic:cNvPr id="58" name="Obrázek 58" descr="Obsah obrázku text&#10;&#10;Popis byl vytvořen automaticky"/>
                     <pic:cNvPicPr/>
                   </pic:nvPicPr>
                   <pic:blipFill>
-                    <a:blip r:embed="rId21" cstate="print">
+                    <a:blip r:embed="rId21">
                       <a:extLst>
                         <a:ext uri="{28A0092B-C50C-407E-A947-70E740481C1C}">
                           <a14:useLocalDpi xmlns:a14="http://schemas.microsoft.com/office/drawing/2010/main" val="0"/>
@@ -8072,7 +8150,7 @@
                   <pic:spPr>
                     <a:xfrm>
                       <a:off x="0" y="0"/>
-                      <a:ext cx="3162300" cy="2011992"/>
+                      <a:ext cx="4377690" cy="2785276"/>
                     </a:xfrm>
                     <a:prstGeom prst="rect">
                       <a:avLst/>
@@ -8114,9 +8192,6 @@
         </w:drawing>
       </w:r>
       <w:r>
-        <w:t xml:space="preserve">Tyto údaje jsou povinné, musíte je tedy vyplnit. </w:t>
-      </w:r>
-      <w:r>
         <w:t xml:space="preserve">V případě, že jste </w:t>
       </w:r>
       <w:r>
@@ -8165,13 +8240,13 @@
           <w:noProof/>
         </w:rPr>
         <w:drawing>
-          <wp:anchor distT="0" distB="0" distL="114300" distR="114300" simplePos="0" relativeHeight="251694080" behindDoc="0" locked="0" layoutInCell="1" allowOverlap="1" wp14:anchorId="7ACF3331" wp14:editId="427D4D1F">
+          <wp:anchor distT="0" distB="0" distL="114300" distR="114300" simplePos="0" relativeHeight="251694080" behindDoc="0" locked="0" layoutInCell="1" allowOverlap="1" wp14:anchorId="7ACF3331" wp14:editId="0570A3EB">
             <wp:simplePos x="0" y="0"/>
             <wp:positionH relativeFrom="margin">
               <wp:align>center</wp:align>
             </wp:positionH>
             <wp:positionV relativeFrom="paragraph">
-              <wp:posOffset>2808605</wp:posOffset>
+              <wp:posOffset>3730625</wp:posOffset>
             </wp:positionV>
             <wp:extent cx="3592830" cy="802640"/>
             <wp:effectExtent l="190500" t="171450" r="198120" b="187960"/>
@@ -8264,6 +8339,7 @@
         <w:t xml:space="preserve">celého </w:t>
       </w:r>
       <w:r>
+        <w:lastRenderedPageBreak/>
         <w:t xml:space="preserve">článku dokončíte kliknutím na tlačítko Uložit článek. Po přidání nového článku budete přesměrováni na stránku Seznam článků, kde uvidíte přehled všech vámi přidaných </w:t>
       </w:r>
       <w:r>
@@ -8277,9 +8353,8 @@
       <w:pPr>
         <w:pStyle w:val="Nadpis2"/>
       </w:pPr>
-      <w:bookmarkStart w:id="7" w:name="_Toc57923312"/>
-      <w:r>
-        <w:lastRenderedPageBreak/>
+      <w:bookmarkStart w:id="7" w:name="_Toc60164784"/>
+      <w:r>
         <w:t>Přehled příspěvků</w:t>
       </w:r>
       <w:bookmarkEnd w:id="7"/>
@@ -8290,18 +8365,18 @@
           <w:noProof/>
         </w:rPr>
         <w:drawing>
-          <wp:anchor distT="0" distB="0" distL="114300" distR="114300" simplePos="0" relativeHeight="251691008" behindDoc="0" locked="0" layoutInCell="1" allowOverlap="1" wp14:anchorId="4C67ACAA" wp14:editId="6B56073D">
+          <wp:anchor distT="0" distB="0" distL="114300" distR="114300" simplePos="0" relativeHeight="251696128" behindDoc="0" locked="0" layoutInCell="1" allowOverlap="1" wp14:anchorId="6A0DED32" wp14:editId="548EF0BA">
             <wp:simplePos x="0" y="0"/>
             <wp:positionH relativeFrom="margin">
               <wp:align>center</wp:align>
             </wp:positionH>
             <wp:positionV relativeFrom="paragraph">
-              <wp:posOffset>344805</wp:posOffset>
+              <wp:posOffset>547370</wp:posOffset>
             </wp:positionV>
-            <wp:extent cx="4907280" cy="1971040"/>
-            <wp:effectExtent l="152400" t="171450" r="198120" b="181610"/>
+            <wp:extent cx="4682490" cy="2035810"/>
+            <wp:effectExtent l="152400" t="171450" r="175260" b="173990"/>
             <wp:wrapTopAndBottom/>
-            <wp:docPr id="53" name="Obrázek 53"/>
+            <wp:docPr id="59" name="Obrázek 59" descr="Obsah obrázku text, snímek obrazovky, interiér&#10;&#10;Popis byl vytvořen automaticky"/>
             <wp:cNvGraphicFramePr>
               <a:graphicFrameLocks xmlns:a="http://schemas.openxmlformats.org/drawingml/2006/main" noChangeAspect="1"/>
             </wp:cNvGraphicFramePr>
@@ -8309,7 +8384,7 @@
               <a:graphicData uri="http://schemas.openxmlformats.org/drawingml/2006/picture">
                 <pic:pic xmlns:pic="http://schemas.openxmlformats.org/drawingml/2006/picture">
                   <pic:nvPicPr>
-                    <pic:cNvPr id="53" name="Obrázek 53"/>
+                    <pic:cNvPr id="59" name="Obrázek 59" descr="Obsah obrázku text, snímek obrazovky, interiér&#10;&#10;Popis byl vytvořen automaticky"/>
                     <pic:cNvPicPr/>
                   </pic:nvPicPr>
                   <pic:blipFill>
@@ -8327,7 +8402,7 @@
                   <pic:spPr>
                     <a:xfrm>
                       <a:off x="0" y="0"/>
-                      <a:ext cx="4907280" cy="1971040"/>
+                      <a:ext cx="4682490" cy="2035810"/>
                     </a:xfrm>
                     <a:prstGeom prst="rect">
                       <a:avLst/>
@@ -8375,28 +8450,28 @@
         </w:drawing>
       </w:r>
       <w:r>
-        <w:t>Na obrazovce Seznam článků si můžete prohlížet všechny nebo jenom některé své články.</w:t>
+        <w:t>Na obrazovce Seznam článků si můžete prohlížet své články</w:t>
+      </w:r>
+      <w:r>
+        <w:t xml:space="preserve"> rozdělené do kategorií: Přehled všech, Přijaté, Vrácené a Zamítnuté</w:t>
+      </w:r>
+      <w:r>
+        <w:t>.</w:t>
       </w:r>
     </w:p>
     <w:p>
       <w:r>
-        <w:t>Vložené příspěvky je možno filtrovat vzestupně a také sestupně podle určitých parametrů, kterými je název článku, datum vložení, aktuální stav článku a jméno spoluautora/ů. Stav</w:t>
-      </w:r>
-      <w:r>
-        <w:t xml:space="preserve"> článku</w:t>
-      </w:r>
-      <w:r>
-        <w:t xml:space="preserve"> může nabývat hodnot vytvořeno nebo podáno.</w:t>
-      </w:r>
-      <w:r>
-        <w:t xml:space="preserve"> Dále si můžete nastavit, kolik článků se bude zobrazovat na jedné stránce a mezi stránkami lze přepínat tlačítky Předchozí a Další v pravém dolním rohu obrazovky.</w:t>
+        <w:t xml:space="preserve">Vložené příspěvky je možno filtrovat vzestupně a také sestupně podle určitých parametrů, kterými je název článku, datum vložení, aktuální stav článku a jméno spoluautora/ů. </w:t>
+      </w:r>
+      <w:r>
+        <w:t>Dále si můžete nastavit, kolik článků se bude zobrazovat na jedné stránce a mezi stránkami lze přepínat tlačítky Předchozí a Další v pravém dolním rohu obrazovky.</w:t>
       </w:r>
     </w:p>
     <w:p>
       <w:pPr>
         <w:pStyle w:val="Nadpis1"/>
       </w:pPr>
-      <w:bookmarkStart w:id="8" w:name="_Toc57923313"/>
+      <w:bookmarkStart w:id="8" w:name="_Toc60164785"/>
       <w:r>
         <w:t>Funkce pro redaktora</w:t>
       </w:r>
@@ -8406,7 +8481,7 @@
       <w:pPr>
         <w:pStyle w:val="Nadpis2"/>
       </w:pPr>
-      <w:bookmarkStart w:id="9" w:name="_Toc57923314"/>
+      <w:bookmarkStart w:id="9" w:name="_Toc60164786"/>
       <w:r>
         <w:t>Správa uživatelů</w:t>
       </w:r>
@@ -8414,14 +8489,130 @@
     </w:p>
     <w:p>
       <w:r>
-        <w:t>Každý redaktor má k dispozici seznam všech registrovaných uživatelů, který může filtrovat podle kteréhokoli ze sloupců tabulky. Může si zde zobrazit detailní informace o uživatelích nebo editovat jejich profily.</w:t>
+        <w:rPr>
+          <w:noProof/>
+        </w:rPr>
+        <w:drawing>
+          <wp:anchor distT="0" distB="0" distL="114300" distR="114300" simplePos="0" relativeHeight="251698176" behindDoc="0" locked="0" layoutInCell="1" allowOverlap="1" wp14:anchorId="6C798EDA" wp14:editId="4FF86670">
+            <wp:simplePos x="0" y="0"/>
+            <wp:positionH relativeFrom="margin">
+              <wp:align>center</wp:align>
+            </wp:positionH>
+            <wp:positionV relativeFrom="paragraph">
+              <wp:posOffset>1089660</wp:posOffset>
+            </wp:positionV>
+            <wp:extent cx="2872274" cy="2764285"/>
+            <wp:effectExtent l="152400" t="171450" r="175895" b="169545"/>
+            <wp:wrapTopAndBottom/>
+            <wp:docPr id="61" name="Obrázek 61"/>
+            <wp:cNvGraphicFramePr>
+              <a:graphicFrameLocks xmlns:a="http://schemas.openxmlformats.org/drawingml/2006/main" noChangeAspect="1"/>
+            </wp:cNvGraphicFramePr>
+            <a:graphic xmlns:a="http://schemas.openxmlformats.org/drawingml/2006/main">
+              <a:graphicData uri="http://schemas.openxmlformats.org/drawingml/2006/picture">
+                <pic:pic xmlns:pic="http://schemas.openxmlformats.org/drawingml/2006/picture">
+                  <pic:nvPicPr>
+                    <pic:cNvPr id="61" name="Obrázek 61"/>
+                    <pic:cNvPicPr/>
+                  </pic:nvPicPr>
+                  <pic:blipFill>
+                    <a:blip r:embed="rId24" cstate="print">
+                      <a:extLst>
+                        <a:ext uri="{28A0092B-C50C-407E-A947-70E740481C1C}">
+                          <a14:useLocalDpi xmlns:a14="http://schemas.microsoft.com/office/drawing/2010/main" val="0"/>
+                        </a:ext>
+                      </a:extLst>
+                    </a:blip>
+                    <a:stretch>
+                      <a:fillRect/>
+                    </a:stretch>
+                  </pic:blipFill>
+                  <pic:spPr>
+                    <a:xfrm>
+                      <a:off x="0" y="0"/>
+                      <a:ext cx="2872274" cy="2764285"/>
+                    </a:xfrm>
+                    <a:prstGeom prst="rect">
+                      <a:avLst/>
+                    </a:prstGeom>
+                    <a:solidFill>
+                      <a:srgbClr val="FFFFFF">
+                        <a:shade val="85000"/>
+                      </a:srgbClr>
+                    </a:solidFill>
+                    <a:ln w="190500" cap="rnd">
+                      <a:solidFill>
+                        <a:srgbClr val="FFFFFF"/>
+                      </a:solidFill>
+                    </a:ln>
+                    <a:effectLst>
+                      <a:outerShdw blurRad="50000" algn="tl" rotWithShape="0">
+                        <a:srgbClr val="000000">
+                          <a:alpha val="41000"/>
+                        </a:srgbClr>
+                      </a:outerShdw>
+                    </a:effectLst>
+                    <a:scene3d>
+                      <a:camera prst="orthographicFront"/>
+                      <a:lightRig rig="twoPt" dir="t">
+                        <a:rot lat="0" lon="0" rev="7800000"/>
+                      </a:lightRig>
+                    </a:scene3d>
+                    <a:sp3d contourW="6350">
+                      <a:bevelT w="50800" h="16510"/>
+                      <a:contourClr>
+                        <a:srgbClr val="C0C0C0"/>
+                      </a:contourClr>
+                    </a:sp3d>
+                  </pic:spPr>
+                </pic:pic>
+              </a:graphicData>
+            </a:graphic>
+            <wp14:sizeRelH relativeFrom="margin">
+              <wp14:pctWidth>0</wp14:pctWidth>
+            </wp14:sizeRelH>
+            <wp14:sizeRelV relativeFrom="margin">
+              <wp14:pctHeight>0</wp14:pctHeight>
+            </wp14:sizeRelV>
+          </wp:anchor>
+        </w:drawing>
+      </w:r>
+      <w:r>
+        <w:t xml:space="preserve">Každý redaktor má k dispozici seznam všech registrovaných uživatelů, který </w:t>
+      </w:r>
+      <w:r>
+        <w:t>si může zobrazit v sekci Správa uživatelů v záložce Seznam uživatelů. Položky v něm lze</w:t>
+      </w:r>
+      <w:r>
+        <w:t xml:space="preserve"> filtrovat podle kteréhokoli ze sloupců tabulky. </w:t>
+      </w:r>
+      <w:r>
+        <w:t>Redaktor</w:t>
+      </w:r>
+      <w:r>
+        <w:t xml:space="preserve"> si zde </w:t>
+      </w:r>
+      <w:r>
+        <w:t xml:space="preserve">také může </w:t>
+      </w:r>
+      <w:r>
+        <w:t>zobrazit detailní informace o uživatelích nebo editovat jejich profily.</w:t>
+      </w:r>
+      <w:r>
+        <w:t xml:space="preserve"> Druhým oprávněním, které redaktorovi přísluší v této sekci, je přidávání nových uživatelů. Toto můžete provést kliknutím na záložku Přidat uživatele.</w:t>
+      </w:r>
+    </w:p>
+    <w:p/>
+    <w:p>
+      <w:r>
+        <w:t xml:space="preserve">Zobrazí se vám téměř totožný formulář jako při registraci autora. Vyplníte jej obdobným způsobem. Zásadním rozdílem je však rozbalovací pole, ve kterém zvolíte roli nově vytvářeného uživatele. Můžete vybírat z možností Recenzent, Redaktor a Šéfredaktor. </w:t>
       </w:r>
     </w:p>
     <w:p>
       <w:pPr>
         <w:pStyle w:val="Nadpis2"/>
       </w:pPr>
-      <w:bookmarkStart w:id="10" w:name="_Toc57923315"/>
+      <w:bookmarkStart w:id="10" w:name="_Toc60164787"/>
       <w:r>
         <w:t>Přehled příspěvků</w:t>
       </w:r>
@@ -8474,7 +8665,7 @@
       <w:pPr>
         <w:pStyle w:val="Nadpis2"/>
       </w:pPr>
-      <w:bookmarkStart w:id="11" w:name="_Toc57923316"/>
+      <w:bookmarkStart w:id="11" w:name="_Toc60164788"/>
       <w:r>
         <w:t>Předání příspěvku k</w:t>
       </w:r>
@@ -8512,7 +8703,7 @@
                     <pic:cNvPicPr/>
                   </pic:nvPicPr>
                   <pic:blipFill>
-                    <a:blip r:embed="rId24" cstate="print">
+                    <a:blip r:embed="rId25" cstate="print">
                       <a:extLst>
                         <a:ext uri="{28A0092B-C50C-407E-A947-70E740481C1C}">
                           <a14:useLocalDpi xmlns:a14="http://schemas.microsoft.com/office/drawing/2010/main" val="0"/>
@@ -8571,10 +8762,18 @@
     <w:p>
       <w:pPr>
         <w:pStyle w:val="Nadpis1"/>
+        <w:numPr>
+          <w:ilvl w:val="0"/>
+          <w:numId w:val="0"/>
+        </w:numPr>
       </w:pPr>
-      <w:bookmarkStart w:id="12" w:name="_Toc57923317"/>
-      <w:r>
-        <w:lastRenderedPageBreak/>
+      <w:bookmarkStart w:id="12" w:name="_Toc60164789"/>
+    </w:p>
+    <w:p>
+      <w:pPr>
+        <w:pStyle w:val="Nadpis1"/>
+      </w:pPr>
+      <w:r>
         <w:t>Funkce pro recenzenta</w:t>
       </w:r>
       <w:bookmarkEnd w:id="12"/>
@@ -8583,7 +8782,7 @@
       <w:pPr>
         <w:pStyle w:val="Nadpis2"/>
       </w:pPr>
-      <w:bookmarkStart w:id="13" w:name="_Toc57923318"/>
+      <w:bookmarkStart w:id="13" w:name="_Toc60164790"/>
       <w:r>
         <w:t>Přehled příspěvků k</w:t>
       </w:r>
@@ -8597,81 +8796,452 @@
     </w:p>
     <w:p>
       <w:r>
-        <w:t>Recenzentovi se zde zobrazí seznam článků, které mu byly přiděleny k recenzi.</w:t>
+        <w:rPr>
+          <w:noProof/>
+        </w:rPr>
+        <w:drawing>
+          <wp:anchor distT="0" distB="0" distL="114300" distR="114300" simplePos="0" relativeHeight="251699200" behindDoc="0" locked="0" layoutInCell="1" allowOverlap="1" wp14:anchorId="4E5A639B" wp14:editId="615C268C">
+            <wp:simplePos x="0" y="0"/>
+            <wp:positionH relativeFrom="margin">
+              <wp:posOffset>727710</wp:posOffset>
+            </wp:positionH>
+            <wp:positionV relativeFrom="paragraph">
+              <wp:posOffset>933450</wp:posOffset>
+            </wp:positionV>
+            <wp:extent cx="4301490" cy="2316480"/>
+            <wp:effectExtent l="171450" t="171450" r="175260" b="198120"/>
+            <wp:wrapTopAndBottom/>
+            <wp:docPr id="62" name="Obrázek 62" descr="Obsah obrázku text&#10;&#10;Popis byl vytvořen automaticky"/>
+            <wp:cNvGraphicFramePr>
+              <a:graphicFrameLocks xmlns:a="http://schemas.openxmlformats.org/drawingml/2006/main" noChangeAspect="1"/>
+            </wp:cNvGraphicFramePr>
+            <a:graphic xmlns:a="http://schemas.openxmlformats.org/drawingml/2006/main">
+              <a:graphicData uri="http://schemas.openxmlformats.org/drawingml/2006/picture">
+                <pic:pic xmlns:pic="http://schemas.openxmlformats.org/drawingml/2006/picture">
+                  <pic:nvPicPr>
+                    <pic:cNvPr id="62" name="Obrázek 62" descr="Obsah obrázku text&#10;&#10;Popis byl vytvořen automaticky"/>
+                    <pic:cNvPicPr/>
+                  </pic:nvPicPr>
+                  <pic:blipFill>
+                    <a:blip r:embed="rId26" cstate="print">
+                      <a:extLst>
+                        <a:ext uri="{28A0092B-C50C-407E-A947-70E740481C1C}">
+                          <a14:useLocalDpi xmlns:a14="http://schemas.microsoft.com/office/drawing/2010/main" val="0"/>
+                        </a:ext>
+                      </a:extLst>
+                    </a:blip>
+                    <a:stretch>
+                      <a:fillRect/>
+                    </a:stretch>
+                  </pic:blipFill>
+                  <pic:spPr>
+                    <a:xfrm>
+                      <a:off x="0" y="0"/>
+                      <a:ext cx="4301490" cy="2316480"/>
+                    </a:xfrm>
+                    <a:prstGeom prst="rect">
+                      <a:avLst/>
+                    </a:prstGeom>
+                    <a:solidFill>
+                      <a:srgbClr val="FFFFFF">
+                        <a:shade val="85000"/>
+                      </a:srgbClr>
+                    </a:solidFill>
+                    <a:ln w="190500" cap="rnd">
+                      <a:solidFill>
+                        <a:srgbClr val="FFFFFF"/>
+                      </a:solidFill>
+                    </a:ln>
+                    <a:effectLst>
+                      <a:outerShdw blurRad="50000" algn="tl" rotWithShape="0">
+                        <a:srgbClr val="000000">
+                          <a:alpha val="41000"/>
+                        </a:srgbClr>
+                      </a:outerShdw>
+                    </a:effectLst>
+                    <a:scene3d>
+                      <a:camera prst="orthographicFront"/>
+                      <a:lightRig rig="twoPt" dir="t">
+                        <a:rot lat="0" lon="0" rev="7800000"/>
+                      </a:lightRig>
+                    </a:scene3d>
+                    <a:sp3d contourW="6350">
+                      <a:bevelT w="50800" h="16510"/>
+                      <a:contourClr>
+                        <a:srgbClr val="C0C0C0"/>
+                      </a:contourClr>
+                    </a:sp3d>
+                  </pic:spPr>
+                </pic:pic>
+              </a:graphicData>
+            </a:graphic>
+          </wp:anchor>
+        </w:drawing>
+      </w:r>
+      <w:r>
+        <w:t xml:space="preserve">Články, které jsou recenzentovi přiděleny k recenzi si zobrazí v sekci Recenze, kliknutím na záložku Články k recenzi. </w:t>
+      </w:r>
+      <w:r>
+        <w:t xml:space="preserve">V seznamu se zobrazuje název článku, jeho stav, datum vložení, jméno autora a </w:t>
+      </w:r>
+      <w:r>
+        <w:lastRenderedPageBreak/>
+        <w:t>spoluautorů. Pokud recenzent klikne na název článku, je přesměrován na stránku s recenzním formulářem.</w:t>
+      </w:r>
+    </w:p>
+    <w:p/>
+    <w:p>
+      <w:r>
+        <w:t>V</w:t>
+      </w:r>
+      <w:r>
+        <w:t> sekci Recenze si může recenzent zobrazit i články, ke kterým již recenze přidával. Dostane se k nim po kliknutí na záložku Recenzované články. Stejně jako v případě článků čekajících na recenzi dojde po kliknutí na jejich název k přesměrování na stránku s detaily o recenzi.</w:t>
       </w:r>
     </w:p>
     <w:p>
       <w:pPr>
         <w:pStyle w:val="Nadpis2"/>
       </w:pPr>
-      <w:r>
-        <w:t>Přehled recenzovaných příspěvků</w:t>
-      </w:r>
+      <w:bookmarkStart w:id="14" w:name="_Toc60164791"/>
+      <w:r>
+        <w:t>Recenzní formulář</w:t>
+      </w:r>
+      <w:bookmarkEnd w:id="14"/>
     </w:p>
     <w:p>
       <w:r>
-        <w:t>V tomto seznamu se recenzentovi zobrazí všechny již dříve recenzované články. Po kliknutí na jejich název se zobrazí detailní informace.</w:t>
-      </w:r>
+        <w:rPr>
+          <w:noProof/>
+        </w:rPr>
+        <w:drawing>
+          <wp:anchor distT="0" distB="0" distL="114300" distR="114300" simplePos="0" relativeHeight="251701248" behindDoc="0" locked="0" layoutInCell="1" allowOverlap="1" wp14:anchorId="5B08DD51" wp14:editId="6EF38056">
+            <wp:simplePos x="0" y="0"/>
+            <wp:positionH relativeFrom="margin">
+              <wp:posOffset>1699260</wp:posOffset>
+            </wp:positionH>
+            <wp:positionV relativeFrom="paragraph">
+              <wp:posOffset>553085</wp:posOffset>
+            </wp:positionV>
+            <wp:extent cx="2334717" cy="941070"/>
+            <wp:effectExtent l="171450" t="171450" r="199390" b="201930"/>
+            <wp:wrapTopAndBottom/>
+            <wp:docPr id="64" name="Obrázek 64"/>
+            <wp:cNvGraphicFramePr>
+              <a:graphicFrameLocks xmlns:a="http://schemas.openxmlformats.org/drawingml/2006/main" noChangeAspect="1"/>
+            </wp:cNvGraphicFramePr>
+            <a:graphic xmlns:a="http://schemas.openxmlformats.org/drawingml/2006/main">
+              <a:graphicData uri="http://schemas.openxmlformats.org/drawingml/2006/picture">
+                <pic:pic xmlns:pic="http://schemas.openxmlformats.org/drawingml/2006/picture">
+                  <pic:nvPicPr>
+                    <pic:cNvPr id="64" name="Obrázek 64"/>
+                    <pic:cNvPicPr/>
+                  </pic:nvPicPr>
+                  <pic:blipFill>
+                    <a:blip r:embed="rId27" cstate="print">
+                      <a:extLst>
+                        <a:ext uri="{28A0092B-C50C-407E-A947-70E740481C1C}">
+                          <a14:useLocalDpi xmlns:a14="http://schemas.microsoft.com/office/drawing/2010/main" val="0"/>
+                        </a:ext>
+                      </a:extLst>
+                    </a:blip>
+                    <a:stretch>
+                      <a:fillRect/>
+                    </a:stretch>
+                  </pic:blipFill>
+                  <pic:spPr>
+                    <a:xfrm>
+                      <a:off x="0" y="0"/>
+                      <a:ext cx="2334717" cy="941070"/>
+                    </a:xfrm>
+                    <a:prstGeom prst="rect">
+                      <a:avLst/>
+                    </a:prstGeom>
+                    <a:solidFill>
+                      <a:srgbClr val="FFFFFF">
+                        <a:shade val="85000"/>
+                      </a:srgbClr>
+                    </a:solidFill>
+                    <a:ln w="190500" cap="rnd">
+                      <a:solidFill>
+                        <a:srgbClr val="FFFFFF"/>
+                      </a:solidFill>
+                    </a:ln>
+                    <a:effectLst>
+                      <a:outerShdw blurRad="50000" algn="tl" rotWithShape="0">
+                        <a:srgbClr val="000000">
+                          <a:alpha val="41000"/>
+                        </a:srgbClr>
+                      </a:outerShdw>
+                    </a:effectLst>
+                    <a:scene3d>
+                      <a:camera prst="orthographicFront"/>
+                      <a:lightRig rig="twoPt" dir="t">
+                        <a:rot lat="0" lon="0" rev="7800000"/>
+                      </a:lightRig>
+                    </a:scene3d>
+                    <a:sp3d contourW="6350">
+                      <a:bevelT w="50800" h="16510"/>
+                      <a:contourClr>
+                        <a:srgbClr val="C0C0C0"/>
+                      </a:contourClr>
+                    </a:sp3d>
+                  </pic:spPr>
+                </pic:pic>
+              </a:graphicData>
+            </a:graphic>
+          </wp:anchor>
+        </w:drawing>
+      </w:r>
+      <w:r>
+        <w:t>Nový recenzní formulář začnete vyplňovat kliknutím na tlačítko Vyplnit recenzi článku, v pravé části stránky s detaily o vybraném článku.</w:t>
+      </w:r>
+    </w:p>
+    <w:p>
+      <w:r>
+        <w:rPr>
+          <w:noProof/>
+        </w:rPr>
+        <w:drawing>
+          <wp:anchor distT="0" distB="0" distL="114300" distR="114300" simplePos="0" relativeHeight="251700224" behindDoc="0" locked="0" layoutInCell="1" allowOverlap="1" wp14:anchorId="2F62CDC9" wp14:editId="5E5A222A">
+            <wp:simplePos x="0" y="0"/>
+            <wp:positionH relativeFrom="margin">
+              <wp:posOffset>784860</wp:posOffset>
+            </wp:positionH>
+            <wp:positionV relativeFrom="paragraph">
+              <wp:posOffset>1607820</wp:posOffset>
+            </wp:positionV>
+            <wp:extent cx="4194810" cy="3685540"/>
+            <wp:effectExtent l="190500" t="171450" r="186690" b="200660"/>
+            <wp:wrapTopAndBottom/>
+            <wp:docPr id="63" name="Obrázek 63" descr="Obsah obrázku text&#10;&#10;Popis byl vytvořen automaticky"/>
+            <wp:cNvGraphicFramePr>
+              <a:graphicFrameLocks xmlns:a="http://schemas.openxmlformats.org/drawingml/2006/main" noChangeAspect="1"/>
+            </wp:cNvGraphicFramePr>
+            <a:graphic xmlns:a="http://schemas.openxmlformats.org/drawingml/2006/main">
+              <a:graphicData uri="http://schemas.openxmlformats.org/drawingml/2006/picture">
+                <pic:pic xmlns:pic="http://schemas.openxmlformats.org/drawingml/2006/picture">
+                  <pic:nvPicPr>
+                    <pic:cNvPr id="63" name="Obrázek 63" descr="Obsah obrázku text&#10;&#10;Popis byl vytvořen automaticky"/>
+                    <pic:cNvPicPr/>
+                  </pic:nvPicPr>
+                  <pic:blipFill>
+                    <a:blip r:embed="rId28" cstate="print">
+                      <a:extLst>
+                        <a:ext uri="{28A0092B-C50C-407E-A947-70E740481C1C}">
+                          <a14:useLocalDpi xmlns:a14="http://schemas.microsoft.com/office/drawing/2010/main" val="0"/>
+                        </a:ext>
+                      </a:extLst>
+                    </a:blip>
+                    <a:stretch>
+                      <a:fillRect/>
+                    </a:stretch>
+                  </pic:blipFill>
+                  <pic:spPr>
+                    <a:xfrm>
+                      <a:off x="0" y="0"/>
+                      <a:ext cx="4194810" cy="3685540"/>
+                    </a:xfrm>
+                    <a:prstGeom prst="rect">
+                      <a:avLst/>
+                    </a:prstGeom>
+                    <a:solidFill>
+                      <a:srgbClr val="FFFFFF">
+                        <a:shade val="85000"/>
+                      </a:srgbClr>
+                    </a:solidFill>
+                    <a:ln w="190500" cap="rnd">
+                      <a:solidFill>
+                        <a:srgbClr val="FFFFFF"/>
+                      </a:solidFill>
+                    </a:ln>
+                    <a:effectLst>
+                      <a:outerShdw blurRad="50000" algn="tl" rotWithShape="0">
+                        <a:srgbClr val="000000">
+                          <a:alpha val="41000"/>
+                        </a:srgbClr>
+                      </a:outerShdw>
+                    </a:effectLst>
+                    <a:scene3d>
+                      <a:camera prst="orthographicFront"/>
+                      <a:lightRig rig="twoPt" dir="t">
+                        <a:rot lat="0" lon="0" rev="7800000"/>
+                      </a:lightRig>
+                    </a:scene3d>
+                    <a:sp3d contourW="6350">
+                      <a:bevelT w="50800" h="16510"/>
+                      <a:contourClr>
+                        <a:srgbClr val="C0C0C0"/>
+                      </a:contourClr>
+                    </a:sp3d>
+                  </pic:spPr>
+                </pic:pic>
+              </a:graphicData>
+            </a:graphic>
+            <wp14:sizeRelH relativeFrom="margin">
+              <wp14:pctWidth>0</wp14:pctWidth>
+            </wp14:sizeRelH>
+            <wp14:sizeRelV relativeFrom="margin">
+              <wp14:pctHeight>0</wp14:pctHeight>
+            </wp14:sizeRelV>
+          </wp:anchor>
+        </w:drawing>
+      </w:r>
+      <w:r>
+        <w:t>Zobrazí se vám tento formulář:</w:t>
+      </w:r>
+    </w:p>
+    <w:p>
+      <w:r>
+        <w:t>V první části vyberete v každém ze čtyř rozbalovacích polí hodnocení konkrétního aspektu</w:t>
+      </w:r>
+      <w:r>
+        <w:t xml:space="preserve"> hodnoceného článku. Prvním je aktuálnost, zajímavost a přínosnost, druhým aspektem je originalita, třetím profesionální úroveň a posledním aspektem je jazyková a stylistická úroveň. Ve druhé části formuláře máte prostor zadat libovolný text. Celou recenzi dokončíte kliknutím na tlačítko Uložit recenzi ve spodní části stránky.</w:t>
+      </w:r>
+      <w:r>
+        <w:br w:type="page"/>
+      </w:r>
+    </w:p>
+    <w:p>
+      <w:r>
+        <w:lastRenderedPageBreak/>
+        <w:t>V případě, že jste již k článku recenzi přidali, můžete si ji otevřít v detailu článku kliknutím na tlačítko Zobrazit můj posudek.</w:t>
+      </w:r>
+    </w:p>
+    <w:p>
+      <w:r>
+        <w:rPr>
+          <w:noProof/>
+        </w:rPr>
+        <w:drawing>
+          <wp:anchor distT="0" distB="0" distL="114300" distR="114300" simplePos="0" relativeHeight="251702272" behindDoc="0" locked="0" layoutInCell="1" allowOverlap="1" wp14:anchorId="430597C3" wp14:editId="4443816E">
+            <wp:simplePos x="0" y="0"/>
+            <wp:positionH relativeFrom="margin">
+              <wp:align>center</wp:align>
+            </wp:positionH>
+            <wp:positionV relativeFrom="paragraph">
+              <wp:posOffset>171450</wp:posOffset>
+            </wp:positionV>
+            <wp:extent cx="3128010" cy="1587210"/>
+            <wp:effectExtent l="190500" t="171450" r="186690" b="184785"/>
+            <wp:wrapTopAndBottom/>
+            <wp:docPr id="65" name="Obrázek 65"/>
+            <wp:cNvGraphicFramePr>
+              <a:graphicFrameLocks xmlns:a="http://schemas.openxmlformats.org/drawingml/2006/main" noChangeAspect="1"/>
+            </wp:cNvGraphicFramePr>
+            <a:graphic xmlns:a="http://schemas.openxmlformats.org/drawingml/2006/main">
+              <a:graphicData uri="http://schemas.openxmlformats.org/drawingml/2006/picture">
+                <pic:pic xmlns:pic="http://schemas.openxmlformats.org/drawingml/2006/picture">
+                  <pic:nvPicPr>
+                    <pic:cNvPr id="65" name="Obrázek 65"/>
+                    <pic:cNvPicPr/>
+                  </pic:nvPicPr>
+                  <pic:blipFill>
+                    <a:blip r:embed="rId29">
+                      <a:extLst>
+                        <a:ext uri="{28A0092B-C50C-407E-A947-70E740481C1C}">
+                          <a14:useLocalDpi xmlns:a14="http://schemas.microsoft.com/office/drawing/2010/main" val="0"/>
+                        </a:ext>
+                      </a:extLst>
+                    </a:blip>
+                    <a:stretch>
+                      <a:fillRect/>
+                    </a:stretch>
+                  </pic:blipFill>
+                  <pic:spPr>
+                    <a:xfrm>
+                      <a:off x="0" y="0"/>
+                      <a:ext cx="3128010" cy="1587210"/>
+                    </a:xfrm>
+                    <a:prstGeom prst="rect">
+                      <a:avLst/>
+                    </a:prstGeom>
+                    <a:solidFill>
+                      <a:srgbClr val="FFFFFF">
+                        <a:shade val="85000"/>
+                      </a:srgbClr>
+                    </a:solidFill>
+                    <a:ln w="190500" cap="rnd">
+                      <a:solidFill>
+                        <a:srgbClr val="FFFFFF"/>
+                      </a:solidFill>
+                    </a:ln>
+                    <a:effectLst>
+                      <a:outerShdw blurRad="50000" algn="tl" rotWithShape="0">
+                        <a:srgbClr val="000000">
+                          <a:alpha val="41000"/>
+                        </a:srgbClr>
+                      </a:outerShdw>
+                    </a:effectLst>
+                    <a:scene3d>
+                      <a:camera prst="orthographicFront"/>
+                      <a:lightRig rig="twoPt" dir="t">
+                        <a:rot lat="0" lon="0" rev="7800000"/>
+                      </a:lightRig>
+                    </a:scene3d>
+                    <a:sp3d contourW="6350">
+                      <a:bevelT w="50800" h="16510"/>
+                      <a:contourClr>
+                        <a:srgbClr val="C0C0C0"/>
+                      </a:contourClr>
+                    </a:sp3d>
+                  </pic:spPr>
+                </pic:pic>
+              </a:graphicData>
+            </a:graphic>
+          </wp:anchor>
+        </w:drawing>
+      </w:r>
+    </w:p>
+    <w:p>
+      <w:pPr>
+        <w:pStyle w:val="Nadpis1"/>
+      </w:pPr>
+      <w:bookmarkStart w:id="15" w:name="_Toc60164792"/>
+      <w:r>
+        <w:t>Funkce pro šéfredaktora</w:t>
+      </w:r>
+      <w:bookmarkEnd w:id="15"/>
     </w:p>
     <w:p>
       <w:pPr>
         <w:pStyle w:val="Nadpis2"/>
       </w:pPr>
-      <w:bookmarkStart w:id="14" w:name="_Toc57923319"/>
-      <w:r>
-        <w:t>Recenzní formulář</w:t>
-      </w:r>
-      <w:bookmarkEnd w:id="14"/>
+      <w:bookmarkStart w:id="16" w:name="_Toc60164793"/>
+      <w:r>
+        <w:t>Přehled příspěvků a jejich stavu</w:t>
+      </w:r>
+      <w:bookmarkEnd w:id="16"/>
+    </w:p>
+    <w:p>
+      <w:pPr>
+        <w:pStyle w:val="Nadpis2"/>
+      </w:pPr>
+      <w:bookmarkStart w:id="17" w:name="_Toc60164794"/>
+      <w:r>
+        <w:t>Předání příspěvku k recenzi</w:t>
+      </w:r>
+      <w:bookmarkEnd w:id="17"/>
     </w:p>
     <w:p/>
     <w:p>
       <w:pPr>
         <w:pStyle w:val="Nadpis1"/>
       </w:pPr>
-      <w:bookmarkStart w:id="15" w:name="_Toc57923320"/>
-      <w:r>
-        <w:t>Funkce pro šéfredaktora</w:t>
-      </w:r>
-      <w:bookmarkEnd w:id="15"/>
+      <w:bookmarkStart w:id="18" w:name="_Toc60164795"/>
+      <w:r>
+        <w:t>Funkce pro nepřihlášené uživatele</w:t>
+      </w:r>
+      <w:bookmarkEnd w:id="18"/>
     </w:p>
     <w:p>
       <w:pPr>
         <w:pStyle w:val="Nadpis2"/>
       </w:pPr>
-      <w:bookmarkStart w:id="16" w:name="_Toc57923321"/>
-      <w:r>
-        <w:t>Přehled příspěvků a jejich stavu</w:t>
-      </w:r>
-      <w:bookmarkEnd w:id="16"/>
-    </w:p>
-    <w:p>
-      <w:pPr>
-        <w:pStyle w:val="Nadpis2"/>
-      </w:pPr>
-      <w:r>
-        <w:t>Předání příspěvku k recenzi</w:t>
-      </w:r>
-    </w:p>
-    <w:p/>
-    <w:p>
-      <w:pPr>
-        <w:pStyle w:val="Nadpis1"/>
-      </w:pPr>
-      <w:bookmarkStart w:id="17" w:name="_Toc57923322"/>
-      <w:r>
-        <w:t>Funkce pro nepřihlášené uživatele</w:t>
-      </w:r>
-      <w:bookmarkEnd w:id="17"/>
-    </w:p>
-    <w:p>
-      <w:pPr>
-        <w:pStyle w:val="Nadpis2"/>
-      </w:pPr>
-      <w:bookmarkStart w:id="18" w:name="_Toc57923323"/>
+      <w:bookmarkStart w:id="19" w:name="_Toc60164796"/>
       <w:r>
         <w:t>Prohlížení veřejných informací</w:t>
       </w:r>
-      <w:bookmarkEnd w:id="18"/>
+      <w:bookmarkEnd w:id="19"/>
     </w:p>
     <w:sectPr>
       <w:pgSz w:w="11906" w:h="16838"/>
@@ -10227,6 +10797,21 @@
 </file>
 
 <file path=customXml/item3.xml><?xml version="1.0" encoding="utf-8"?>
+<p:properties xmlns:p="http://schemas.microsoft.com/office/2006/metadata/properties" xmlns:xsi="http://www.w3.org/2001/XMLSchema-instance" xmlns:pc="http://schemas.microsoft.com/office/infopath/2007/PartnerControls">
+  <documentManagement/>
+</p:properties>
+</file>
+
+<file path=customXml/item4.xml><?xml version="1.0" encoding="utf-8"?>
+<?mso-contentType ?>
+<FormTemplates xmlns="http://schemas.microsoft.com/sharepoint/v3/contenttype/forms">
+  <Display>DocumentLibraryForm</Display>
+  <Edit>DocumentLibraryForm</Edit>
+  <New>DocumentLibraryForm</New>
+</FormTemplates>
+</file>
+
+<file path=customXml/item5.xml><?xml version="1.0" encoding="utf-8"?>
 <ct:contentTypeSchema xmlns:ct="http://schemas.microsoft.com/office/2006/metadata/contentType" xmlns:ma="http://schemas.microsoft.com/office/2006/metadata/properties/metaAttributes" ct:_="" ma:_="" ma:contentTypeName="Dokument" ma:contentTypeID="0x0101004F7B6DC845F01641AC1819E233C32348" ma:contentTypeVersion="6" ma:contentTypeDescription="Vytvoří nový dokument" ma:contentTypeScope="" ma:versionID="195fb975806c9b71bd4db80fda2f3649">
   <xsd:schema xmlns:xsd="http://www.w3.org/2001/XMLSchema" xmlns:xs="http://www.w3.org/2001/XMLSchema" xmlns:p="http://schemas.microsoft.com/office/2006/metadata/properties" xmlns:ns2="257ed0fd-0c01-4892-a7d0-e889d1c5a7c5" targetNamespace="http://schemas.microsoft.com/office/2006/metadata/properties" ma:root="true" ma:fieldsID="3a9d68afe9b8dca9cb99d9d19d8e5dc9" ns2:_="">
     <xsd:import namespace="257ed0fd-0c01-4892-a7d0-e889d1c5a7c5"/>
@@ -10384,21 +10969,6 @@
 </ct:contentTypeSchema>
 </file>
 
-<file path=customXml/item4.xml><?xml version="1.0" encoding="utf-8"?>
-<?mso-contentType ?>
-<FormTemplates xmlns="http://schemas.microsoft.com/sharepoint/v3/contenttype/forms">
-  <Display>DocumentLibraryForm</Display>
-  <Edit>DocumentLibraryForm</Edit>
-  <New>DocumentLibraryForm</New>
-</FormTemplates>
-</file>
-
-<file path=customXml/item5.xml><?xml version="1.0" encoding="utf-8"?>
-<p:properties xmlns:p="http://schemas.microsoft.com/office/2006/metadata/properties" xmlns:xsi="http://www.w3.org/2001/XMLSchema-instance" xmlns:pc="http://schemas.microsoft.com/office/infopath/2007/PartnerControls">
-  <documentManagement/>
-</p:properties>
-</file>
-
 <file path=customXml/itemProps1.xml><?xml version="1.0" encoding="utf-8"?>
 <ds:datastoreItem xmlns:ds="http://schemas.openxmlformats.org/officeDocument/2006/customXml" ds:itemID="{55AF091B-3C7A-41E3-B477-F2FDAA23CFDA}">
   <ds:schemaRefs>
@@ -10416,6 +10986,23 @@
 </file>
 
 <file path=customXml/itemProps3.xml><?xml version="1.0" encoding="utf-8"?>
+<ds:datastoreItem xmlns:ds="http://schemas.openxmlformats.org/officeDocument/2006/customXml" ds:itemID="{E51FDD0E-D6B0-4081-92D0-98072D549600}">
+  <ds:schemaRefs>
+    <ds:schemaRef ds:uri="http://schemas.microsoft.com/office/2006/metadata/properties"/>
+    <ds:schemaRef ds:uri="http://schemas.microsoft.com/office/infopath/2007/PartnerControls"/>
+  </ds:schemaRefs>
+</ds:datastoreItem>
+</file>
+
+<file path=customXml/itemProps4.xml><?xml version="1.0" encoding="utf-8"?>
+<ds:datastoreItem xmlns:ds="http://schemas.openxmlformats.org/officeDocument/2006/customXml" ds:itemID="{096FC4AC-42B3-49BF-AE3F-ECA28AEAA581}">
+  <ds:schemaRefs>
+    <ds:schemaRef ds:uri="http://schemas.microsoft.com/sharepoint/v3/contenttype/forms"/>
+  </ds:schemaRefs>
+</ds:datastoreItem>
+</file>
+
+<file path=customXml/itemProps5.xml><?xml version="1.0" encoding="utf-8"?>
 <ds:datastoreItem xmlns:ds="http://schemas.openxmlformats.org/officeDocument/2006/customXml" ds:itemID="{1C243E1E-D063-483D-A56D-2B510804D4FB}">
   <ds:schemaRefs>
     <ds:schemaRef ds:uri="http://schemas.microsoft.com/office/2006/metadata/contentType"/>
@@ -10431,21 +11018,4 @@
     <ds:schemaRef ds:uri="http://schemas.microsoft.com/internal/obd"/>
   </ds:schemaRefs>
 </ds:datastoreItem>
-</file>
-
-<file path=customXml/itemProps4.xml><?xml version="1.0" encoding="utf-8"?>
-<ds:datastoreItem xmlns:ds="http://schemas.openxmlformats.org/officeDocument/2006/customXml" ds:itemID="{096FC4AC-42B3-49BF-AE3F-ECA28AEAA581}">
-  <ds:schemaRefs>
-    <ds:schemaRef ds:uri="http://schemas.microsoft.com/sharepoint/v3/contenttype/forms"/>
-  </ds:schemaRefs>
-</ds:datastoreItem>
-</file>
-
-<file path=customXml/itemProps5.xml><?xml version="1.0" encoding="utf-8"?>
-<ds:datastoreItem xmlns:ds="http://schemas.openxmlformats.org/officeDocument/2006/customXml" ds:itemID="{E51FDD0E-D6B0-4081-92D0-98072D549600}">
-  <ds:schemaRefs>
-    <ds:schemaRef ds:uri="http://schemas.microsoft.com/office/2006/metadata/properties"/>
-    <ds:schemaRef ds:uri="http://schemas.microsoft.com/office/infopath/2007/PartnerControls"/>
-  </ds:schemaRefs>
-</ds:datastoreItem>
 </file>
</xml_diff>

<commit_message>
Tohle by už měla být finální úprava před odevzdáním k oponentuře
</commit_message>
<xml_diff>
--- a/Dokumenty/Logos polytechnikos - Příručka uživatele.docx
+++ b/Dokumenty/Logos polytechnikos - Příručka uživatele.docx
@@ -3977,8 +3977,19 @@
                                     <w:sz w:val="56"/>
                                     <w:szCs w:val="56"/>
                                   </w:rPr>
-                                  <w:t>Logos Polytechnikos</w:t>
+                                  <w:t xml:space="preserve">Logos </w:t>
                                 </w:r>
+                                <w:proofErr w:type="spellStart"/>
+                                <w:r>
+                                  <w:rPr>
+                                    <w:rFonts w:asciiTheme="majorHAnsi" w:eastAsiaTheme="majorEastAsia" w:hAnsiTheme="majorHAnsi" w:cstheme="majorBidi"/>
+                                    <w:color w:val="262626" w:themeColor="text1" w:themeTint="D9"/>
+                                    <w:sz w:val="56"/>
+                                    <w:szCs w:val="56"/>
+                                  </w:rPr>
+                                  <w:t>Polytechnikos</w:t>
+                                </w:r>
+                                <w:proofErr w:type="spellEnd"/>
                               </w:p>
                               <w:p>
                                 <w:pPr>
@@ -4095,8 +4106,19 @@
                               <w:sz w:val="56"/>
                               <w:szCs w:val="56"/>
                             </w:rPr>
-                            <w:t>Logos Polytechnikos</w:t>
+                            <w:t xml:space="preserve">Logos </w:t>
                           </w:r>
+                          <w:proofErr w:type="spellStart"/>
+                          <w:r>
+                            <w:rPr>
+                              <w:rFonts w:asciiTheme="majorHAnsi" w:eastAsiaTheme="majorEastAsia" w:hAnsiTheme="majorHAnsi" w:cstheme="majorBidi"/>
+                              <w:color w:val="262626" w:themeColor="text1" w:themeTint="D9"/>
+                              <w:sz w:val="56"/>
+                              <w:szCs w:val="56"/>
+                            </w:rPr>
+                            <w:t>Polytechnikos</w:t>
+                          </w:r>
+                          <w:proofErr w:type="spellEnd"/>
                         </w:p>
                         <w:p>
                           <w:pPr>
@@ -4200,7 +4222,7 @@
           <w:r>
             <w:fldChar w:fldCharType="separate"/>
           </w:r>
-          <w:hyperlink w:anchor="_Toc60164777" w:history="1">
+          <w:hyperlink w:anchor="_Toc60171056" w:history="1">
             <w:r>
               <w:rPr>
                 <w:rStyle w:val="Hypertextovodkaz"/>
@@ -4241,7 +4263,7 @@
                 <w:noProof/>
                 <w:webHidden/>
               </w:rPr>
-              <w:instrText xml:space="preserve"> PAGEREF _Toc60164777 \h </w:instrText>
+              <w:instrText xml:space="preserve"> PAGEREF _Toc60171056 \h </w:instrText>
             </w:r>
             <w:r>
               <w:rPr>
@@ -4284,7 +4306,7 @@
               <w:noProof/>
             </w:rPr>
           </w:pPr>
-          <w:hyperlink w:anchor="_Toc60164778" w:history="1">
+          <w:hyperlink w:anchor="_Toc60171057" w:history="1">
             <w:r>
               <w:rPr>
                 <w:rStyle w:val="Hypertextovodkaz"/>
@@ -4325,7 +4347,7 @@
                 <w:noProof/>
                 <w:webHidden/>
               </w:rPr>
-              <w:instrText xml:space="preserve"> PAGEREF _Toc60164778 \h </w:instrText>
+              <w:instrText xml:space="preserve"> PAGEREF _Toc60171057 \h </w:instrText>
             </w:r>
             <w:r>
               <w:rPr>
@@ -4368,7 +4390,7 @@
               <w:noProof/>
             </w:rPr>
           </w:pPr>
-          <w:hyperlink w:anchor="_Toc60164779" w:history="1">
+          <w:hyperlink w:anchor="_Toc60171058" w:history="1">
             <w:r>
               <w:rPr>
                 <w:rStyle w:val="Hypertextovodkaz"/>
@@ -4409,7 +4431,7 @@
                 <w:noProof/>
                 <w:webHidden/>
               </w:rPr>
-              <w:instrText xml:space="preserve"> PAGEREF _Toc60164779 \h </w:instrText>
+              <w:instrText xml:space="preserve"> PAGEREF _Toc60171058 \h </w:instrText>
             </w:r>
             <w:r>
               <w:rPr>
@@ -4452,7 +4474,7 @@
               <w:noProof/>
             </w:rPr>
           </w:pPr>
-          <w:hyperlink w:anchor="_Toc60164780" w:history="1">
+          <w:hyperlink w:anchor="_Toc60171059" w:history="1">
             <w:r>
               <w:rPr>
                 <w:rStyle w:val="Hypertextovodkaz"/>
@@ -4493,7 +4515,7 @@
                 <w:noProof/>
                 <w:webHidden/>
               </w:rPr>
-              <w:instrText xml:space="preserve"> PAGEREF _Toc60164780 \h </w:instrText>
+              <w:instrText xml:space="preserve"> PAGEREF _Toc60171059 \h </w:instrText>
             </w:r>
             <w:r>
               <w:rPr>
@@ -4536,7 +4558,7 @@
               <w:noProof/>
             </w:rPr>
           </w:pPr>
-          <w:hyperlink w:anchor="_Toc60164781" w:history="1">
+          <w:hyperlink w:anchor="_Toc60171060" w:history="1">
             <w:r>
               <w:rPr>
                 <w:rStyle w:val="Hypertextovodkaz"/>
@@ -4577,7 +4599,7 @@
                 <w:noProof/>
                 <w:webHidden/>
               </w:rPr>
-              <w:instrText xml:space="preserve"> PAGEREF _Toc60164781 \h </w:instrText>
+              <w:instrText xml:space="preserve"> PAGEREF _Toc60171060 \h </w:instrText>
             </w:r>
             <w:r>
               <w:rPr>
@@ -4620,7 +4642,7 @@
               <w:noProof/>
             </w:rPr>
           </w:pPr>
-          <w:hyperlink w:anchor="_Toc60164782" w:history="1">
+          <w:hyperlink w:anchor="_Toc60171061" w:history="1">
             <w:r>
               <w:rPr>
                 <w:rStyle w:val="Hypertextovodkaz"/>
@@ -4661,7 +4683,7 @@
                 <w:noProof/>
                 <w:webHidden/>
               </w:rPr>
-              <w:instrText xml:space="preserve"> PAGEREF _Toc60164782 \h </w:instrText>
+              <w:instrText xml:space="preserve"> PAGEREF _Toc60171061 \h </w:instrText>
             </w:r>
             <w:r>
               <w:rPr>
@@ -4704,7 +4726,7 @@
               <w:noProof/>
             </w:rPr>
           </w:pPr>
-          <w:hyperlink w:anchor="_Toc60164783" w:history="1">
+          <w:hyperlink w:anchor="_Toc60171062" w:history="1">
             <w:r>
               <w:rPr>
                 <w:rStyle w:val="Hypertextovodkaz"/>
@@ -4745,7 +4767,7 @@
                 <w:noProof/>
                 <w:webHidden/>
               </w:rPr>
-              <w:instrText xml:space="preserve"> PAGEREF _Toc60164783 \h </w:instrText>
+              <w:instrText xml:space="preserve"> PAGEREF _Toc60171062 \h </w:instrText>
             </w:r>
             <w:r>
               <w:rPr>
@@ -4788,7 +4810,7 @@
               <w:noProof/>
             </w:rPr>
           </w:pPr>
-          <w:hyperlink w:anchor="_Toc60164784" w:history="1">
+          <w:hyperlink w:anchor="_Toc60171063" w:history="1">
             <w:r>
               <w:rPr>
                 <w:rStyle w:val="Hypertextovodkaz"/>
@@ -4829,7 +4851,7 @@
                 <w:noProof/>
                 <w:webHidden/>
               </w:rPr>
-              <w:instrText xml:space="preserve"> PAGEREF _Toc60164784 \h </w:instrText>
+              <w:instrText xml:space="preserve"> PAGEREF _Toc60171063 \h </w:instrText>
             </w:r>
             <w:r>
               <w:rPr>
@@ -4872,7 +4894,7 @@
               <w:noProof/>
             </w:rPr>
           </w:pPr>
-          <w:hyperlink w:anchor="_Toc60164785" w:history="1">
+          <w:hyperlink w:anchor="_Toc60171064" w:history="1">
             <w:r>
               <w:rPr>
                 <w:rStyle w:val="Hypertextovodkaz"/>
@@ -4913,7 +4935,7 @@
                 <w:noProof/>
                 <w:webHidden/>
               </w:rPr>
-              <w:instrText xml:space="preserve"> PAGEREF _Toc60164785 \h </w:instrText>
+              <w:instrText xml:space="preserve"> PAGEREF _Toc60171064 \h </w:instrText>
             </w:r>
             <w:r>
               <w:rPr>
@@ -4956,7 +4978,7 @@
               <w:noProof/>
             </w:rPr>
           </w:pPr>
-          <w:hyperlink w:anchor="_Toc60164786" w:history="1">
+          <w:hyperlink w:anchor="_Toc60171065" w:history="1">
             <w:r>
               <w:rPr>
                 <w:rStyle w:val="Hypertextovodkaz"/>
@@ -4997,7 +5019,7 @@
                 <w:noProof/>
                 <w:webHidden/>
               </w:rPr>
-              <w:instrText xml:space="preserve"> PAGEREF _Toc60164786 \h </w:instrText>
+              <w:instrText xml:space="preserve"> PAGEREF _Toc60171065 \h </w:instrText>
             </w:r>
             <w:r>
               <w:rPr>
@@ -5040,7 +5062,7 @@
               <w:noProof/>
             </w:rPr>
           </w:pPr>
-          <w:hyperlink w:anchor="_Toc60164787" w:history="1">
+          <w:hyperlink w:anchor="_Toc60171066" w:history="1">
             <w:r>
               <w:rPr>
                 <w:rStyle w:val="Hypertextovodkaz"/>
@@ -5081,7 +5103,7 @@
                 <w:noProof/>
                 <w:webHidden/>
               </w:rPr>
-              <w:instrText xml:space="preserve"> PAGEREF _Toc60164787 \h </w:instrText>
+              <w:instrText xml:space="preserve"> PAGEREF _Toc60171066 \h </w:instrText>
             </w:r>
             <w:r>
               <w:rPr>
@@ -5124,7 +5146,7 @@
               <w:noProof/>
             </w:rPr>
           </w:pPr>
-          <w:hyperlink w:anchor="_Toc60164788" w:history="1">
+          <w:hyperlink w:anchor="_Toc60171067" w:history="1">
             <w:r>
               <w:rPr>
                 <w:rStyle w:val="Hypertextovodkaz"/>
@@ -5165,7 +5187,7 @@
                 <w:noProof/>
                 <w:webHidden/>
               </w:rPr>
-              <w:instrText xml:space="preserve"> PAGEREF _Toc60164788 \h </w:instrText>
+              <w:instrText xml:space="preserve"> PAGEREF _Toc60171067 \h </w:instrText>
             </w:r>
             <w:r>
               <w:rPr>
@@ -5208,7 +5230,7 @@
               <w:noProof/>
             </w:rPr>
           </w:pPr>
-          <w:hyperlink w:anchor="_Toc60164789" w:history="1">
+          <w:hyperlink w:anchor="_Toc60171068" w:history="1">
             <w:r>
               <w:rPr>
                 <w:rStyle w:val="Hypertextovodkaz"/>
@@ -5249,7 +5271,7 @@
                 <w:noProof/>
                 <w:webHidden/>
               </w:rPr>
-              <w:instrText xml:space="preserve"> PAGEREF _Toc60164789 \h </w:instrText>
+              <w:instrText xml:space="preserve"> PAGEREF _Toc60171068 \h </w:instrText>
             </w:r>
             <w:r>
               <w:rPr>
@@ -5292,7 +5314,7 @@
               <w:noProof/>
             </w:rPr>
           </w:pPr>
-          <w:hyperlink w:anchor="_Toc60164790" w:history="1">
+          <w:hyperlink w:anchor="_Toc60171069" w:history="1">
             <w:r>
               <w:rPr>
                 <w:rStyle w:val="Hypertextovodkaz"/>
@@ -5333,7 +5355,7 @@
                 <w:noProof/>
                 <w:webHidden/>
               </w:rPr>
-              <w:instrText xml:space="preserve"> PAGEREF _Toc60164790 \h </w:instrText>
+              <w:instrText xml:space="preserve"> PAGEREF _Toc60171069 \h </w:instrText>
             </w:r>
             <w:r>
               <w:rPr>
@@ -5376,7 +5398,7 @@
               <w:noProof/>
             </w:rPr>
           </w:pPr>
-          <w:hyperlink w:anchor="_Toc60164791" w:history="1">
+          <w:hyperlink w:anchor="_Toc60171070" w:history="1">
             <w:r>
               <w:rPr>
                 <w:rStyle w:val="Hypertextovodkaz"/>
@@ -5417,7 +5439,7 @@
                 <w:noProof/>
                 <w:webHidden/>
               </w:rPr>
-              <w:instrText xml:space="preserve"> PAGEREF _Toc60164791 \h </w:instrText>
+              <w:instrText xml:space="preserve"> PAGEREF _Toc60171070 \h </w:instrText>
             </w:r>
             <w:r>
               <w:rPr>
@@ -5460,7 +5482,7 @@
               <w:noProof/>
             </w:rPr>
           </w:pPr>
-          <w:hyperlink w:anchor="_Toc60164792" w:history="1">
+          <w:hyperlink w:anchor="_Toc60171071" w:history="1">
             <w:r>
               <w:rPr>
                 <w:rStyle w:val="Hypertextovodkaz"/>
@@ -5501,7 +5523,7 @@
                 <w:noProof/>
                 <w:webHidden/>
               </w:rPr>
-              <w:instrText xml:space="preserve"> PAGEREF _Toc60164792 \h </w:instrText>
+              <w:instrText xml:space="preserve"> PAGEREF _Toc60171071 \h </w:instrText>
             </w:r>
             <w:r>
               <w:rPr>
@@ -5521,7 +5543,7 @@
                 <w:noProof/>
                 <w:webHidden/>
               </w:rPr>
-              <w:t>8</w:t>
+              <w:t>9</w:t>
             </w:r>
             <w:r>
               <w:rPr>
@@ -5544,7 +5566,7 @@
               <w:noProof/>
             </w:rPr>
           </w:pPr>
-          <w:hyperlink w:anchor="_Toc60164793" w:history="1">
+          <w:hyperlink w:anchor="_Toc60171072" w:history="1">
             <w:r>
               <w:rPr>
                 <w:rStyle w:val="Hypertextovodkaz"/>
@@ -5585,7 +5607,7 @@
                 <w:noProof/>
                 <w:webHidden/>
               </w:rPr>
-              <w:instrText xml:space="preserve"> PAGEREF _Toc60164793 \h </w:instrText>
+              <w:instrText xml:space="preserve"> PAGEREF _Toc60171072 \h </w:instrText>
             </w:r>
             <w:r>
               <w:rPr>
@@ -5605,7 +5627,7 @@
                 <w:noProof/>
                 <w:webHidden/>
               </w:rPr>
-              <w:t>8</w:t>
+              <w:t>9</w:t>
             </w:r>
             <w:r>
               <w:rPr>
@@ -5628,7 +5650,7 @@
               <w:noProof/>
             </w:rPr>
           </w:pPr>
-          <w:hyperlink w:anchor="_Toc60164794" w:history="1">
+          <w:hyperlink w:anchor="_Toc60171073" w:history="1">
             <w:r>
               <w:rPr>
                 <w:rStyle w:val="Hypertextovodkaz"/>
@@ -5648,7 +5670,7 @@
                 <w:rStyle w:val="Hypertextovodkaz"/>
                 <w:noProof/>
               </w:rPr>
-              <w:t>Předání příspěvku k recenzi</w:t>
+              <w:t>Předání příspěvku k recenzi</w:t>
             </w:r>
             <w:r>
               <w:rPr>
@@ -5669,7 +5691,7 @@
                 <w:noProof/>
                 <w:webHidden/>
               </w:rPr>
-              <w:instrText xml:space="preserve"> PAGEREF _Toc60164794 \h </w:instrText>
+              <w:instrText xml:space="preserve"> PAGEREF _Toc60171073 \h </w:instrText>
             </w:r>
             <w:r>
               <w:rPr>
@@ -5689,7 +5711,91 @@
                 <w:noProof/>
                 <w:webHidden/>
               </w:rPr>
-              <w:t>8</w:t>
+              <w:t>9</w:t>
+            </w:r>
+            <w:r>
+              <w:rPr>
+                <w:noProof/>
+                <w:webHidden/>
+              </w:rPr>
+              <w:fldChar w:fldCharType="end"/>
+            </w:r>
+          </w:hyperlink>
+        </w:p>
+        <w:p>
+          <w:pPr>
+            <w:pStyle w:val="Obsah2"/>
+            <w:tabs>
+              <w:tab w:val="left" w:pos="880"/>
+              <w:tab w:val="right" w:leader="dot" w:pos="9062"/>
+            </w:tabs>
+            <w:rPr>
+              <w:rFonts w:cstheme="minorBidi"/>
+              <w:noProof/>
+            </w:rPr>
+          </w:pPr>
+          <w:hyperlink w:anchor="_Toc60171074" w:history="1">
+            <w:r>
+              <w:rPr>
+                <w:rStyle w:val="Hypertextovodkaz"/>
+                <w:noProof/>
+              </w:rPr>
+              <w:t>8.3</w:t>
+            </w:r>
+            <w:r>
+              <w:rPr>
+                <w:rFonts w:cstheme="minorBidi"/>
+                <w:noProof/>
+              </w:rPr>
+              <w:tab/>
+            </w:r>
+            <w:r>
+              <w:rPr>
+                <w:rStyle w:val="Hypertextovodkaz"/>
+                <w:noProof/>
+              </w:rPr>
+              <w:t>Správa uživatelů</w:t>
+            </w:r>
+            <w:r>
+              <w:rPr>
+                <w:noProof/>
+                <w:webHidden/>
+              </w:rPr>
+              <w:tab/>
+            </w:r>
+            <w:r>
+              <w:rPr>
+                <w:noProof/>
+                <w:webHidden/>
+              </w:rPr>
+              <w:fldChar w:fldCharType="begin"/>
+            </w:r>
+            <w:r>
+              <w:rPr>
+                <w:noProof/>
+                <w:webHidden/>
+              </w:rPr>
+              <w:instrText xml:space="preserve"> PAGEREF _Toc60171074 \h </w:instrText>
+            </w:r>
+            <w:r>
+              <w:rPr>
+                <w:noProof/>
+                <w:webHidden/>
+              </w:rPr>
+            </w:r>
+            <w:r>
+              <w:rPr>
+                <w:noProof/>
+                <w:webHidden/>
+              </w:rPr>
+              <w:fldChar w:fldCharType="separate"/>
+            </w:r>
+            <w:r>
+              <w:rPr>
+                <w:noProof/>
+                <w:webHidden/>
+              </w:rPr>
+              <w:t>9</w:t>
             </w:r>
             <w:r>
               <w:rPr>
@@ -5712,7 +5818,7 @@
               <w:noProof/>
             </w:rPr>
           </w:pPr>
-          <w:hyperlink w:anchor="_Toc60164795" w:history="1">
+          <w:hyperlink w:anchor="_Toc60171075" w:history="1">
             <w:r>
               <w:rPr>
                 <w:rStyle w:val="Hypertextovodkaz"/>
@@ -5753,7 +5859,7 @@
                 <w:noProof/>
                 <w:webHidden/>
               </w:rPr>
-              <w:instrText xml:space="preserve"> PAGEREF _Toc60164795 \h </w:instrText>
+              <w:instrText xml:space="preserve"> PAGEREF _Toc60171075 \h </w:instrText>
             </w:r>
             <w:r>
               <w:rPr>
@@ -5773,7 +5879,7 @@
                 <w:noProof/>
                 <w:webHidden/>
               </w:rPr>
-              <w:t>8</w:t>
+              <w:t>9</w:t>
             </w:r>
             <w:r>
               <w:rPr>
@@ -5796,7 +5902,7 @@
               <w:noProof/>
             </w:rPr>
           </w:pPr>
-          <w:hyperlink w:anchor="_Toc60164796" w:history="1">
+          <w:hyperlink w:anchor="_Toc60171076" w:history="1">
             <w:r>
               <w:rPr>
                 <w:rStyle w:val="Hypertextovodkaz"/>
@@ -5837,7 +5943,7 @@
                 <w:noProof/>
                 <w:webHidden/>
               </w:rPr>
-              <w:instrText xml:space="preserve"> PAGEREF _Toc60164796 \h </w:instrText>
+              <w:instrText xml:space="preserve"> PAGEREF _Toc60171076 \h </w:instrText>
             </w:r>
             <w:r>
               <w:rPr>
@@ -5857,7 +5963,7 @@
                 <w:noProof/>
                 <w:webHidden/>
               </w:rPr>
-              <w:t>8</w:t>
+              <w:t>9</w:t>
             </w:r>
             <w:r>
               <w:rPr>
@@ -5897,7 +6003,7 @@
       <w:pPr>
         <w:pStyle w:val="Nadpis1"/>
       </w:pPr>
-      <w:bookmarkStart w:id="0" w:name="_Toc60164777"/>
+      <w:bookmarkStart w:id="0" w:name="_Toc60171056"/>
       <w:r>
         <w:lastRenderedPageBreak/>
         <w:t>Úvod</w:t>
@@ -5910,7 +6016,10 @@
       </w:r>
       <w:proofErr w:type="spellStart"/>
       <w:r>
-        <w:t>polytechnikos</w:t>
+        <w:t>Po</w:t>
+      </w:r>
+      <w:r>
+        <w:t>lytechnikos</w:t>
       </w:r>
       <w:proofErr w:type="spellEnd"/>
       <w:r>
@@ -5927,7 +6036,7 @@
       <w:pPr>
         <w:pStyle w:val="Nadpis1"/>
       </w:pPr>
-      <w:bookmarkStart w:id="1" w:name="_Toc60164778"/>
+      <w:bookmarkStart w:id="1" w:name="_Toc60171057"/>
       <w:r>
         <w:t>Uživatelé a jejich role</w:t>
       </w:r>
@@ -6002,7 +6111,7 @@
       <w:pPr>
         <w:pStyle w:val="Nadpis1"/>
       </w:pPr>
-      <w:bookmarkStart w:id="2" w:name="_Toc60164779"/>
+      <w:bookmarkStart w:id="2" w:name="_Toc60171058"/>
       <w:r>
         <w:t>Přihlášení k aplikaci</w:t>
       </w:r>
@@ -6502,7 +6611,7 @@
       <w:pPr>
         <w:pStyle w:val="Nadpis1"/>
       </w:pPr>
-      <w:bookmarkStart w:id="3" w:name="_Toc60164780"/>
+      <w:bookmarkStart w:id="3" w:name="_Toc60171059"/>
       <w:r>
         <w:t>Zapomenuté heslo</w:t>
       </w:r>
@@ -7710,7 +7819,7 @@
       <w:pPr>
         <w:pStyle w:val="Nadpis1"/>
       </w:pPr>
-      <w:bookmarkStart w:id="4" w:name="_Toc60164781"/>
+      <w:bookmarkStart w:id="4" w:name="_Toc60171060"/>
       <w:r>
         <w:lastRenderedPageBreak/>
         <w:t>Funkce pro autory článků</w:t>
@@ -7721,7 +7830,7 @@
       <w:pPr>
         <w:pStyle w:val="Nadpis2"/>
       </w:pPr>
-      <w:bookmarkStart w:id="5" w:name="_Toc60164782"/>
+      <w:bookmarkStart w:id="5" w:name="_Toc60171061"/>
       <w:r>
         <w:t>Registrace</w:t>
       </w:r>
@@ -7878,7 +7987,7 @@
       <w:pPr>
         <w:pStyle w:val="Nadpis2"/>
       </w:pPr>
-      <w:bookmarkStart w:id="6" w:name="_Toc60164783"/>
+      <w:bookmarkStart w:id="6" w:name="_Toc60171062"/>
       <w:r>
         <w:t>Přidání příspěvku</w:t>
       </w:r>
@@ -8353,7 +8462,7 @@
       <w:pPr>
         <w:pStyle w:val="Nadpis2"/>
       </w:pPr>
-      <w:bookmarkStart w:id="7" w:name="_Toc60164784"/>
+      <w:bookmarkStart w:id="7" w:name="_Toc60171063"/>
       <w:r>
         <w:t>Přehled příspěvků</w:t>
       </w:r>
@@ -8471,7 +8580,7 @@
       <w:pPr>
         <w:pStyle w:val="Nadpis1"/>
       </w:pPr>
-      <w:bookmarkStart w:id="8" w:name="_Toc60164785"/>
+      <w:bookmarkStart w:id="8" w:name="_Toc60171064"/>
       <w:r>
         <w:t>Funkce pro redaktora</w:t>
       </w:r>
@@ -8481,7 +8590,7 @@
       <w:pPr>
         <w:pStyle w:val="Nadpis2"/>
       </w:pPr>
-      <w:bookmarkStart w:id="9" w:name="_Toc60164786"/>
+      <w:bookmarkStart w:id="9" w:name="_Toc60171065"/>
       <w:r>
         <w:t>Správa uživatelů</w:t>
       </w:r>
@@ -8612,7 +8721,7 @@
       <w:pPr>
         <w:pStyle w:val="Nadpis2"/>
       </w:pPr>
-      <w:bookmarkStart w:id="10" w:name="_Toc60164787"/>
+      <w:bookmarkStart w:id="10" w:name="_Toc60171066"/>
       <w:r>
         <w:t>Přehled příspěvků</w:t>
       </w:r>
@@ -8620,7 +8729,25 @@
     </w:p>
     <w:p>
       <w:r>
-        <w:t xml:space="preserve">Na přehled článků se redaktor dostane kliknutím na název webové aplikace Logos </w:t>
+        <w:t>Na přehled článků se</w:t>
+      </w:r>
+      <w:r>
+        <w:t xml:space="preserve"> v roli</w:t>
+      </w:r>
+      <w:r>
+        <w:t xml:space="preserve"> redaktor</w:t>
+      </w:r>
+      <w:r>
+        <w:t>a</w:t>
+      </w:r>
+      <w:r>
+        <w:t xml:space="preserve"> dostane</w:t>
+      </w:r>
+      <w:r>
+        <w:t>te</w:t>
+      </w:r>
+      <w:r>
+        <w:t xml:space="preserve"> kliknutím na název webové aplikace Logos </w:t>
       </w:r>
       <w:proofErr w:type="spellStart"/>
       <w:r>
@@ -8665,7 +8792,7 @@
       <w:pPr>
         <w:pStyle w:val="Nadpis2"/>
       </w:pPr>
-      <w:bookmarkStart w:id="11" w:name="_Toc60164788"/>
+      <w:bookmarkStart w:id="11" w:name="_Toc60171067"/>
       <w:r>
         <w:t>Předání příspěvku k</w:t>
       </w:r>
@@ -8679,7 +8806,13 @@
     </w:p>
     <w:p>
       <w:r>
-        <w:t>Kterýkoli redaktor může přiřazovat recenzenty k článkům. To provede v tabulce s články kliknutím na tlačítko Přidat recenzenta.</w:t>
+        <w:t xml:space="preserve">Kterýkoli redaktor může přiřazovat recenzenty k článkům. To </w:t>
+      </w:r>
+      <w:r>
+        <w:t xml:space="preserve">se </w:t>
+      </w:r>
+      <w:r>
+        <w:t>provede v tabulce s články kliknutím na tlačítko Přidat recenzenta.</w:t>
       </w:r>
     </w:p>
     <w:p>
@@ -8761,19 +8894,24 @@
     </w:p>
     <w:p>
       <w:pPr>
-        <w:pStyle w:val="Nadpis1"/>
-        <w:numPr>
-          <w:ilvl w:val="0"/>
-          <w:numId w:val="0"/>
-        </w:numPr>
+        <w:rPr>
+          <w:rFonts w:asciiTheme="majorHAnsi" w:eastAsiaTheme="majorEastAsia" w:hAnsiTheme="majorHAnsi" w:cstheme="majorBidi"/>
+          <w:color w:val="2E74B5" w:themeColor="accent1" w:themeShade="BF"/>
+          <w:sz w:val="32"/>
+          <w:szCs w:val="32"/>
+        </w:rPr>
       </w:pPr>
-      <w:bookmarkStart w:id="12" w:name="_Toc60164789"/>
+      <w:r>
+        <w:br w:type="page"/>
+      </w:r>
     </w:p>
     <w:p>
       <w:pPr>
         <w:pStyle w:val="Nadpis1"/>
       </w:pPr>
-      <w:r>
+      <w:bookmarkStart w:id="12" w:name="_Toc60171068"/>
+      <w:r>
+        <w:lastRenderedPageBreak/>
         <w:t>Funkce pro recenzenta</w:t>
       </w:r>
       <w:bookmarkEnd w:id="12"/>
@@ -8782,7 +8920,7 @@
       <w:pPr>
         <w:pStyle w:val="Nadpis2"/>
       </w:pPr>
-      <w:bookmarkStart w:id="13" w:name="_Toc60164790"/>
+      <w:bookmarkStart w:id="13" w:name="_Toc60171069"/>
       <w:r>
         <w:t>Přehled příspěvků k</w:t>
       </w:r>
@@ -8795,18 +8933,24 @@
       <w:bookmarkEnd w:id="13"/>
     </w:p>
     <w:p>
+      <w:r>
+        <w:t xml:space="preserve">Články, které jsou recenzentovi přiděleny k recenzi si zobrazí v sekci Recenze, kliknutím na záložku Články k recenzi. </w:t>
+      </w:r>
+      <w:r>
+        <w:t xml:space="preserve">V seznamu se zobrazuje název článku, jeho stav, datum vložení, jméno autora a spoluautorů. Pokud recenzent klikne na název článku, je přesměrován na stránku s recenzním </w:t>
+      </w:r>
       <w:r>
         <w:rPr>
           <w:noProof/>
         </w:rPr>
         <w:drawing>
-          <wp:anchor distT="0" distB="0" distL="114300" distR="114300" simplePos="0" relativeHeight="251699200" behindDoc="0" locked="0" layoutInCell="1" allowOverlap="1" wp14:anchorId="4E5A639B" wp14:editId="615C268C">
+          <wp:anchor distT="0" distB="0" distL="114300" distR="114300" simplePos="0" relativeHeight="251699200" behindDoc="0" locked="0" layoutInCell="1" allowOverlap="1" wp14:anchorId="4E5A639B" wp14:editId="5D782294">
             <wp:simplePos x="0" y="0"/>
             <wp:positionH relativeFrom="margin">
               <wp:posOffset>727710</wp:posOffset>
             </wp:positionH>
             <wp:positionV relativeFrom="paragraph">
-              <wp:posOffset>933450</wp:posOffset>
+              <wp:posOffset>552450</wp:posOffset>
             </wp:positionV>
             <wp:extent cx="4301490" cy="2316480"/>
             <wp:effectExtent l="171450" t="171450" r="175260" b="198120"/>
@@ -8879,17 +9023,9 @@
         </w:drawing>
       </w:r>
       <w:r>
-        <w:t xml:space="preserve">Články, které jsou recenzentovi přiděleny k recenzi si zobrazí v sekci Recenze, kliknutím na záložku Články k recenzi. </w:t>
-      </w:r>
-      <w:r>
-        <w:t xml:space="preserve">V seznamu se zobrazuje název článku, jeho stav, datum vložení, jméno autora a </w:t>
-      </w:r>
-      <w:r>
-        <w:lastRenderedPageBreak/>
-        <w:t>spoluautorů. Pokud recenzent klikne na název článku, je přesměrován na stránku s recenzním formulářem.</w:t>
+        <w:t>formulářem.</w:t>
       </w:r>
     </w:p>
-    <w:p/>
     <w:p>
       <w:r>
         <w:t>V</w:t>
@@ -8902,7 +9038,7 @@
       <w:pPr>
         <w:pStyle w:val="Nadpis2"/>
       </w:pPr>
-      <w:bookmarkStart w:id="14" w:name="_Toc60164791"/>
+      <w:bookmarkStart w:id="14" w:name="_Toc60171070"/>
       <w:r>
         <w:t>Recenzní formulář</w:t>
       </w:r>
@@ -8998,100 +9134,6 @@
     </w:p>
     <w:p>
       <w:r>
-        <w:rPr>
-          <w:noProof/>
-        </w:rPr>
-        <w:drawing>
-          <wp:anchor distT="0" distB="0" distL="114300" distR="114300" simplePos="0" relativeHeight="251700224" behindDoc="0" locked="0" layoutInCell="1" allowOverlap="1" wp14:anchorId="2F62CDC9" wp14:editId="5E5A222A">
-            <wp:simplePos x="0" y="0"/>
-            <wp:positionH relativeFrom="margin">
-              <wp:posOffset>784860</wp:posOffset>
-            </wp:positionH>
-            <wp:positionV relativeFrom="paragraph">
-              <wp:posOffset>1607820</wp:posOffset>
-            </wp:positionV>
-            <wp:extent cx="4194810" cy="3685540"/>
-            <wp:effectExtent l="190500" t="171450" r="186690" b="200660"/>
-            <wp:wrapTopAndBottom/>
-            <wp:docPr id="63" name="Obrázek 63" descr="Obsah obrázku text&#10;&#10;Popis byl vytvořen automaticky"/>
-            <wp:cNvGraphicFramePr>
-              <a:graphicFrameLocks xmlns:a="http://schemas.openxmlformats.org/drawingml/2006/main" noChangeAspect="1"/>
-            </wp:cNvGraphicFramePr>
-            <a:graphic xmlns:a="http://schemas.openxmlformats.org/drawingml/2006/main">
-              <a:graphicData uri="http://schemas.openxmlformats.org/drawingml/2006/picture">
-                <pic:pic xmlns:pic="http://schemas.openxmlformats.org/drawingml/2006/picture">
-                  <pic:nvPicPr>
-                    <pic:cNvPr id="63" name="Obrázek 63" descr="Obsah obrázku text&#10;&#10;Popis byl vytvořen automaticky"/>
-                    <pic:cNvPicPr/>
-                  </pic:nvPicPr>
-                  <pic:blipFill>
-                    <a:blip r:embed="rId28" cstate="print">
-                      <a:extLst>
-                        <a:ext uri="{28A0092B-C50C-407E-A947-70E740481C1C}">
-                          <a14:useLocalDpi xmlns:a14="http://schemas.microsoft.com/office/drawing/2010/main" val="0"/>
-                        </a:ext>
-                      </a:extLst>
-                    </a:blip>
-                    <a:stretch>
-                      <a:fillRect/>
-                    </a:stretch>
-                  </pic:blipFill>
-                  <pic:spPr>
-                    <a:xfrm>
-                      <a:off x="0" y="0"/>
-                      <a:ext cx="4194810" cy="3685540"/>
-                    </a:xfrm>
-                    <a:prstGeom prst="rect">
-                      <a:avLst/>
-                    </a:prstGeom>
-                    <a:solidFill>
-                      <a:srgbClr val="FFFFFF">
-                        <a:shade val="85000"/>
-                      </a:srgbClr>
-                    </a:solidFill>
-                    <a:ln w="190500" cap="rnd">
-                      <a:solidFill>
-                        <a:srgbClr val="FFFFFF"/>
-                      </a:solidFill>
-                    </a:ln>
-                    <a:effectLst>
-                      <a:outerShdw blurRad="50000" algn="tl" rotWithShape="0">
-                        <a:srgbClr val="000000">
-                          <a:alpha val="41000"/>
-                        </a:srgbClr>
-                      </a:outerShdw>
-                    </a:effectLst>
-                    <a:scene3d>
-                      <a:camera prst="orthographicFront"/>
-                      <a:lightRig rig="twoPt" dir="t">
-                        <a:rot lat="0" lon="0" rev="7800000"/>
-                      </a:lightRig>
-                    </a:scene3d>
-                    <a:sp3d contourW="6350">
-                      <a:bevelT w="50800" h="16510"/>
-                      <a:contourClr>
-                        <a:srgbClr val="C0C0C0"/>
-                      </a:contourClr>
-                    </a:sp3d>
-                  </pic:spPr>
-                </pic:pic>
-              </a:graphicData>
-            </a:graphic>
-            <wp14:sizeRelH relativeFrom="margin">
-              <wp14:pctWidth>0</wp14:pctWidth>
-            </wp14:sizeRelH>
-            <wp14:sizeRelV relativeFrom="margin">
-              <wp14:pctHeight>0</wp14:pctHeight>
-            </wp14:sizeRelV>
-          </wp:anchor>
-        </w:drawing>
-      </w:r>
-      <w:r>
-        <w:t>Zobrazí se vám tento formulář:</w:t>
-      </w:r>
-    </w:p>
-    <w:p>
-      <w:r>
         <w:t>V první části vyberete v každém ze čtyř rozbalovacích polí hodnocení konkrétního aspektu</w:t>
       </w:r>
       <w:r>
@@ -9136,7 +9178,7 @@
                     <pic:cNvPicPr/>
                   </pic:nvPicPr>
                   <pic:blipFill>
-                    <a:blip r:embed="rId29">
+                    <a:blip r:embed="rId28">
                       <a:extLst>
                         <a:ext uri="{28A0092B-C50C-407E-A947-70E740481C1C}">
                           <a14:useLocalDpi xmlns:a14="http://schemas.microsoft.com/office/drawing/2010/main" val="0"/>
@@ -9196,7 +9238,7 @@
       <w:pPr>
         <w:pStyle w:val="Nadpis1"/>
       </w:pPr>
-      <w:bookmarkStart w:id="15" w:name="_Toc60164792"/>
+      <w:bookmarkStart w:id="15" w:name="_Toc60171071"/>
       <w:r>
         <w:t>Funkce pro šéfredaktora</w:t>
       </w:r>
@@ -9206,42 +9248,97 @@
       <w:pPr>
         <w:pStyle w:val="Nadpis2"/>
       </w:pPr>
-      <w:bookmarkStart w:id="16" w:name="_Toc60164793"/>
+      <w:bookmarkStart w:id="16" w:name="_Toc60171072"/>
       <w:r>
         <w:t>Přehled příspěvků a jejich stavu</w:t>
       </w:r>
       <w:bookmarkEnd w:id="16"/>
+    </w:p>
+    <w:p>
+      <w:r>
+        <w:t xml:space="preserve">Na přehled článků se šéfredaktor dostane stejně jako redaktor, tedy kliknutím na název webové aplikace Logos </w:t>
+      </w:r>
+      <w:proofErr w:type="spellStart"/>
+      <w:r>
+        <w:t>Polytechnikos</w:t>
+      </w:r>
+      <w:proofErr w:type="spellEnd"/>
+      <w:r>
+        <w:t xml:space="preserve"> v levém horním rohu. Každý šéfredaktor vidí všechny podané příspěvky a může je filtrovat podle jejich názvu, stavu, autora, datumu vložení, spoluautorů nebo recenzentů. </w:t>
+      </w:r>
     </w:p>
     <w:p>
       <w:pPr>
         <w:pStyle w:val="Nadpis2"/>
       </w:pPr>
-      <w:bookmarkStart w:id="17" w:name="_Toc60164794"/>
-      <w:r>
-        <w:t>Předání příspěvku k recenzi</w:t>
+      <w:bookmarkStart w:id="17" w:name="_Toc60171073"/>
+      <w:r>
+        <w:t>Předání příspěvku k</w:t>
+      </w:r>
+      <w:r>
+        <w:t> </w:t>
+      </w:r>
+      <w:r>
+        <w:t>recenzi</w:t>
       </w:r>
       <w:bookmarkEnd w:id="17"/>
     </w:p>
-    <w:p/>
     <w:p>
-      <w:pPr>
-        <w:pStyle w:val="Nadpis1"/>
-      </w:pPr>
-      <w:bookmarkStart w:id="18" w:name="_Toc60164795"/>
-      <w:r>
-        <w:t>Funkce pro nepřihlášené uživatele</w:t>
-      </w:r>
-      <w:bookmarkEnd w:id="18"/>
+      <w:r>
+        <w:t>Kterýkoli šéfredaktor může přiřazovat recenzenty k článkům. To provede v tabulce s články kliknutím na tlačítko Přidat recenzenta.</w:t>
+      </w:r>
     </w:p>
     <w:p>
       <w:pPr>
         <w:pStyle w:val="Nadpis2"/>
       </w:pPr>
-      <w:bookmarkStart w:id="19" w:name="_Toc60164796"/>
+      <w:bookmarkStart w:id="18" w:name="_Toc60171074"/>
+      <w:r>
+        <w:t>Správa uživatelů</w:t>
+      </w:r>
+      <w:bookmarkEnd w:id="18"/>
+    </w:p>
+    <w:p>
+      <w:r>
+        <w:t xml:space="preserve">Každý šéfredaktor má k dispozici seznam všech registrovaných uživatelů, který si může zobrazit v sekci Správa uživatelů v záložce Seznam uživatelů. Položky v něm lze filtrovat podle kteréhokoli ze sloupců tabulky. </w:t>
+      </w:r>
+      <w:r>
+        <w:t>Šéfr</w:t>
+      </w:r>
+      <w:r>
+        <w:t>edaktor si zde také může zobrazit detailní informace o uživatelích.</w:t>
+      </w:r>
+    </w:p>
+    <w:p>
+      <w:pPr>
+        <w:pStyle w:val="Nadpis1"/>
+      </w:pPr>
+      <w:bookmarkStart w:id="19" w:name="_Toc60171075"/>
+      <w:r>
+        <w:t>Funkce pro nepřihlášené uživatele</w:t>
+      </w:r>
+      <w:bookmarkEnd w:id="19"/>
+    </w:p>
+    <w:p>
+      <w:pPr>
+        <w:pStyle w:val="Nadpis2"/>
+      </w:pPr>
+      <w:bookmarkStart w:id="20" w:name="_Toc60171076"/>
       <w:r>
         <w:t>Prohlížení veřejných informací</w:t>
       </w:r>
-      <w:bookmarkEnd w:id="19"/>
+      <w:bookmarkEnd w:id="20"/>
+    </w:p>
+    <w:p>
+      <w:r>
+        <w:t>Jako nepřihlášený uživatel můžete prohlížet publikované časopisy v </w:t>
+      </w:r>
+      <w:r>
+        <w:t>s</w:t>
+      </w:r>
+      <w:r>
+        <w:t>ekci Časopis, v záložce Vydané edice nebo si v záložkách Pokyny, Šablona a Recenzní řízení prohlédnout instrukce pro recenzenty respektive autory příspěvků.</w:t>
+      </w:r>
     </w:p>
     <w:sectPr>
       <w:pgSz w:w="11906" w:h="16838"/>

</xml_diff>

<commit_message>
Doplnění připomínek od Honzy
</commit_message>
<xml_diff>
--- a/Dokumenty/Logos polytechnikos - Příručka uživatele.docx
+++ b/Dokumenty/Logos polytechnikos - Příručka uživatele.docx
@@ -4222,7 +4222,7 @@
           <w:r>
             <w:fldChar w:fldCharType="separate"/>
           </w:r>
-          <w:hyperlink w:anchor="_Toc60171056" w:history="1">
+          <w:hyperlink w:anchor="_Toc60234244" w:history="1">
             <w:r>
               <w:rPr>
                 <w:rStyle w:val="Hypertextovodkaz"/>
@@ -4263,7 +4263,7 @@
                 <w:noProof/>
                 <w:webHidden/>
               </w:rPr>
-              <w:instrText xml:space="preserve"> PAGEREF _Toc60171056 \h </w:instrText>
+              <w:instrText xml:space="preserve"> PAGEREF _Toc60234244 \h </w:instrText>
             </w:r>
             <w:r>
               <w:rPr>
@@ -4306,7 +4306,7 @@
               <w:noProof/>
             </w:rPr>
           </w:pPr>
-          <w:hyperlink w:anchor="_Toc60171057" w:history="1">
+          <w:hyperlink w:anchor="_Toc60234245" w:history="1">
             <w:r>
               <w:rPr>
                 <w:rStyle w:val="Hypertextovodkaz"/>
@@ -4347,7 +4347,7 @@
                 <w:noProof/>
                 <w:webHidden/>
               </w:rPr>
-              <w:instrText xml:space="preserve"> PAGEREF _Toc60171057 \h </w:instrText>
+              <w:instrText xml:space="preserve"> PAGEREF _Toc60234245 \h </w:instrText>
             </w:r>
             <w:r>
               <w:rPr>
@@ -4390,7 +4390,7 @@
               <w:noProof/>
             </w:rPr>
           </w:pPr>
-          <w:hyperlink w:anchor="_Toc60171058" w:history="1">
+          <w:hyperlink w:anchor="_Toc60234246" w:history="1">
             <w:r>
               <w:rPr>
                 <w:rStyle w:val="Hypertextovodkaz"/>
@@ -4431,7 +4431,7 @@
                 <w:noProof/>
                 <w:webHidden/>
               </w:rPr>
-              <w:instrText xml:space="preserve"> PAGEREF _Toc60171058 \h </w:instrText>
+              <w:instrText xml:space="preserve"> PAGEREF _Toc60234246 \h </w:instrText>
             </w:r>
             <w:r>
               <w:rPr>
@@ -4474,7 +4474,7 @@
               <w:noProof/>
             </w:rPr>
           </w:pPr>
-          <w:hyperlink w:anchor="_Toc60171059" w:history="1">
+          <w:hyperlink w:anchor="_Toc60234247" w:history="1">
             <w:r>
               <w:rPr>
                 <w:rStyle w:val="Hypertextovodkaz"/>
@@ -4515,7 +4515,7 @@
                 <w:noProof/>
                 <w:webHidden/>
               </w:rPr>
-              <w:instrText xml:space="preserve"> PAGEREF _Toc60171059 \h </w:instrText>
+              <w:instrText xml:space="preserve"> PAGEREF _Toc60234247 \h </w:instrText>
             </w:r>
             <w:r>
               <w:rPr>
@@ -4558,7 +4558,7 @@
               <w:noProof/>
             </w:rPr>
           </w:pPr>
-          <w:hyperlink w:anchor="_Toc60171060" w:history="1">
+          <w:hyperlink w:anchor="_Toc60234248" w:history="1">
             <w:r>
               <w:rPr>
                 <w:rStyle w:val="Hypertextovodkaz"/>
@@ -4599,7 +4599,7 @@
                 <w:noProof/>
                 <w:webHidden/>
               </w:rPr>
-              <w:instrText xml:space="preserve"> PAGEREF _Toc60171060 \h </w:instrText>
+              <w:instrText xml:space="preserve"> PAGEREF _Toc60234248 \h </w:instrText>
             </w:r>
             <w:r>
               <w:rPr>
@@ -4642,7 +4642,7 @@
               <w:noProof/>
             </w:rPr>
           </w:pPr>
-          <w:hyperlink w:anchor="_Toc60171061" w:history="1">
+          <w:hyperlink w:anchor="_Toc60234249" w:history="1">
             <w:r>
               <w:rPr>
                 <w:rStyle w:val="Hypertextovodkaz"/>
@@ -4683,7 +4683,7 @@
                 <w:noProof/>
                 <w:webHidden/>
               </w:rPr>
-              <w:instrText xml:space="preserve"> PAGEREF _Toc60171061 \h </w:instrText>
+              <w:instrText xml:space="preserve"> PAGEREF _Toc60234249 \h </w:instrText>
             </w:r>
             <w:r>
               <w:rPr>
@@ -4726,7 +4726,7 @@
               <w:noProof/>
             </w:rPr>
           </w:pPr>
-          <w:hyperlink w:anchor="_Toc60171062" w:history="1">
+          <w:hyperlink w:anchor="_Toc60234250" w:history="1">
             <w:r>
               <w:rPr>
                 <w:rStyle w:val="Hypertextovodkaz"/>
@@ -4767,7 +4767,7 @@
                 <w:noProof/>
                 <w:webHidden/>
               </w:rPr>
-              <w:instrText xml:space="preserve"> PAGEREF _Toc60171062 \h </w:instrText>
+              <w:instrText xml:space="preserve"> PAGEREF _Toc60234250 \h </w:instrText>
             </w:r>
             <w:r>
               <w:rPr>
@@ -4810,7 +4810,7 @@
               <w:noProof/>
             </w:rPr>
           </w:pPr>
-          <w:hyperlink w:anchor="_Toc60171063" w:history="1">
+          <w:hyperlink w:anchor="_Toc60234251" w:history="1">
             <w:r>
               <w:rPr>
                 <w:rStyle w:val="Hypertextovodkaz"/>
@@ -4851,7 +4851,91 @@
                 <w:noProof/>
                 <w:webHidden/>
               </w:rPr>
-              <w:instrText xml:space="preserve"> PAGEREF _Toc60171063 \h </w:instrText>
+              <w:instrText xml:space="preserve"> PAGEREF _Toc60234251 \h </w:instrText>
+            </w:r>
+            <w:r>
+              <w:rPr>
+                <w:noProof/>
+                <w:webHidden/>
+              </w:rPr>
+            </w:r>
+            <w:r>
+              <w:rPr>
+                <w:noProof/>
+                <w:webHidden/>
+              </w:rPr>
+              <w:fldChar w:fldCharType="separate"/>
+            </w:r>
+            <w:r>
+              <w:rPr>
+                <w:noProof/>
+                <w:webHidden/>
+              </w:rPr>
+              <w:t>6</w:t>
+            </w:r>
+            <w:r>
+              <w:rPr>
+                <w:noProof/>
+                <w:webHidden/>
+              </w:rPr>
+              <w:fldChar w:fldCharType="end"/>
+            </w:r>
+          </w:hyperlink>
+        </w:p>
+        <w:p>
+          <w:pPr>
+            <w:pStyle w:val="Obsah2"/>
+            <w:tabs>
+              <w:tab w:val="left" w:pos="880"/>
+              <w:tab w:val="right" w:leader="dot" w:pos="9062"/>
+            </w:tabs>
+            <w:rPr>
+              <w:rFonts w:cstheme="minorBidi"/>
+              <w:noProof/>
+            </w:rPr>
+          </w:pPr>
+          <w:hyperlink w:anchor="_Toc60234252" w:history="1">
+            <w:r>
+              <w:rPr>
+                <w:rStyle w:val="Hypertextovodkaz"/>
+                <w:noProof/>
+              </w:rPr>
+              <w:t>5.4</w:t>
+            </w:r>
+            <w:r>
+              <w:rPr>
+                <w:rFonts w:cstheme="minorBidi"/>
+                <w:noProof/>
+              </w:rPr>
+              <w:tab/>
+            </w:r>
+            <w:r>
+              <w:rPr>
+                <w:rStyle w:val="Hypertextovodkaz"/>
+                <w:noProof/>
+              </w:rPr>
+              <w:t>Diskuse</w:t>
+            </w:r>
+            <w:r>
+              <w:rPr>
+                <w:noProof/>
+                <w:webHidden/>
+              </w:rPr>
+              <w:tab/>
+            </w:r>
+            <w:r>
+              <w:rPr>
+                <w:noProof/>
+                <w:webHidden/>
+              </w:rPr>
+              <w:fldChar w:fldCharType="begin"/>
+            </w:r>
+            <w:r>
+              <w:rPr>
+                <w:noProof/>
+                <w:webHidden/>
+              </w:rPr>
+              <w:instrText xml:space="preserve"> PAGEREF _Toc60234252 \h </w:instrText>
             </w:r>
             <w:r>
               <w:rPr>
@@ -4894,7 +4978,7 @@
               <w:noProof/>
             </w:rPr>
           </w:pPr>
-          <w:hyperlink w:anchor="_Toc60171064" w:history="1">
+          <w:hyperlink w:anchor="_Toc60234253" w:history="1">
             <w:r>
               <w:rPr>
                 <w:rStyle w:val="Hypertextovodkaz"/>
@@ -4935,7 +5019,7 @@
                 <w:noProof/>
                 <w:webHidden/>
               </w:rPr>
-              <w:instrText xml:space="preserve"> PAGEREF _Toc60171064 \h </w:instrText>
+              <w:instrText xml:space="preserve"> PAGEREF _Toc60234253 \h </w:instrText>
             </w:r>
             <w:r>
               <w:rPr>
@@ -4978,7 +5062,7 @@
               <w:noProof/>
             </w:rPr>
           </w:pPr>
-          <w:hyperlink w:anchor="_Toc60171065" w:history="1">
+          <w:hyperlink w:anchor="_Toc60234254" w:history="1">
             <w:r>
               <w:rPr>
                 <w:rStyle w:val="Hypertextovodkaz"/>
@@ -5019,7 +5103,7 @@
                 <w:noProof/>
                 <w:webHidden/>
               </w:rPr>
-              <w:instrText xml:space="preserve"> PAGEREF _Toc60171065 \h </w:instrText>
+              <w:instrText xml:space="preserve"> PAGEREF _Toc60234254 \h </w:instrText>
             </w:r>
             <w:r>
               <w:rPr>
@@ -5062,7 +5146,7 @@
               <w:noProof/>
             </w:rPr>
           </w:pPr>
-          <w:hyperlink w:anchor="_Toc60171066" w:history="1">
+          <w:hyperlink w:anchor="_Toc60234255" w:history="1">
             <w:r>
               <w:rPr>
                 <w:rStyle w:val="Hypertextovodkaz"/>
@@ -5103,7 +5187,7 @@
                 <w:noProof/>
                 <w:webHidden/>
               </w:rPr>
-              <w:instrText xml:space="preserve"> PAGEREF _Toc60171066 \h </w:instrText>
+              <w:instrText xml:space="preserve"> PAGEREF _Toc60234255 \h </w:instrText>
             </w:r>
             <w:r>
               <w:rPr>
@@ -5146,7 +5230,7 @@
               <w:noProof/>
             </w:rPr>
           </w:pPr>
-          <w:hyperlink w:anchor="_Toc60171067" w:history="1">
+          <w:hyperlink w:anchor="_Toc60234256" w:history="1">
             <w:r>
               <w:rPr>
                 <w:rStyle w:val="Hypertextovodkaz"/>
@@ -5187,7 +5271,7 @@
                 <w:noProof/>
                 <w:webHidden/>
               </w:rPr>
-              <w:instrText xml:space="preserve"> PAGEREF _Toc60171067 \h </w:instrText>
+              <w:instrText xml:space="preserve"> PAGEREF _Toc60234256 \h </w:instrText>
             </w:r>
             <w:r>
               <w:rPr>
@@ -5208,6 +5292,258 @@
                 <w:webHidden/>
               </w:rPr>
               <w:t>7</w:t>
+            </w:r>
+            <w:r>
+              <w:rPr>
+                <w:noProof/>
+                <w:webHidden/>
+              </w:rPr>
+              <w:fldChar w:fldCharType="end"/>
+            </w:r>
+          </w:hyperlink>
+        </w:p>
+        <w:p>
+          <w:pPr>
+            <w:pStyle w:val="Obsah2"/>
+            <w:tabs>
+              <w:tab w:val="left" w:pos="880"/>
+              <w:tab w:val="right" w:leader="dot" w:pos="9062"/>
+            </w:tabs>
+            <w:rPr>
+              <w:rFonts w:cstheme="minorBidi"/>
+              <w:noProof/>
+            </w:rPr>
+          </w:pPr>
+          <w:hyperlink w:anchor="_Toc60234257" w:history="1">
+            <w:r>
+              <w:rPr>
+                <w:rStyle w:val="Hypertextovodkaz"/>
+                <w:noProof/>
+              </w:rPr>
+              <w:t>6.4</w:t>
+            </w:r>
+            <w:r>
+              <w:rPr>
+                <w:rFonts w:cstheme="minorBidi"/>
+                <w:noProof/>
+              </w:rPr>
+              <w:tab/>
+            </w:r>
+            <w:r>
+              <w:rPr>
+                <w:rStyle w:val="Hypertextovodkaz"/>
+                <w:noProof/>
+              </w:rPr>
+              <w:t>Diskuse</w:t>
+            </w:r>
+            <w:r>
+              <w:rPr>
+                <w:noProof/>
+                <w:webHidden/>
+              </w:rPr>
+              <w:tab/>
+            </w:r>
+            <w:r>
+              <w:rPr>
+                <w:noProof/>
+                <w:webHidden/>
+              </w:rPr>
+              <w:fldChar w:fldCharType="begin"/>
+            </w:r>
+            <w:r>
+              <w:rPr>
+                <w:noProof/>
+                <w:webHidden/>
+              </w:rPr>
+              <w:instrText xml:space="preserve"> PAGEREF _Toc60234257 \h </w:instrText>
+            </w:r>
+            <w:r>
+              <w:rPr>
+                <w:noProof/>
+                <w:webHidden/>
+              </w:rPr>
+            </w:r>
+            <w:r>
+              <w:rPr>
+                <w:noProof/>
+                <w:webHidden/>
+              </w:rPr>
+              <w:fldChar w:fldCharType="separate"/>
+            </w:r>
+            <w:r>
+              <w:rPr>
+                <w:noProof/>
+                <w:webHidden/>
+              </w:rPr>
+              <w:t>7</w:t>
+            </w:r>
+            <w:r>
+              <w:rPr>
+                <w:noProof/>
+                <w:webHidden/>
+              </w:rPr>
+              <w:fldChar w:fldCharType="end"/>
+            </w:r>
+          </w:hyperlink>
+        </w:p>
+        <w:p>
+          <w:pPr>
+            <w:pStyle w:val="Obsah2"/>
+            <w:tabs>
+              <w:tab w:val="left" w:pos="880"/>
+              <w:tab w:val="right" w:leader="dot" w:pos="9062"/>
+            </w:tabs>
+            <w:rPr>
+              <w:rFonts w:cstheme="minorBidi"/>
+              <w:noProof/>
+            </w:rPr>
+          </w:pPr>
+          <w:hyperlink w:anchor="_Toc60234258" w:history="1">
+            <w:r>
+              <w:rPr>
+                <w:rStyle w:val="Hypertextovodkaz"/>
+                <w:noProof/>
+              </w:rPr>
+              <w:t>6.5</w:t>
+            </w:r>
+            <w:r>
+              <w:rPr>
+                <w:rFonts w:cstheme="minorBidi"/>
+                <w:noProof/>
+              </w:rPr>
+              <w:tab/>
+            </w:r>
+            <w:r>
+              <w:rPr>
+                <w:rStyle w:val="Hypertextovodkaz"/>
+                <w:noProof/>
+              </w:rPr>
+              <w:t>Správa časopisu</w:t>
+            </w:r>
+            <w:r>
+              <w:rPr>
+                <w:noProof/>
+                <w:webHidden/>
+              </w:rPr>
+              <w:tab/>
+            </w:r>
+            <w:r>
+              <w:rPr>
+                <w:noProof/>
+                <w:webHidden/>
+              </w:rPr>
+              <w:fldChar w:fldCharType="begin"/>
+            </w:r>
+            <w:r>
+              <w:rPr>
+                <w:noProof/>
+                <w:webHidden/>
+              </w:rPr>
+              <w:instrText xml:space="preserve"> PAGEREF _Toc60234258 \h </w:instrText>
+            </w:r>
+            <w:r>
+              <w:rPr>
+                <w:noProof/>
+                <w:webHidden/>
+              </w:rPr>
+            </w:r>
+            <w:r>
+              <w:rPr>
+                <w:noProof/>
+                <w:webHidden/>
+              </w:rPr>
+              <w:fldChar w:fldCharType="separate"/>
+            </w:r>
+            <w:r>
+              <w:rPr>
+                <w:noProof/>
+                <w:webHidden/>
+              </w:rPr>
+              <w:t>7</w:t>
+            </w:r>
+            <w:r>
+              <w:rPr>
+                <w:noProof/>
+                <w:webHidden/>
+              </w:rPr>
+              <w:fldChar w:fldCharType="end"/>
+            </w:r>
+          </w:hyperlink>
+        </w:p>
+        <w:p>
+          <w:pPr>
+            <w:pStyle w:val="Obsah2"/>
+            <w:tabs>
+              <w:tab w:val="left" w:pos="880"/>
+              <w:tab w:val="right" w:leader="dot" w:pos="9062"/>
+            </w:tabs>
+            <w:rPr>
+              <w:rFonts w:cstheme="minorBidi"/>
+              <w:noProof/>
+            </w:rPr>
+          </w:pPr>
+          <w:hyperlink w:anchor="_Toc60234259" w:history="1">
+            <w:r>
+              <w:rPr>
+                <w:rStyle w:val="Hypertextovodkaz"/>
+                <w:noProof/>
+              </w:rPr>
+              <w:t>6.6</w:t>
+            </w:r>
+            <w:r>
+              <w:rPr>
+                <w:rFonts w:cstheme="minorBidi"/>
+                <w:noProof/>
+              </w:rPr>
+              <w:tab/>
+            </w:r>
+            <w:r>
+              <w:rPr>
+                <w:rStyle w:val="Hypertextovodkaz"/>
+                <w:noProof/>
+              </w:rPr>
+              <w:t>Správa portálu</w:t>
+            </w:r>
+            <w:r>
+              <w:rPr>
+                <w:noProof/>
+                <w:webHidden/>
+              </w:rPr>
+              <w:tab/>
+            </w:r>
+            <w:r>
+              <w:rPr>
+                <w:noProof/>
+                <w:webHidden/>
+              </w:rPr>
+              <w:fldChar w:fldCharType="begin"/>
+            </w:r>
+            <w:r>
+              <w:rPr>
+                <w:noProof/>
+                <w:webHidden/>
+              </w:rPr>
+              <w:instrText xml:space="preserve"> PAGEREF _Toc60234259 \h </w:instrText>
+            </w:r>
+            <w:r>
+              <w:rPr>
+                <w:noProof/>
+                <w:webHidden/>
+              </w:rPr>
+            </w:r>
+            <w:r>
+              <w:rPr>
+                <w:noProof/>
+                <w:webHidden/>
+              </w:rPr>
+              <w:fldChar w:fldCharType="separate"/>
+            </w:r>
+            <w:r>
+              <w:rPr>
+                <w:noProof/>
+                <w:webHidden/>
+              </w:rPr>
+              <w:t>8</w:t>
             </w:r>
             <w:r>
               <w:rPr>
@@ -5230,7 +5566,7 @@
               <w:noProof/>
             </w:rPr>
           </w:pPr>
-          <w:hyperlink w:anchor="_Toc60171068" w:history="1">
+          <w:hyperlink w:anchor="_Toc60234260" w:history="1">
             <w:r>
               <w:rPr>
                 <w:rStyle w:val="Hypertextovodkaz"/>
@@ -5271,7 +5607,7 @@
                 <w:noProof/>
                 <w:webHidden/>
               </w:rPr>
-              <w:instrText xml:space="preserve"> PAGEREF _Toc60171068 \h </w:instrText>
+              <w:instrText xml:space="preserve"> PAGEREF _Toc60234260 \h </w:instrText>
             </w:r>
             <w:r>
               <w:rPr>
@@ -5291,7 +5627,7 @@
                 <w:noProof/>
                 <w:webHidden/>
               </w:rPr>
-              <w:t>7</w:t>
+              <w:t>8</w:t>
             </w:r>
             <w:r>
               <w:rPr>
@@ -5314,7 +5650,7 @@
               <w:noProof/>
             </w:rPr>
           </w:pPr>
-          <w:hyperlink w:anchor="_Toc60171069" w:history="1">
+          <w:hyperlink w:anchor="_Toc60234261" w:history="1">
             <w:r>
               <w:rPr>
                 <w:rStyle w:val="Hypertextovodkaz"/>
@@ -5355,7 +5691,7 @@
                 <w:noProof/>
                 <w:webHidden/>
               </w:rPr>
-              <w:instrText xml:space="preserve"> PAGEREF _Toc60171069 \h </w:instrText>
+              <w:instrText xml:space="preserve"> PAGEREF _Toc60234261 \h </w:instrText>
             </w:r>
             <w:r>
               <w:rPr>
@@ -5375,7 +5711,7 @@
                 <w:noProof/>
                 <w:webHidden/>
               </w:rPr>
-              <w:t>7</w:t>
+              <w:t>8</w:t>
             </w:r>
             <w:r>
               <w:rPr>
@@ -5398,7 +5734,7 @@
               <w:noProof/>
             </w:rPr>
           </w:pPr>
-          <w:hyperlink w:anchor="_Toc60171070" w:history="1">
+          <w:hyperlink w:anchor="_Toc60234262" w:history="1">
             <w:r>
               <w:rPr>
                 <w:rStyle w:val="Hypertextovodkaz"/>
@@ -5439,7 +5775,7 @@
                 <w:noProof/>
                 <w:webHidden/>
               </w:rPr>
-              <w:instrText xml:space="preserve"> PAGEREF _Toc60171070 \h </w:instrText>
+              <w:instrText xml:space="preserve"> PAGEREF _Toc60234262 \h </w:instrText>
             </w:r>
             <w:r>
               <w:rPr>
@@ -5459,7 +5795,91 @@
                 <w:noProof/>
                 <w:webHidden/>
               </w:rPr>
-              <w:t>8</w:t>
+              <w:t>9</w:t>
+            </w:r>
+            <w:r>
+              <w:rPr>
+                <w:noProof/>
+                <w:webHidden/>
+              </w:rPr>
+              <w:fldChar w:fldCharType="end"/>
+            </w:r>
+          </w:hyperlink>
+        </w:p>
+        <w:p>
+          <w:pPr>
+            <w:pStyle w:val="Obsah2"/>
+            <w:tabs>
+              <w:tab w:val="left" w:pos="880"/>
+              <w:tab w:val="right" w:leader="dot" w:pos="9062"/>
+            </w:tabs>
+            <w:rPr>
+              <w:rFonts w:cstheme="minorBidi"/>
+              <w:noProof/>
+            </w:rPr>
+          </w:pPr>
+          <w:hyperlink w:anchor="_Toc60234263" w:history="1">
+            <w:r>
+              <w:rPr>
+                <w:rStyle w:val="Hypertextovodkaz"/>
+                <w:noProof/>
+              </w:rPr>
+              <w:t>7.3</w:t>
+            </w:r>
+            <w:r>
+              <w:rPr>
+                <w:rFonts w:cstheme="minorBidi"/>
+                <w:noProof/>
+              </w:rPr>
+              <w:tab/>
+            </w:r>
+            <w:r>
+              <w:rPr>
+                <w:rStyle w:val="Hypertextovodkaz"/>
+                <w:noProof/>
+              </w:rPr>
+              <w:t>Diskuse</w:t>
+            </w:r>
+            <w:r>
+              <w:rPr>
+                <w:noProof/>
+                <w:webHidden/>
+              </w:rPr>
+              <w:tab/>
+            </w:r>
+            <w:r>
+              <w:rPr>
+                <w:noProof/>
+                <w:webHidden/>
+              </w:rPr>
+              <w:fldChar w:fldCharType="begin"/>
+            </w:r>
+            <w:r>
+              <w:rPr>
+                <w:noProof/>
+                <w:webHidden/>
+              </w:rPr>
+              <w:instrText xml:space="preserve"> PAGEREF _Toc60234263 \h </w:instrText>
+            </w:r>
+            <w:r>
+              <w:rPr>
+                <w:noProof/>
+                <w:webHidden/>
+              </w:rPr>
+            </w:r>
+            <w:r>
+              <w:rPr>
+                <w:noProof/>
+                <w:webHidden/>
+              </w:rPr>
+              <w:fldChar w:fldCharType="separate"/>
+            </w:r>
+            <w:r>
+              <w:rPr>
+                <w:noProof/>
+                <w:webHidden/>
+              </w:rPr>
+              <w:t>10</w:t>
             </w:r>
             <w:r>
               <w:rPr>
@@ -5482,7 +5902,7 @@
               <w:noProof/>
             </w:rPr>
           </w:pPr>
-          <w:hyperlink w:anchor="_Toc60171071" w:history="1">
+          <w:hyperlink w:anchor="_Toc60234264" w:history="1">
             <w:r>
               <w:rPr>
                 <w:rStyle w:val="Hypertextovodkaz"/>
@@ -5523,7 +5943,7 @@
                 <w:noProof/>
                 <w:webHidden/>
               </w:rPr>
-              <w:instrText xml:space="preserve"> PAGEREF _Toc60171071 \h </w:instrText>
+              <w:instrText xml:space="preserve"> PAGEREF _Toc60234264 \h </w:instrText>
             </w:r>
             <w:r>
               <w:rPr>
@@ -5543,7 +5963,7 @@
                 <w:noProof/>
                 <w:webHidden/>
               </w:rPr>
-              <w:t>9</w:t>
+              <w:t>10</w:t>
             </w:r>
             <w:r>
               <w:rPr>
@@ -5566,7 +5986,7 @@
               <w:noProof/>
             </w:rPr>
           </w:pPr>
-          <w:hyperlink w:anchor="_Toc60171072" w:history="1">
+          <w:hyperlink w:anchor="_Toc60234265" w:history="1">
             <w:r>
               <w:rPr>
                 <w:rStyle w:val="Hypertextovodkaz"/>
@@ -5607,7 +6027,7 @@
                 <w:noProof/>
                 <w:webHidden/>
               </w:rPr>
-              <w:instrText xml:space="preserve"> PAGEREF _Toc60171072 \h </w:instrText>
+              <w:instrText xml:space="preserve"> PAGEREF _Toc60234265 \h </w:instrText>
             </w:r>
             <w:r>
               <w:rPr>
@@ -5627,7 +6047,7 @@
                 <w:noProof/>
                 <w:webHidden/>
               </w:rPr>
-              <w:t>9</w:t>
+              <w:t>10</w:t>
             </w:r>
             <w:r>
               <w:rPr>
@@ -5650,7 +6070,7 @@
               <w:noProof/>
             </w:rPr>
           </w:pPr>
-          <w:hyperlink w:anchor="_Toc60171073" w:history="1">
+          <w:hyperlink w:anchor="_Toc60234266" w:history="1">
             <w:r>
               <w:rPr>
                 <w:rStyle w:val="Hypertextovodkaz"/>
@@ -5691,7 +6111,7 @@
                 <w:noProof/>
                 <w:webHidden/>
               </w:rPr>
-              <w:instrText xml:space="preserve"> PAGEREF _Toc60171073 \h </w:instrText>
+              <w:instrText xml:space="preserve"> PAGEREF _Toc60234266 \h </w:instrText>
             </w:r>
             <w:r>
               <w:rPr>
@@ -5711,7 +6131,7 @@
                 <w:noProof/>
                 <w:webHidden/>
               </w:rPr>
-              <w:t>9</w:t>
+              <w:t>10</w:t>
             </w:r>
             <w:r>
               <w:rPr>
@@ -5734,7 +6154,7 @@
               <w:noProof/>
             </w:rPr>
           </w:pPr>
-          <w:hyperlink w:anchor="_Toc60171074" w:history="1">
+          <w:hyperlink w:anchor="_Toc60234267" w:history="1">
             <w:r>
               <w:rPr>
                 <w:rStyle w:val="Hypertextovodkaz"/>
@@ -5775,7 +6195,7 @@
                 <w:noProof/>
                 <w:webHidden/>
               </w:rPr>
-              <w:instrText xml:space="preserve"> PAGEREF _Toc60171074 \h </w:instrText>
+              <w:instrText xml:space="preserve"> PAGEREF _Toc60234267 \h </w:instrText>
             </w:r>
             <w:r>
               <w:rPr>
@@ -5795,7 +6215,91 @@
                 <w:noProof/>
                 <w:webHidden/>
               </w:rPr>
-              <w:t>9</w:t>
+              <w:t>10</w:t>
+            </w:r>
+            <w:r>
+              <w:rPr>
+                <w:noProof/>
+                <w:webHidden/>
+              </w:rPr>
+              <w:fldChar w:fldCharType="end"/>
+            </w:r>
+          </w:hyperlink>
+        </w:p>
+        <w:p>
+          <w:pPr>
+            <w:pStyle w:val="Obsah2"/>
+            <w:tabs>
+              <w:tab w:val="left" w:pos="880"/>
+              <w:tab w:val="right" w:leader="dot" w:pos="9062"/>
+            </w:tabs>
+            <w:rPr>
+              <w:rFonts w:cstheme="minorBidi"/>
+              <w:noProof/>
+            </w:rPr>
+          </w:pPr>
+          <w:hyperlink w:anchor="_Toc60234268" w:history="1">
+            <w:r>
+              <w:rPr>
+                <w:rStyle w:val="Hypertextovodkaz"/>
+                <w:noProof/>
+              </w:rPr>
+              <w:t>8.4</w:t>
+            </w:r>
+            <w:r>
+              <w:rPr>
+                <w:rFonts w:cstheme="minorBidi"/>
+                <w:noProof/>
+              </w:rPr>
+              <w:tab/>
+            </w:r>
+            <w:r>
+              <w:rPr>
+                <w:rStyle w:val="Hypertextovodkaz"/>
+                <w:noProof/>
+              </w:rPr>
+              <w:t>Diskuse</w:t>
+            </w:r>
+            <w:r>
+              <w:rPr>
+                <w:noProof/>
+                <w:webHidden/>
+              </w:rPr>
+              <w:tab/>
+            </w:r>
+            <w:r>
+              <w:rPr>
+                <w:noProof/>
+                <w:webHidden/>
+              </w:rPr>
+              <w:fldChar w:fldCharType="begin"/>
+            </w:r>
+            <w:r>
+              <w:rPr>
+                <w:noProof/>
+                <w:webHidden/>
+              </w:rPr>
+              <w:instrText xml:space="preserve"> PAGEREF _Toc60234268 \h </w:instrText>
+            </w:r>
+            <w:r>
+              <w:rPr>
+                <w:noProof/>
+                <w:webHidden/>
+              </w:rPr>
+            </w:r>
+            <w:r>
+              <w:rPr>
+                <w:noProof/>
+                <w:webHidden/>
+              </w:rPr>
+              <w:fldChar w:fldCharType="separate"/>
+            </w:r>
+            <w:r>
+              <w:rPr>
+                <w:noProof/>
+                <w:webHidden/>
+              </w:rPr>
+              <w:t>10</w:t>
             </w:r>
             <w:r>
               <w:rPr>
@@ -5818,7 +6322,7 @@
               <w:noProof/>
             </w:rPr>
           </w:pPr>
-          <w:hyperlink w:anchor="_Toc60171075" w:history="1">
+          <w:hyperlink w:anchor="_Toc60234269" w:history="1">
             <w:r>
               <w:rPr>
                 <w:rStyle w:val="Hypertextovodkaz"/>
@@ -5859,7 +6363,7 @@
                 <w:noProof/>
                 <w:webHidden/>
               </w:rPr>
-              <w:instrText xml:space="preserve"> PAGEREF _Toc60171075 \h </w:instrText>
+              <w:instrText xml:space="preserve"> PAGEREF _Toc60234269 \h </w:instrText>
             </w:r>
             <w:r>
               <w:rPr>
@@ -5879,7 +6383,7 @@
                 <w:noProof/>
                 <w:webHidden/>
               </w:rPr>
-              <w:t>9</w:t>
+              <w:t>11</w:t>
             </w:r>
             <w:r>
               <w:rPr>
@@ -5902,7 +6406,7 @@
               <w:noProof/>
             </w:rPr>
           </w:pPr>
-          <w:hyperlink w:anchor="_Toc60171076" w:history="1">
+          <w:hyperlink w:anchor="_Toc60234270" w:history="1">
             <w:r>
               <w:rPr>
                 <w:rStyle w:val="Hypertextovodkaz"/>
@@ -5943,7 +6447,7 @@
                 <w:noProof/>
                 <w:webHidden/>
               </w:rPr>
-              <w:instrText xml:space="preserve"> PAGEREF _Toc60171076 \h </w:instrText>
+              <w:instrText xml:space="preserve"> PAGEREF _Toc60234270 \h </w:instrText>
             </w:r>
             <w:r>
               <w:rPr>
@@ -5963,7 +6467,7 @@
                 <w:noProof/>
                 <w:webHidden/>
               </w:rPr>
-              <w:t>9</w:t>
+              <w:t>11</w:t>
             </w:r>
             <w:r>
               <w:rPr>
@@ -6003,7 +6507,7 @@
       <w:pPr>
         <w:pStyle w:val="Nadpis1"/>
       </w:pPr>
-      <w:bookmarkStart w:id="0" w:name="_Toc60171056"/>
+      <w:bookmarkStart w:id="0" w:name="_Toc60234244"/>
       <w:r>
         <w:lastRenderedPageBreak/>
         <w:t>Úvod</w:t>
@@ -6012,7 +6516,23 @@
     </w:p>
     <w:p>
       <w:r>
-        <w:t xml:space="preserve">Tento dokument obsahuje popis funkcí systému Logos </w:t>
+        <w:t>Tento dokument</w:t>
+      </w:r>
+      <w:r>
+        <w:t xml:space="preserve"> je pouze </w:t>
+      </w:r>
+      <w:r>
+        <w:rPr>
+          <w:b/>
+          <w:bCs/>
+        </w:rPr>
+        <w:t>PRACOVNÍ VERZÍ</w:t>
+      </w:r>
+      <w:r>
+        <w:t xml:space="preserve"> uživatelské příručky. O</w:t>
+      </w:r>
+      <w:r>
+        <w:t xml:space="preserve">bsahuje popis funkcí systému Logos </w:t>
       </w:r>
       <w:proofErr w:type="spellStart"/>
       <w:r>
@@ -6030,13 +6550,16 @@
       </w:r>
       <w:r>
         <w:t>vají.</w:t>
+      </w:r>
+      <w:r>
+        <w:t xml:space="preserve"> Na vývoji aplikace se stále ještě pracuje.</w:t>
       </w:r>
     </w:p>
     <w:p>
       <w:pPr>
         <w:pStyle w:val="Nadpis1"/>
       </w:pPr>
-      <w:bookmarkStart w:id="1" w:name="_Toc60171057"/>
+      <w:bookmarkStart w:id="1" w:name="_Toc60234245"/>
       <w:r>
         <w:t>Uživatelé a jejich role</w:t>
       </w:r>
@@ -6111,273 +6634,30 @@
       <w:pPr>
         <w:pStyle w:val="Nadpis1"/>
       </w:pPr>
-      <w:bookmarkStart w:id="2" w:name="_Toc60171058"/>
+      <w:bookmarkStart w:id="2" w:name="_Toc60234246"/>
       <w:r>
         <w:t>Přihlášení k aplikaci</w:t>
       </w:r>
       <w:bookmarkEnd w:id="2"/>
     </w:p>
     <w:p>
-      <w:r>
-        <w:rPr>
-          <w:noProof/>
-          <w:lang w:eastAsia="cs-CZ"/>
-        </w:rPr>
-        <mc:AlternateContent>
-          <mc:Choice Requires="wps">
-            <w:drawing>
-              <wp:anchor distT="0" distB="0" distL="114300" distR="114300" simplePos="0" relativeHeight="251665408" behindDoc="0" locked="0" layoutInCell="1" allowOverlap="1" wp14:anchorId="017BB8C1" wp14:editId="026B84B5">
-                <wp:simplePos x="0" y="0"/>
-                <wp:positionH relativeFrom="column">
-                  <wp:posOffset>2228850</wp:posOffset>
-                </wp:positionH>
-                <wp:positionV relativeFrom="paragraph">
-                  <wp:posOffset>772964</wp:posOffset>
-                </wp:positionV>
-                <wp:extent cx="967105" cy="126853"/>
-                <wp:effectExtent l="19050" t="19050" r="23495" b="26035"/>
-                <wp:wrapNone/>
-                <wp:docPr id="9" name="Ovál 9"/>
-                <wp:cNvGraphicFramePr/>
-                <a:graphic xmlns:a="http://schemas.openxmlformats.org/drawingml/2006/main">
-                  <a:graphicData uri="http://schemas.microsoft.com/office/word/2010/wordprocessingShape">
-                    <wps:wsp>
-                      <wps:cNvSpPr/>
-                      <wps:spPr>
-                        <a:xfrm>
-                          <a:off x="0" y="0"/>
-                          <a:ext cx="967105" cy="126853"/>
-                        </a:xfrm>
-                        <a:prstGeom prst="ellipse">
-                          <a:avLst/>
-                        </a:prstGeom>
-                        <a:noFill/>
-                        <a:ln w="28575">
-                          <a:solidFill>
-                            <a:srgbClr val="FF0000"/>
-                          </a:solidFill>
-                        </a:ln>
-                      </wps:spPr>
-                      <wps:style>
-                        <a:lnRef idx="2">
-                          <a:schemeClr val="accent2"/>
-                        </a:lnRef>
-                        <a:fillRef idx="1">
-                          <a:schemeClr val="lt1"/>
-                        </a:fillRef>
-                        <a:effectRef idx="0">
-                          <a:schemeClr val="accent2"/>
-                        </a:effectRef>
-                        <a:fontRef idx="minor">
-                          <a:schemeClr val="dk1"/>
-                        </a:fontRef>
-                      </wps:style>
-                      <wps:bodyPr rot="0" spcFirstLastPara="0" vertOverflow="overflow" horzOverflow="overflow" vert="horz" wrap="square" lIns="91440" tIns="45720" rIns="91440" bIns="45720" numCol="1" spcCol="0" rtlCol="0" fromWordArt="0" anchor="ctr" anchorCtr="0" forceAA="0" compatLnSpc="1">
-                        <a:prstTxWarp prst="textNoShape">
-                          <a:avLst/>
-                        </a:prstTxWarp>
-                        <a:noAutofit/>
-                      </wps:bodyPr>
-                    </wps:wsp>
-                  </a:graphicData>
-                </a:graphic>
-                <wp14:sizeRelH relativeFrom="margin">
-                  <wp14:pctWidth>0</wp14:pctWidth>
-                </wp14:sizeRelH>
-                <wp14:sizeRelV relativeFrom="margin">
-                  <wp14:pctHeight>0</wp14:pctHeight>
-                </wp14:sizeRelV>
-              </wp:anchor>
-            </w:drawing>
-          </mc:Choice>
-          <mc:Fallback>
-            <w:pict>
-              <v:oval w14:anchorId="0AD0C5A9" id="Ovál 9" o:spid="_x0000_s1026" style="position:absolute;margin-left:175.5pt;margin-top:60.85pt;width:76.15pt;height:10pt;z-index:251665408;visibility:visible;mso-wrap-style:square;mso-width-percent:0;mso-height-percent:0;mso-wrap-distance-left:9pt;mso-wrap-distance-top:0;mso-wrap-distance-right:9pt;mso-wrap-distance-bottom:0;mso-position-horizontal:absolute;mso-position-horizontal-relative:text;mso-position-vertical:absolute;mso-position-vertical-relative:text;mso-width-percent:0;mso-height-percent:0;mso-width-relative:margin;mso-height-relative:margin;v-text-anchor:middle" o:gfxdata="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" filled="f" strokecolor="red" strokeweight="2.25pt">
-                <v:stroke joinstyle="miter"/>
-              </v:oval>
-            </w:pict>
-          </mc:Fallback>
-        </mc:AlternateContent>
-      </w:r>
-      <w:r>
-        <w:rPr>
-          <w:noProof/>
-          <w:lang w:eastAsia="cs-CZ"/>
-        </w:rPr>
-        <mc:AlternateContent>
-          <mc:Choice Requires="wps">
-            <w:drawing>
-              <wp:anchor distT="0" distB="0" distL="114300" distR="114300" simplePos="0" relativeHeight="251667456" behindDoc="0" locked="0" layoutInCell="1" allowOverlap="1" wp14:anchorId="71CEB6E5" wp14:editId="224B5BCD">
-                <wp:simplePos x="0" y="0"/>
-                <wp:positionH relativeFrom="column">
-                  <wp:posOffset>2228850</wp:posOffset>
-                </wp:positionH>
-                <wp:positionV relativeFrom="paragraph">
-                  <wp:posOffset>910403</wp:posOffset>
-                </wp:positionV>
-                <wp:extent cx="967256" cy="126439"/>
-                <wp:effectExtent l="19050" t="19050" r="23495" b="26035"/>
-                <wp:wrapNone/>
-                <wp:docPr id="10" name="Ovál 10"/>
-                <wp:cNvGraphicFramePr/>
-                <a:graphic xmlns:a="http://schemas.openxmlformats.org/drawingml/2006/main">
-                  <a:graphicData uri="http://schemas.microsoft.com/office/word/2010/wordprocessingShape">
-                    <wps:wsp>
-                      <wps:cNvSpPr/>
-                      <wps:spPr>
-                        <a:xfrm>
-                          <a:off x="0" y="0"/>
-                          <a:ext cx="967256" cy="126439"/>
-                        </a:xfrm>
-                        <a:prstGeom prst="ellipse">
-                          <a:avLst/>
-                        </a:prstGeom>
-                        <a:noFill/>
-                        <a:ln w="28575">
-                          <a:solidFill>
-                            <a:srgbClr val="FF0000"/>
-                          </a:solidFill>
-                        </a:ln>
-                      </wps:spPr>
-                      <wps:style>
-                        <a:lnRef idx="2">
-                          <a:schemeClr val="accent2"/>
-                        </a:lnRef>
-                        <a:fillRef idx="1">
-                          <a:schemeClr val="lt1"/>
-                        </a:fillRef>
-                        <a:effectRef idx="0">
-                          <a:schemeClr val="accent2"/>
-                        </a:effectRef>
-                        <a:fontRef idx="minor">
-                          <a:schemeClr val="dk1"/>
-                        </a:fontRef>
-                      </wps:style>
-                      <wps:bodyPr rot="0" spcFirstLastPara="0" vertOverflow="overflow" horzOverflow="overflow" vert="horz" wrap="square" lIns="91440" tIns="45720" rIns="91440" bIns="45720" numCol="1" spcCol="0" rtlCol="0" fromWordArt="0" anchor="ctr" anchorCtr="0" forceAA="0" compatLnSpc="1">
-                        <a:prstTxWarp prst="textNoShape">
-                          <a:avLst/>
-                        </a:prstTxWarp>
-                        <a:noAutofit/>
-                      </wps:bodyPr>
-                    </wps:wsp>
-                  </a:graphicData>
-                </a:graphic>
-                <wp14:sizeRelH relativeFrom="margin">
-                  <wp14:pctWidth>0</wp14:pctWidth>
-                </wp14:sizeRelH>
-                <wp14:sizeRelV relativeFrom="margin">
-                  <wp14:pctHeight>0</wp14:pctHeight>
-                </wp14:sizeRelV>
-              </wp:anchor>
-            </w:drawing>
-          </mc:Choice>
-          <mc:Fallback>
-            <w:pict>
-              <v:oval w14:anchorId="32DD46CC" id="Ovál 10" o:spid="_x0000_s1026" style="position:absolute;margin-left:175.5pt;margin-top:71.7pt;width:76.15pt;height:9.95pt;z-index:251667456;visibility:visible;mso-wrap-style:square;mso-width-percent:0;mso-height-percent:0;mso-wrap-distance-left:9pt;mso-wrap-distance-top:0;mso-wrap-distance-right:9pt;mso-wrap-distance-bottom:0;mso-position-horizontal:absolute;mso-position-horizontal-relative:text;mso-position-vertical:absolute;mso-position-vertical-relative:text;mso-width-percent:0;mso-height-percent:0;mso-width-relative:margin;mso-height-relative:margin;v-text-anchor:middle" o:gfxdata="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" filled="f" strokecolor="red" strokeweight="2.25pt">
-                <v:stroke joinstyle="miter"/>
-              </v:oval>
-            </w:pict>
-          </mc:Fallback>
-        </mc:AlternateContent>
-      </w:r>
-      <w:r>
-        <w:rPr>
-          <w:noProof/>
-          <w:lang w:eastAsia="cs-CZ"/>
-        </w:rPr>
-        <mc:AlternateContent>
-          <mc:Choice Requires="wps">
-            <w:drawing>
-              <wp:anchor distT="0" distB="0" distL="114300" distR="114300" simplePos="0" relativeHeight="251663360" behindDoc="0" locked="0" layoutInCell="1" allowOverlap="1" wp14:anchorId="400D824B" wp14:editId="614C4146">
-                <wp:simplePos x="0" y="0"/>
-                <wp:positionH relativeFrom="column">
-                  <wp:posOffset>2546383</wp:posOffset>
-                </wp:positionH>
-                <wp:positionV relativeFrom="paragraph">
-                  <wp:posOffset>1058897</wp:posOffset>
-                </wp:positionV>
-                <wp:extent cx="475699" cy="190280"/>
-                <wp:effectExtent l="19050" t="19050" r="19685" b="19685"/>
-                <wp:wrapNone/>
-                <wp:docPr id="8" name="Ovál 8"/>
-                <wp:cNvGraphicFramePr/>
-                <a:graphic xmlns:a="http://schemas.openxmlformats.org/drawingml/2006/main">
-                  <a:graphicData uri="http://schemas.microsoft.com/office/word/2010/wordprocessingShape">
-                    <wps:wsp>
-                      <wps:cNvSpPr/>
-                      <wps:spPr>
-                        <a:xfrm>
-                          <a:off x="0" y="0"/>
-                          <a:ext cx="475699" cy="190280"/>
-                        </a:xfrm>
-                        <a:prstGeom prst="ellipse">
-                          <a:avLst/>
-                        </a:prstGeom>
-                        <a:noFill/>
-                        <a:ln w="28575">
-                          <a:solidFill>
-                            <a:srgbClr val="FF0000"/>
-                          </a:solidFill>
-                        </a:ln>
-                      </wps:spPr>
-                      <wps:style>
-                        <a:lnRef idx="2">
-                          <a:schemeClr val="accent2"/>
-                        </a:lnRef>
-                        <a:fillRef idx="1">
-                          <a:schemeClr val="lt1"/>
-                        </a:fillRef>
-                        <a:effectRef idx="0">
-                          <a:schemeClr val="accent2"/>
-                        </a:effectRef>
-                        <a:fontRef idx="minor">
-                          <a:schemeClr val="dk1"/>
-                        </a:fontRef>
-                      </wps:style>
-                      <wps:bodyPr rot="0" spcFirstLastPara="0" vertOverflow="overflow" horzOverflow="overflow" vert="horz" wrap="square" lIns="91440" tIns="45720" rIns="91440" bIns="45720" numCol="1" spcCol="0" rtlCol="0" fromWordArt="0" anchor="ctr" anchorCtr="0" forceAA="0" compatLnSpc="1">
-                        <a:prstTxWarp prst="textNoShape">
-                          <a:avLst/>
-                        </a:prstTxWarp>
-                        <a:noAutofit/>
-                      </wps:bodyPr>
-                    </wps:wsp>
-                  </a:graphicData>
-                </a:graphic>
-                <wp14:sizeRelH relativeFrom="margin">
-                  <wp14:pctWidth>0</wp14:pctWidth>
-                </wp14:sizeRelH>
-                <wp14:sizeRelV relativeFrom="margin">
-                  <wp14:pctHeight>0</wp14:pctHeight>
-                </wp14:sizeRelV>
-              </wp:anchor>
-            </w:drawing>
-          </mc:Choice>
-          <mc:Fallback>
-            <w:pict>
-              <v:oval w14:anchorId="4B1AE76B" id="Ovál 8" o:spid="_x0000_s1026" style="position:absolute;margin-left:200.5pt;margin-top:83.4pt;width:37.45pt;height:15pt;z-index:251663360;visibility:visible;mso-wrap-style:square;mso-width-percent:0;mso-height-percent:0;mso-wrap-distance-left:9pt;mso-wrap-distance-top:0;mso-wrap-distance-right:9pt;mso-wrap-distance-bottom:0;mso-position-horizontal:absolute;mso-position-horizontal-relative:text;mso-position-vertical:absolute;mso-position-vertical-relative:text;mso-width-percent:0;mso-height-percent:0;mso-width-relative:margin;mso-height-relative:margin;v-text-anchor:middle" o:gfxdata="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" filled="f" strokecolor="red" strokeweight="2.25pt">
-                <v:stroke joinstyle="miter"/>
-              </v:oval>
-            </w:pict>
-          </mc:Fallback>
-        </mc:AlternateContent>
-      </w:r>
       <w:r>
         <w:rPr>
           <w:noProof/>
         </w:rPr>
         <w:drawing>
-          <wp:anchor distT="0" distB="0" distL="114300" distR="114300" simplePos="0" relativeHeight="251658240" behindDoc="0" locked="0" layoutInCell="1" allowOverlap="1" wp14:anchorId="457105F4" wp14:editId="1BFE2E38">
+          <wp:anchor distT="0" distB="0" distL="114300" distR="114300" simplePos="0" relativeHeight="251703296" behindDoc="0" locked="0" layoutInCell="1" allowOverlap="1" wp14:anchorId="182EC986" wp14:editId="37217123">
             <wp:simplePos x="0" y="0"/>
             <wp:positionH relativeFrom="margin">
-              <wp:align>center</wp:align>
+              <wp:posOffset>1489710</wp:posOffset>
             </wp:positionH>
             <wp:positionV relativeFrom="paragraph">
-              <wp:posOffset>488950</wp:posOffset>
+              <wp:posOffset>536575</wp:posOffset>
             </wp:positionV>
-            <wp:extent cx="2623931" cy="995543"/>
-            <wp:effectExtent l="114300" t="114300" r="138430" b="147955"/>
+            <wp:extent cx="2779395" cy="2122170"/>
+            <wp:effectExtent l="171450" t="171450" r="173355" b="201930"/>
             <wp:wrapTopAndBottom/>
-            <wp:docPr id="3" name="Obrázek 3"/>
+            <wp:docPr id="52" name="Obrázek 52" descr="Obsah obrázku text&#10;&#10;Popis byl vytvořen automaticky"/>
             <wp:cNvGraphicFramePr>
               <a:graphicFrameLocks xmlns:a="http://schemas.openxmlformats.org/drawingml/2006/main" noChangeAspect="1"/>
             </wp:cNvGraphicFramePr>
@@ -6385,7 +6665,7 @@
               <a:graphicData uri="http://schemas.openxmlformats.org/drawingml/2006/picture">
                 <pic:pic xmlns:pic="http://schemas.openxmlformats.org/drawingml/2006/picture">
                   <pic:nvPicPr>
-                    <pic:cNvPr id="1" name=""/>
+                    <pic:cNvPr id="52" name="Obrázek 52" descr="Obsah obrázku text&#10;&#10;Popis byl vytvořen automaticky"/>
                     <pic:cNvPicPr/>
                   </pic:nvPicPr>
                   <pic:blipFill>
@@ -6403,1486 +6683,7 @@
                   <pic:spPr>
                     <a:xfrm>
                       <a:off x="0" y="0"/>
-                      <a:ext cx="2623931" cy="995543"/>
-                    </a:xfrm>
-                    <a:prstGeom prst="rect">
-                      <a:avLst/>
-                    </a:prstGeom>
-                    <a:solidFill>
-                      <a:srgbClr val="FFFFFF">
-                        <a:shade val="85000"/>
-                      </a:srgbClr>
-                    </a:solidFill>
-                    <a:ln w="88900" cap="sq">
-                      <a:solidFill>
-                        <a:srgbClr val="FFFFFF"/>
-                      </a:solidFill>
-                      <a:miter lim="800000"/>
-                    </a:ln>
-                    <a:effectLst>
-                      <a:outerShdw blurRad="55000" dist="18000" dir="5400000" algn="tl" rotWithShape="0">
-                        <a:srgbClr val="000000">
-                          <a:alpha val="40000"/>
-                        </a:srgbClr>
-                      </a:outerShdw>
-                    </a:effectLst>
-                    <a:scene3d>
-                      <a:camera prst="orthographicFront"/>
-                      <a:lightRig rig="twoPt" dir="t">
-                        <a:rot lat="0" lon="0" rev="7200000"/>
-                      </a:lightRig>
-                    </a:scene3d>
-                    <a:sp3d>
-                      <a:bevelT w="25400" h="19050"/>
-                      <a:contourClr>
-                        <a:srgbClr val="FFFFFF"/>
-                      </a:contourClr>
-                    </a:sp3d>
-                  </pic:spPr>
-                </pic:pic>
-              </a:graphicData>
-            </a:graphic>
-          </wp:anchor>
-        </w:drawing>
-      </w:r>
-      <w:r>
-        <w:t xml:space="preserve">Po zadání adresy </w:t>
-      </w:r>
-      <w:hyperlink r:id="rId11" w:history="1">
-        <w:r>
-          <w:rPr>
-            <w:rStyle w:val="Hypertextovodkaz"/>
-          </w:rPr>
-          <w:t>http://rsp.vspj.cz</w:t>
-        </w:r>
-      </w:hyperlink>
-      <w:r>
-        <w:t xml:space="preserve"> se zobrazí úvodní stránka aplikace. V pravém horním rohu naleznete tlačítko </w:t>
-      </w:r>
-      <w:r>
-        <w:rPr>
-          <w:noProof/>
-        </w:rPr>
-        <w:drawing>
-          <wp:inline distT="0" distB="0" distL="0" distR="0" wp14:anchorId="013FE640" wp14:editId="0B70D8CE">
-            <wp:extent cx="405517" cy="155304"/>
-            <wp:effectExtent l="0" t="0" r="0" b="0"/>
-            <wp:docPr id="1" name="Obrázek 1"/>
-            <wp:cNvGraphicFramePr>
-              <a:graphicFrameLocks xmlns:a="http://schemas.openxmlformats.org/drawingml/2006/main" noChangeAspect="1"/>
-            </wp:cNvGraphicFramePr>
-            <a:graphic xmlns:a="http://schemas.openxmlformats.org/drawingml/2006/main">
-              <a:graphicData uri="http://schemas.openxmlformats.org/drawingml/2006/picture">
-                <pic:pic xmlns:pic="http://schemas.openxmlformats.org/drawingml/2006/picture">
-                  <pic:nvPicPr>
-                    <pic:cNvPr id="1" name=""/>
-                    <pic:cNvPicPr/>
-                  </pic:nvPicPr>
-                  <pic:blipFill>
-                    <a:blip r:embed="rId12"/>
-                    <a:stretch>
-                      <a:fillRect/>
-                    </a:stretch>
-                  </pic:blipFill>
-                  <pic:spPr>
-                    <a:xfrm>
-                      <a:off x="0" y="0"/>
-                      <a:ext cx="478381" cy="183209"/>
-                    </a:xfrm>
-                    <a:prstGeom prst="rect">
-                      <a:avLst/>
-                    </a:prstGeom>
-                  </pic:spPr>
-                </pic:pic>
-              </a:graphicData>
-            </a:graphic>
-          </wp:inline>
-        </w:drawing>
-      </w:r>
-      <w:r>
-        <w:t>, po kliknutí na toto tlačítko dojde k zobrazení přihlašovacího formuláře:</w:t>
-      </w:r>
-    </w:p>
-    <w:p>
-      <w:r>
-        <w:t>Vyplnění</w:t>
-      </w:r>
-      <w:r>
-        <w:t>m</w:t>
-      </w:r>
-      <w:r>
-        <w:t xml:space="preserve"> polí login a heslo a </w:t>
-      </w:r>
-      <w:r>
-        <w:t xml:space="preserve">po </w:t>
-      </w:r>
-      <w:r>
-        <w:t>kliknutí na tlačítko Přihlásit v přihlašovacím formuláři aplikace ověří vámi zadané informace</w:t>
-      </w:r>
-      <w:r>
-        <w:t>,</w:t>
-      </w:r>
-      <w:r>
-        <w:t xml:space="preserve"> </w:t>
-      </w:r>
-      <w:r>
-        <w:t>a pokud nalezne shodu</w:t>
-      </w:r>
-      <w:r>
-        <w:t>,</w:t>
-      </w:r>
-      <w:r>
-        <w:t xml:space="preserve"> dojde k</w:t>
-      </w:r>
-      <w:r>
-        <w:t> </w:t>
-      </w:r>
-      <w:r>
-        <w:t>přihlášení</w:t>
-      </w:r>
-      <w:r>
-        <w:t>. D</w:t>
-      </w:r>
-      <w:r>
-        <w:t>le role přiřazené k vašemu účtu bude zobrazeno příslušné menu a úvodní stránka.</w:t>
-      </w:r>
-    </w:p>
-    <w:p>
-      <w:r>
-        <w:t>Pozn: V případě, že pracujete v nízkém rozlišení</w:t>
-      </w:r>
-      <w:r>
-        <w:t>,</w:t>
-      </w:r>
-      <w:r>
-        <w:t xml:space="preserve"> zobrazí se v pravém horním rohu tlačítko </w:t>
-      </w:r>
-      <w:r>
-        <w:rPr>
-          <w:noProof/>
-        </w:rPr>
-        <w:drawing>
-          <wp:inline distT="0" distB="0" distL="0" distR="0" wp14:anchorId="033A091E" wp14:editId="647C7E4E">
-            <wp:extent cx="240389" cy="189781"/>
-            <wp:effectExtent l="0" t="0" r="7620" b="1270"/>
-            <wp:docPr id="5" name="Obrázek 5"/>
-            <wp:cNvGraphicFramePr>
-              <a:graphicFrameLocks xmlns:a="http://schemas.openxmlformats.org/drawingml/2006/main" noChangeAspect="1"/>
-            </wp:cNvGraphicFramePr>
-            <a:graphic xmlns:a="http://schemas.openxmlformats.org/drawingml/2006/main">
-              <a:graphicData uri="http://schemas.openxmlformats.org/drawingml/2006/picture">
-                <pic:pic xmlns:pic="http://schemas.openxmlformats.org/drawingml/2006/picture">
-                  <pic:nvPicPr>
-                    <pic:cNvPr id="1" name=""/>
-                    <pic:cNvPicPr/>
-                  </pic:nvPicPr>
-                  <pic:blipFill>
-                    <a:blip r:embed="rId13"/>
-                    <a:stretch>
-                      <a:fillRect/>
-                    </a:stretch>
-                  </pic:blipFill>
-                  <pic:spPr>
-                    <a:xfrm>
-                      <a:off x="0" y="0"/>
-                      <a:ext cx="286838" cy="226451"/>
-                    </a:xfrm>
-                    <a:prstGeom prst="rect">
-                      <a:avLst/>
-                    </a:prstGeom>
-                  </pic:spPr>
-                </pic:pic>
-              </a:graphicData>
-            </a:graphic>
-          </wp:inline>
-        </w:drawing>
-      </w:r>
-      <w:r>
-        <w:t xml:space="preserve"> s</w:t>
-      </w:r>
-      <w:r>
-        <w:t xml:space="preserve"> rozevírací </w:t>
-      </w:r>
-      <w:r>
-        <w:t>nabídkou, na konci nabídky naleznete tlačítko pro přihlášení.</w:t>
-      </w:r>
-    </w:p>
-    <w:p>
-      <w:pPr>
-        <w:pStyle w:val="Nadpis1"/>
-      </w:pPr>
-      <w:bookmarkStart w:id="3" w:name="_Toc60171059"/>
-      <w:r>
-        <w:t>Zapomenuté heslo</w:t>
-      </w:r>
-      <w:bookmarkEnd w:id="3"/>
-    </w:p>
-    <w:p>
-      <w:r>
-        <w:t xml:space="preserve">V případě že zapomenete heslo, nic se neděje, ale </w:t>
-      </w:r>
-      <w:r>
-        <w:rPr>
-          <w:b/>
-        </w:rPr>
-        <w:t>musíte si pamatovat</w:t>
-      </w:r>
-      <w:r>
-        <w:t xml:space="preserve"> alespoň </w:t>
-      </w:r>
-      <w:r>
-        <w:rPr>
-          <w:b/>
-        </w:rPr>
-        <w:t>email</w:t>
-      </w:r>
-      <w:r>
-        <w:t xml:space="preserve">, který jste </w:t>
-      </w:r>
-      <w:r>
-        <w:rPr>
-          <w:b/>
-        </w:rPr>
-        <w:t>uvedli</w:t>
-      </w:r>
-      <w:r>
-        <w:t xml:space="preserve"> při </w:t>
-      </w:r>
-      <w:r>
-        <w:rPr>
-          <w:b/>
-        </w:rPr>
-        <w:t>registraci</w:t>
-      </w:r>
-      <w:r>
-        <w:t>.</w:t>
-      </w:r>
-    </w:p>
-    <w:p>
-      <w:r>
-        <w:t>Jestliže s</w:t>
-      </w:r>
-      <w:r>
-        <w:t>i</w:t>
-      </w:r>
-      <w:r>
-        <w:t xml:space="preserve"> nepamatujete ani email, musíte se obrátit na redaktora aplikace a domluvit se na dalším postupu.</w:t>
-      </w:r>
-    </w:p>
-    <w:p>
-      <w:r>
-        <w:t>Pokud svůj email znáte, je postup následující:</w:t>
-      </w:r>
-    </w:p>
-    <w:p>
-      <w:r>
-        <w:rPr>
-          <w:noProof/>
-          <w:lang w:eastAsia="cs-CZ"/>
-        </w:rPr>
-        <w:lastRenderedPageBreak/>
-        <mc:AlternateContent>
-          <mc:Choice Requires="wps">
-            <w:drawing>
-              <wp:anchor distT="0" distB="0" distL="114300" distR="114300" simplePos="0" relativeHeight="251661312" behindDoc="0" locked="0" layoutInCell="1" allowOverlap="1" wp14:anchorId="17065397" wp14:editId="68C18119">
-                <wp:simplePos x="0" y="0"/>
-                <wp:positionH relativeFrom="column">
-                  <wp:posOffset>3579285</wp:posOffset>
-                </wp:positionH>
-                <wp:positionV relativeFrom="paragraph">
-                  <wp:posOffset>1189113</wp:posOffset>
-                </wp:positionV>
-                <wp:extent cx="602552" cy="190280"/>
-                <wp:effectExtent l="19050" t="19050" r="26670" b="19685"/>
-                <wp:wrapNone/>
-                <wp:docPr id="7" name="Ovál 7"/>
-                <wp:cNvGraphicFramePr/>
-                <a:graphic xmlns:a="http://schemas.openxmlformats.org/drawingml/2006/main">
-                  <a:graphicData uri="http://schemas.microsoft.com/office/word/2010/wordprocessingShape">
-                    <wps:wsp>
-                      <wps:cNvSpPr/>
-                      <wps:spPr>
-                        <a:xfrm>
-                          <a:off x="0" y="0"/>
-                          <a:ext cx="602552" cy="190280"/>
-                        </a:xfrm>
-                        <a:prstGeom prst="ellipse">
-                          <a:avLst/>
-                        </a:prstGeom>
-                        <a:noFill/>
-                        <a:ln w="28575">
-                          <a:solidFill>
-                            <a:srgbClr val="FF0000"/>
-                          </a:solidFill>
-                        </a:ln>
-                      </wps:spPr>
-                      <wps:style>
-                        <a:lnRef idx="2">
-                          <a:schemeClr val="accent2"/>
-                        </a:lnRef>
-                        <a:fillRef idx="1">
-                          <a:schemeClr val="lt1"/>
-                        </a:fillRef>
-                        <a:effectRef idx="0">
-                          <a:schemeClr val="accent2"/>
-                        </a:effectRef>
-                        <a:fontRef idx="minor">
-                          <a:schemeClr val="dk1"/>
-                        </a:fontRef>
-                      </wps:style>
-                      <wps:bodyPr rot="0" spcFirstLastPara="0" vertOverflow="overflow" horzOverflow="overflow" vert="horz" wrap="square" lIns="91440" tIns="45720" rIns="91440" bIns="45720" numCol="1" spcCol="0" rtlCol="0" fromWordArt="0" anchor="ctr" anchorCtr="0" forceAA="0" compatLnSpc="1">
-                        <a:prstTxWarp prst="textNoShape">
-                          <a:avLst/>
-                        </a:prstTxWarp>
-                        <a:noAutofit/>
-                      </wps:bodyPr>
-                    </wps:wsp>
-                  </a:graphicData>
-                </a:graphic>
-                <wp14:sizeRelH relativeFrom="margin">
-                  <wp14:pctWidth>0</wp14:pctWidth>
-                </wp14:sizeRelH>
-                <wp14:sizeRelV relativeFrom="margin">
-                  <wp14:pctHeight>0</wp14:pctHeight>
-                </wp14:sizeRelV>
-              </wp:anchor>
-            </w:drawing>
-          </mc:Choice>
-          <mc:Fallback>
-            <w:pict>
-              <v:oval w14:anchorId="571E2925" id="Ovál 7" o:spid="_x0000_s1026" style="position:absolute;margin-left:281.85pt;margin-top:93.65pt;width:47.45pt;height:15pt;z-index:251661312;visibility:visible;mso-wrap-style:square;mso-width-percent:0;mso-height-percent:0;mso-wrap-distance-left:9pt;mso-wrap-distance-top:0;mso-wrap-distance-right:9pt;mso-wrap-distance-bottom:0;mso-position-horizontal:absolute;mso-position-horizontal-relative:text;mso-position-vertical:absolute;mso-position-vertical-relative:text;mso-width-percent:0;mso-height-percent:0;mso-width-relative:margin;mso-height-relative:margin;v-text-anchor:middle" o:gfxdata="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" filled="f" strokecolor="red" strokeweight="2.25pt">
-                <v:stroke joinstyle="miter"/>
-              </v:oval>
-            </w:pict>
-          </mc:Fallback>
-        </mc:AlternateContent>
-      </w:r>
-      <w:r>
-        <w:rPr>
-          <w:noProof/>
-        </w:rPr>
-        <w:drawing>
-          <wp:anchor distT="0" distB="0" distL="114300" distR="114300" simplePos="0" relativeHeight="251660288" behindDoc="0" locked="0" layoutInCell="1" allowOverlap="1" wp14:anchorId="62829397" wp14:editId="4664FD31">
-            <wp:simplePos x="0" y="0"/>
-            <wp:positionH relativeFrom="margin">
-              <wp:align>center</wp:align>
-            </wp:positionH>
-            <wp:positionV relativeFrom="paragraph">
-              <wp:posOffset>375659</wp:posOffset>
-            </wp:positionV>
-            <wp:extent cx="2623820" cy="995045"/>
-            <wp:effectExtent l="114300" t="114300" r="138430" b="147955"/>
-            <wp:wrapTopAndBottom/>
-            <wp:docPr id="6" name="Obrázek 6"/>
-            <wp:cNvGraphicFramePr>
-              <a:graphicFrameLocks xmlns:a="http://schemas.openxmlformats.org/drawingml/2006/main" noChangeAspect="1"/>
-            </wp:cNvGraphicFramePr>
-            <a:graphic xmlns:a="http://schemas.openxmlformats.org/drawingml/2006/main">
-              <a:graphicData uri="http://schemas.openxmlformats.org/drawingml/2006/picture">
-                <pic:pic xmlns:pic="http://schemas.openxmlformats.org/drawingml/2006/picture">
-                  <pic:nvPicPr>
-                    <pic:cNvPr id="1" name=""/>
-                    <pic:cNvPicPr/>
-                  </pic:nvPicPr>
-                  <pic:blipFill>
-                    <a:blip r:embed="rId10" cstate="print">
-                      <a:extLst>
-                        <a:ext uri="{28A0092B-C50C-407E-A947-70E740481C1C}">
-                          <a14:useLocalDpi xmlns:a14="http://schemas.microsoft.com/office/drawing/2010/main" val="0"/>
-                        </a:ext>
-                      </a:extLst>
-                    </a:blip>
-                    <a:stretch>
-                      <a:fillRect/>
-                    </a:stretch>
-                  </pic:blipFill>
-                  <pic:spPr>
-                    <a:xfrm>
-                      <a:off x="0" y="0"/>
-                      <a:ext cx="2623820" cy="995045"/>
-                    </a:xfrm>
-                    <a:prstGeom prst="rect">
-                      <a:avLst/>
-                    </a:prstGeom>
-                    <a:solidFill>
-                      <a:srgbClr val="FFFFFF">
-                        <a:shade val="85000"/>
-                      </a:srgbClr>
-                    </a:solidFill>
-                    <a:ln w="88900" cap="sq">
-                      <a:solidFill>
-                        <a:srgbClr val="FFFFFF"/>
-                      </a:solidFill>
-                      <a:miter lim="800000"/>
-                    </a:ln>
-                    <a:effectLst>
-                      <a:outerShdw blurRad="55000" dist="18000" dir="5400000" algn="tl" rotWithShape="0">
-                        <a:srgbClr val="000000">
-                          <a:alpha val="40000"/>
-                        </a:srgbClr>
-                      </a:outerShdw>
-                    </a:effectLst>
-                    <a:scene3d>
-                      <a:camera prst="orthographicFront"/>
-                      <a:lightRig rig="twoPt" dir="t">
-                        <a:rot lat="0" lon="0" rev="7200000"/>
-                      </a:lightRig>
-                    </a:scene3d>
-                    <a:sp3d>
-                      <a:bevelT w="25400" h="19050"/>
-                      <a:contourClr>
-                        <a:srgbClr val="FFFFFF"/>
-                      </a:contourClr>
-                    </a:sp3d>
-                  </pic:spPr>
-                </pic:pic>
-              </a:graphicData>
-            </a:graphic>
-          </wp:anchor>
-        </w:drawing>
-      </w:r>
-      <w:r>
-        <w:t xml:space="preserve">Klikněte na tlačítko </w:t>
-      </w:r>
-      <w:r>
-        <w:rPr>
-          <w:noProof/>
-        </w:rPr>
-        <w:drawing>
-          <wp:inline distT="0" distB="0" distL="0" distR="0" wp14:anchorId="2B522BE0" wp14:editId="0A69F982">
-            <wp:extent cx="405517" cy="155304"/>
-            <wp:effectExtent l="0" t="0" r="0" b="0"/>
-            <wp:docPr id="4" name="Obrázek 4"/>
-            <wp:cNvGraphicFramePr>
-              <a:graphicFrameLocks xmlns:a="http://schemas.openxmlformats.org/drawingml/2006/main" noChangeAspect="1"/>
-            </wp:cNvGraphicFramePr>
-            <a:graphic xmlns:a="http://schemas.openxmlformats.org/drawingml/2006/main">
-              <a:graphicData uri="http://schemas.openxmlformats.org/drawingml/2006/picture">
-                <pic:pic xmlns:pic="http://schemas.openxmlformats.org/drawingml/2006/picture">
-                  <pic:nvPicPr>
-                    <pic:cNvPr id="1" name=""/>
-                    <pic:cNvPicPr/>
-                  </pic:nvPicPr>
-                  <pic:blipFill>
-                    <a:blip r:embed="rId12"/>
-                    <a:stretch>
-                      <a:fillRect/>
-                    </a:stretch>
-                  </pic:blipFill>
-                  <pic:spPr>
-                    <a:xfrm>
-                      <a:off x="0" y="0"/>
-                      <a:ext cx="478381" cy="183209"/>
-                    </a:xfrm>
-                    <a:prstGeom prst="rect">
-                      <a:avLst/>
-                    </a:prstGeom>
-                  </pic:spPr>
-                </pic:pic>
-              </a:graphicData>
-            </a:graphic>
-          </wp:inline>
-        </w:drawing>
-      </w:r>
-      <w:r>
-        <w:t>, zobrazí se přihlašovací formulář:</w:t>
-      </w:r>
-    </w:p>
-    <w:p>
-      <w:r>
-        <w:rPr>
-          <w:noProof/>
-          <w:lang w:eastAsia="cs-CZ"/>
-        </w:rPr>
-        <mc:AlternateContent>
-          <mc:Choice Requires="wps">
-            <w:drawing>
-              <wp:anchor distT="0" distB="0" distL="114300" distR="114300" simplePos="0" relativeHeight="251670528" behindDoc="0" locked="0" layoutInCell="1" allowOverlap="1" wp14:anchorId="1E95AE7F" wp14:editId="6F53EF70">
-                <wp:simplePos x="0" y="0"/>
-                <wp:positionH relativeFrom="column">
-                  <wp:posOffset>2091690</wp:posOffset>
-                </wp:positionH>
-                <wp:positionV relativeFrom="paragraph">
-                  <wp:posOffset>1621717</wp:posOffset>
-                </wp:positionV>
-                <wp:extent cx="1078252" cy="190280"/>
-                <wp:effectExtent l="19050" t="19050" r="26670" b="19685"/>
-                <wp:wrapNone/>
-                <wp:docPr id="12" name="Ovál 12"/>
-                <wp:cNvGraphicFramePr/>
-                <a:graphic xmlns:a="http://schemas.openxmlformats.org/drawingml/2006/main">
-                  <a:graphicData uri="http://schemas.microsoft.com/office/word/2010/wordprocessingShape">
-                    <wps:wsp>
-                      <wps:cNvSpPr/>
-                      <wps:spPr>
-                        <a:xfrm>
-                          <a:off x="0" y="0"/>
-                          <a:ext cx="1078252" cy="190280"/>
-                        </a:xfrm>
-                        <a:prstGeom prst="ellipse">
-                          <a:avLst/>
-                        </a:prstGeom>
-                        <a:noFill/>
-                        <a:ln w="28575">
-                          <a:solidFill>
-                            <a:srgbClr val="FF0000"/>
-                          </a:solidFill>
-                        </a:ln>
-                      </wps:spPr>
-                      <wps:style>
-                        <a:lnRef idx="2">
-                          <a:schemeClr val="accent2"/>
-                        </a:lnRef>
-                        <a:fillRef idx="1">
-                          <a:schemeClr val="lt1"/>
-                        </a:fillRef>
-                        <a:effectRef idx="0">
-                          <a:schemeClr val="accent2"/>
-                        </a:effectRef>
-                        <a:fontRef idx="minor">
-                          <a:schemeClr val="dk1"/>
-                        </a:fontRef>
-                      </wps:style>
-                      <wps:bodyPr rot="0" spcFirstLastPara="0" vertOverflow="overflow" horzOverflow="overflow" vert="horz" wrap="square" lIns="91440" tIns="45720" rIns="91440" bIns="45720" numCol="1" spcCol="0" rtlCol="0" fromWordArt="0" anchor="ctr" anchorCtr="0" forceAA="0" compatLnSpc="1">
-                        <a:prstTxWarp prst="textNoShape">
-                          <a:avLst/>
-                        </a:prstTxWarp>
-                        <a:noAutofit/>
-                      </wps:bodyPr>
-                    </wps:wsp>
-                  </a:graphicData>
-                </a:graphic>
-                <wp14:sizeRelH relativeFrom="margin">
-                  <wp14:pctWidth>0</wp14:pctWidth>
-                </wp14:sizeRelH>
-                <wp14:sizeRelV relativeFrom="margin">
-                  <wp14:pctHeight>0</wp14:pctHeight>
-                </wp14:sizeRelV>
-              </wp:anchor>
-            </w:drawing>
-          </mc:Choice>
-          <mc:Fallback>
-            <w:pict>
-              <v:oval w14:anchorId="5B0A87F9" id="Ovál 12" o:spid="_x0000_s1026" style="position:absolute;margin-left:164.7pt;margin-top:127.7pt;width:84.9pt;height:15pt;z-index:251670528;visibility:visible;mso-wrap-style:square;mso-width-percent:0;mso-height-percent:0;mso-wrap-distance-left:9pt;mso-wrap-distance-top:0;mso-wrap-distance-right:9pt;mso-wrap-distance-bottom:0;mso-position-horizontal:absolute;mso-position-horizontal-relative:text;mso-position-vertical:absolute;mso-position-vertical-relative:text;mso-width-percent:0;mso-height-percent:0;mso-width-relative:margin;mso-height-relative:margin;v-text-anchor:middle" o:gfxdata="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" filled="f" strokecolor="red" strokeweight="2.25pt">
-                <v:stroke joinstyle="miter"/>
-              </v:oval>
-            </w:pict>
-          </mc:Fallback>
-        </mc:AlternateContent>
-      </w:r>
-      <w:r>
-        <w:rPr>
-          <w:noProof/>
-          <w:lang w:eastAsia="cs-CZ"/>
-        </w:rPr>
-        <mc:AlternateContent>
-          <mc:Choice Requires="wps">
-            <w:drawing>
-              <wp:anchor distT="0" distB="0" distL="114300" distR="114300" simplePos="0" relativeHeight="251672576" behindDoc="0" locked="0" layoutInCell="1" allowOverlap="1" wp14:anchorId="02158976" wp14:editId="0F472B64">
-                <wp:simplePos x="0" y="0"/>
-                <wp:positionH relativeFrom="margin">
-                  <wp:align>center</wp:align>
-                </wp:positionH>
-                <wp:positionV relativeFrom="paragraph">
-                  <wp:posOffset>2213294</wp:posOffset>
-                </wp:positionV>
-                <wp:extent cx="866830" cy="301276"/>
-                <wp:effectExtent l="19050" t="19050" r="28575" b="22860"/>
-                <wp:wrapNone/>
-                <wp:docPr id="13" name="Ovál 13"/>
-                <wp:cNvGraphicFramePr/>
-                <a:graphic xmlns:a="http://schemas.openxmlformats.org/drawingml/2006/main">
-                  <a:graphicData uri="http://schemas.microsoft.com/office/word/2010/wordprocessingShape">
-                    <wps:wsp>
-                      <wps:cNvSpPr/>
-                      <wps:spPr>
-                        <a:xfrm>
-                          <a:off x="0" y="0"/>
-                          <a:ext cx="866830" cy="301276"/>
-                        </a:xfrm>
-                        <a:prstGeom prst="ellipse">
-                          <a:avLst/>
-                        </a:prstGeom>
-                        <a:noFill/>
-                        <a:ln w="28575">
-                          <a:solidFill>
-                            <a:srgbClr val="FF0000"/>
-                          </a:solidFill>
-                        </a:ln>
-                      </wps:spPr>
-                      <wps:style>
-                        <a:lnRef idx="2">
-                          <a:schemeClr val="accent2"/>
-                        </a:lnRef>
-                        <a:fillRef idx="1">
-                          <a:schemeClr val="lt1"/>
-                        </a:fillRef>
-                        <a:effectRef idx="0">
-                          <a:schemeClr val="accent2"/>
-                        </a:effectRef>
-                        <a:fontRef idx="minor">
-                          <a:schemeClr val="dk1"/>
-                        </a:fontRef>
-                      </wps:style>
-                      <wps:bodyPr rot="0" spcFirstLastPara="0" vertOverflow="overflow" horzOverflow="overflow" vert="horz" wrap="square" lIns="91440" tIns="45720" rIns="91440" bIns="45720" numCol="1" spcCol="0" rtlCol="0" fromWordArt="0" anchor="ctr" anchorCtr="0" forceAA="0" compatLnSpc="1">
-                        <a:prstTxWarp prst="textNoShape">
-                          <a:avLst/>
-                        </a:prstTxWarp>
-                        <a:noAutofit/>
-                      </wps:bodyPr>
-                    </wps:wsp>
-                  </a:graphicData>
-                </a:graphic>
-                <wp14:sizeRelH relativeFrom="margin">
-                  <wp14:pctWidth>0</wp14:pctWidth>
-                </wp14:sizeRelH>
-                <wp14:sizeRelV relativeFrom="margin">
-                  <wp14:pctHeight>0</wp14:pctHeight>
-                </wp14:sizeRelV>
-              </wp:anchor>
-            </w:drawing>
-          </mc:Choice>
-          <mc:Fallback>
-            <w:pict>
-              <v:oval w14:anchorId="5E66AAA9" id="Ovál 13" o:spid="_x0000_s1026" style="position:absolute;margin-left:0;margin-top:174.3pt;width:68.25pt;height:23.7pt;z-index:251672576;visibility:visible;mso-wrap-style:square;mso-width-percent:0;mso-height-percent:0;mso-wrap-distance-left:9pt;mso-wrap-distance-top:0;mso-wrap-distance-right:9pt;mso-wrap-distance-bottom:0;mso-position-horizontal:center;mso-position-horizontal-relative:margin;mso-position-vertical:absolute;mso-position-vertical-relative:text;mso-width-percent:0;mso-height-percent:0;mso-width-relative:margin;mso-height-relative:margin;v-text-anchor:middle" o:gfxdata="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" filled="f" strokecolor="red" strokeweight="2.25pt">
-                <v:stroke joinstyle="miter"/>
-                <w10:wrap anchorx="margin"/>
-              </v:oval>
-            </w:pict>
-          </mc:Fallback>
-        </mc:AlternateContent>
-      </w:r>
-      <w:r>
-        <w:rPr>
-          <w:noProof/>
-        </w:rPr>
-        <w:drawing>
-          <wp:anchor distT="0" distB="0" distL="114300" distR="114300" simplePos="0" relativeHeight="251668480" behindDoc="0" locked="0" layoutInCell="1" allowOverlap="1" wp14:anchorId="385865A9" wp14:editId="3240D611">
-            <wp:simplePos x="0" y="0"/>
-            <wp:positionH relativeFrom="margin">
-              <wp:align>center</wp:align>
-            </wp:positionH>
-            <wp:positionV relativeFrom="paragraph">
-              <wp:posOffset>1525794</wp:posOffset>
-            </wp:positionV>
-            <wp:extent cx="2689860" cy="1247775"/>
-            <wp:effectExtent l="133350" t="114300" r="148590" b="161925"/>
-            <wp:wrapTopAndBottom/>
-            <wp:docPr id="11" name="Obrázek 11"/>
-            <wp:cNvGraphicFramePr>
-              <a:graphicFrameLocks xmlns:a="http://schemas.openxmlformats.org/drawingml/2006/main" noChangeAspect="1"/>
-            </wp:cNvGraphicFramePr>
-            <a:graphic xmlns:a="http://schemas.openxmlformats.org/drawingml/2006/main">
-              <a:graphicData uri="http://schemas.openxmlformats.org/drawingml/2006/picture">
-                <pic:pic xmlns:pic="http://schemas.openxmlformats.org/drawingml/2006/picture">
-                  <pic:nvPicPr>
-                    <pic:cNvPr id="1" name=""/>
-                    <pic:cNvPicPr/>
-                  </pic:nvPicPr>
-                  <pic:blipFill>
-                    <a:blip r:embed="rId14">
-                      <a:extLst>
-                        <a:ext uri="{28A0092B-C50C-407E-A947-70E740481C1C}">
-                          <a14:useLocalDpi xmlns:a14="http://schemas.microsoft.com/office/drawing/2010/main" val="0"/>
-                        </a:ext>
-                      </a:extLst>
-                    </a:blip>
-                    <a:stretch>
-                      <a:fillRect/>
-                    </a:stretch>
-                  </pic:blipFill>
-                  <pic:spPr>
-                    <a:xfrm>
-                      <a:off x="0" y="0"/>
-                      <a:ext cx="2689860" cy="1247775"/>
-                    </a:xfrm>
-                    <a:prstGeom prst="rect">
-                      <a:avLst/>
-                    </a:prstGeom>
-                    <a:solidFill>
-                      <a:srgbClr val="FFFFFF">
-                        <a:shade val="85000"/>
-                      </a:srgbClr>
-                    </a:solidFill>
-                    <a:ln w="88900" cap="sq">
-                      <a:solidFill>
-                        <a:srgbClr val="FFFFFF"/>
-                      </a:solidFill>
-                      <a:miter lim="800000"/>
-                    </a:ln>
-                    <a:effectLst>
-                      <a:outerShdw blurRad="55000" dist="18000" dir="5400000" algn="tl" rotWithShape="0">
-                        <a:srgbClr val="000000">
-                          <a:alpha val="40000"/>
-                        </a:srgbClr>
-                      </a:outerShdw>
-                    </a:effectLst>
-                    <a:scene3d>
-                      <a:camera prst="orthographicFront"/>
-                      <a:lightRig rig="twoPt" dir="t">
-                        <a:rot lat="0" lon="0" rev="7200000"/>
-                      </a:lightRig>
-                    </a:scene3d>
-                    <a:sp3d>
-                      <a:bevelT w="25400" h="19050"/>
-                      <a:contourClr>
-                        <a:srgbClr val="FFFFFF"/>
-                      </a:contourClr>
-                    </a:sp3d>
-                  </pic:spPr>
-                </pic:pic>
-              </a:graphicData>
-            </a:graphic>
-            <wp14:sizeRelH relativeFrom="margin">
-              <wp14:pctWidth>0</wp14:pctWidth>
-            </wp14:sizeRelH>
-            <wp14:sizeRelV relativeFrom="margin">
-              <wp14:pctHeight>0</wp14:pctHeight>
-            </wp14:sizeRelV>
-          </wp:anchor>
-        </w:drawing>
-      </w:r>
-      <w:r>
-        <w:t>Klikněte na odkaz obnovit heslo, zobrazí se formulář pro zadání vašeho emailu:</w:t>
-      </w:r>
-    </w:p>
-    <w:p>
-      <w:r>
-        <w:t>Vyplňte váš email a klikněte na tlačítko odeslat, zobrazí se vám informace o zaslaném emailu</w:t>
-      </w:r>
-      <w:r>
-        <w:t>.</w:t>
-      </w:r>
-    </w:p>
-    <w:p>
-      <w:r>
-        <w:rPr>
-          <w:noProof/>
-          <w:lang w:eastAsia="cs-CZ"/>
-        </w:rPr>
-        <mc:AlternateContent>
-          <mc:Choice Requires="wps">
-            <w:drawing>
-              <wp:anchor distT="0" distB="0" distL="114300" distR="114300" simplePos="0" relativeHeight="251676672" behindDoc="0" locked="0" layoutInCell="1" allowOverlap="1" wp14:anchorId="7C612390" wp14:editId="359E3FE7">
-                <wp:simplePos x="0" y="0"/>
-                <wp:positionH relativeFrom="margin">
-                  <wp:posOffset>2139396</wp:posOffset>
-                </wp:positionH>
-                <wp:positionV relativeFrom="paragraph">
-                  <wp:posOffset>1764122</wp:posOffset>
-                </wp:positionV>
-                <wp:extent cx="634266" cy="195018"/>
-                <wp:effectExtent l="19050" t="19050" r="13970" b="14605"/>
-                <wp:wrapNone/>
-                <wp:docPr id="16" name="Ovál 16"/>
-                <wp:cNvGraphicFramePr/>
-                <a:graphic xmlns:a="http://schemas.openxmlformats.org/drawingml/2006/main">
-                  <a:graphicData uri="http://schemas.microsoft.com/office/word/2010/wordprocessingShape">
-                    <wps:wsp>
-                      <wps:cNvSpPr/>
-                      <wps:spPr>
-                        <a:xfrm>
-                          <a:off x="0" y="0"/>
-                          <a:ext cx="634266" cy="195018"/>
-                        </a:xfrm>
-                        <a:prstGeom prst="ellipse">
-                          <a:avLst/>
-                        </a:prstGeom>
-                        <a:noFill/>
-                        <a:ln w="28575">
-                          <a:solidFill>
-                            <a:srgbClr val="FF0000"/>
-                          </a:solidFill>
-                        </a:ln>
-                      </wps:spPr>
-                      <wps:style>
-                        <a:lnRef idx="2">
-                          <a:schemeClr val="accent2"/>
-                        </a:lnRef>
-                        <a:fillRef idx="1">
-                          <a:schemeClr val="lt1"/>
-                        </a:fillRef>
-                        <a:effectRef idx="0">
-                          <a:schemeClr val="accent2"/>
-                        </a:effectRef>
-                        <a:fontRef idx="minor">
-                          <a:schemeClr val="dk1"/>
-                        </a:fontRef>
-                      </wps:style>
-                      <wps:bodyPr rot="0" spcFirstLastPara="0" vertOverflow="overflow" horzOverflow="overflow" vert="horz" wrap="square" lIns="91440" tIns="45720" rIns="91440" bIns="45720" numCol="1" spcCol="0" rtlCol="0" fromWordArt="0" anchor="ctr" anchorCtr="0" forceAA="0" compatLnSpc="1">
-                        <a:prstTxWarp prst="textNoShape">
-                          <a:avLst/>
-                        </a:prstTxWarp>
-                        <a:noAutofit/>
-                      </wps:bodyPr>
-                    </wps:wsp>
-                  </a:graphicData>
-                </a:graphic>
-                <wp14:sizeRelH relativeFrom="margin">
-                  <wp14:pctWidth>0</wp14:pctWidth>
-                </wp14:sizeRelH>
-                <wp14:sizeRelV relativeFrom="margin">
-                  <wp14:pctHeight>0</wp14:pctHeight>
-                </wp14:sizeRelV>
-              </wp:anchor>
-            </w:drawing>
-          </mc:Choice>
-          <mc:Fallback>
-            <w:pict>
-              <v:oval w14:anchorId="6D28E50E" id="Ovál 16" o:spid="_x0000_s1026" style="position:absolute;margin-left:168.45pt;margin-top:138.9pt;width:49.95pt;height:15.35pt;z-index:251676672;visibility:visible;mso-wrap-style:square;mso-width-percent:0;mso-height-percent:0;mso-wrap-distance-left:9pt;mso-wrap-distance-top:0;mso-wrap-distance-right:9pt;mso-wrap-distance-bottom:0;mso-position-horizontal:absolute;mso-position-horizontal-relative:margin;mso-position-vertical:absolute;mso-position-vertical-relative:text;mso-width-percent:0;mso-height-percent:0;mso-width-relative:margin;mso-height-relative:margin;v-text-anchor:middle" o:gfxdata="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" filled="f" strokecolor="red" strokeweight="2.25pt">
-                <v:stroke joinstyle="miter"/>
-                <w10:wrap anchorx="margin"/>
-              </v:oval>
-            </w:pict>
-          </mc:Fallback>
-        </mc:AlternateContent>
-      </w:r>
-      <w:r>
-        <w:rPr>
-          <w:noProof/>
-        </w:rPr>
-        <w:drawing>
-          <wp:anchor distT="0" distB="0" distL="114300" distR="114300" simplePos="0" relativeHeight="251674624" behindDoc="0" locked="0" layoutInCell="1" allowOverlap="1" wp14:anchorId="13064CAC" wp14:editId="73B82E75">
-            <wp:simplePos x="0" y="0"/>
-            <wp:positionH relativeFrom="margin">
-              <wp:align>center</wp:align>
-            </wp:positionH>
-            <wp:positionV relativeFrom="paragraph">
-              <wp:posOffset>669737</wp:posOffset>
-            </wp:positionV>
-            <wp:extent cx="3643617" cy="1485240"/>
-            <wp:effectExtent l="114300" t="114300" r="109855" b="153670"/>
-            <wp:wrapTopAndBottom/>
-            <wp:docPr id="15" name="Obrázek 15"/>
-            <wp:cNvGraphicFramePr>
-              <a:graphicFrameLocks xmlns:a="http://schemas.openxmlformats.org/drawingml/2006/main" noChangeAspect="1"/>
-            </wp:cNvGraphicFramePr>
-            <a:graphic xmlns:a="http://schemas.openxmlformats.org/drawingml/2006/main">
-              <a:graphicData uri="http://schemas.openxmlformats.org/drawingml/2006/picture">
-                <pic:pic xmlns:pic="http://schemas.openxmlformats.org/drawingml/2006/picture">
-                  <pic:nvPicPr>
-                    <pic:cNvPr id="1" name=""/>
-                    <pic:cNvPicPr/>
-                  </pic:nvPicPr>
-                  <pic:blipFill>
-                    <a:blip r:embed="rId15">
-                      <a:extLst>
-                        <a:ext uri="{28A0092B-C50C-407E-A947-70E740481C1C}">
-                          <a14:useLocalDpi xmlns:a14="http://schemas.microsoft.com/office/drawing/2010/main" val="0"/>
-                        </a:ext>
-                      </a:extLst>
-                    </a:blip>
-                    <a:stretch>
-                      <a:fillRect/>
-                    </a:stretch>
-                  </pic:blipFill>
-                  <pic:spPr>
-                    <a:xfrm>
-                      <a:off x="0" y="0"/>
-                      <a:ext cx="3643617" cy="1485240"/>
-                    </a:xfrm>
-                    <a:prstGeom prst="rect">
-                      <a:avLst/>
-                    </a:prstGeom>
-                    <a:solidFill>
-                      <a:srgbClr val="FFFFFF">
-                        <a:shade val="85000"/>
-                      </a:srgbClr>
-                    </a:solidFill>
-                    <a:ln w="88900" cap="sq">
-                      <a:solidFill>
-                        <a:srgbClr val="FFFFFF"/>
-                      </a:solidFill>
-                      <a:miter lim="800000"/>
-                    </a:ln>
-                    <a:effectLst>
-                      <a:outerShdw blurRad="55000" dist="18000" dir="5400000" algn="tl" rotWithShape="0">
-                        <a:srgbClr val="000000">
-                          <a:alpha val="40000"/>
-                        </a:srgbClr>
-                      </a:outerShdw>
-                    </a:effectLst>
-                    <a:scene3d>
-                      <a:camera prst="orthographicFront"/>
-                      <a:lightRig rig="twoPt" dir="t">
-                        <a:rot lat="0" lon="0" rev="7200000"/>
-                      </a:lightRig>
-                    </a:scene3d>
-                    <a:sp3d>
-                      <a:bevelT w="25400" h="19050"/>
-                      <a:contourClr>
-                        <a:srgbClr val="FFFFFF"/>
-                      </a:contourClr>
-                    </a:sp3d>
-                  </pic:spPr>
-                </pic:pic>
-              </a:graphicData>
-            </a:graphic>
-          </wp:anchor>
-        </w:drawing>
-      </w:r>
-      <w:r>
-        <w:rPr>
-          <w:noProof/>
-        </w:rPr>
-        <w:drawing>
-          <wp:anchor distT="0" distB="0" distL="114300" distR="114300" simplePos="0" relativeHeight="251673600" behindDoc="0" locked="0" layoutInCell="1" allowOverlap="1" wp14:anchorId="7BDB45BF" wp14:editId="260FAB59">
-            <wp:simplePos x="0" y="0"/>
-            <wp:positionH relativeFrom="margin">
-              <wp:align>center</wp:align>
-            </wp:positionH>
-            <wp:positionV relativeFrom="paragraph">
-              <wp:posOffset>37</wp:posOffset>
-            </wp:positionV>
-            <wp:extent cx="3049762" cy="405761"/>
-            <wp:effectExtent l="0" t="0" r="0" b="0"/>
-            <wp:wrapTopAndBottom/>
-            <wp:docPr id="14" name="Obrázek 14"/>
-            <wp:cNvGraphicFramePr>
-              <a:graphicFrameLocks xmlns:a="http://schemas.openxmlformats.org/drawingml/2006/main" noChangeAspect="1"/>
-            </wp:cNvGraphicFramePr>
-            <a:graphic xmlns:a="http://schemas.openxmlformats.org/drawingml/2006/main">
-              <a:graphicData uri="http://schemas.openxmlformats.org/drawingml/2006/picture">
-                <pic:pic xmlns:pic="http://schemas.openxmlformats.org/drawingml/2006/picture">
-                  <pic:nvPicPr>
-                    <pic:cNvPr id="1" name=""/>
-                    <pic:cNvPicPr/>
-                  </pic:nvPicPr>
-                  <pic:blipFill>
-                    <a:blip r:embed="rId16" cstate="print">
-                      <a:extLst>
-                        <a:ext uri="{28A0092B-C50C-407E-A947-70E740481C1C}">
-                          <a14:useLocalDpi xmlns:a14="http://schemas.microsoft.com/office/drawing/2010/main" val="0"/>
-                        </a:ext>
-                      </a:extLst>
-                    </a:blip>
-                    <a:stretch>
-                      <a:fillRect/>
-                    </a:stretch>
-                  </pic:blipFill>
-                  <pic:spPr>
-                    <a:xfrm>
-                      <a:off x="0" y="0"/>
-                      <a:ext cx="3049762" cy="405761"/>
-                    </a:xfrm>
-                    <a:prstGeom prst="rect">
-                      <a:avLst/>
-                    </a:prstGeom>
-                  </pic:spPr>
-                </pic:pic>
-              </a:graphicData>
-            </a:graphic>
-          </wp:anchor>
-        </w:drawing>
-      </w:r>
-      <w:r>
-        <w:t>Přejdete do aplikace pro email, kde by měl být email od „</w:t>
-      </w:r>
-      <w:r>
-        <w:rPr>
-          <w:b/>
-        </w:rPr>
-        <w:t xml:space="preserve">Logos </w:t>
-      </w:r>
-      <w:proofErr w:type="spellStart"/>
-      <w:r>
-        <w:rPr>
-          <w:b/>
-        </w:rPr>
-        <w:t>Polytechnikos</w:t>
-      </w:r>
-      <w:proofErr w:type="spellEnd"/>
-      <w:r>
-        <w:t xml:space="preserve"> </w:t>
-      </w:r>
-      <w:r>
-        <w:rPr>
-          <w:b/>
-        </w:rPr>
-        <w:t>obnova hesla“</w:t>
-      </w:r>
-      <w:r>
-        <w:t xml:space="preserve"> např:</w:t>
-      </w:r>
-    </w:p>
-    <w:p>
-      <w:r>
-        <w:rPr>
-          <w:noProof/>
-          <w:lang w:eastAsia="cs-CZ"/>
-        </w:rPr>
-        <mc:AlternateContent>
-          <mc:Choice Requires="wps">
-            <w:drawing>
-              <wp:anchor distT="0" distB="0" distL="114300" distR="114300" simplePos="0" relativeHeight="251679744" behindDoc="0" locked="0" layoutInCell="1" allowOverlap="1" wp14:anchorId="422D2BA8" wp14:editId="59F099F5">
-                <wp:simplePos x="0" y="0"/>
-                <wp:positionH relativeFrom="margin">
-                  <wp:posOffset>2160204</wp:posOffset>
-                </wp:positionH>
-                <wp:positionV relativeFrom="paragraph">
-                  <wp:posOffset>555122</wp:posOffset>
-                </wp:positionV>
-                <wp:extent cx="634266" cy="195018"/>
-                <wp:effectExtent l="19050" t="19050" r="13970" b="14605"/>
-                <wp:wrapNone/>
-                <wp:docPr id="18" name="Ovál 18"/>
-                <wp:cNvGraphicFramePr/>
-                <a:graphic xmlns:a="http://schemas.openxmlformats.org/drawingml/2006/main">
-                  <a:graphicData uri="http://schemas.microsoft.com/office/word/2010/wordprocessingShape">
-                    <wps:wsp>
-                      <wps:cNvSpPr/>
-                      <wps:spPr>
-                        <a:xfrm>
-                          <a:off x="0" y="0"/>
-                          <a:ext cx="634266" cy="195018"/>
-                        </a:xfrm>
-                        <a:prstGeom prst="ellipse">
-                          <a:avLst/>
-                        </a:prstGeom>
-                        <a:noFill/>
-                        <a:ln w="28575">
-                          <a:solidFill>
-                            <a:srgbClr val="FF0000"/>
-                          </a:solidFill>
-                        </a:ln>
-                      </wps:spPr>
-                      <wps:style>
-                        <a:lnRef idx="2">
-                          <a:schemeClr val="accent2"/>
-                        </a:lnRef>
-                        <a:fillRef idx="1">
-                          <a:schemeClr val="lt1"/>
-                        </a:fillRef>
-                        <a:effectRef idx="0">
-                          <a:schemeClr val="accent2"/>
-                        </a:effectRef>
-                        <a:fontRef idx="minor">
-                          <a:schemeClr val="dk1"/>
-                        </a:fontRef>
-                      </wps:style>
-                      <wps:bodyPr rot="0" spcFirstLastPara="0" vertOverflow="overflow" horzOverflow="overflow" vert="horz" wrap="square" lIns="91440" tIns="45720" rIns="91440" bIns="45720" numCol="1" spcCol="0" rtlCol="0" fromWordArt="0" anchor="ctr" anchorCtr="0" forceAA="0" compatLnSpc="1">
-                        <a:prstTxWarp prst="textNoShape">
-                          <a:avLst/>
-                        </a:prstTxWarp>
-                        <a:noAutofit/>
-                      </wps:bodyPr>
-                    </wps:wsp>
-                  </a:graphicData>
-                </a:graphic>
-                <wp14:sizeRelH relativeFrom="margin">
-                  <wp14:pctWidth>0</wp14:pctWidth>
-                </wp14:sizeRelH>
-                <wp14:sizeRelV relativeFrom="margin">
-                  <wp14:pctHeight>0</wp14:pctHeight>
-                </wp14:sizeRelV>
-              </wp:anchor>
-            </w:drawing>
-          </mc:Choice>
-          <mc:Fallback>
-            <w:pict>
-              <v:oval w14:anchorId="6DE774C6" id="Ovál 18" o:spid="_x0000_s1026" style="position:absolute;margin-left:170.1pt;margin-top:43.7pt;width:49.95pt;height:15.35pt;z-index:251679744;visibility:visible;mso-wrap-style:square;mso-width-percent:0;mso-height-percent:0;mso-wrap-distance-left:9pt;mso-wrap-distance-top:0;mso-wrap-distance-right:9pt;mso-wrap-distance-bottom:0;mso-position-horizontal:absolute;mso-position-horizontal-relative:margin;mso-position-vertical:absolute;mso-position-vertical-relative:text;mso-width-percent:0;mso-height-percent:0;mso-width-relative:margin;mso-height-relative:margin;v-text-anchor:middle" o:gfxdata="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" filled="f" strokecolor="red" strokeweight="2.25pt">
-                <v:stroke joinstyle="miter"/>
-                <w10:wrap anchorx="margin"/>
-              </v:oval>
-            </w:pict>
-          </mc:Fallback>
-        </mc:AlternateContent>
-      </w:r>
-      <w:r>
-        <w:rPr>
-          <w:noProof/>
-          <w:lang w:eastAsia="cs-CZ"/>
-        </w:rPr>
-        <mc:AlternateContent>
-          <mc:Choice Requires="wps">
-            <w:drawing>
-              <wp:anchor distT="0" distB="0" distL="114300" distR="114300" simplePos="0" relativeHeight="251681792" behindDoc="0" locked="0" layoutInCell="1" allowOverlap="1" wp14:anchorId="7E4F223E" wp14:editId="3CE1A759">
-                <wp:simplePos x="0" y="0"/>
-                <wp:positionH relativeFrom="margin">
-                  <wp:posOffset>2191037</wp:posOffset>
-                </wp:positionH>
-                <wp:positionV relativeFrom="paragraph">
-                  <wp:posOffset>913658</wp:posOffset>
-                </wp:positionV>
-                <wp:extent cx="634266" cy="195018"/>
-                <wp:effectExtent l="19050" t="19050" r="13970" b="14605"/>
-                <wp:wrapNone/>
-                <wp:docPr id="19" name="Ovál 19"/>
-                <wp:cNvGraphicFramePr/>
-                <a:graphic xmlns:a="http://schemas.openxmlformats.org/drawingml/2006/main">
-                  <a:graphicData uri="http://schemas.microsoft.com/office/word/2010/wordprocessingShape">
-                    <wps:wsp>
-                      <wps:cNvSpPr/>
-                      <wps:spPr>
-                        <a:xfrm>
-                          <a:off x="0" y="0"/>
-                          <a:ext cx="634266" cy="195018"/>
-                        </a:xfrm>
-                        <a:prstGeom prst="ellipse">
-                          <a:avLst/>
-                        </a:prstGeom>
-                        <a:noFill/>
-                        <a:ln w="28575">
-                          <a:solidFill>
-                            <a:srgbClr val="FF0000"/>
-                          </a:solidFill>
-                        </a:ln>
-                      </wps:spPr>
-                      <wps:style>
-                        <a:lnRef idx="2">
-                          <a:schemeClr val="accent2"/>
-                        </a:lnRef>
-                        <a:fillRef idx="1">
-                          <a:schemeClr val="lt1"/>
-                        </a:fillRef>
-                        <a:effectRef idx="0">
-                          <a:schemeClr val="accent2"/>
-                        </a:effectRef>
-                        <a:fontRef idx="minor">
-                          <a:schemeClr val="dk1"/>
-                        </a:fontRef>
-                      </wps:style>
-                      <wps:bodyPr rot="0" spcFirstLastPara="0" vertOverflow="overflow" horzOverflow="overflow" vert="horz" wrap="square" lIns="91440" tIns="45720" rIns="91440" bIns="45720" numCol="1" spcCol="0" rtlCol="0" fromWordArt="0" anchor="ctr" anchorCtr="0" forceAA="0" compatLnSpc="1">
-                        <a:prstTxWarp prst="textNoShape">
-                          <a:avLst/>
-                        </a:prstTxWarp>
-                        <a:noAutofit/>
-                      </wps:bodyPr>
-                    </wps:wsp>
-                  </a:graphicData>
-                </a:graphic>
-                <wp14:sizeRelH relativeFrom="margin">
-                  <wp14:pctWidth>0</wp14:pctWidth>
-                </wp14:sizeRelH>
-                <wp14:sizeRelV relativeFrom="margin">
-                  <wp14:pctHeight>0</wp14:pctHeight>
-                </wp14:sizeRelV>
-              </wp:anchor>
-            </w:drawing>
-          </mc:Choice>
-          <mc:Fallback>
-            <w:pict>
-              <v:oval w14:anchorId="28ECBC82" id="Ovál 19" o:spid="_x0000_s1026" style="position:absolute;margin-left:172.5pt;margin-top:71.95pt;width:49.95pt;height:15.35pt;z-index:251681792;visibility:visible;mso-wrap-style:square;mso-width-percent:0;mso-height-percent:0;mso-wrap-distance-left:9pt;mso-wrap-distance-top:0;mso-wrap-distance-right:9pt;mso-wrap-distance-bottom:0;mso-position-horizontal:absolute;mso-position-horizontal-relative:margin;mso-position-vertical:absolute;mso-position-vertical-relative:text;mso-width-percent:0;mso-height-percent:0;mso-width-relative:margin;mso-height-relative:margin;v-text-anchor:middle" o:gfxdata="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" filled="f" strokecolor="red" strokeweight="2.25pt">
-                <v:stroke joinstyle="miter"/>
-                <w10:wrap anchorx="margin"/>
-              </v:oval>
-            </w:pict>
-          </mc:Fallback>
-        </mc:AlternateContent>
-      </w:r>
-      <w:r>
-        <w:rPr>
-          <w:noProof/>
-          <w:lang w:eastAsia="cs-CZ"/>
-        </w:rPr>
-        <mc:AlternateContent>
-          <mc:Choice Requires="wps">
-            <w:drawing>
-              <wp:anchor distT="0" distB="0" distL="114300" distR="114300" simplePos="0" relativeHeight="251683840" behindDoc="0" locked="0" layoutInCell="1" allowOverlap="1" wp14:anchorId="37DDE0DE" wp14:editId="56086ED4">
-                <wp:simplePos x="0" y="0"/>
-                <wp:positionH relativeFrom="margin">
-                  <wp:align>center</wp:align>
-                </wp:positionH>
-                <wp:positionV relativeFrom="paragraph">
-                  <wp:posOffset>1326320</wp:posOffset>
-                </wp:positionV>
-                <wp:extent cx="634266" cy="195018"/>
-                <wp:effectExtent l="19050" t="19050" r="13970" b="14605"/>
-                <wp:wrapNone/>
-                <wp:docPr id="20" name="Ovál 20"/>
-                <wp:cNvGraphicFramePr/>
-                <a:graphic xmlns:a="http://schemas.openxmlformats.org/drawingml/2006/main">
-                  <a:graphicData uri="http://schemas.microsoft.com/office/word/2010/wordprocessingShape">
-                    <wps:wsp>
-                      <wps:cNvSpPr/>
-                      <wps:spPr>
-                        <a:xfrm>
-                          <a:off x="0" y="0"/>
-                          <a:ext cx="634266" cy="195018"/>
-                        </a:xfrm>
-                        <a:prstGeom prst="ellipse">
-                          <a:avLst/>
-                        </a:prstGeom>
-                        <a:noFill/>
-                        <a:ln w="28575">
-                          <a:solidFill>
-                            <a:srgbClr val="FF0000"/>
-                          </a:solidFill>
-                        </a:ln>
-                      </wps:spPr>
-                      <wps:style>
-                        <a:lnRef idx="2">
-                          <a:schemeClr val="accent2"/>
-                        </a:lnRef>
-                        <a:fillRef idx="1">
-                          <a:schemeClr val="lt1"/>
-                        </a:fillRef>
-                        <a:effectRef idx="0">
-                          <a:schemeClr val="accent2"/>
-                        </a:effectRef>
-                        <a:fontRef idx="minor">
-                          <a:schemeClr val="dk1"/>
-                        </a:fontRef>
-                      </wps:style>
-                      <wps:bodyPr rot="0" spcFirstLastPara="0" vertOverflow="overflow" horzOverflow="overflow" vert="horz" wrap="square" lIns="91440" tIns="45720" rIns="91440" bIns="45720" numCol="1" spcCol="0" rtlCol="0" fromWordArt="0" anchor="ctr" anchorCtr="0" forceAA="0" compatLnSpc="1">
-                        <a:prstTxWarp prst="textNoShape">
-                          <a:avLst/>
-                        </a:prstTxWarp>
-                        <a:noAutofit/>
-                      </wps:bodyPr>
-                    </wps:wsp>
-                  </a:graphicData>
-                </a:graphic>
-                <wp14:sizeRelH relativeFrom="margin">
-                  <wp14:pctWidth>0</wp14:pctWidth>
-                </wp14:sizeRelH>
-                <wp14:sizeRelV relativeFrom="margin">
-                  <wp14:pctHeight>0</wp14:pctHeight>
-                </wp14:sizeRelV>
-              </wp:anchor>
-            </w:drawing>
-          </mc:Choice>
-          <mc:Fallback>
-            <w:pict>
-              <v:oval w14:anchorId="61866A16" id="Ovál 20" o:spid="_x0000_s1026" style="position:absolute;margin-left:0;margin-top:104.45pt;width:49.95pt;height:15.35pt;z-index:251683840;visibility:visible;mso-wrap-style:square;mso-width-percent:0;mso-height-percent:0;mso-wrap-distance-left:9pt;mso-wrap-distance-top:0;mso-wrap-distance-right:9pt;mso-wrap-distance-bottom:0;mso-position-horizontal:center;mso-position-horizontal-relative:margin;mso-position-vertical:absolute;mso-position-vertical-relative:text;mso-width-percent:0;mso-height-percent:0;mso-width-relative:margin;mso-height-relative:margin;v-text-anchor:middle" o:gfxdata="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" filled="f" strokecolor="red" strokeweight="2.25pt">
-                <v:stroke joinstyle="miter"/>
-                <w10:wrap anchorx="margin"/>
-              </v:oval>
-            </w:pict>
-          </mc:Fallback>
-        </mc:AlternateContent>
-      </w:r>
-      <w:r>
-        <w:rPr>
-          <w:noProof/>
-        </w:rPr>
-        <w:drawing>
-          <wp:anchor distT="0" distB="0" distL="114300" distR="114300" simplePos="0" relativeHeight="251677696" behindDoc="0" locked="0" layoutInCell="1" allowOverlap="1" wp14:anchorId="1C908E1D" wp14:editId="70A8B2DE">
-            <wp:simplePos x="0" y="0"/>
-            <wp:positionH relativeFrom="margin">
-              <wp:align>center</wp:align>
-            </wp:positionH>
-            <wp:positionV relativeFrom="paragraph">
-              <wp:posOffset>486857</wp:posOffset>
-            </wp:positionV>
-            <wp:extent cx="2293620" cy="1111250"/>
-            <wp:effectExtent l="133350" t="114300" r="125730" b="165100"/>
-            <wp:wrapTopAndBottom/>
-            <wp:docPr id="17" name="Obrázek 17"/>
-            <wp:cNvGraphicFramePr>
-              <a:graphicFrameLocks xmlns:a="http://schemas.openxmlformats.org/drawingml/2006/main" noChangeAspect="1"/>
-            </wp:cNvGraphicFramePr>
-            <a:graphic xmlns:a="http://schemas.openxmlformats.org/drawingml/2006/main">
-              <a:graphicData uri="http://schemas.openxmlformats.org/drawingml/2006/picture">
-                <pic:pic xmlns:pic="http://schemas.openxmlformats.org/drawingml/2006/picture">
-                  <pic:nvPicPr>
-                    <pic:cNvPr id="1" name=""/>
-                    <pic:cNvPicPr/>
-                  </pic:nvPicPr>
-                  <pic:blipFill>
-                    <a:blip r:embed="rId17">
-                      <a:extLst>
-                        <a:ext uri="{28A0092B-C50C-407E-A947-70E740481C1C}">
-                          <a14:useLocalDpi xmlns:a14="http://schemas.microsoft.com/office/drawing/2010/main" val="0"/>
-                        </a:ext>
-                      </a:extLst>
-                    </a:blip>
-                    <a:stretch>
-                      <a:fillRect/>
-                    </a:stretch>
-                  </pic:blipFill>
-                  <pic:spPr>
-                    <a:xfrm>
-                      <a:off x="0" y="0"/>
-                      <a:ext cx="2293620" cy="1111250"/>
-                    </a:xfrm>
-                    <a:prstGeom prst="rect">
-                      <a:avLst/>
-                    </a:prstGeom>
-                    <a:solidFill>
-                      <a:srgbClr val="FFFFFF">
-                        <a:shade val="85000"/>
-                      </a:srgbClr>
-                    </a:solidFill>
-                    <a:ln w="88900" cap="sq">
-                      <a:solidFill>
-                        <a:srgbClr val="FFFFFF"/>
-                      </a:solidFill>
-                      <a:miter lim="800000"/>
-                    </a:ln>
-                    <a:effectLst>
-                      <a:outerShdw blurRad="55000" dist="18000" dir="5400000" algn="tl" rotWithShape="0">
-                        <a:srgbClr val="000000">
-                          <a:alpha val="40000"/>
-                        </a:srgbClr>
-                      </a:outerShdw>
-                    </a:effectLst>
-                    <a:scene3d>
-                      <a:camera prst="orthographicFront"/>
-                      <a:lightRig rig="twoPt" dir="t">
-                        <a:rot lat="0" lon="0" rev="7200000"/>
-                      </a:lightRig>
-                    </a:scene3d>
-                    <a:sp3d>
-                      <a:bevelT w="25400" h="19050"/>
-                      <a:contourClr>
-                        <a:srgbClr val="FFFFFF"/>
-                      </a:contourClr>
-                    </a:sp3d>
-                  </pic:spPr>
-                </pic:pic>
-              </a:graphicData>
-            </a:graphic>
-            <wp14:sizeRelH relativeFrom="margin">
-              <wp14:pctWidth>0</wp14:pctWidth>
-            </wp14:sizeRelH>
-            <wp14:sizeRelV relativeFrom="margin">
-              <wp14:pctHeight>0</wp14:pctHeight>
-            </wp14:sizeRelV>
-          </wp:anchor>
-        </w:drawing>
-      </w:r>
-      <w:r>
-        <w:t xml:space="preserve">Klikněte na odkaz </w:t>
-      </w:r>
-      <w:r>
-        <w:rPr>
-          <w:color w:val="4472C4" w:themeColor="accent5"/>
-          <w:u w:val="single"/>
-        </w:rPr>
-        <w:t>OBNOVA HESLA</w:t>
-      </w:r>
-      <w:r>
-        <w:t>, budete přesměrováni do prohlížeče na stránku aplikace s formulářem pro znovu vyplnění hesla:</w:t>
-      </w:r>
-    </w:p>
-    <w:p>
-      <w:r>
-        <w:t>Zadejte heslo, zadejte znovu heslo (obě zadané položky se musí shodovat) a klikněte na tlačítko změnit heslo. Budete přesměrováni na přihlašovací stránku aplikace</w:t>
-      </w:r>
-      <w:r>
-        <w:t>.</w:t>
-      </w:r>
-    </w:p>
-    <w:p>
-      <w:pPr>
-        <w:rPr>
-          <w:rStyle w:val="Odkazintenzivn"/>
-        </w:rPr>
-      </w:pPr>
-      <w:r>
-        <w:t xml:space="preserve">Nyní se již můžete přihlásit do aplikace s novým heslem, viz bod: </w:t>
-      </w:r>
-      <w:r>
-        <w:rPr>
-          <w:rStyle w:val="Odkazintenzivn"/>
-        </w:rPr>
-        <w:fldChar w:fldCharType="begin"/>
-      </w:r>
-      <w:r>
-        <w:rPr>
-          <w:rStyle w:val="Odkazintenzivn"/>
-        </w:rPr>
-        <w:instrText xml:space="preserve"> REF _Ref56523185 \h </w:instrText>
-      </w:r>
-      <w:r>
-        <w:rPr>
-          <w:rStyle w:val="Odkazintenzivn"/>
-        </w:rPr>
-        <w:instrText xml:space="preserve"> \* MERGEFORMAT </w:instrText>
-      </w:r>
-      <w:r>
-        <w:rPr>
-          <w:rStyle w:val="Odkazintenzivn"/>
-        </w:rPr>
-      </w:r>
-      <w:r>
-        <w:rPr>
-          <w:rStyle w:val="Odkazintenzivn"/>
-        </w:rPr>
-        <w:fldChar w:fldCharType="separate"/>
-      </w:r>
-      <w:r>
-        <w:rPr>
-          <w:rStyle w:val="Odkazintenzivn"/>
-        </w:rPr>
-        <w:t>Přihlášení do aplikace</w:t>
-      </w:r>
-      <w:r>
-        <w:rPr>
-          <w:rStyle w:val="Odkazintenzivn"/>
-        </w:rPr>
-        <w:fldChar w:fldCharType="end"/>
-      </w:r>
-    </w:p>
-    <w:p>
-      <w:pPr>
-        <w:pStyle w:val="Nadpis1"/>
-      </w:pPr>
-      <w:bookmarkStart w:id="4" w:name="_Toc60171060"/>
-      <w:r>
-        <w:lastRenderedPageBreak/>
-        <w:t>Funkce pro autory článků</w:t>
-      </w:r>
-      <w:bookmarkEnd w:id="4"/>
-    </w:p>
-    <w:p>
-      <w:pPr>
-        <w:pStyle w:val="Nadpis2"/>
-      </w:pPr>
-      <w:bookmarkStart w:id="5" w:name="_Toc60171061"/>
-      <w:r>
-        <w:t>Registrace</w:t>
-      </w:r>
-      <w:bookmarkEnd w:id="5"/>
-    </w:p>
-    <w:p>
-      <w:pPr>
-        <w:jc w:val="both"/>
-      </w:pPr>
-      <w:r>
-        <w:rPr>
-          <w:noProof/>
-        </w:rPr>
-        <w:drawing>
-          <wp:anchor distT="0" distB="0" distL="114300" distR="114300" simplePos="0" relativeHeight="251688960" behindDoc="0" locked="0" layoutInCell="1" allowOverlap="1" wp14:anchorId="7F5E0153" wp14:editId="78667D4A">
-            <wp:simplePos x="0" y="0"/>
-            <wp:positionH relativeFrom="margin">
-              <wp:align>center</wp:align>
-            </wp:positionH>
-            <wp:positionV relativeFrom="paragraph">
-              <wp:posOffset>532765</wp:posOffset>
-            </wp:positionV>
-            <wp:extent cx="2217420" cy="2437130"/>
-            <wp:effectExtent l="171450" t="171450" r="201930" b="191770"/>
-            <wp:wrapTopAndBottom/>
-            <wp:docPr id="2" name="Obrázek 2"/>
-            <wp:cNvGraphicFramePr>
-              <a:graphicFrameLocks xmlns:a="http://schemas.openxmlformats.org/drawingml/2006/main" noChangeAspect="1"/>
-            </wp:cNvGraphicFramePr>
-            <a:graphic xmlns:a="http://schemas.openxmlformats.org/drawingml/2006/main">
-              <a:graphicData uri="http://schemas.openxmlformats.org/drawingml/2006/picture">
-                <pic:pic xmlns:pic="http://schemas.openxmlformats.org/drawingml/2006/picture">
-                  <pic:nvPicPr>
-                    <pic:cNvPr id="2" name="Obrázek 2"/>
-                    <pic:cNvPicPr/>
-                  </pic:nvPicPr>
-                  <pic:blipFill>
-                    <a:blip r:embed="rId18" cstate="print">
-                      <a:extLst>
-                        <a:ext uri="{28A0092B-C50C-407E-A947-70E740481C1C}">
-                          <a14:useLocalDpi xmlns:a14="http://schemas.microsoft.com/office/drawing/2010/main" val="0"/>
-                        </a:ext>
-                      </a:extLst>
-                    </a:blip>
-                    <a:stretch>
-                      <a:fillRect/>
-                    </a:stretch>
-                  </pic:blipFill>
-                  <pic:spPr>
-                    <a:xfrm>
-                      <a:off x="0" y="0"/>
-                      <a:ext cx="2217420" cy="2437130"/>
+                      <a:ext cx="2779395" cy="2122170"/>
                     </a:xfrm>
                     <a:prstGeom prst="rect">
                       <a:avLst/>
@@ -7924,93 +6725,95 @@
         </w:drawing>
       </w:r>
       <w:r>
-        <w:t>V pravém horním rohu, vedle tlačítka Přihlásit, se nachází tlačítko Registrovat. Po kliknutí na toto tlačítko dojde k zobrazení registračního formuláře:</w:t>
+        <w:t xml:space="preserve">Po zadání adresy </w:t>
+      </w:r>
+      <w:hyperlink r:id="rId11" w:history="1">
+        <w:r>
+          <w:rPr>
+            <w:rStyle w:val="Hypertextovodkaz"/>
+          </w:rPr>
+          <w:t>http://rsp.vspj.cz</w:t>
+        </w:r>
+      </w:hyperlink>
+      <w:r>
+        <w:t xml:space="preserve"> se zobrazí úvodní stránka aplikace. V pravém horním rohu naleznete tlačítko </w:t>
+      </w:r>
+      <w:r>
+        <w:t>Přihlásit</w:t>
+      </w:r>
+      <w:r>
+        <w:t>, po kliknutí na toto tlačítko dojde k zobrazení přihlašovacího formuláře:</w:t>
       </w:r>
     </w:p>
     <w:p>
-      <w:pPr>
-        <w:jc w:val="both"/>
-      </w:pPr>
-      <w:r>
-        <w:t>Při registraci musí</w:t>
-      </w:r>
-      <w:r>
-        <w:t>te</w:t>
-      </w:r>
-      <w:r>
-        <w:t xml:space="preserve"> vyplnit </w:t>
-      </w:r>
-      <w:r>
-        <w:t>všechna povinná pole, tedy všechna kromě Titulů před a za jménem. Přihlašovací jméno si může</w:t>
-      </w:r>
-      <w:r>
-        <w:t>te</w:t>
-      </w:r>
-      <w:r>
-        <w:t xml:space="preserve"> zvolit libovolně. J</w:t>
-      </w:r>
-      <w:r>
-        <w:t>ste</w:t>
-      </w:r>
-      <w:r>
-        <w:t xml:space="preserve"> omezen</w:t>
-      </w:r>
-      <w:r>
-        <w:t>i</w:t>
-      </w:r>
-      <w:r>
-        <w:t xml:space="preserve"> pouze dvěma podmínkami. Přihlašovací</w:t>
-      </w:r>
-      <w:r>
-        <w:t xml:space="preserve"> jméno se nesmí shodovat s jiným již zaregistrovaným a nesmí přesáhnout délku 100 znaků. Po úspěšném přihlášení </w:t>
-      </w:r>
-      <w:r>
-        <w:t>budete</w:t>
-      </w:r>
-      <w:r>
-        <w:t xml:space="preserve"> přesměrován</w:t>
-      </w:r>
-      <w:r>
-        <w:t>i</w:t>
-      </w:r>
-      <w:r>
-        <w:t xml:space="preserve"> na přihlašovací obrazovku.</w:t>
-      </w:r>
-      <w:r>
-        <w:t xml:space="preserve"> Pro přihlášení postupujte podle návodu v kapitole 3</w:t>
-      </w:r>
-      <w:r>
-        <w:t>.</w:t>
+      <w:r>
+        <w:t>Vyplnění</w:t>
+      </w:r>
+      <w:r>
+        <w:t>m</w:t>
+      </w:r>
+      <w:r>
+        <w:t xml:space="preserve"> polí </w:t>
+      </w:r>
+      <w:r>
+        <w:t>přihlašovací jméno</w:t>
+      </w:r>
+      <w:r>
+        <w:t xml:space="preserve"> a heslo a </w:t>
+      </w:r>
+      <w:r>
+        <w:t xml:space="preserve">po </w:t>
+      </w:r>
+      <w:r>
+        <w:t>kliknutí na tlačítko Přihlásit v přihlašovacím formuláři aplikace ověří vámi zadané informace</w:t>
+      </w:r>
+      <w:r>
+        <w:t>,</w:t>
+      </w:r>
+      <w:r>
+        <w:t xml:space="preserve"> </w:t>
+      </w:r>
+      <w:r>
+        <w:t>a pokud nalezne shodu</w:t>
+      </w:r>
+      <w:r>
+        <w:t>,</w:t>
+      </w:r>
+      <w:r>
+        <w:t xml:space="preserve"> dojde k</w:t>
+      </w:r>
+      <w:r>
+        <w:t> </w:t>
+      </w:r>
+      <w:r>
+        <w:t>přihlášení</w:t>
+      </w:r>
+      <w:r>
+        <w:t>. D</w:t>
+      </w:r>
+      <w:r>
+        <w:t>le role přiřazené k vašemu účtu bude zobrazeno příslušné menu a úvodní stránka.</w:t>
       </w:r>
     </w:p>
     <w:p>
-      <w:pPr>
-        <w:pStyle w:val="Nadpis2"/>
-      </w:pPr>
-      <w:bookmarkStart w:id="6" w:name="_Toc60171062"/>
-      <w:r>
-        <w:t>Přidání příspěvku</w:t>
-      </w:r>
-      <w:bookmarkEnd w:id="6"/>
-    </w:p>
-    <w:p>
+      <w:r>
+        <w:t>Pozn: V případě, že pracujete v nízkém rozlišení</w:t>
+      </w:r>
+      <w:r>
+        <w:t>,</w:t>
+      </w:r>
+      <w:r>
+        <w:t xml:space="preserve"> zobrazí se v pravém horním rohu tlačítko </w:t>
+      </w:r>
       <w:r>
         <w:rPr>
           <w:noProof/>
         </w:rPr>
         <w:drawing>
-          <wp:anchor distT="0" distB="0" distL="114300" distR="114300" simplePos="0" relativeHeight="251697152" behindDoc="0" locked="0" layoutInCell="1" allowOverlap="1" wp14:anchorId="5CE9E3F4" wp14:editId="5991FEEA">
-            <wp:simplePos x="0" y="0"/>
-            <wp:positionH relativeFrom="margin">
-              <wp:posOffset>537210</wp:posOffset>
-            </wp:positionH>
-            <wp:positionV relativeFrom="paragraph">
-              <wp:posOffset>570230</wp:posOffset>
-            </wp:positionV>
-            <wp:extent cx="4667250" cy="3111500"/>
-            <wp:effectExtent l="171450" t="171450" r="190500" b="184150"/>
-            <wp:wrapTopAndBottom/>
-            <wp:docPr id="60" name="Obrázek 60" descr="Obsah obrázku text&#10;&#10;Popis byl vytvořen automaticky"/>
+          <wp:inline distT="0" distB="0" distL="0" distR="0" wp14:anchorId="033A091E" wp14:editId="289D30B6">
+            <wp:extent cx="245364" cy="175260"/>
+            <wp:effectExtent l="0" t="0" r="2540" b="0"/>
+            <wp:docPr id="5" name="Obrázek 5"/>
             <wp:cNvGraphicFramePr>
               <a:graphicFrameLocks xmlns:a="http://schemas.openxmlformats.org/drawingml/2006/main" noChangeAspect="1"/>
             </wp:cNvGraphicFramePr>
@@ -8018,11 +6821,11 @@
               <a:graphicData uri="http://schemas.openxmlformats.org/drawingml/2006/picture">
                 <pic:pic xmlns:pic="http://schemas.openxmlformats.org/drawingml/2006/picture">
                   <pic:nvPicPr>
-                    <pic:cNvPr id="60" name="Obrázek 60" descr="Obsah obrázku text&#10;&#10;Popis byl vytvořen automaticky"/>
+                    <pic:cNvPr id="5" name="Obrázek 5"/>
                     <pic:cNvPicPr/>
                   </pic:nvPicPr>
                   <pic:blipFill>
-                    <a:blip r:embed="rId19" cstate="print">
+                    <a:blip r:embed="rId12" cstate="print">
                       <a:extLst>
                         <a:ext uri="{28A0092B-C50C-407E-A947-70E740481C1C}">
                           <a14:useLocalDpi xmlns:a14="http://schemas.microsoft.com/office/drawing/2010/main" val="0"/>
@@ -8036,7 +6839,145 @@
                   <pic:spPr>
                     <a:xfrm>
                       <a:off x="0" y="0"/>
-                      <a:ext cx="4667250" cy="3111500"/>
+                      <a:ext cx="248617" cy="177584"/>
+                    </a:xfrm>
+                    <a:prstGeom prst="rect">
+                      <a:avLst/>
+                    </a:prstGeom>
+                  </pic:spPr>
+                </pic:pic>
+              </a:graphicData>
+            </a:graphic>
+          </wp:inline>
+        </w:drawing>
+      </w:r>
+      <w:r>
+        <w:t xml:space="preserve"> s</w:t>
+      </w:r>
+      <w:r>
+        <w:t xml:space="preserve"> rozevírací </w:t>
+      </w:r>
+      <w:r>
+        <w:t>nabídkou, na konci nabídky naleznete tlačítko pro přihlášení.</w:t>
+      </w:r>
+    </w:p>
+    <w:p>
+      <w:pPr>
+        <w:pStyle w:val="Nadpis1"/>
+      </w:pPr>
+      <w:bookmarkStart w:id="3" w:name="_Toc60234247"/>
+      <w:r>
+        <w:t>Zapomenuté heslo</w:t>
+      </w:r>
+      <w:bookmarkEnd w:id="3"/>
+    </w:p>
+    <w:p>
+      <w:r>
+        <w:t xml:space="preserve">V případě že zapomenete heslo, nic se neděje, ale </w:t>
+      </w:r>
+      <w:r>
+        <w:rPr>
+          <w:b/>
+        </w:rPr>
+        <w:t>musíte si pamatovat</w:t>
+      </w:r>
+      <w:r>
+        <w:t xml:space="preserve"> alespoň </w:t>
+      </w:r>
+      <w:r>
+        <w:rPr>
+          <w:b/>
+        </w:rPr>
+        <w:t>email</w:t>
+      </w:r>
+      <w:r>
+        <w:t xml:space="preserve">, který jste </w:t>
+      </w:r>
+      <w:r>
+        <w:rPr>
+          <w:b/>
+        </w:rPr>
+        <w:t>uvedli</w:t>
+      </w:r>
+      <w:r>
+        <w:t xml:space="preserve"> při </w:t>
+      </w:r>
+      <w:r>
+        <w:rPr>
+          <w:b/>
+        </w:rPr>
+        <w:t>registraci</w:t>
+      </w:r>
+      <w:r>
+        <w:t>.</w:t>
+      </w:r>
+    </w:p>
+    <w:p>
+      <w:r>
+        <w:t>Jestliže s</w:t>
+      </w:r>
+      <w:r>
+        <w:t>i</w:t>
+      </w:r>
+      <w:r>
+        <w:t xml:space="preserve"> nepamatujete ani email, musíte se obrátit na redaktora aplikace a domluvit se na dalším postupu.</w:t>
+      </w:r>
+    </w:p>
+    <w:p>
+      <w:r>
+        <w:br w:type="page"/>
+      </w:r>
+    </w:p>
+    <w:p>
+      <w:r>
+        <w:lastRenderedPageBreak/>
+        <w:t>Pokud svůj email znáte, je postup následující:</w:t>
+      </w:r>
+    </w:p>
+    <w:p>
+      <w:r>
+        <w:rPr>
+          <w:noProof/>
+        </w:rPr>
+        <w:drawing>
+          <wp:anchor distT="0" distB="0" distL="114300" distR="114300" simplePos="0" relativeHeight="251704320" behindDoc="0" locked="0" layoutInCell="1" allowOverlap="1" wp14:anchorId="29E868A4" wp14:editId="2707B0BC">
+            <wp:simplePos x="0" y="0"/>
+            <wp:positionH relativeFrom="margin">
+              <wp:posOffset>1508760</wp:posOffset>
+            </wp:positionH>
+            <wp:positionV relativeFrom="paragraph">
+              <wp:posOffset>528955</wp:posOffset>
+            </wp:positionV>
+            <wp:extent cx="2749550" cy="1512570"/>
+            <wp:effectExtent l="171450" t="171450" r="165100" b="201930"/>
+            <wp:wrapTopAndBottom/>
+            <wp:docPr id="53" name="Obrázek 53"/>
+            <wp:cNvGraphicFramePr>
+              <a:graphicFrameLocks xmlns:a="http://schemas.openxmlformats.org/drawingml/2006/main" noChangeAspect="1"/>
+            </wp:cNvGraphicFramePr>
+            <a:graphic xmlns:a="http://schemas.openxmlformats.org/drawingml/2006/main">
+              <a:graphicData uri="http://schemas.openxmlformats.org/drawingml/2006/picture">
+                <pic:pic xmlns:pic="http://schemas.openxmlformats.org/drawingml/2006/picture">
+                  <pic:nvPicPr>
+                    <pic:cNvPr id="53" name="Obrázek 53"/>
+                    <pic:cNvPicPr/>
+                  </pic:nvPicPr>
+                  <pic:blipFill>
+                    <a:blip r:embed="rId13" cstate="print">
+                      <a:extLst>
+                        <a:ext uri="{28A0092B-C50C-407E-A947-70E740481C1C}">
+                          <a14:useLocalDpi xmlns:a14="http://schemas.microsoft.com/office/drawing/2010/main" val="0"/>
+                        </a:ext>
+                      </a:extLst>
+                    </a:blip>
+                    <a:stretch>
+                      <a:fillRect/>
+                    </a:stretch>
+                  </pic:blipFill>
+                  <pic:spPr>
+                    <a:xfrm>
+                      <a:off x="0" y="0"/>
+                      <a:ext cx="2749550" cy="1512570"/>
                     </a:xfrm>
                     <a:prstGeom prst="rect">
                       <a:avLst/>
@@ -8078,6 +7019,435 @@
         </w:drawing>
       </w:r>
       <w:r>
+        <w:t xml:space="preserve">Klikněte na tlačítko </w:t>
+      </w:r>
+      <w:r>
+        <w:rPr>
+          <w:noProof/>
+        </w:rPr>
+        <w:t>Přihlásit</w:t>
+      </w:r>
+      <w:r>
+        <w:t>, zobrazí se přihlašovací formulář</w:t>
+      </w:r>
+      <w:r>
+        <w:t xml:space="preserve">. </w:t>
+      </w:r>
+      <w:r>
+        <w:t xml:space="preserve">Klikněte na odkaz </w:t>
+      </w:r>
+      <w:r>
+        <w:t>Zapomněli jste</w:t>
+      </w:r>
+      <w:r>
+        <w:t xml:space="preserve"> heslo</w:t>
+      </w:r>
+      <w:r>
+        <w:t>?</w:t>
+      </w:r>
+      <w:r>
+        <w:t>, zobrazí se formulář pro zadání vašeho emailu:</w:t>
+      </w:r>
+    </w:p>
+    <w:p>
+      <w:r>
+        <w:t>Vyplňte váš email a klikněte na tlačítko odeslat, zobrazí se vám informace o zaslaném emailu</w:t>
+      </w:r>
+      <w:r>
+        <w:t>.</w:t>
+      </w:r>
+    </w:p>
+    <w:p>
+      <w:r>
+        <w:t>Přejdete do aplikace pro email, kde by měl být email od „</w:t>
+      </w:r>
+      <w:r>
+        <w:rPr>
+          <w:b/>
+        </w:rPr>
+        <w:t xml:space="preserve">Logos </w:t>
+      </w:r>
+      <w:proofErr w:type="spellStart"/>
+      <w:r>
+        <w:rPr>
+          <w:b/>
+        </w:rPr>
+        <w:t>Polytechnikos</w:t>
+      </w:r>
+      <w:proofErr w:type="spellEnd"/>
+      <w:r>
+        <w:t xml:space="preserve"> </w:t>
+      </w:r>
+      <w:r>
+        <w:rPr>
+          <w:b/>
+        </w:rPr>
+        <w:t>obnova hesla“</w:t>
+      </w:r>
+      <w:r>
+        <w:t xml:space="preserve"> např:</w:t>
+      </w:r>
+    </w:p>
+    <w:p>
+      <w:r>
+        <w:t xml:space="preserve">Klikněte na odkaz </w:t>
+      </w:r>
+      <w:r>
+        <w:rPr>
+          <w:color w:val="4472C4" w:themeColor="accent5"/>
+          <w:u w:val="single"/>
+        </w:rPr>
+        <w:t>OBNOVA HESLA</w:t>
+      </w:r>
+      <w:r>
+        <w:t>, budete přesměrováni do prohlížeče na stránku aplikace s formulářem pro znovu vyplnění hesla:</w:t>
+      </w:r>
+    </w:p>
+    <w:p>
+      <w:r>
+        <w:t>Zadejte heslo, zadejte znovu heslo (obě zadané položky se musí shodovat) a klikněte na tlačítko změnit heslo. Budete přesměrováni na přihlašovací stránku aplikace</w:t>
+      </w:r>
+      <w:r>
+        <w:t>.</w:t>
+      </w:r>
+    </w:p>
+    <w:p>
+      <w:pPr>
+        <w:rPr>
+          <w:rStyle w:val="Odkazintenzivn"/>
+        </w:rPr>
+      </w:pPr>
+      <w:r>
+        <w:t xml:space="preserve">Nyní se již můžete přihlásit do aplikace s novým heslem, viz bod: </w:t>
+      </w:r>
+      <w:r>
+        <w:rPr>
+          <w:rStyle w:val="Odkazintenzivn"/>
+        </w:rPr>
+        <w:fldChar w:fldCharType="begin"/>
+      </w:r>
+      <w:r>
+        <w:rPr>
+          <w:rStyle w:val="Odkazintenzivn"/>
+        </w:rPr>
+        <w:instrText xml:space="preserve"> REF _Ref56523185 \h </w:instrText>
+      </w:r>
+      <w:r>
+        <w:rPr>
+          <w:rStyle w:val="Odkazintenzivn"/>
+        </w:rPr>
+        <w:instrText xml:space="preserve"> \* MERGEFORMAT </w:instrText>
+      </w:r>
+      <w:r>
+        <w:rPr>
+          <w:rStyle w:val="Odkazintenzivn"/>
+        </w:rPr>
+      </w:r>
+      <w:r>
+        <w:rPr>
+          <w:rStyle w:val="Odkazintenzivn"/>
+        </w:rPr>
+        <w:fldChar w:fldCharType="separate"/>
+      </w:r>
+      <w:r>
+        <w:rPr>
+          <w:rStyle w:val="Odkazintenzivn"/>
+        </w:rPr>
+        <w:t>Přihlášení do aplikace</w:t>
+      </w:r>
+      <w:r>
+        <w:rPr>
+          <w:rStyle w:val="Odkazintenzivn"/>
+        </w:rPr>
+        <w:fldChar w:fldCharType="end"/>
+      </w:r>
+    </w:p>
+    <w:p>
+      <w:pPr>
+        <w:rPr>
+          <w:bCs/>
+          <w:smallCaps/>
+          <w:color w:val="5B9BD5" w:themeColor="accent1"/>
+          <w:spacing w:val="5"/>
+          <w:u w:val="single"/>
+        </w:rPr>
+      </w:pPr>
+      <w:r>
+        <w:rPr>
+          <w:rStyle w:val="Odkazintenzivn"/>
+        </w:rPr>
+        <w:br w:type="page"/>
+      </w:r>
+    </w:p>
+    <w:p>
+      <w:pPr>
+        <w:pStyle w:val="Nadpis1"/>
+      </w:pPr>
+      <w:bookmarkStart w:id="4" w:name="_Toc60234248"/>
+      <w:r>
+        <w:lastRenderedPageBreak/>
+        <w:t>Funkce pro autory článků</w:t>
+      </w:r>
+      <w:bookmarkEnd w:id="4"/>
+    </w:p>
+    <w:p>
+      <w:pPr>
+        <w:pStyle w:val="Nadpis2"/>
+      </w:pPr>
+      <w:bookmarkStart w:id="5" w:name="_Toc60234249"/>
+      <w:r>
+        <w:t>Registrace</w:t>
+      </w:r>
+      <w:bookmarkEnd w:id="5"/>
+    </w:p>
+    <w:p>
+      <w:pPr>
+        <w:jc w:val="both"/>
+      </w:pPr>
+      <w:r>
+        <w:rPr>
+          <w:noProof/>
+        </w:rPr>
+        <w:drawing>
+          <wp:anchor distT="0" distB="0" distL="114300" distR="114300" simplePos="0" relativeHeight="251688960" behindDoc="0" locked="0" layoutInCell="1" allowOverlap="1" wp14:anchorId="7F5E0153" wp14:editId="74495345">
+            <wp:simplePos x="0" y="0"/>
+            <wp:positionH relativeFrom="margin">
+              <wp:posOffset>1327785</wp:posOffset>
+            </wp:positionH>
+            <wp:positionV relativeFrom="paragraph">
+              <wp:posOffset>527050</wp:posOffset>
+            </wp:positionV>
+            <wp:extent cx="3075305" cy="2655570"/>
+            <wp:effectExtent l="171450" t="171450" r="201295" b="182880"/>
+            <wp:wrapTopAndBottom/>
+            <wp:docPr id="2" name="Obrázek 2"/>
+            <wp:cNvGraphicFramePr>
+              <a:graphicFrameLocks xmlns:a="http://schemas.openxmlformats.org/drawingml/2006/main" noChangeAspect="1"/>
+            </wp:cNvGraphicFramePr>
+            <a:graphic xmlns:a="http://schemas.openxmlformats.org/drawingml/2006/main">
+              <a:graphicData uri="http://schemas.openxmlformats.org/drawingml/2006/picture">
+                <pic:pic xmlns:pic="http://schemas.openxmlformats.org/drawingml/2006/picture">
+                  <pic:nvPicPr>
+                    <pic:cNvPr id="2" name="Obrázek 2"/>
+                    <pic:cNvPicPr/>
+                  </pic:nvPicPr>
+                  <pic:blipFill>
+                    <a:blip r:embed="rId14" cstate="print">
+                      <a:extLst>
+                        <a:ext uri="{28A0092B-C50C-407E-A947-70E740481C1C}">
+                          <a14:useLocalDpi xmlns:a14="http://schemas.microsoft.com/office/drawing/2010/main" val="0"/>
+                        </a:ext>
+                      </a:extLst>
+                    </a:blip>
+                    <a:stretch>
+                      <a:fillRect/>
+                    </a:stretch>
+                  </pic:blipFill>
+                  <pic:spPr>
+                    <a:xfrm>
+                      <a:off x="0" y="0"/>
+                      <a:ext cx="3075305" cy="2655570"/>
+                    </a:xfrm>
+                    <a:prstGeom prst="rect">
+                      <a:avLst/>
+                    </a:prstGeom>
+                    <a:solidFill>
+                      <a:srgbClr val="FFFFFF">
+                        <a:shade val="85000"/>
+                      </a:srgbClr>
+                    </a:solidFill>
+                    <a:ln w="190500" cap="rnd">
+                      <a:solidFill>
+                        <a:srgbClr val="FFFFFF"/>
+                      </a:solidFill>
+                    </a:ln>
+                    <a:effectLst>
+                      <a:outerShdw blurRad="50000" algn="tl" rotWithShape="0">
+                        <a:srgbClr val="000000">
+                          <a:alpha val="41000"/>
+                        </a:srgbClr>
+                      </a:outerShdw>
+                    </a:effectLst>
+                    <a:scene3d>
+                      <a:camera prst="orthographicFront"/>
+                      <a:lightRig rig="twoPt" dir="t">
+                        <a:rot lat="0" lon="0" rev="7800000"/>
+                      </a:lightRig>
+                    </a:scene3d>
+                    <a:sp3d contourW="6350">
+                      <a:bevelT w="50800" h="16510"/>
+                      <a:contourClr>
+                        <a:srgbClr val="C0C0C0"/>
+                      </a:contourClr>
+                    </a:sp3d>
+                  </pic:spPr>
+                </pic:pic>
+              </a:graphicData>
+            </a:graphic>
+            <wp14:sizeRelH relativeFrom="margin">
+              <wp14:pctWidth>0</wp14:pctWidth>
+            </wp14:sizeRelH>
+            <wp14:sizeRelV relativeFrom="margin">
+              <wp14:pctHeight>0</wp14:pctHeight>
+            </wp14:sizeRelV>
+          </wp:anchor>
+        </w:drawing>
+      </w:r>
+      <w:r>
+        <w:t>V pravém horním rohu, vedle tlačítka Přihlásit, se nachází tlačítko Registrovat. Po kliknutí na toto tlačítko dojde k zobrazení registračního formuláře:</w:t>
+      </w:r>
+    </w:p>
+    <w:p>
+      <w:pPr>
+        <w:jc w:val="both"/>
+      </w:pPr>
+      <w:r>
+        <w:t>Při registraci musí</w:t>
+      </w:r>
+      <w:r>
+        <w:t>te</w:t>
+      </w:r>
+      <w:r>
+        <w:t xml:space="preserve"> vyplnit </w:t>
+      </w:r>
+      <w:r>
+        <w:t>všechna povinná pole, tedy všechna kromě Titulů před a za jménem. Přihlašovací jméno si může</w:t>
+      </w:r>
+      <w:r>
+        <w:t>te</w:t>
+      </w:r>
+      <w:r>
+        <w:t xml:space="preserve"> zvolit libovolně. J</w:t>
+      </w:r>
+      <w:r>
+        <w:t>ste</w:t>
+      </w:r>
+      <w:r>
+        <w:t xml:space="preserve"> omezen</w:t>
+      </w:r>
+      <w:r>
+        <w:t>i</w:t>
+      </w:r>
+      <w:r>
+        <w:t xml:space="preserve"> pouze dvěma podmínkami. Přihlašovací</w:t>
+      </w:r>
+      <w:r>
+        <w:t xml:space="preserve"> jméno se nesmí shodovat s jiným již zaregistrovaným a nesmí přesáhnout délku 100 znaků. Po úspěšném přihlášení </w:t>
+      </w:r>
+      <w:r>
+        <w:t>budete</w:t>
+      </w:r>
+      <w:r>
+        <w:t xml:space="preserve"> přesměrován</w:t>
+      </w:r>
+      <w:r>
+        <w:t>i</w:t>
+      </w:r>
+      <w:r>
+        <w:t xml:space="preserve"> na přihlašovací obrazovku.</w:t>
+      </w:r>
+      <w:r>
+        <w:t xml:space="preserve"> Pro přihlášení postupujte podle návodu v kapitole 3</w:t>
+      </w:r>
+      <w:r>
+        <w:t>.</w:t>
+      </w:r>
+    </w:p>
+    <w:p>
+      <w:pPr>
+        <w:pStyle w:val="Nadpis2"/>
+      </w:pPr>
+      <w:bookmarkStart w:id="6" w:name="_Toc60234250"/>
+      <w:r>
+        <w:t>Přidání příspěvku</w:t>
+      </w:r>
+      <w:bookmarkEnd w:id="6"/>
+    </w:p>
+    <w:p>
+      <w:r>
+        <w:rPr>
+          <w:noProof/>
+        </w:rPr>
+        <w:drawing>
+          <wp:anchor distT="0" distB="0" distL="114300" distR="114300" simplePos="0" relativeHeight="251706368" behindDoc="0" locked="0" layoutInCell="1" allowOverlap="1" wp14:anchorId="28CB6A9A" wp14:editId="142D71A7">
+            <wp:simplePos x="0" y="0"/>
+            <wp:positionH relativeFrom="margin">
+              <wp:posOffset>708660</wp:posOffset>
+            </wp:positionH>
+            <wp:positionV relativeFrom="paragraph">
+              <wp:posOffset>537845</wp:posOffset>
+            </wp:positionV>
+            <wp:extent cx="4331970" cy="2887980"/>
+            <wp:effectExtent l="171450" t="171450" r="182880" b="198120"/>
+            <wp:wrapTopAndBottom/>
+            <wp:docPr id="55" name="Obrázek 55" descr="Obsah obrázku text&#10;&#10;Popis byl vytvořen automaticky"/>
+            <wp:cNvGraphicFramePr>
+              <a:graphicFrameLocks xmlns:a="http://schemas.openxmlformats.org/drawingml/2006/main" noChangeAspect="1"/>
+            </wp:cNvGraphicFramePr>
+            <a:graphic xmlns:a="http://schemas.openxmlformats.org/drawingml/2006/main">
+              <a:graphicData uri="http://schemas.openxmlformats.org/drawingml/2006/picture">
+                <pic:pic xmlns:pic="http://schemas.openxmlformats.org/drawingml/2006/picture">
+                  <pic:nvPicPr>
+                    <pic:cNvPr id="55" name="Obrázek 55" descr="Obsah obrázku text&#10;&#10;Popis byl vytvořen automaticky"/>
+                    <pic:cNvPicPr/>
+                  </pic:nvPicPr>
+                  <pic:blipFill>
+                    <a:blip r:embed="rId15" cstate="print">
+                      <a:extLst>
+                        <a:ext uri="{28A0092B-C50C-407E-A947-70E740481C1C}">
+                          <a14:useLocalDpi xmlns:a14="http://schemas.microsoft.com/office/drawing/2010/main" val="0"/>
+                        </a:ext>
+                      </a:extLst>
+                    </a:blip>
+                    <a:stretch>
+                      <a:fillRect/>
+                    </a:stretch>
+                  </pic:blipFill>
+                  <pic:spPr>
+                    <a:xfrm>
+                      <a:off x="0" y="0"/>
+                      <a:ext cx="4331970" cy="2887980"/>
+                    </a:xfrm>
+                    <a:prstGeom prst="rect">
+                      <a:avLst/>
+                    </a:prstGeom>
+                    <a:solidFill>
+                      <a:srgbClr val="FFFFFF">
+                        <a:shade val="85000"/>
+                      </a:srgbClr>
+                    </a:solidFill>
+                    <a:ln w="190500" cap="rnd">
+                      <a:solidFill>
+                        <a:srgbClr val="FFFFFF"/>
+                      </a:solidFill>
+                    </a:ln>
+                    <a:effectLst>
+                      <a:outerShdw blurRad="50000" algn="tl" rotWithShape="0">
+                        <a:srgbClr val="000000">
+                          <a:alpha val="41000"/>
+                        </a:srgbClr>
+                      </a:outerShdw>
+                    </a:effectLst>
+                    <a:scene3d>
+                      <a:camera prst="orthographicFront"/>
+                      <a:lightRig rig="twoPt" dir="t">
+                        <a:rot lat="0" lon="0" rev="7800000"/>
+                      </a:lightRig>
+                    </a:scene3d>
+                    <a:sp3d contourW="6350">
+                      <a:bevelT w="50800" h="16510"/>
+                      <a:contourClr>
+                        <a:srgbClr val="C0C0C0"/>
+                      </a:contourClr>
+                    </a:sp3d>
+                  </pic:spPr>
+                </pic:pic>
+              </a:graphicData>
+            </a:graphic>
+          </wp:anchor>
+        </w:drawing>
+      </w:r>
+      <w:r>
         <w:t>Přidání nového příspěvku provedete tak, že v menu v</w:t>
       </w:r>
       <w:r>
@@ -8091,6 +7461,12 @@
       </w:r>
       <w:r>
         <w:t>vyberete možnost Přidat článek. Po kliknutí se vám zobrazí formulář pro přidání článku.</w:t>
+      </w:r>
+      <w:r>
+        <w:rPr>
+          <w:noProof/>
+        </w:rPr>
+        <w:t xml:space="preserve"> </w:t>
       </w:r>
     </w:p>
     <w:p>
@@ -8151,7 +7527,7 @@
                     <pic:cNvPicPr/>
                   </pic:nvPicPr>
                   <pic:blipFill>
-                    <a:blip r:embed="rId20" cstate="print">
+                    <a:blip r:embed="rId16" cstate="print">
                       <a:extLst>
                         <a:ext uri="{28A0092B-C50C-407E-A947-70E740481C1C}">
                           <a14:useLocalDpi xmlns:a14="http://schemas.microsoft.com/office/drawing/2010/main" val="0"/>
@@ -8222,7 +7598,7 @@
           <w:noProof/>
         </w:rPr>
         <w:drawing>
-          <wp:anchor distT="0" distB="0" distL="114300" distR="114300" simplePos="0" relativeHeight="251695104" behindDoc="0" locked="0" layoutInCell="1" allowOverlap="1" wp14:anchorId="0E6B8D05" wp14:editId="5BB75DC4">
+          <wp:anchor distT="0" distB="0" distL="114300" distR="114300" simplePos="0" relativeHeight="251695104" behindDoc="0" locked="0" layoutInCell="1" allowOverlap="1" wp14:anchorId="0E6B8D05" wp14:editId="2C79189E">
             <wp:simplePos x="0" y="0"/>
             <wp:positionH relativeFrom="margin">
               <wp:posOffset>680085</wp:posOffset>
@@ -8245,7 +7621,7 @@
                     <pic:cNvPicPr/>
                   </pic:nvPicPr>
                   <pic:blipFill>
-                    <a:blip r:embed="rId21">
+                    <a:blip r:embed="rId17">
                       <a:extLst>
                         <a:ext uri="{28A0092B-C50C-407E-A947-70E740481C1C}">
                           <a14:useLocalDpi xmlns:a14="http://schemas.microsoft.com/office/drawing/2010/main" val="0"/>
@@ -8297,6 +7673,9 @@
                 </pic:pic>
               </a:graphicData>
             </a:graphic>
+            <wp14:sizeRelH relativeFrom="margin">
+              <wp14:pctWidth>0</wp14:pctWidth>
+            </wp14:sizeRelH>
           </wp:anchor>
         </w:drawing>
       </w:r>
@@ -8349,18 +7728,18 @@
           <w:noProof/>
         </w:rPr>
         <w:drawing>
-          <wp:anchor distT="0" distB="0" distL="114300" distR="114300" simplePos="0" relativeHeight="251694080" behindDoc="0" locked="0" layoutInCell="1" allowOverlap="1" wp14:anchorId="7ACF3331" wp14:editId="0570A3EB">
+          <wp:anchor distT="0" distB="0" distL="114300" distR="114300" simplePos="0" relativeHeight="251694080" behindDoc="0" locked="0" layoutInCell="1" allowOverlap="1" wp14:anchorId="7ACF3331" wp14:editId="2DFAB268">
             <wp:simplePos x="0" y="0"/>
             <wp:positionH relativeFrom="margin">
-              <wp:align>center</wp:align>
+              <wp:posOffset>1003935</wp:posOffset>
             </wp:positionH>
             <wp:positionV relativeFrom="paragraph">
-              <wp:posOffset>3730625</wp:posOffset>
+              <wp:posOffset>3601720</wp:posOffset>
             </wp:positionV>
-            <wp:extent cx="3592830" cy="802640"/>
-            <wp:effectExtent l="190500" t="171450" r="198120" b="187960"/>
+            <wp:extent cx="3750945" cy="994410"/>
+            <wp:effectExtent l="171450" t="171450" r="173355" b="186690"/>
             <wp:wrapTopAndBottom/>
-            <wp:docPr id="56" name="Obrázek 56" descr="Obsah obrázku text&#10;&#10;Popis byl vytvořen automaticky"/>
+            <wp:docPr id="56" name="Obrázek 56"/>
             <wp:cNvGraphicFramePr>
               <a:graphicFrameLocks xmlns:a="http://schemas.openxmlformats.org/drawingml/2006/main" noChangeAspect="1"/>
             </wp:cNvGraphicFramePr>
@@ -8368,11 +7747,11 @@
               <a:graphicData uri="http://schemas.openxmlformats.org/drawingml/2006/picture">
                 <pic:pic xmlns:pic="http://schemas.openxmlformats.org/drawingml/2006/picture">
                   <pic:nvPicPr>
-                    <pic:cNvPr id="56" name="Obrázek 56" descr="Obsah obrázku text&#10;&#10;Popis byl vytvořen automaticky"/>
+                    <pic:cNvPr id="56" name="Obrázek 56"/>
                     <pic:cNvPicPr/>
                   </pic:nvPicPr>
                   <pic:blipFill>
-                    <a:blip r:embed="rId22" cstate="print">
+                    <a:blip r:embed="rId18" cstate="print">
                       <a:extLst>
                         <a:ext uri="{28A0092B-C50C-407E-A947-70E740481C1C}">
                           <a14:useLocalDpi xmlns:a14="http://schemas.microsoft.com/office/drawing/2010/main" val="0"/>
@@ -8386,7 +7765,7 @@
                   <pic:spPr>
                     <a:xfrm>
                       <a:off x="0" y="0"/>
-                      <a:ext cx="3592830" cy="802640"/>
+                      <a:ext cx="3750945" cy="994410"/>
                     </a:xfrm>
                     <a:prstGeom prst="rect">
                       <a:avLst/>
@@ -8439,7 +7818,11 @@
     </w:p>
     <w:p>
       <w:r>
-        <w:t xml:space="preserve">Pokud kliknete na Smazat autora/spoluautora, zobrazí se vám dialogové okno, kde budete dotázáni, zda opravdu chcete odstranit vybraný záznam. Kliknutím na tlačítko Potvrdit bude autor nenávratně odebrán, jestliže kliknete na tlačítko zrušit, bude autor ponechán v seznamu autorů. </w:t>
+        <w:t xml:space="preserve">Pokud kliknete na Smazat autora/spoluautora, zobrazí se vám dialogové okno, kde budete dotázáni, zda opravdu chcete odstranit vybraný záznam. Kliknutím na tlačítko Potvrdit bude autor nenávratně </w:t>
+      </w:r>
+      <w:r>
+        <w:lastRenderedPageBreak/>
+        <w:t xml:space="preserve">odebrán, jestliže kliknete na tlačítko zrušit, bude autor ponechán v seznamu autorů. </w:t>
       </w:r>
       <w:r>
         <w:t xml:space="preserve">Přidání </w:t>
@@ -8448,7 +7831,6 @@
         <w:t xml:space="preserve">celého </w:t>
       </w:r>
       <w:r>
-        <w:lastRenderedPageBreak/>
         <w:t xml:space="preserve">článku dokončíte kliknutím na tlačítko Uložit článek. Po přidání nového článku budete přesměrováni na stránku Seznam článků, kde uvidíte přehled všech vámi přidaných </w:t>
       </w:r>
       <w:r>
@@ -8462,7 +7844,7 @@
       <w:pPr>
         <w:pStyle w:val="Nadpis2"/>
       </w:pPr>
-      <w:bookmarkStart w:id="7" w:name="_Toc60171063"/>
+      <w:bookmarkStart w:id="7" w:name="_Toc60234251"/>
       <w:r>
         <w:t>Přehled příspěvků</w:t>
       </w:r>
@@ -8497,7 +7879,7 @@
                     <pic:cNvPicPr/>
                   </pic:nvPicPr>
                   <pic:blipFill>
-                    <a:blip r:embed="rId23" cstate="print">
+                    <a:blip r:embed="rId19" cstate="print">
                       <a:extLst>
                         <a:ext uri="{28A0092B-C50C-407E-A947-70E740481C1C}">
                           <a14:useLocalDpi xmlns:a14="http://schemas.microsoft.com/office/drawing/2010/main" val="0"/>
@@ -8578,39 +7960,93 @@
     </w:p>
     <w:p>
       <w:pPr>
+        <w:pStyle w:val="Nadpis2"/>
+      </w:pPr>
+      <w:bookmarkStart w:id="8" w:name="_Toc60234252"/>
+      <w:r>
+        <w:t>Diskuse</w:t>
+      </w:r>
+      <w:bookmarkEnd w:id="8"/>
+    </w:p>
+    <w:p>
+      <w:r>
+        <w:t>U článků, které recenzent hodnotil jako Doporučeno k vydání s výhradami, můžete zahájit diskusi. To se udělá tak, že v přehledu svých článků kliknete na tlačítko Recenze</w:t>
+      </w:r>
+      <w:r>
+        <w:t xml:space="preserve"> u požadovaného příspěvku</w:t>
+      </w:r>
+      <w:r>
+        <w:t>. Zobrazí se vám detail článku, který obsahuje vyjádření všech recenzentů kteří článek hodnotili. U hodnocení s výhradami je ikona Přidat nový komentář. Když na ni kliknete, budete přesměrováni na novou stránku, která obsahuje detail recenze a také textové pole, do kterého napíšete svůj komentář. Kliknutím na tlačítko Uložit komentář bude váš text odeslán recenzentovi.</w:t>
+      </w:r>
+    </w:p>
+    <w:p>
+      <w:pPr>
         <w:pStyle w:val="Nadpis1"/>
       </w:pPr>
-      <w:bookmarkStart w:id="8" w:name="_Toc60171064"/>
+      <w:bookmarkStart w:id="9" w:name="_Toc60234253"/>
       <w:r>
         <w:t>Funkce pro redaktora</w:t>
       </w:r>
-      <w:bookmarkEnd w:id="8"/>
+      <w:bookmarkEnd w:id="9"/>
     </w:p>
     <w:p>
       <w:pPr>
         <w:pStyle w:val="Nadpis2"/>
       </w:pPr>
-      <w:bookmarkStart w:id="9" w:name="_Toc60171065"/>
+      <w:bookmarkStart w:id="10" w:name="_Toc60234254"/>
       <w:r>
         <w:t>Správa uživatelů</w:t>
       </w:r>
-      <w:bookmarkEnd w:id="9"/>
+      <w:bookmarkEnd w:id="10"/>
+    </w:p>
+    <w:p>
+      <w:r>
+        <w:t xml:space="preserve">Každý redaktor má k dispozici seznam všech registrovaných uživatelů, který </w:t>
+      </w:r>
+      <w:r>
+        <w:t>si může zobrazit v sekci Správa uživatelů v záložce Seznam uživatelů. Položky v něm lze</w:t>
+      </w:r>
+      <w:r>
+        <w:t xml:space="preserve"> filtrovat podle kteréhokoli ze sloupců tabulky. </w:t>
+      </w:r>
+      <w:r>
+        <w:t>Redaktor</w:t>
+      </w:r>
+      <w:r>
+        <w:t xml:space="preserve"> si zde </w:t>
+      </w:r>
+      <w:r>
+        <w:t xml:space="preserve">také může </w:t>
+      </w:r>
+      <w:r>
+        <w:t>zobrazit detailní informace o uživatelích nebo editovat jejich</w:t>
+      </w:r>
+      <w:r>
+        <w:t xml:space="preserve"> </w:t>
+      </w:r>
+      <w:r>
+        <w:t>profily.</w:t>
+      </w:r>
+      <w:r>
+        <w:t xml:space="preserve"> Druhým oprávněním, které redaktorovi přísluší v této sekci, je přidávání nových uživatelů. Toto můžete provést kliknutím na záložku Přidat uživatele.</w:t>
+      </w:r>
     </w:p>
     <w:p>
       <w:r>
         <w:rPr>
           <w:noProof/>
         </w:rPr>
+        <w:lastRenderedPageBreak/>
         <w:drawing>
-          <wp:anchor distT="0" distB="0" distL="114300" distR="114300" simplePos="0" relativeHeight="251698176" behindDoc="0" locked="0" layoutInCell="1" allowOverlap="1" wp14:anchorId="6C798EDA" wp14:editId="4FF86670">
+          <wp:anchor distT="0" distB="0" distL="114300" distR="114300" simplePos="0" relativeHeight="251698176" behindDoc="0" locked="0" layoutInCell="1" allowOverlap="1" wp14:anchorId="6C798EDA" wp14:editId="39951236">
             <wp:simplePos x="0" y="0"/>
             <wp:positionH relativeFrom="margin">
-              <wp:align>center</wp:align>
+              <wp:posOffset>1432560</wp:posOffset>
             </wp:positionH>
             <wp:positionV relativeFrom="paragraph">
-              <wp:posOffset>1089660</wp:posOffset>
+              <wp:posOffset>722630</wp:posOffset>
             </wp:positionV>
-            <wp:extent cx="2872274" cy="2764285"/>
+            <wp:extent cx="2872105" cy="2764155"/>
             <wp:effectExtent l="152400" t="171450" r="175895" b="169545"/>
             <wp:wrapTopAndBottom/>
             <wp:docPr id="61" name="Obrázek 61"/>
@@ -8625,7 +8061,7 @@
                     <pic:cNvPicPr/>
                   </pic:nvPicPr>
                   <pic:blipFill>
-                    <a:blip r:embed="rId24" cstate="print">
+                    <a:blip r:embed="rId20" cstate="print">
                       <a:extLst>
                         <a:ext uri="{28A0092B-C50C-407E-A947-70E740481C1C}">
                           <a14:useLocalDpi xmlns:a14="http://schemas.microsoft.com/office/drawing/2010/main" val="0"/>
@@ -8639,7 +8075,7 @@
                   <pic:spPr>
                     <a:xfrm>
                       <a:off x="0" y="0"/>
-                      <a:ext cx="2872274" cy="2764285"/>
+                      <a:ext cx="2872105" cy="2764155"/>
                     </a:xfrm>
                     <a:prstGeom prst="rect">
                       <a:avLst/>
@@ -8687,45 +8123,18 @@
         </w:drawing>
       </w:r>
       <w:r>
-        <w:t xml:space="preserve">Každý redaktor má k dispozici seznam všech registrovaných uživatelů, který </w:t>
-      </w:r>
-      <w:r>
-        <w:t>si může zobrazit v sekci Správa uživatelů v záložce Seznam uživatelů. Položky v něm lze</w:t>
-      </w:r>
-      <w:r>
-        <w:t xml:space="preserve"> filtrovat podle kteréhokoli ze sloupců tabulky. </w:t>
-      </w:r>
-      <w:r>
-        <w:t>Redaktor</w:t>
-      </w:r>
-      <w:r>
-        <w:t xml:space="preserve"> si zde </w:t>
-      </w:r>
-      <w:r>
-        <w:t xml:space="preserve">také může </w:t>
-      </w:r>
-      <w:r>
-        <w:t>zobrazit detailní informace o uživatelích nebo editovat jejich profily.</w:t>
-      </w:r>
-      <w:r>
-        <w:t xml:space="preserve"> Druhým oprávněním, které redaktorovi přísluší v této sekci, je přidávání nových uživatelů. Toto můžete provést kliknutím na záložku Přidat uživatele.</w:t>
-      </w:r>
-    </w:p>
-    <w:p/>
-    <w:p>
-      <w:r>
-        <w:t xml:space="preserve">Zobrazí se vám téměř totožný formulář jako při registraci autora. Vyplníte jej obdobným způsobem. Zásadním rozdílem je však rozbalovací pole, ve kterém zvolíte roli nově vytvářeného uživatele. Můžete vybírat z možností Recenzent, Redaktor a Šéfredaktor. </w:t>
+        <w:t>Zobrazí se vám téměř totožný formulář jako při registraci autora. Vyplníte jej obdobným způsobem. Zásadním rozdílem je však rozbalovací pole, ve kterém zvolíte roli nově vytvářeného uživatele. Můžete vybírat z možností Recenzent, Redaktor a Šéfredaktor.</w:t>
       </w:r>
     </w:p>
     <w:p>
       <w:pPr>
         <w:pStyle w:val="Nadpis2"/>
       </w:pPr>
-      <w:bookmarkStart w:id="10" w:name="_Toc60171066"/>
+      <w:bookmarkStart w:id="11" w:name="_Toc60234255"/>
       <w:r>
         <w:t>Přehled příspěvků</w:t>
       </w:r>
-      <w:bookmarkEnd w:id="10"/>
+      <w:bookmarkEnd w:id="11"/>
     </w:p>
     <w:p>
       <w:r>
@@ -8792,7 +8201,7 @@
       <w:pPr>
         <w:pStyle w:val="Nadpis2"/>
       </w:pPr>
-      <w:bookmarkStart w:id="11" w:name="_Toc60171067"/>
+      <w:bookmarkStart w:id="12" w:name="_Toc60234256"/>
       <w:r>
         <w:t>Předání příspěvku k</w:t>
       </w:r>
@@ -8802,7 +8211,7 @@
       <w:r>
         <w:t>recenzi</w:t>
       </w:r>
-      <w:bookmarkEnd w:id="11"/>
+      <w:bookmarkEnd w:id="12"/>
     </w:p>
     <w:p>
       <w:r>
@@ -8836,7 +8245,7 @@
                     <pic:cNvPicPr/>
                   </pic:nvPicPr>
                   <pic:blipFill>
-                    <a:blip r:embed="rId25" cstate="print">
+                    <a:blip r:embed="rId21" cstate="print">
                       <a:extLst>
                         <a:ext uri="{28A0092B-C50C-407E-A947-70E740481C1C}">
                           <a14:useLocalDpi xmlns:a14="http://schemas.microsoft.com/office/drawing/2010/main" val="0"/>
@@ -8894,33 +8303,154 @@
     </w:p>
     <w:p>
       <w:pPr>
+        <w:pStyle w:val="Nadpis2"/>
         <w:rPr>
-          <w:rFonts w:asciiTheme="majorHAnsi" w:eastAsiaTheme="majorEastAsia" w:hAnsiTheme="majorHAnsi" w:cstheme="majorBidi"/>
-          <w:color w:val="2E74B5" w:themeColor="accent1" w:themeShade="BF"/>
           <w:sz w:val="32"/>
           <w:szCs w:val="32"/>
         </w:rPr>
       </w:pPr>
-      <w:r>
-        <w:br w:type="page"/>
+      <w:bookmarkStart w:id="13" w:name="_Toc60234257"/>
+      <w:r>
+        <w:t>Diskuse</w:t>
+      </w:r>
+      <w:bookmarkEnd w:id="13"/>
+    </w:p>
+    <w:p>
+      <w:r>
+        <w:t>Jako redaktor máte oprávnění prohlížet si komentáře ve všech diskusích. Zobrazíte si je kliknutím na záložku Diskuse. Mezi články se přepínáte klikáním na jejich název v levé části obrazovky.</w:t>
+      </w:r>
+    </w:p>
+    <w:p>
+      <w:pPr>
+        <w:pStyle w:val="Nadpis2"/>
+      </w:pPr>
+      <w:bookmarkStart w:id="14" w:name="_Toc60234258"/>
+      <w:r>
+        <w:t>Správa časopisu</w:t>
+      </w:r>
+      <w:bookmarkEnd w:id="14"/>
+    </w:p>
+    <w:p>
+      <w:r>
+        <w:t xml:space="preserve">V sekci Časopis si v záložce Vydané edice můžete zobrazit </w:t>
+      </w:r>
+      <w:r>
+        <w:t xml:space="preserve">tabulku </w:t>
+      </w:r>
+      <w:r>
+        <w:t>všech již zveřejněn</w:t>
+      </w:r>
+      <w:r>
+        <w:t>ých</w:t>
+      </w:r>
+      <w:r>
+        <w:t xml:space="preserve"> čís</w:t>
+      </w:r>
+      <w:r>
+        <w:t>e</w:t>
+      </w:r>
+      <w:r>
+        <w:t xml:space="preserve">l </w:t>
+      </w:r>
+      <w:r>
+        <w:t>vysoko</w:t>
+      </w:r>
+      <w:r>
+        <w:t>škol</w:t>
+      </w:r>
+      <w:r>
+        <w:t>ské</w:t>
+      </w:r>
+      <w:r>
+        <w:t>ho časopisu</w:t>
+      </w:r>
+      <w:r>
+        <w:t xml:space="preserve">. </w:t>
+      </w:r>
+      <w:r>
+        <w:t xml:space="preserve">Prostřednictvím záložky </w:t>
+      </w:r>
+      <w:r>
+        <w:t>Připravované edice</w:t>
+      </w:r>
+      <w:r>
+        <w:t xml:space="preserve"> se přepnete na tabulku</w:t>
+      </w:r>
+      <w:r>
+        <w:t xml:space="preserve">, ve </w:t>
+      </w:r>
+      <w:r>
+        <w:lastRenderedPageBreak/>
+        <w:t xml:space="preserve">které je seznam plánovaných čísel časopisu. Můžete do něj přidávat nové záznamy nebo upravovat ty stávající. V obou případech se vám zobrazí formulář, ve kterém vyplníte </w:t>
+      </w:r>
+      <w:r>
+        <w:t>téma edice časopisu z rozbalovacího pole, nastavíte datum uzávěrky, číslo edice (lze doplnit i automaticky) a jako poslední údaj stav přístupnosti edice. Přidání nebo úpravy dokončíte kliknutím na tlačítko Uložit stav.</w:t>
+      </w:r>
+    </w:p>
+    <w:p>
+      <w:r>
+        <w:t xml:space="preserve">V záložce Správa témat můžete vytvořit nebo editovat popis tématu časopisu. </w:t>
+      </w:r>
+      <w:r>
+        <w:t>V jednom i druhém případě se otevře formulář obsahující textové pole, do kterého zadáte text témat. Vše uložíte kliknutím na tlačítko Uložit téma.</w:t>
+      </w:r>
+    </w:p>
+    <w:p>
+      <w:r>
+        <w:t>Poslední záložkou je Číselník stavu edice. Zde máte možnost upravovat nebo vkládat nové popisy stavů, ve kterých se konkrétní edice časopisu nachází. Postup je totožný jako v předchozím případě, tedy při správě témat časopisu.</w:t>
+      </w:r>
+    </w:p>
+    <w:p>
+      <w:pPr>
+        <w:pStyle w:val="Nadpis2"/>
+        <w:rPr>
+          <w:sz w:val="22"/>
+          <w:szCs w:val="22"/>
+        </w:rPr>
+      </w:pPr>
+      <w:bookmarkStart w:id="15" w:name="_Toc60234259"/>
+      <w:r>
+        <w:t>Správa portálu</w:t>
+      </w:r>
+      <w:bookmarkEnd w:id="15"/>
+    </w:p>
+    <w:p>
+      <w:r>
+        <w:t>Editac</w:t>
+      </w:r>
+      <w:r>
+        <w:t>i</w:t>
+      </w:r>
+      <w:r>
+        <w:t xml:space="preserve"> textů které slouží jako pokyny pro </w:t>
+      </w:r>
+      <w:r>
+        <w:t>autory a recenzenty, ale také všechny ostatní texty zobrazované v aplikaci mají na starosti redaktoři. Úpravy jsou rozděleny podle toho, jaký typ obsahu mění. Po rozkliknutí kterékoli ze záložek se vám zobrazí stránka s oknem umožňujícím provádět základní úpravy textu jako je například nastavení typu písma (tučné, kurzíva, podtržené), zarovnávání nebo číslování a odrážky v textu. Jakmile dokončíte úpravy, uložíte je kliknutím na tlačítko Upravit popis.</w:t>
+      </w:r>
+    </w:p>
+    <w:p>
+      <w:r>
+        <w:t>Výjimkou je záložka Změnit šablonu. Ta jako jediná neupravuje text, ale slouží k vložení šablony, podle které autoři píší své příspěvky. Novou šablonu můžete nahrát kliknutím na tlačítko procházet v levé části stránky. Otevře se vám Průzkumník souborů a v něm vyberete příslušný dokument, který chcete vložit. Výběr potom potvrdíte kliknutím na tlačítko Uložit šablonu.</w:t>
+      </w:r>
+      <w:r>
+        <w:t xml:space="preserve"> Tato šablona se stane výchozí a bude se zobrazovat všem uživatelům aplikace. V případě, že nahrajete více verzí šablony, můžete je manuálně nastavovat jako aktuální (výchozí) kliknutím na ikonu Nastavit jako aktuální šablonu. Změnu stačí pouze potvrdit v dialogovém okně.</w:t>
       </w:r>
     </w:p>
     <w:p>
       <w:pPr>
         <w:pStyle w:val="Nadpis1"/>
       </w:pPr>
-      <w:bookmarkStart w:id="12" w:name="_Toc60171068"/>
-      <w:r>
-        <w:lastRenderedPageBreak/>
+      <w:bookmarkStart w:id="16" w:name="_Toc60234260"/>
+      <w:r>
         <w:t>Funkce pro recenzenta</w:t>
       </w:r>
-      <w:bookmarkEnd w:id="12"/>
+      <w:bookmarkEnd w:id="16"/>
     </w:p>
     <w:p>
       <w:pPr>
         <w:pStyle w:val="Nadpis2"/>
       </w:pPr>
-      <w:bookmarkStart w:id="13" w:name="_Toc60171069"/>
+      <w:bookmarkStart w:id="17" w:name="_Toc60234261"/>
       <w:r>
         <w:t>Přehled příspěvků k</w:t>
       </w:r>
@@ -8930,21 +8460,25 @@
       <w:r>
         <w:t>recenzování</w:t>
       </w:r>
-      <w:bookmarkEnd w:id="13"/>
+      <w:bookmarkEnd w:id="17"/>
     </w:p>
     <w:p>
       <w:r>
         <w:t xml:space="preserve">Články, které jsou recenzentovi přiděleny k recenzi si zobrazí v sekci Recenze, kliknutím na záložku Články k recenzi. </w:t>
       </w:r>
       <w:r>
-        <w:t xml:space="preserve">V seznamu se zobrazuje název článku, jeho stav, datum vložení, jméno autora a spoluautorů. Pokud recenzent klikne na název článku, je přesměrován na stránku s recenzním </w:t>
+        <w:t xml:space="preserve">V seznamu se zobrazuje název článku, jeho stav, datum vložení, jméno autora a </w:t>
+      </w:r>
+      <w:r>
+        <w:lastRenderedPageBreak/>
+        <w:t xml:space="preserve">spoluautorů. Pokud recenzent klikne na název článku, je přesměrován na stránku s recenzním </w:t>
       </w:r>
       <w:r>
         <w:rPr>
           <w:noProof/>
         </w:rPr>
         <w:drawing>
-          <wp:anchor distT="0" distB="0" distL="114300" distR="114300" simplePos="0" relativeHeight="251699200" behindDoc="0" locked="0" layoutInCell="1" allowOverlap="1" wp14:anchorId="4E5A639B" wp14:editId="5D782294">
+          <wp:anchor distT="0" distB="0" distL="114300" distR="114300" simplePos="0" relativeHeight="251699200" behindDoc="0" locked="0" layoutInCell="1" allowOverlap="1" wp14:anchorId="4E5A639B" wp14:editId="03462259">
             <wp:simplePos x="0" y="0"/>
             <wp:positionH relativeFrom="margin">
               <wp:posOffset>727710</wp:posOffset>
@@ -8967,7 +8501,7 @@
                     <pic:cNvPicPr/>
                   </pic:nvPicPr>
                   <pic:blipFill>
-                    <a:blip r:embed="rId26" cstate="print">
+                    <a:blip r:embed="rId22" cstate="print">
                       <a:extLst>
                         <a:ext uri="{28A0092B-C50C-407E-A947-70E740481C1C}">
                           <a14:useLocalDpi xmlns:a14="http://schemas.microsoft.com/office/drawing/2010/main" val="0"/>
@@ -9019,6 +8553,12 @@
                 </pic:pic>
               </a:graphicData>
             </a:graphic>
+            <wp14:sizeRelH relativeFrom="margin">
+              <wp14:pctWidth>0</wp14:pctWidth>
+            </wp14:sizeRelH>
+            <wp14:sizeRelV relativeFrom="margin">
+              <wp14:pctHeight>0</wp14:pctHeight>
+            </wp14:sizeRelV>
           </wp:anchor>
         </w:drawing>
       </w:r>
@@ -9038,11 +8578,11 @@
       <w:pPr>
         <w:pStyle w:val="Nadpis2"/>
       </w:pPr>
-      <w:bookmarkStart w:id="14" w:name="_Toc60171070"/>
+      <w:bookmarkStart w:id="18" w:name="_Toc60234262"/>
       <w:r>
         <w:t>Recenzní formulář</w:t>
       </w:r>
-      <w:bookmarkEnd w:id="14"/>
+      <w:bookmarkEnd w:id="18"/>
     </w:p>
     <w:p>
       <w:r>
@@ -9073,7 +8613,7 @@
                     <pic:cNvPicPr/>
                   </pic:nvPicPr>
                   <pic:blipFill>
-                    <a:blip r:embed="rId27" cstate="print">
+                    <a:blip r:embed="rId23" cstate="print">
                       <a:extLst>
                         <a:ext uri="{28A0092B-C50C-407E-A947-70E740481C1C}">
                           <a14:useLocalDpi xmlns:a14="http://schemas.microsoft.com/office/drawing/2010/main" val="0"/>
@@ -9150,6 +8690,10 @@
       </w:r>
     </w:p>
     <w:p>
+      <w:pPr>
+        <w:pStyle w:val="Nadpis2"/>
+      </w:pPr>
+      <w:bookmarkStart w:id="19" w:name="_Toc60234263"/>
       <w:r>
         <w:rPr>
           <w:noProof/>
@@ -9178,7 +8722,7 @@
                     <pic:cNvPicPr/>
                   </pic:nvPicPr>
                   <pic:blipFill>
-                    <a:blip r:embed="rId28">
+                    <a:blip r:embed="rId24">
                       <a:extLst>
                         <a:ext uri="{28A0092B-C50C-407E-A947-70E740481C1C}">
                           <a14:useLocalDpi xmlns:a14="http://schemas.microsoft.com/office/drawing/2010/main" val="0"/>
@@ -9233,26 +8777,38 @@
           </wp:anchor>
         </w:drawing>
       </w:r>
+      <w:r>
+        <w:t>Diskuse</w:t>
+      </w:r>
+      <w:bookmarkEnd w:id="19"/>
+    </w:p>
+    <w:p>
+      <w:r>
+        <w:t xml:space="preserve">Otevřením záložky Diskuze budete přesměrováni na stránku, která obsahuje seznam všech vámi hodnocených článků, ke kterým jejich autor přidal nějaký komentář (pouze autoři článků mohou zahájit diskuse). V levé části obrazovky zvolíte článek a v pravé se vám zobrazí příslušné komentáře. Kliknutím na ikonku Přidat nový komentář </w:t>
+      </w:r>
+      <w:r>
+        <w:t>otevřete textové pole, do kterého můžete vepsat libovolný text. Kliknutím na tlačítko Uložit komentář text odešlete autorovi článku. U každého vašeho komentáře je ikona tužky. Po jejím rozkliknutí se otevře formulář umožňující úpravu textu komentáře. V textovém poli provedete editaci textu a kliknutím na tlačítko Uložit komentář změny potvrdíte. Po kliknutí na tlačítko Zrušit se změny v komentáři zahodí a zůstane zachován původní obsah komentáře.</w:t>
+      </w:r>
     </w:p>
     <w:p>
       <w:pPr>
         <w:pStyle w:val="Nadpis1"/>
       </w:pPr>
-      <w:bookmarkStart w:id="15" w:name="_Toc60171071"/>
+      <w:bookmarkStart w:id="20" w:name="_Toc60234264"/>
       <w:r>
         <w:t>Funkce pro šéfredaktora</w:t>
       </w:r>
-      <w:bookmarkEnd w:id="15"/>
+      <w:bookmarkEnd w:id="20"/>
     </w:p>
     <w:p>
       <w:pPr>
         <w:pStyle w:val="Nadpis2"/>
       </w:pPr>
-      <w:bookmarkStart w:id="16" w:name="_Toc60171072"/>
+      <w:bookmarkStart w:id="21" w:name="_Toc60234265"/>
       <w:r>
         <w:t>Přehled příspěvků a jejich stavu</w:t>
       </w:r>
-      <w:bookmarkEnd w:id="16"/>
+      <w:bookmarkEnd w:id="21"/>
     </w:p>
     <w:p>
       <w:r>
@@ -9271,7 +8827,7 @@
       <w:pPr>
         <w:pStyle w:val="Nadpis2"/>
       </w:pPr>
-      <w:bookmarkStart w:id="17" w:name="_Toc60171073"/>
+      <w:bookmarkStart w:id="22" w:name="_Toc60234266"/>
       <w:r>
         <w:t>Předání příspěvku k</w:t>
       </w:r>
@@ -9281,7 +8837,7 @@
       <w:r>
         <w:t>recenzi</w:t>
       </w:r>
-      <w:bookmarkEnd w:id="17"/>
+      <w:bookmarkEnd w:id="22"/>
     </w:p>
     <w:p>
       <w:r>
@@ -9292,11 +8848,11 @@
       <w:pPr>
         <w:pStyle w:val="Nadpis2"/>
       </w:pPr>
-      <w:bookmarkStart w:id="18" w:name="_Toc60171074"/>
+      <w:bookmarkStart w:id="23" w:name="_Toc60234267"/>
       <w:r>
         <w:t>Správa uživatelů</w:t>
       </w:r>
-      <w:bookmarkEnd w:id="18"/>
+      <w:bookmarkEnd w:id="23"/>
     </w:p>
     <w:p>
       <w:r>
@@ -9307,27 +8863,61 @@
       </w:r>
       <w:r>
         <w:t>edaktor si zde také může zobrazit detailní informace o uživatelích.</w:t>
+      </w:r>
+    </w:p>
+    <w:p>
+      <w:pPr>
+        <w:pStyle w:val="Nadpis2"/>
+      </w:pPr>
+      <w:bookmarkStart w:id="24" w:name="_Toc60234268"/>
+      <w:r>
+        <w:t>Diskuse</w:t>
+      </w:r>
+      <w:bookmarkEnd w:id="24"/>
+    </w:p>
+    <w:p>
+      <w:r>
+        <w:t>V roli</w:t>
+      </w:r>
+      <w:r>
+        <w:t xml:space="preserve"> š</w:t>
+      </w:r>
+      <w:r>
+        <w:t>éfredaktor má</w:t>
+      </w:r>
+      <w:r>
+        <w:t>te</w:t>
+      </w:r>
+      <w:r>
+        <w:t xml:space="preserve"> oprávnění prohlížet si komentáře ve všech diskusích. Zobrazíte si je kliknutím na záložku Diskuse. Mezi články se přepínáte klik</w:t>
+      </w:r>
+      <w:r>
+        <w:t>án</w:t>
+      </w:r>
+      <w:r>
+        <w:t>ím na jejich název v levé části obrazovky.</w:t>
       </w:r>
     </w:p>
     <w:p>
       <w:pPr>
         <w:pStyle w:val="Nadpis1"/>
       </w:pPr>
-      <w:bookmarkStart w:id="19" w:name="_Toc60171075"/>
-      <w:r>
+      <w:bookmarkStart w:id="25" w:name="_Toc60234269"/>
+      <w:r>
+        <w:lastRenderedPageBreak/>
         <w:t>Funkce pro nepřihlášené uživatele</w:t>
       </w:r>
-      <w:bookmarkEnd w:id="19"/>
+      <w:bookmarkEnd w:id="25"/>
     </w:p>
     <w:p>
       <w:pPr>
         <w:pStyle w:val="Nadpis2"/>
       </w:pPr>
-      <w:bookmarkStart w:id="20" w:name="_Toc60171076"/>
+      <w:bookmarkStart w:id="26" w:name="_Toc60234270"/>
       <w:r>
         <w:t>Prohlížení veřejných informací</w:t>
       </w:r>
-      <w:bookmarkEnd w:id="20"/>
+      <w:bookmarkEnd w:id="26"/>
     </w:p>
     <w:p>
       <w:r>
@@ -9357,7 +8947,7 @@
   <w:abstractNum w:abstractNumId="0" w15:restartNumberingAfterBreak="0">
     <w:nsid w:val="229159E0"/>
     <w:multiLevelType w:val="multilevel"/>
-    <w:tmpl w:val="04050025"/>
+    <w:tmpl w:val="94B2E7D8"/>
     <w:lvl w:ilvl="0">
       <w:start w:val="1"/>
       <w:numFmt w:val="decimal"/>
@@ -9380,6 +8970,10 @@
       <w:pPr>
         <w:ind w:left="576" w:hanging="576"/>
       </w:pPr>
+      <w:rPr>
+        <w:sz w:val="28"/>
+        <w:szCs w:val="28"/>
+      </w:rPr>
     </w:lvl>
     <w:lvl w:ilvl="2">
       <w:start w:val="1"/>
@@ -10894,21 +10488,6 @@
 </file>
 
 <file path=customXml/item3.xml><?xml version="1.0" encoding="utf-8"?>
-<p:properties xmlns:p="http://schemas.microsoft.com/office/2006/metadata/properties" xmlns:xsi="http://www.w3.org/2001/XMLSchema-instance" xmlns:pc="http://schemas.microsoft.com/office/infopath/2007/PartnerControls">
-  <documentManagement/>
-</p:properties>
-</file>
-
-<file path=customXml/item4.xml><?xml version="1.0" encoding="utf-8"?>
-<?mso-contentType ?>
-<FormTemplates xmlns="http://schemas.microsoft.com/sharepoint/v3/contenttype/forms">
-  <Display>DocumentLibraryForm</Display>
-  <Edit>DocumentLibraryForm</Edit>
-  <New>DocumentLibraryForm</New>
-</FormTemplates>
-</file>
-
-<file path=customXml/item5.xml><?xml version="1.0" encoding="utf-8"?>
 <ct:contentTypeSchema xmlns:ct="http://schemas.microsoft.com/office/2006/metadata/contentType" xmlns:ma="http://schemas.microsoft.com/office/2006/metadata/properties/metaAttributes" ct:_="" ma:_="" ma:contentTypeName="Dokument" ma:contentTypeID="0x0101004F7B6DC845F01641AC1819E233C32348" ma:contentTypeVersion="6" ma:contentTypeDescription="Vytvoří nový dokument" ma:contentTypeScope="" ma:versionID="195fb975806c9b71bd4db80fda2f3649">
   <xsd:schema xmlns:xsd="http://www.w3.org/2001/XMLSchema" xmlns:xs="http://www.w3.org/2001/XMLSchema" xmlns:p="http://schemas.microsoft.com/office/2006/metadata/properties" xmlns:ns2="257ed0fd-0c01-4892-a7d0-e889d1c5a7c5" targetNamespace="http://schemas.microsoft.com/office/2006/metadata/properties" ma:root="true" ma:fieldsID="3a9d68afe9b8dca9cb99d9d19d8e5dc9" ns2:_="">
     <xsd:import namespace="257ed0fd-0c01-4892-a7d0-e889d1c5a7c5"/>
@@ -11066,6 +10645,21 @@
 </ct:contentTypeSchema>
 </file>
 
+<file path=customXml/item4.xml><?xml version="1.0" encoding="utf-8"?>
+<?mso-contentType ?>
+<FormTemplates xmlns="http://schemas.microsoft.com/sharepoint/v3/contenttype/forms">
+  <Display>DocumentLibraryForm</Display>
+  <Edit>DocumentLibraryForm</Edit>
+  <New>DocumentLibraryForm</New>
+</FormTemplates>
+</file>
+
+<file path=customXml/item5.xml><?xml version="1.0" encoding="utf-8"?>
+<p:properties xmlns:p="http://schemas.microsoft.com/office/2006/metadata/properties" xmlns:xsi="http://www.w3.org/2001/XMLSchema-instance" xmlns:pc="http://schemas.microsoft.com/office/infopath/2007/PartnerControls">
+  <documentManagement/>
+</p:properties>
+</file>
+
 <file path=customXml/itemProps1.xml><?xml version="1.0" encoding="utf-8"?>
 <ds:datastoreItem xmlns:ds="http://schemas.openxmlformats.org/officeDocument/2006/customXml" ds:itemID="{55AF091B-3C7A-41E3-B477-F2FDAA23CFDA}">
   <ds:schemaRefs>
@@ -11083,23 +10677,6 @@
 </file>
 
 <file path=customXml/itemProps3.xml><?xml version="1.0" encoding="utf-8"?>
-<ds:datastoreItem xmlns:ds="http://schemas.openxmlformats.org/officeDocument/2006/customXml" ds:itemID="{E51FDD0E-D6B0-4081-92D0-98072D549600}">
-  <ds:schemaRefs>
-    <ds:schemaRef ds:uri="http://schemas.microsoft.com/office/2006/metadata/properties"/>
-    <ds:schemaRef ds:uri="http://schemas.microsoft.com/office/infopath/2007/PartnerControls"/>
-  </ds:schemaRefs>
-</ds:datastoreItem>
-</file>
-
-<file path=customXml/itemProps4.xml><?xml version="1.0" encoding="utf-8"?>
-<ds:datastoreItem xmlns:ds="http://schemas.openxmlformats.org/officeDocument/2006/customXml" ds:itemID="{096FC4AC-42B3-49BF-AE3F-ECA28AEAA581}">
-  <ds:schemaRefs>
-    <ds:schemaRef ds:uri="http://schemas.microsoft.com/sharepoint/v3/contenttype/forms"/>
-  </ds:schemaRefs>
-</ds:datastoreItem>
-</file>
-
-<file path=customXml/itemProps5.xml><?xml version="1.0" encoding="utf-8"?>
 <ds:datastoreItem xmlns:ds="http://schemas.openxmlformats.org/officeDocument/2006/customXml" ds:itemID="{1C243E1E-D063-483D-A56D-2B510804D4FB}">
   <ds:schemaRefs>
     <ds:schemaRef ds:uri="http://schemas.microsoft.com/office/2006/metadata/contentType"/>
@@ -11115,4 +10692,21 @@
     <ds:schemaRef ds:uri="http://schemas.microsoft.com/internal/obd"/>
   </ds:schemaRefs>
 </ds:datastoreItem>
+</file>
+
+<file path=customXml/itemProps4.xml><?xml version="1.0" encoding="utf-8"?>
+<ds:datastoreItem xmlns:ds="http://schemas.openxmlformats.org/officeDocument/2006/customXml" ds:itemID="{096FC4AC-42B3-49BF-AE3F-ECA28AEAA581}">
+  <ds:schemaRefs>
+    <ds:schemaRef ds:uri="http://schemas.microsoft.com/sharepoint/v3/contenttype/forms"/>
+  </ds:schemaRefs>
+</ds:datastoreItem>
+</file>
+
+<file path=customXml/itemProps5.xml><?xml version="1.0" encoding="utf-8"?>
+<ds:datastoreItem xmlns:ds="http://schemas.openxmlformats.org/officeDocument/2006/customXml" ds:itemID="{E51FDD0E-D6B0-4081-92D0-98072D549600}">
+  <ds:schemaRefs>
+    <ds:schemaRef ds:uri="http://schemas.microsoft.com/office/2006/metadata/properties"/>
+    <ds:schemaRef ds:uri="http://schemas.microsoft.com/office/infopath/2007/PartnerControls"/>
+  </ds:schemaRefs>
+</ds:datastoreItem>
 </file>
</xml_diff>